<commit_message>
Iniciando o primeiro curso de data science
Curso I – Primeiros Passos
</commit_message>
<xml_diff>
--- a/Data Science/Data Science/Anotações/Data Science - Anotações.docx
+++ b/Data Science/Data Science/Anotações/Data Science - Anotações.docx
@@ -34,6 +34,17 @@
           <w:szCs w:val="24"/>
         </w:rPr>
       </w:pPr>
+      <w:r>
+        <w:rPr>
+          <w:rFonts w:ascii="Times New Roman" w:hAnsi="Times New Roman" w:cs="Times New Roman"/>
+          <w:b/>
+          <w:bCs/>
+          <w:sz w:val="24"/>
+          <w:szCs w:val="24"/>
+          <w:u w:val="single"/>
+        </w:rPr>
+        <w:t>Curso I – Primeiros Passos:</w:t>
+      </w:r>
     </w:p>
     <w:sectPr>
       <w:pgSz w:w="11906" w:h="16838"/>

</xml_diff>

<commit_message>
Iniciando a primeira aula
Aula 1 – Data Science – Dados e Visualizações
</commit_message>
<xml_diff>
--- a/Data Science/Data Science/Anotações/Data Science - Anotações.docx
+++ b/Data Science/Data Science/Anotações/Data Science - Anotações.docx
@@ -30,8 +30,11 @@
         <w:jc w:val="right"/>
         <w:rPr>
           <w:rFonts w:ascii="Times New Roman" w:hAnsi="Times New Roman" w:cs="Times New Roman"/>
+          <w:b/>
+          <w:bCs/>
           <w:sz w:val="24"/>
           <w:szCs w:val="24"/>
+          <w:u w:val="single"/>
         </w:rPr>
       </w:pPr>
       <w:r>
@@ -46,6 +49,57 @@
         <w:t>Curso I – Primeiros Passos:</w:t>
       </w:r>
     </w:p>
+    <w:p>
+      <w:pPr>
+        <w:pStyle w:val="PargrafodaLista"/>
+        <w:numPr>
+          <w:ilvl w:val="0"/>
+          <w:numId w:val="1"/>
+        </w:numPr>
+        <w:spacing w:line="360" w:lineRule="auto"/>
+        <w:jc w:val="both"/>
+        <w:rPr>
+          <w:rFonts w:ascii="Times New Roman" w:hAnsi="Times New Roman" w:cs="Times New Roman"/>
+          <w:sz w:val="24"/>
+          <w:szCs w:val="24"/>
+        </w:rPr>
+      </w:pPr>
+      <w:r>
+        <w:rPr>
+          <w:rFonts w:ascii="Times New Roman" w:hAnsi="Times New Roman" w:cs="Times New Roman"/>
+          <w:b/>
+          <w:bCs/>
+          <w:sz w:val="24"/>
+          <w:szCs w:val="24"/>
+          <w:u w:val="single"/>
+        </w:rPr>
+        <w:t>Aula 1 – Data Science – Dados e Visualizações:</w:t>
+      </w:r>
+    </w:p>
+    <w:p>
+      <w:pPr>
+        <w:pStyle w:val="PargrafodaLista"/>
+        <w:numPr>
+          <w:ilvl w:val="1"/>
+          <w:numId w:val="2"/>
+        </w:numPr>
+        <w:spacing w:line="360" w:lineRule="auto"/>
+        <w:jc w:val="both"/>
+        <w:rPr>
+          <w:rFonts w:ascii="Times New Roman" w:hAnsi="Times New Roman" w:cs="Times New Roman"/>
+          <w:sz w:val="24"/>
+          <w:szCs w:val="24"/>
+        </w:rPr>
+      </w:pPr>
+      <w:r>
+        <w:rPr>
+          <w:rFonts w:ascii="Times New Roman" w:hAnsi="Times New Roman" w:cs="Times New Roman"/>
+          <w:sz w:val="24"/>
+          <w:szCs w:val="24"/>
+        </w:rPr>
+        <w:t xml:space="preserve"> </w:t>
+      </w:r>
+    </w:p>
     <w:sectPr>
       <w:pgSz w:w="11906" w:h="16838"/>
       <w:pgMar w:top="1417" w:right="1701" w:bottom="1417" w:left="1701" w:header="708" w:footer="708" w:gutter="0"/>
@@ -54,6 +108,220 @@
     </w:sectPr>
   </w:body>
 </w:document>
+</file>
+
+<file path=word/numbering.xml><?xml version="1.0" encoding="utf-8"?>
+<w:numbering xmlns:wpc="http://schemas.microsoft.com/office/word/2010/wordprocessingCanvas" xmlns:cx="http://schemas.microsoft.com/office/drawing/2014/chartex" xmlns:cx1="http://schemas.microsoft.com/office/drawing/2015/9/8/chartex" xmlns:cx2="http://schemas.microsoft.com/office/drawing/2015/10/21/chartex" xmlns:cx3="http://schemas.microsoft.com/office/drawing/2016/5/9/chartex" xmlns:cx4="http://schemas.microsoft.com/office/drawing/2016/5/10/chartex" xmlns:cx5="http://schemas.microsoft.com/office/drawing/2016/5/11/chartex" xmlns:cx6="http://schemas.microsoft.com/office/drawing/2016/5/12/chartex" xmlns:cx7="http://schemas.microsoft.com/office/drawing/2016/5/13/chartex" xmlns:cx8="http://schemas.microsoft.com/office/drawing/2016/5/14/chartex" xmlns:mc="http://schemas.openxmlformats.org/markup-compatibility/2006" xmlns:aink="http://schemas.microsoft.com/office/drawing/2016/ink" xmlns:am3d="http://schemas.microsoft.com/office/drawing/2017/model3d" xmlns:o="urn:schemas-microsoft-com:office:office" xmlns:r="http://schemas.openxmlformats.org/officeDocument/2006/relationships" xmlns:m="http://schemas.openxmlformats.org/officeDocument/2006/math" xmlns:v="urn:schemas-microsoft-com:vml" xmlns:wp14="http://schemas.microsoft.com/office/word/2010/wordprocessingDrawing" xmlns:wp="http://schemas.openxmlformats.org/drawingml/2006/wordprocessingDrawing" xmlns:w10="urn:schemas-microsoft-com:office:word" xmlns:w="http://schemas.openxmlformats.org/wordprocessingml/2006/main" xmlns:w14="http://schemas.microsoft.com/office/word/2010/wordml" xmlns:w15="http://schemas.microsoft.com/office/word/2012/wordml" xmlns:w16cex="http://schemas.microsoft.com/office/word/2018/wordml/cex" xmlns:w16cid="http://schemas.microsoft.com/office/word/2016/wordml/cid" xmlns:w16="http://schemas.microsoft.com/office/word/2018/wordml" xmlns:w16sdtdh="http://schemas.microsoft.com/office/word/2020/wordml/sdtdatahash" xmlns:w16se="http://schemas.microsoft.com/office/word/2015/wordml/symex" xmlns:wpg="http://schemas.microsoft.com/office/word/2010/wordprocessingGroup" xmlns:wpi="http://schemas.microsoft.com/office/word/2010/wordprocessingInk" xmlns:wne="http://schemas.microsoft.com/office/word/2006/wordml" xmlns:wps="http://schemas.microsoft.com/office/word/2010/wordprocessingShape" mc:Ignorable="w14 w15 w16se w16cid w16 w16cex w16sdtdh wp14">
+  <w:abstractNum w:abstractNumId="0" w15:restartNumberingAfterBreak="0">
+    <w:nsid w:val="334519FE"/>
+    <w:multiLevelType w:val="multilevel"/>
+    <w:tmpl w:val="D520C188"/>
+    <w:lvl w:ilvl="0">
+      <w:start w:val="1"/>
+      <w:numFmt w:val="decimal"/>
+      <w:lvlText w:val="%1."/>
+      <w:lvlJc w:val="left"/>
+      <w:pPr>
+        <w:ind w:left="360" w:hanging="360"/>
+      </w:pPr>
+      <w:rPr>
+        <w:rFonts w:hint="default"/>
+      </w:rPr>
+    </w:lvl>
+    <w:lvl w:ilvl="1">
+      <w:start w:val="1"/>
+      <w:numFmt w:val="decimal"/>
+      <w:lvlText w:val="%1.%2."/>
+      <w:lvlJc w:val="left"/>
+      <w:pPr>
+        <w:ind w:left="1080" w:hanging="360"/>
+      </w:pPr>
+      <w:rPr>
+        <w:rFonts w:hint="default"/>
+      </w:rPr>
+    </w:lvl>
+    <w:lvl w:ilvl="2">
+      <w:start w:val="1"/>
+      <w:numFmt w:val="decimal"/>
+      <w:lvlText w:val="%1.%2.%3."/>
+      <w:lvlJc w:val="left"/>
+      <w:pPr>
+        <w:ind w:left="2160" w:hanging="720"/>
+      </w:pPr>
+      <w:rPr>
+        <w:rFonts w:hint="default"/>
+      </w:rPr>
+    </w:lvl>
+    <w:lvl w:ilvl="3">
+      <w:start w:val="1"/>
+      <w:numFmt w:val="decimal"/>
+      <w:lvlText w:val="%1.%2.%3.%4."/>
+      <w:lvlJc w:val="left"/>
+      <w:pPr>
+        <w:ind w:left="2880" w:hanging="720"/>
+      </w:pPr>
+      <w:rPr>
+        <w:rFonts w:hint="default"/>
+      </w:rPr>
+    </w:lvl>
+    <w:lvl w:ilvl="4">
+      <w:start w:val="1"/>
+      <w:numFmt w:val="decimal"/>
+      <w:lvlText w:val="%1.%2.%3.%4.%5."/>
+      <w:lvlJc w:val="left"/>
+      <w:pPr>
+        <w:ind w:left="3960" w:hanging="1080"/>
+      </w:pPr>
+      <w:rPr>
+        <w:rFonts w:hint="default"/>
+      </w:rPr>
+    </w:lvl>
+    <w:lvl w:ilvl="5">
+      <w:start w:val="1"/>
+      <w:numFmt w:val="decimal"/>
+      <w:lvlText w:val="%1.%2.%3.%4.%5.%6."/>
+      <w:lvlJc w:val="left"/>
+      <w:pPr>
+        <w:ind w:left="4680" w:hanging="1080"/>
+      </w:pPr>
+      <w:rPr>
+        <w:rFonts w:hint="default"/>
+      </w:rPr>
+    </w:lvl>
+    <w:lvl w:ilvl="6">
+      <w:start w:val="1"/>
+      <w:numFmt w:val="decimal"/>
+      <w:lvlText w:val="%1.%2.%3.%4.%5.%6.%7."/>
+      <w:lvlJc w:val="left"/>
+      <w:pPr>
+        <w:ind w:left="5760" w:hanging="1440"/>
+      </w:pPr>
+      <w:rPr>
+        <w:rFonts w:hint="default"/>
+      </w:rPr>
+    </w:lvl>
+    <w:lvl w:ilvl="7">
+      <w:start w:val="1"/>
+      <w:numFmt w:val="decimal"/>
+      <w:lvlText w:val="%1.%2.%3.%4.%5.%6.%7.%8."/>
+      <w:lvlJc w:val="left"/>
+      <w:pPr>
+        <w:ind w:left="6480" w:hanging="1440"/>
+      </w:pPr>
+      <w:rPr>
+        <w:rFonts w:hint="default"/>
+      </w:rPr>
+    </w:lvl>
+    <w:lvl w:ilvl="8">
+      <w:start w:val="1"/>
+      <w:numFmt w:val="decimal"/>
+      <w:lvlText w:val="%1.%2.%3.%4.%5.%6.%7.%8.%9."/>
+      <w:lvlJc w:val="left"/>
+      <w:pPr>
+        <w:ind w:left="7560" w:hanging="1800"/>
+      </w:pPr>
+      <w:rPr>
+        <w:rFonts w:hint="default"/>
+      </w:rPr>
+    </w:lvl>
+  </w:abstractNum>
+  <w:abstractNum w:abstractNumId="1" w15:restartNumberingAfterBreak="0">
+    <w:nsid w:val="4D1273E0"/>
+    <w:multiLevelType w:val="hybridMultilevel"/>
+    <w:tmpl w:val="01B25D76"/>
+    <w:lvl w:ilvl="0" w:tplc="6A885442">
+      <w:start w:val="1"/>
+      <w:numFmt w:val="decimal"/>
+      <w:lvlText w:val="%1."/>
+      <w:lvlJc w:val="left"/>
+      <w:pPr>
+        <w:ind w:left="720" w:hanging="360"/>
+      </w:pPr>
+      <w:rPr>
+        <w:rFonts w:hint="default"/>
+        <w:b/>
+      </w:rPr>
+    </w:lvl>
+    <w:lvl w:ilvl="1" w:tplc="04160019">
+      <w:start w:val="1"/>
+      <w:numFmt w:val="lowerLetter"/>
+      <w:lvlText w:val="%2."/>
+      <w:lvlJc w:val="left"/>
+      <w:pPr>
+        <w:ind w:left="1440" w:hanging="360"/>
+      </w:pPr>
+    </w:lvl>
+    <w:lvl w:ilvl="2" w:tplc="0416001B" w:tentative="1">
+      <w:start w:val="1"/>
+      <w:numFmt w:val="lowerRoman"/>
+      <w:lvlText w:val="%3."/>
+      <w:lvlJc w:val="right"/>
+      <w:pPr>
+        <w:ind w:left="2160" w:hanging="180"/>
+      </w:pPr>
+    </w:lvl>
+    <w:lvl w:ilvl="3" w:tplc="0416000F" w:tentative="1">
+      <w:start w:val="1"/>
+      <w:numFmt w:val="decimal"/>
+      <w:lvlText w:val="%4."/>
+      <w:lvlJc w:val="left"/>
+      <w:pPr>
+        <w:ind w:left="2880" w:hanging="360"/>
+      </w:pPr>
+    </w:lvl>
+    <w:lvl w:ilvl="4" w:tplc="04160019" w:tentative="1">
+      <w:start w:val="1"/>
+      <w:numFmt w:val="lowerLetter"/>
+      <w:lvlText w:val="%5."/>
+      <w:lvlJc w:val="left"/>
+      <w:pPr>
+        <w:ind w:left="3600" w:hanging="360"/>
+      </w:pPr>
+    </w:lvl>
+    <w:lvl w:ilvl="5" w:tplc="0416001B" w:tentative="1">
+      <w:start w:val="1"/>
+      <w:numFmt w:val="lowerRoman"/>
+      <w:lvlText w:val="%6."/>
+      <w:lvlJc w:val="right"/>
+      <w:pPr>
+        <w:ind w:left="4320" w:hanging="180"/>
+      </w:pPr>
+    </w:lvl>
+    <w:lvl w:ilvl="6" w:tplc="0416000F" w:tentative="1">
+      <w:start w:val="1"/>
+      <w:numFmt w:val="decimal"/>
+      <w:lvlText w:val="%7."/>
+      <w:lvlJc w:val="left"/>
+      <w:pPr>
+        <w:ind w:left="5040" w:hanging="360"/>
+      </w:pPr>
+    </w:lvl>
+    <w:lvl w:ilvl="7" w:tplc="04160019" w:tentative="1">
+      <w:start w:val="1"/>
+      <w:numFmt w:val="lowerLetter"/>
+      <w:lvlText w:val="%8."/>
+      <w:lvlJc w:val="left"/>
+      <w:pPr>
+        <w:ind w:left="5760" w:hanging="360"/>
+      </w:pPr>
+    </w:lvl>
+    <w:lvl w:ilvl="8" w:tplc="0416001B" w:tentative="1">
+      <w:start w:val="1"/>
+      <w:numFmt w:val="lowerRoman"/>
+      <w:lvlText w:val="%9."/>
+      <w:lvlJc w:val="right"/>
+      <w:pPr>
+        <w:ind w:left="6480" w:hanging="180"/>
+      </w:pPr>
+    </w:lvl>
+  </w:abstractNum>
+  <w:num w:numId="1">
+    <w:abstractNumId w:val="1"/>
+  </w:num>
+  <w:num w:numId="2">
+    <w:abstractNumId w:val="0"/>
+  </w:num>
+</w:numbering>
 </file>
 
 <file path=word/styles.xml><?xml version="1.0" encoding="utf-8"?>
@@ -482,6 +750,17 @@
     <w:semiHidden/>
     <w:unhideWhenUsed/>
   </w:style>
+  <w:style w:type="paragraph" w:styleId="PargrafodaLista">
+    <w:name w:val="List Paragraph"/>
+    <w:basedOn w:val="Normal"/>
+    <w:uiPriority w:val="34"/>
+    <w:qFormat/>
+    <w:rsid w:val="00754481"/>
+    <w:pPr>
+      <w:ind w:left="720"/>
+      <w:contextualSpacing/>
+    </w:pPr>
+  </w:style>
 </w:styles>
 </file>
 

</xml_diff>

<commit_message>
Adicionei o link das bibliotecas
Documentação das libs que vamos usar adicionadas nas anotações
</commit_message>
<xml_diff>
--- a/Data Science/Data Science/Anotações/Data Science - Anotações.docx
+++ b/Data Science/Data Science/Anotações/Data Science - Anotações.docx
@@ -30,24 +30,141 @@
         <w:jc w:val="right"/>
         <w:rPr>
           <w:rFonts w:ascii="Times New Roman" w:hAnsi="Times New Roman" w:cs="Times New Roman"/>
+          <w:sz w:val="24"/>
+          <w:szCs w:val="24"/>
+        </w:rPr>
+      </w:pPr>
+      <w:r>
+        <w:rPr>
+          <w:rFonts w:ascii="Times New Roman" w:hAnsi="Times New Roman" w:cs="Times New Roman"/>
           <w:b/>
           <w:bCs/>
           <w:sz w:val="24"/>
           <w:szCs w:val="24"/>
           <w:u w:val="single"/>
         </w:rPr>
-      </w:pPr>
-      <w:r>
-        <w:rPr>
-          <w:rFonts w:ascii="Times New Roman" w:hAnsi="Times New Roman" w:cs="Times New Roman"/>
-          <w:b/>
-          <w:bCs/>
-          <w:sz w:val="24"/>
-          <w:szCs w:val="24"/>
-          <w:u w:val="single"/>
-        </w:rPr>
         <w:t>Curso I – Primeiros Passos:</w:t>
       </w:r>
+    </w:p>
+    <w:p>
+      <w:pPr>
+        <w:spacing w:line="360" w:lineRule="auto"/>
+        <w:jc w:val="both"/>
+        <w:rPr>
+          <w:rFonts w:ascii="Times New Roman" w:hAnsi="Times New Roman" w:cs="Times New Roman"/>
+          <w:sz w:val="24"/>
+          <w:szCs w:val="24"/>
+        </w:rPr>
+      </w:pPr>
+      <w:r>
+        <w:rPr>
+          <w:rFonts w:ascii="Times New Roman" w:hAnsi="Times New Roman" w:cs="Times New Roman"/>
+          <w:sz w:val="24"/>
+          <w:szCs w:val="24"/>
+        </w:rPr>
+        <w:t>Link da documentação das bibliotecas que utilizaremos nesse curso:</w:t>
+      </w:r>
+    </w:p>
+    <w:p>
+      <w:pPr>
+        <w:spacing w:line="360" w:lineRule="auto"/>
+        <w:jc w:val="both"/>
+        <w:rPr>
+          <w:rFonts w:ascii="Times New Roman" w:hAnsi="Times New Roman" w:cs="Times New Roman"/>
+          <w:sz w:val="24"/>
+          <w:szCs w:val="24"/>
+        </w:rPr>
+      </w:pPr>
+      <w:r>
+        <w:rPr>
+          <w:rFonts w:ascii="Times New Roman" w:hAnsi="Times New Roman" w:cs="Times New Roman"/>
+          <w:sz w:val="24"/>
+          <w:szCs w:val="24"/>
+        </w:rPr>
+        <w:tab/>
+        <w:t xml:space="preserve">- Pandas: </w:t>
+      </w:r>
+      <w:hyperlink r:id="rId5" w:history="1">
+        <w:r>
+          <w:rPr>
+            <w:rStyle w:val="Hyperlink"/>
+            <w:rFonts w:ascii="Times New Roman" w:hAnsi="Times New Roman" w:cs="Times New Roman"/>
+            <w:sz w:val="24"/>
+            <w:szCs w:val="24"/>
+          </w:rPr>
+          <w:t>https://pandas.pydata.org/pandas-docs/stable/</w:t>
+        </w:r>
+      </w:hyperlink>
+      <w:r>
+        <w:rPr>
+          <w:rFonts w:ascii="Times New Roman" w:hAnsi="Times New Roman" w:cs="Times New Roman"/>
+          <w:sz w:val="24"/>
+          <w:szCs w:val="24"/>
+        </w:rPr>
+        <w:t>;</w:t>
+      </w:r>
+    </w:p>
+    <w:p>
+      <w:pPr>
+        <w:spacing w:line="360" w:lineRule="auto"/>
+        <w:jc w:val="both"/>
+        <w:rPr>
+          <w:rFonts w:ascii="Times New Roman" w:hAnsi="Times New Roman" w:cs="Times New Roman"/>
+          <w:sz w:val="24"/>
+          <w:szCs w:val="24"/>
+          <w:lang w:val="en-US"/>
+        </w:rPr>
+      </w:pPr>
+      <w:r>
+        <w:rPr>
+          <w:rFonts w:ascii="Times New Roman" w:hAnsi="Times New Roman" w:cs="Times New Roman"/>
+          <w:sz w:val="24"/>
+          <w:szCs w:val="24"/>
+        </w:rPr>
+        <w:tab/>
+      </w:r>
+      <w:r>
+        <w:rPr>
+          <w:rFonts w:ascii="Times New Roman" w:hAnsi="Times New Roman" w:cs="Times New Roman"/>
+          <w:sz w:val="24"/>
+          <w:szCs w:val="24"/>
+          <w:lang w:val="en-US"/>
+        </w:rPr>
+        <w:t xml:space="preserve">- Seaborn: </w:t>
+      </w:r>
+      <w:hyperlink r:id="rId6" w:history="1">
+        <w:r>
+          <w:rPr>
+            <w:rStyle w:val="Hyperlink"/>
+            <w:rFonts w:ascii="Times New Roman" w:hAnsi="Times New Roman" w:cs="Times New Roman"/>
+            <w:sz w:val="24"/>
+            <w:szCs w:val="24"/>
+            <w:lang w:val="en-US"/>
+          </w:rPr>
+          <w:t>http://seaborn.pydata.org/introduction.html</w:t>
+        </w:r>
+      </w:hyperlink>
+      <w:r>
+        <w:rPr>
+          <w:rFonts w:ascii="Times New Roman" w:hAnsi="Times New Roman" w:cs="Times New Roman"/>
+          <w:sz w:val="24"/>
+          <w:szCs w:val="24"/>
+          <w:lang w:val="en-US"/>
+        </w:rPr>
+        <w:t>.</w:t>
+      </w:r>
+    </w:p>
+    <w:p>
+      <w:pPr>
+        <w:spacing w:line="360" w:lineRule="auto"/>
+        <w:jc w:val="both"/>
+        <w:rPr>
+          <w:rFonts w:ascii="Times New Roman" w:hAnsi="Times New Roman" w:cs="Times New Roman"/>
+          <w:sz w:val="24"/>
+          <w:szCs w:val="24"/>
+          <w:lang w:val="en-US"/>
+        </w:rPr>
+      </w:pPr>
     </w:p>
     <w:p>
       <w:pPr>
@@ -761,6 +878,29 @@
       <w:contextualSpacing/>
     </w:pPr>
   </w:style>
+  <w:style w:type="character" w:styleId="Hyperlink">
+    <w:name w:val="Hyperlink"/>
+    <w:basedOn w:val="Fontepargpadro"/>
+    <w:uiPriority w:val="99"/>
+    <w:unhideWhenUsed/>
+    <w:rsid w:val="00E80B5A"/>
+    <w:rPr>
+      <w:color w:val="0563C1" w:themeColor="hyperlink"/>
+      <w:u w:val="single"/>
+    </w:rPr>
+  </w:style>
+  <w:style w:type="character" w:styleId="MenoPendente">
+    <w:name w:val="Unresolved Mention"/>
+    <w:basedOn w:val="Fontepargpadro"/>
+    <w:uiPriority w:val="99"/>
+    <w:semiHidden/>
+    <w:unhideWhenUsed/>
+    <w:rsid w:val="00E80B5A"/>
+    <w:rPr>
+      <w:color w:val="605E5C"/>
+      <w:shd w:val="clear" w:color="auto" w:fill="E1DFDD"/>
+    </w:rPr>
+  </w:style>
 </w:styles>
 </file>
 

</xml_diff>

<commit_message>
Conhecendo nossos dados e o Pandas
importamos nossos dados e aprendemos que podemos sim renomear as colunas através da propriedade colunas.
</commit_message>
<xml_diff>
--- a/Data Science/Data Science/Anotações/Data Science - Anotações.docx
+++ b/Data Science/Data Science/Anotações/Data Science - Anotações.docx
@@ -262,6 +262,257 @@
           <w:numId w:val="2"/>
         </w:numPr>
         <w:spacing w:line="360" w:lineRule="auto"/>
+        <w:jc w:val="both"/>
+        <w:rPr>
+          <w:rFonts w:ascii="Times New Roman" w:hAnsi="Times New Roman" w:cs="Times New Roman"/>
+          <w:sz w:val="24"/>
+          <w:szCs w:val="24"/>
+        </w:rPr>
+      </w:pPr>
+      <w:r>
+        <w:rPr>
+          <w:rFonts w:ascii="Times New Roman" w:hAnsi="Times New Roman" w:cs="Times New Roman"/>
+          <w:sz w:val="24"/>
+          <w:szCs w:val="24"/>
+        </w:rPr>
+        <w:t xml:space="preserve"> </w:t>
+      </w:r>
+      <w:r>
+        <w:rPr>
+          <w:rFonts w:ascii="Times New Roman" w:hAnsi="Times New Roman" w:cs="Times New Roman"/>
+          <w:sz w:val="24"/>
+          <w:szCs w:val="24"/>
+        </w:rPr>
+        <w:t xml:space="preserve">Podemos sim alterar o nome das colunas passando uma lista com os novos nomes a partir do atributo colunas do nosso </w:t>
+      </w:r>
+      <w:proofErr w:type="spellStart"/>
+      <w:r>
+        <w:rPr>
+          <w:rFonts w:ascii="Times New Roman" w:hAnsi="Times New Roman" w:cs="Times New Roman"/>
+          <w:sz w:val="24"/>
+          <w:szCs w:val="24"/>
+        </w:rPr>
+        <w:t>df</w:t>
+      </w:r>
+      <w:proofErr w:type="spellEnd"/>
+      <w:r>
+        <w:rPr>
+          <w:rFonts w:ascii="Times New Roman" w:hAnsi="Times New Roman" w:cs="Times New Roman"/>
+          <w:sz w:val="24"/>
+          <w:szCs w:val="24"/>
+        </w:rPr>
+        <w:t>:</w:t>
+      </w:r>
+    </w:p>
+    <w:p>
+      <w:pPr>
+        <w:shd w:val="clear" w:color="auto" w:fill="1E1E1E"/>
+        <w:spacing w:after="0" w:line="285" w:lineRule="atLeast"/>
+        <w:rPr>
+          <w:rFonts w:ascii="Courier New" w:eastAsia="Times New Roman" w:hAnsi="Courier New" w:cs="Courier New"/>
+          <w:color w:val="D4D4D4"/>
+          <w:sz w:val="21"/>
+          <w:szCs w:val="21"/>
+          <w:lang w:eastAsia="pt-BR"/>
+        </w:rPr>
+      </w:pPr>
+      <w:proofErr w:type="spellStart"/>
+      <w:proofErr w:type="gramStart"/>
+      <w:r>
+        <w:rPr>
+          <w:rFonts w:ascii="Courier New" w:eastAsia="Times New Roman" w:hAnsi="Courier New" w:cs="Courier New"/>
+          <w:color w:val="D4D4D4"/>
+          <w:sz w:val="21"/>
+          <w:szCs w:val="21"/>
+          <w:lang w:eastAsia="pt-BR"/>
+        </w:rPr>
+        <w:t>notas.columns</w:t>
+      </w:r>
+      <w:proofErr w:type="spellEnd"/>
+      <w:proofErr w:type="gramEnd"/>
+      <w:r>
+        <w:rPr>
+          <w:rFonts w:ascii="Courier New" w:eastAsia="Times New Roman" w:hAnsi="Courier New" w:cs="Courier New"/>
+          <w:color w:val="D4D4D4"/>
+          <w:sz w:val="21"/>
+          <w:szCs w:val="21"/>
+          <w:lang w:eastAsia="pt-BR"/>
+        </w:rPr>
+        <w:t> = </w:t>
+      </w:r>
+      <w:r>
+        <w:rPr>
+          <w:rFonts w:ascii="Courier New" w:eastAsia="Times New Roman" w:hAnsi="Courier New" w:cs="Courier New"/>
+          <w:color w:val="DCDCDC"/>
+          <w:sz w:val="21"/>
+          <w:szCs w:val="21"/>
+          <w:lang w:eastAsia="pt-BR"/>
+        </w:rPr>
+        <w:t>[</w:t>
+      </w:r>
+      <w:r>
+        <w:rPr>
+          <w:rFonts w:ascii="Courier New" w:eastAsia="Times New Roman" w:hAnsi="Courier New" w:cs="Courier New"/>
+          <w:color w:val="CE9178"/>
+          <w:sz w:val="21"/>
+          <w:szCs w:val="21"/>
+          <w:lang w:eastAsia="pt-BR"/>
+        </w:rPr>
+        <w:t>'</w:t>
+      </w:r>
+      <w:proofErr w:type="spellStart"/>
+      <w:r>
+        <w:rPr>
+          <w:rFonts w:ascii="Courier New" w:eastAsia="Times New Roman" w:hAnsi="Courier New" w:cs="Courier New"/>
+          <w:color w:val="CE9178"/>
+          <w:sz w:val="21"/>
+          <w:szCs w:val="21"/>
+          <w:lang w:eastAsia="pt-BR"/>
+        </w:rPr>
+        <w:t>usuarioId</w:t>
+      </w:r>
+      <w:proofErr w:type="spellEnd"/>
+      <w:r>
+        <w:rPr>
+          <w:rFonts w:ascii="Courier New" w:eastAsia="Times New Roman" w:hAnsi="Courier New" w:cs="Courier New"/>
+          <w:color w:val="CE9178"/>
+          <w:sz w:val="21"/>
+          <w:szCs w:val="21"/>
+          <w:lang w:eastAsia="pt-BR"/>
+        </w:rPr>
+        <w:t>'</w:t>
+      </w:r>
+      <w:r>
+        <w:rPr>
+          <w:rFonts w:ascii="Courier New" w:eastAsia="Times New Roman" w:hAnsi="Courier New" w:cs="Courier New"/>
+          <w:color w:val="DCDCDC"/>
+          <w:sz w:val="21"/>
+          <w:szCs w:val="21"/>
+          <w:lang w:eastAsia="pt-BR"/>
+        </w:rPr>
+        <w:t>,</w:t>
+      </w:r>
+      <w:r>
+        <w:rPr>
+          <w:rFonts w:ascii="Courier New" w:eastAsia="Times New Roman" w:hAnsi="Courier New" w:cs="Courier New"/>
+          <w:color w:val="D4D4D4"/>
+          <w:sz w:val="21"/>
+          <w:szCs w:val="21"/>
+          <w:lang w:eastAsia="pt-BR"/>
+        </w:rPr>
+        <w:t> </w:t>
+      </w:r>
+      <w:r>
+        <w:rPr>
+          <w:rFonts w:ascii="Courier New" w:eastAsia="Times New Roman" w:hAnsi="Courier New" w:cs="Courier New"/>
+          <w:color w:val="CE9178"/>
+          <w:sz w:val="21"/>
+          <w:szCs w:val="21"/>
+          <w:lang w:eastAsia="pt-BR"/>
+        </w:rPr>
+        <w:t>'</w:t>
+      </w:r>
+      <w:proofErr w:type="spellStart"/>
+      <w:r>
+        <w:rPr>
+          <w:rFonts w:ascii="Courier New" w:eastAsia="Times New Roman" w:hAnsi="Courier New" w:cs="Courier New"/>
+          <w:color w:val="CE9178"/>
+          <w:sz w:val="21"/>
+          <w:szCs w:val="21"/>
+          <w:lang w:eastAsia="pt-BR"/>
+        </w:rPr>
+        <w:t>filmeId</w:t>
+      </w:r>
+      <w:proofErr w:type="spellEnd"/>
+      <w:r>
+        <w:rPr>
+          <w:rFonts w:ascii="Courier New" w:eastAsia="Times New Roman" w:hAnsi="Courier New" w:cs="Courier New"/>
+          <w:color w:val="CE9178"/>
+          <w:sz w:val="21"/>
+          <w:szCs w:val="21"/>
+          <w:lang w:eastAsia="pt-BR"/>
+        </w:rPr>
+        <w:t>'</w:t>
+      </w:r>
+      <w:r>
+        <w:rPr>
+          <w:rFonts w:ascii="Courier New" w:eastAsia="Times New Roman" w:hAnsi="Courier New" w:cs="Courier New"/>
+          <w:color w:val="DCDCDC"/>
+          <w:sz w:val="21"/>
+          <w:szCs w:val="21"/>
+          <w:lang w:eastAsia="pt-BR"/>
+        </w:rPr>
+        <w:t>,</w:t>
+      </w:r>
+      <w:r>
+        <w:rPr>
+          <w:rFonts w:ascii="Courier New" w:eastAsia="Times New Roman" w:hAnsi="Courier New" w:cs="Courier New"/>
+          <w:color w:val="D4D4D4"/>
+          <w:sz w:val="21"/>
+          <w:szCs w:val="21"/>
+          <w:lang w:eastAsia="pt-BR"/>
+        </w:rPr>
+        <w:t> </w:t>
+      </w:r>
+      <w:r>
+        <w:rPr>
+          <w:rFonts w:ascii="Courier New" w:eastAsia="Times New Roman" w:hAnsi="Courier New" w:cs="Courier New"/>
+          <w:color w:val="CE9178"/>
+          <w:sz w:val="21"/>
+          <w:szCs w:val="21"/>
+          <w:lang w:eastAsia="pt-BR"/>
+        </w:rPr>
+        <w:t>'nota'</w:t>
+      </w:r>
+      <w:r>
+        <w:rPr>
+          <w:rFonts w:ascii="Courier New" w:eastAsia="Times New Roman" w:hAnsi="Courier New" w:cs="Courier New"/>
+          <w:color w:val="DCDCDC"/>
+          <w:sz w:val="21"/>
+          <w:szCs w:val="21"/>
+          <w:lang w:eastAsia="pt-BR"/>
+        </w:rPr>
+        <w:t>,</w:t>
+      </w:r>
+      <w:r>
+        <w:rPr>
+          <w:rFonts w:ascii="Courier New" w:eastAsia="Times New Roman" w:hAnsi="Courier New" w:cs="Courier New"/>
+          <w:color w:val="D4D4D4"/>
+          <w:sz w:val="21"/>
+          <w:szCs w:val="21"/>
+          <w:lang w:eastAsia="pt-BR"/>
+        </w:rPr>
+        <w:t> </w:t>
+      </w:r>
+      <w:r>
+        <w:rPr>
+          <w:rFonts w:ascii="Courier New" w:eastAsia="Times New Roman" w:hAnsi="Courier New" w:cs="Courier New"/>
+          <w:color w:val="CE9178"/>
+          <w:sz w:val="21"/>
+          <w:szCs w:val="21"/>
+          <w:lang w:eastAsia="pt-BR"/>
+        </w:rPr>
+        <w:t>'momento'</w:t>
+      </w:r>
+      <w:r>
+        <w:rPr>
+          <w:rFonts w:ascii="Courier New" w:eastAsia="Times New Roman" w:hAnsi="Courier New" w:cs="Courier New"/>
+          <w:color w:val="DCDCDC"/>
+          <w:sz w:val="21"/>
+          <w:szCs w:val="21"/>
+          <w:lang w:eastAsia="pt-BR"/>
+        </w:rPr>
+        <w:t>]</w:t>
+      </w:r>
+    </w:p>
+    <w:p>
+      <w:pPr>
+        <w:pStyle w:val="PargrafodaLista"/>
+        <w:numPr>
+          <w:ilvl w:val="1"/>
+          <w:numId w:val="2"/>
+        </w:numPr>
+        <w:spacing w:before="240" w:line="360" w:lineRule="auto"/>
         <w:jc w:val="both"/>
         <w:rPr>
           <w:rFonts w:ascii="Times New Roman" w:hAnsi="Times New Roman" w:cs="Times New Roman"/>

</xml_diff>

<commit_message>
Visualizando dados com histograma e boxplot
Aprendemos a visualizar e saber o que significa cada retorno de gráficos e das informações do describe(). Também vimos como fazer gráficos utilizando o próprio pandas e o seaborn.
</commit_message>
<xml_diff>
--- a/Data Science/Data Science/Anotações/Data Science - Anotações.docx
+++ b/Data Science/Data Science/Anotações/Data Science - Anotações.docx
@@ -283,25 +283,7 @@
           <w:sz w:val="24"/>
           <w:szCs w:val="24"/>
         </w:rPr>
-        <w:t xml:space="preserve">Podemos sim alterar o nome das colunas passando uma lista com os novos nomes a partir do atributo colunas do nosso </w:t>
-      </w:r>
-      <w:proofErr w:type="spellStart"/>
-      <w:r>
-        <w:rPr>
-          <w:rFonts w:ascii="Times New Roman" w:hAnsi="Times New Roman" w:cs="Times New Roman"/>
-          <w:sz w:val="24"/>
-          <w:szCs w:val="24"/>
-        </w:rPr>
-        <w:t>df</w:t>
-      </w:r>
-      <w:proofErr w:type="spellEnd"/>
-      <w:r>
-        <w:rPr>
-          <w:rFonts w:ascii="Times New Roman" w:hAnsi="Times New Roman" w:cs="Times New Roman"/>
-          <w:sz w:val="24"/>
-          <w:szCs w:val="24"/>
-        </w:rPr>
-        <w:t>:</w:t>
+        <w:t>Podemos sim alterar o nome das colunas passando uma lista com os novos nomes a partir do atributo colunas do nosso df:</w:t>
       </w:r>
     </w:p>
     <w:p>
@@ -316,8 +298,6 @@
           <w:lang w:eastAsia="pt-BR"/>
         </w:rPr>
       </w:pPr>
-      <w:proofErr w:type="spellStart"/>
-      <w:proofErr w:type="gramStart"/>
       <w:r>
         <w:rPr>
           <w:rFonts w:ascii="Courier New" w:eastAsia="Times New Roman" w:hAnsi="Courier New" w:cs="Courier New"/>
@@ -326,10 +306,38 @@
           <w:szCs w:val="21"/>
           <w:lang w:eastAsia="pt-BR"/>
         </w:rPr>
-        <w:t>notas.columns</w:t>
-      </w:r>
-      <w:proofErr w:type="spellEnd"/>
-      <w:proofErr w:type="gramEnd"/>
+        <w:t>notas.columns = </w:t>
+      </w:r>
+      <w:r>
+        <w:rPr>
+          <w:rFonts w:ascii="Courier New" w:eastAsia="Times New Roman" w:hAnsi="Courier New" w:cs="Courier New"/>
+          <w:color w:val="DCDCDC"/>
+          <w:sz w:val="21"/>
+          <w:szCs w:val="21"/>
+          <w:lang w:eastAsia="pt-BR"/>
+        </w:rPr>
+        <w:t>[</w:t>
+      </w:r>
+      <w:r>
+        <w:rPr>
+          <w:rFonts w:ascii="Courier New" w:eastAsia="Times New Roman" w:hAnsi="Courier New" w:cs="Courier New"/>
+          <w:color w:val="CE9178"/>
+          <w:sz w:val="21"/>
+          <w:szCs w:val="21"/>
+          <w:lang w:eastAsia="pt-BR"/>
+        </w:rPr>
+        <w:t>'usuarioId'</w:t>
+      </w:r>
+      <w:r>
+        <w:rPr>
+          <w:rFonts w:ascii="Courier New" w:eastAsia="Times New Roman" w:hAnsi="Courier New" w:cs="Courier New"/>
+          <w:color w:val="DCDCDC"/>
+          <w:sz w:val="21"/>
+          <w:szCs w:val="21"/>
+          <w:lang w:eastAsia="pt-BR"/>
+        </w:rPr>
+        <w:t>,</w:t>
+      </w:r>
       <w:r>
         <w:rPr>
           <w:rFonts w:ascii="Courier New" w:eastAsia="Times New Roman" w:hAnsi="Courier New" w:cs="Courier New"/>
@@ -338,101 +346,17 @@
           <w:szCs w:val="21"/>
           <w:lang w:eastAsia="pt-BR"/>
         </w:rPr>
-        <w:t> = </w:t>
-      </w:r>
-      <w:r>
-        <w:rPr>
-          <w:rFonts w:ascii="Courier New" w:eastAsia="Times New Roman" w:hAnsi="Courier New" w:cs="Courier New"/>
-          <w:color w:val="DCDCDC"/>
+        <w:t> </w:t>
+      </w:r>
+      <w:r>
+        <w:rPr>
+          <w:rFonts w:ascii="Courier New" w:eastAsia="Times New Roman" w:hAnsi="Courier New" w:cs="Courier New"/>
+          <w:color w:val="CE9178"/>
           <w:sz w:val="21"/>
           <w:szCs w:val="21"/>
           <w:lang w:eastAsia="pt-BR"/>
         </w:rPr>
-        <w:t>[</w:t>
-      </w:r>
-      <w:r>
-        <w:rPr>
-          <w:rFonts w:ascii="Courier New" w:eastAsia="Times New Roman" w:hAnsi="Courier New" w:cs="Courier New"/>
-          <w:color w:val="CE9178"/>
-          <w:sz w:val="21"/>
-          <w:szCs w:val="21"/>
-          <w:lang w:eastAsia="pt-BR"/>
-        </w:rPr>
-        <w:t>'</w:t>
-      </w:r>
-      <w:proofErr w:type="spellStart"/>
-      <w:r>
-        <w:rPr>
-          <w:rFonts w:ascii="Courier New" w:eastAsia="Times New Roman" w:hAnsi="Courier New" w:cs="Courier New"/>
-          <w:color w:val="CE9178"/>
-          <w:sz w:val="21"/>
-          <w:szCs w:val="21"/>
-          <w:lang w:eastAsia="pt-BR"/>
-        </w:rPr>
-        <w:t>usuarioId</w:t>
-      </w:r>
-      <w:proofErr w:type="spellEnd"/>
-      <w:r>
-        <w:rPr>
-          <w:rFonts w:ascii="Courier New" w:eastAsia="Times New Roman" w:hAnsi="Courier New" w:cs="Courier New"/>
-          <w:color w:val="CE9178"/>
-          <w:sz w:val="21"/>
-          <w:szCs w:val="21"/>
-          <w:lang w:eastAsia="pt-BR"/>
-        </w:rPr>
-        <w:t>'</w:t>
-      </w:r>
-      <w:r>
-        <w:rPr>
-          <w:rFonts w:ascii="Courier New" w:eastAsia="Times New Roman" w:hAnsi="Courier New" w:cs="Courier New"/>
-          <w:color w:val="DCDCDC"/>
-          <w:sz w:val="21"/>
-          <w:szCs w:val="21"/>
-          <w:lang w:eastAsia="pt-BR"/>
-        </w:rPr>
-        <w:t>,</w:t>
-      </w:r>
-      <w:r>
-        <w:rPr>
-          <w:rFonts w:ascii="Courier New" w:eastAsia="Times New Roman" w:hAnsi="Courier New" w:cs="Courier New"/>
-          <w:color w:val="D4D4D4"/>
-          <w:sz w:val="21"/>
-          <w:szCs w:val="21"/>
-          <w:lang w:eastAsia="pt-BR"/>
-        </w:rPr>
-        <w:t> </w:t>
-      </w:r>
-      <w:r>
-        <w:rPr>
-          <w:rFonts w:ascii="Courier New" w:eastAsia="Times New Roman" w:hAnsi="Courier New" w:cs="Courier New"/>
-          <w:color w:val="CE9178"/>
-          <w:sz w:val="21"/>
-          <w:szCs w:val="21"/>
-          <w:lang w:eastAsia="pt-BR"/>
-        </w:rPr>
-        <w:t>'</w:t>
-      </w:r>
-      <w:proofErr w:type="spellStart"/>
-      <w:r>
-        <w:rPr>
-          <w:rFonts w:ascii="Courier New" w:eastAsia="Times New Roman" w:hAnsi="Courier New" w:cs="Courier New"/>
-          <w:color w:val="CE9178"/>
-          <w:sz w:val="21"/>
-          <w:szCs w:val="21"/>
-          <w:lang w:eastAsia="pt-BR"/>
-        </w:rPr>
-        <w:t>filmeId</w:t>
-      </w:r>
-      <w:proofErr w:type="spellEnd"/>
-      <w:r>
-        <w:rPr>
-          <w:rFonts w:ascii="Courier New" w:eastAsia="Times New Roman" w:hAnsi="Courier New" w:cs="Courier New"/>
-          <w:color w:val="CE9178"/>
-          <w:sz w:val="21"/>
-          <w:szCs w:val="21"/>
-          <w:lang w:eastAsia="pt-BR"/>
-        </w:rPr>
-        <w:t>'</w:t>
+        <w:t>'filmeId'</w:t>
       </w:r>
       <w:r>
         <w:rPr>
@@ -527,6 +451,693 @@
           <w:szCs w:val="24"/>
         </w:rPr>
         <w:t xml:space="preserve"> </w:t>
+      </w:r>
+      <w:r>
+        <w:rPr>
+          <w:rFonts w:ascii="Times New Roman" w:hAnsi="Times New Roman" w:cs="Times New Roman"/>
+          <w:sz w:val="24"/>
+          <w:szCs w:val="24"/>
+        </w:rPr>
+        <w:t>O pandas possui visualização e construção de dados a partir do método plot().</w:t>
+      </w:r>
+    </w:p>
+    <w:p>
+      <w:pPr>
+        <w:pStyle w:val="PargrafodaLista"/>
+        <w:numPr>
+          <w:ilvl w:val="2"/>
+          <w:numId w:val="2"/>
+        </w:numPr>
+        <w:spacing w:before="240" w:line="360" w:lineRule="auto"/>
+        <w:jc w:val="both"/>
+        <w:rPr>
+          <w:rFonts w:ascii="Times New Roman" w:hAnsi="Times New Roman" w:cs="Times New Roman"/>
+          <w:sz w:val="24"/>
+          <w:szCs w:val="24"/>
+        </w:rPr>
+      </w:pPr>
+      <w:r>
+        <w:rPr>
+          <w:rFonts w:ascii="Times New Roman" w:hAnsi="Times New Roman" w:cs="Times New Roman"/>
+          <w:sz w:val="24"/>
+          <w:szCs w:val="24"/>
+        </w:rPr>
+        <w:t>O plot recebe o parâmetro kind=’’, onde podemos escolher o tipo de gráfico, como um hist de histograma, por exemplo</w:t>
+      </w:r>
+      <w:r>
+        <w:rPr>
+          <w:rFonts w:ascii="Times New Roman" w:hAnsi="Times New Roman" w:cs="Times New Roman"/>
+          <w:sz w:val="24"/>
+          <w:szCs w:val="24"/>
+        </w:rPr>
+        <w:t>. Se colocar somente plot() ele cria um plot normal onde não vemos nada</w:t>
+      </w:r>
+      <w:r>
+        <w:rPr>
+          <w:rFonts w:ascii="Times New Roman" w:hAnsi="Times New Roman" w:cs="Times New Roman"/>
+          <w:sz w:val="24"/>
+          <w:szCs w:val="24"/>
+        </w:rPr>
+        <w:t>:</w:t>
+      </w:r>
+    </w:p>
+    <w:p>
+      <w:pPr>
+        <w:shd w:val="clear" w:color="auto" w:fill="1E1E1E"/>
+        <w:spacing w:after="0" w:line="285" w:lineRule="atLeast"/>
+        <w:rPr>
+          <w:rFonts w:ascii="Courier New" w:eastAsia="Times New Roman" w:hAnsi="Courier New" w:cs="Courier New"/>
+          <w:color w:val="D4D4D4"/>
+          <w:sz w:val="21"/>
+          <w:szCs w:val="21"/>
+          <w:lang w:val="en-US" w:eastAsia="pt-BR"/>
+        </w:rPr>
+      </w:pPr>
+      <w:r>
+        <w:rPr>
+          <w:rFonts w:ascii="Courier New" w:eastAsia="Times New Roman" w:hAnsi="Courier New" w:cs="Courier New"/>
+          <w:color w:val="D4D4D4"/>
+          <w:sz w:val="21"/>
+          <w:szCs w:val="21"/>
+          <w:lang w:val="en-US" w:eastAsia="pt-BR"/>
+        </w:rPr>
+        <w:t>notas.nota.plot</w:t>
+      </w:r>
+      <w:r>
+        <w:rPr>
+          <w:rFonts w:ascii="Courier New" w:eastAsia="Times New Roman" w:hAnsi="Courier New" w:cs="Courier New"/>
+          <w:color w:val="DCDCDC"/>
+          <w:sz w:val="21"/>
+          <w:szCs w:val="21"/>
+          <w:lang w:val="en-US" w:eastAsia="pt-BR"/>
+        </w:rPr>
+        <w:t>(</w:t>
+      </w:r>
+      <w:r>
+        <w:rPr>
+          <w:rFonts w:ascii="Courier New" w:eastAsia="Times New Roman" w:hAnsi="Courier New" w:cs="Courier New"/>
+          <w:color w:val="D4D4D4"/>
+          <w:sz w:val="21"/>
+          <w:szCs w:val="21"/>
+          <w:lang w:val="en-US" w:eastAsia="pt-BR"/>
+        </w:rPr>
+        <w:t>kind=</w:t>
+      </w:r>
+      <w:r>
+        <w:rPr>
+          <w:rFonts w:ascii="Courier New" w:eastAsia="Times New Roman" w:hAnsi="Courier New" w:cs="Courier New"/>
+          <w:color w:val="CE9178"/>
+          <w:sz w:val="21"/>
+          <w:szCs w:val="21"/>
+          <w:lang w:val="en-US" w:eastAsia="pt-BR"/>
+        </w:rPr>
+        <w:t>'hist'</w:t>
+      </w:r>
+      <w:r>
+        <w:rPr>
+          <w:rFonts w:ascii="Courier New" w:eastAsia="Times New Roman" w:hAnsi="Courier New" w:cs="Courier New"/>
+          <w:color w:val="DCDCDC"/>
+          <w:sz w:val="21"/>
+          <w:szCs w:val="21"/>
+          <w:lang w:val="en-US" w:eastAsia="pt-BR"/>
+        </w:rPr>
+        <w:t>)</w:t>
+      </w:r>
+    </w:p>
+    <w:p>
+      <w:pPr>
+        <w:spacing w:before="240" w:line="360" w:lineRule="auto"/>
+        <w:jc w:val="center"/>
+        <w:rPr>
+          <w:rFonts w:ascii="Times New Roman" w:hAnsi="Times New Roman" w:cs="Times New Roman"/>
+          <w:sz w:val="24"/>
+          <w:szCs w:val="24"/>
+          <w:lang w:val="en-US"/>
+        </w:rPr>
+      </w:pPr>
+      <w:r>
+        <w:rPr>
+          <w:noProof/>
+          <w:lang w:val="en-US"/>
+        </w:rPr>
+        <w:drawing>
+          <wp:inline distT="0" distB="0" distL="0" distR="0" wp14:anchorId="37A58D6F" wp14:editId="2436902D">
+            <wp:extent cx="2447867" cy="1514475"/>
+            <wp:effectExtent l="0" t="0" r="0" b="0"/>
+            <wp:docPr id="1" name="Imagem 1"/>
+            <wp:cNvGraphicFramePr>
+              <a:graphicFrameLocks xmlns:a="http://schemas.openxmlformats.org/drawingml/2006/main" noChangeAspect="1"/>
+            </wp:cNvGraphicFramePr>
+            <a:graphic xmlns:a="http://schemas.openxmlformats.org/drawingml/2006/main">
+              <a:graphicData uri="http://schemas.openxmlformats.org/drawingml/2006/picture">
+                <pic:pic xmlns:pic="http://schemas.openxmlformats.org/drawingml/2006/picture">
+                  <pic:nvPicPr>
+                    <pic:cNvPr id="0" name="Picture 1"/>
+                    <pic:cNvPicPr>
+                      <a:picLocks noChangeAspect="1" noChangeArrowheads="1"/>
+                    </pic:cNvPicPr>
+                  </pic:nvPicPr>
+                  <pic:blipFill>
+                    <a:blip r:embed="rId8">
+                      <a:extLst>
+                        <a:ext uri="{28A0092B-C50C-407E-A947-70E740481C1C}">
+                          <a14:useLocalDpi xmlns:a14="http://schemas.microsoft.com/office/drawing/2010/main" val="0"/>
+                        </a:ext>
+                      </a:extLst>
+                    </a:blip>
+                    <a:srcRect/>
+                    <a:stretch>
+                      <a:fillRect/>
+                    </a:stretch>
+                  </pic:blipFill>
+                  <pic:spPr bwMode="auto">
+                    <a:xfrm>
+                      <a:off x="0" y="0"/>
+                      <a:ext cx="2452329" cy="1517236"/>
+                    </a:xfrm>
+                    <a:prstGeom prst="rect">
+                      <a:avLst/>
+                    </a:prstGeom>
+                    <a:noFill/>
+                    <a:ln>
+                      <a:noFill/>
+                    </a:ln>
+                  </pic:spPr>
+                </pic:pic>
+              </a:graphicData>
+            </a:graphic>
+          </wp:inline>
+        </w:drawing>
+      </w:r>
+    </w:p>
+    <w:p>
+      <w:pPr>
+        <w:shd w:val="clear" w:color="auto" w:fill="1E1E1E"/>
+        <w:spacing w:after="0" w:line="285" w:lineRule="atLeast"/>
+        <w:rPr>
+          <w:rFonts w:ascii="Courier New" w:eastAsia="Times New Roman" w:hAnsi="Courier New" w:cs="Courier New"/>
+          <w:color w:val="D4D4D4"/>
+          <w:sz w:val="21"/>
+          <w:szCs w:val="21"/>
+          <w:lang w:eastAsia="pt-BR"/>
+        </w:rPr>
+      </w:pPr>
+      <w:r>
+        <w:rPr>
+          <w:rFonts w:ascii="Courier New" w:eastAsia="Times New Roman" w:hAnsi="Courier New" w:cs="Courier New"/>
+          <w:color w:val="D4D4D4"/>
+          <w:sz w:val="21"/>
+          <w:szCs w:val="21"/>
+          <w:lang w:eastAsia="pt-BR"/>
+        </w:rPr>
+        <w:t>notas.nota.plot</w:t>
+      </w:r>
+      <w:r>
+        <w:rPr>
+          <w:rFonts w:ascii="Courier New" w:eastAsia="Times New Roman" w:hAnsi="Courier New" w:cs="Courier New"/>
+          <w:color w:val="DCDCDC"/>
+          <w:sz w:val="21"/>
+          <w:szCs w:val="21"/>
+          <w:lang w:eastAsia="pt-BR"/>
+        </w:rPr>
+        <w:t>()</w:t>
+      </w:r>
+    </w:p>
+    <w:p>
+      <w:pPr>
+        <w:spacing w:before="240" w:line="360" w:lineRule="auto"/>
+        <w:jc w:val="center"/>
+        <w:rPr>
+          <w:rFonts w:ascii="Times New Roman" w:hAnsi="Times New Roman" w:cs="Times New Roman"/>
+          <w:sz w:val="24"/>
+          <w:szCs w:val="24"/>
+          <w:lang w:val="en-US"/>
+        </w:rPr>
+      </w:pPr>
+      <w:r>
+        <w:rPr>
+          <w:noProof/>
+          <w:lang w:val="en-US"/>
+        </w:rPr>
+        <w:lastRenderedPageBreak/>
+        <w:drawing>
+          <wp:inline distT="0" distB="0" distL="0" distR="0" wp14:anchorId="53C7509A" wp14:editId="495B6EB6">
+            <wp:extent cx="1885950" cy="1289772"/>
+            <wp:effectExtent l="0" t="0" r="0" b="5715"/>
+            <wp:docPr id="2" name="Imagem 2"/>
+            <wp:cNvGraphicFramePr>
+              <a:graphicFrameLocks xmlns:a="http://schemas.openxmlformats.org/drawingml/2006/main" noChangeAspect="1"/>
+            </wp:cNvGraphicFramePr>
+            <a:graphic xmlns:a="http://schemas.openxmlformats.org/drawingml/2006/main">
+              <a:graphicData uri="http://schemas.openxmlformats.org/drawingml/2006/picture">
+                <pic:pic xmlns:pic="http://schemas.openxmlformats.org/drawingml/2006/picture">
+                  <pic:nvPicPr>
+                    <pic:cNvPr id="0" name="Picture 3"/>
+                    <pic:cNvPicPr>
+                      <a:picLocks noChangeAspect="1" noChangeArrowheads="1"/>
+                    </pic:cNvPicPr>
+                  </pic:nvPicPr>
+                  <pic:blipFill>
+                    <a:blip r:embed="rId9">
+                      <a:extLst>
+                        <a:ext uri="{28A0092B-C50C-407E-A947-70E740481C1C}">
+                          <a14:useLocalDpi xmlns:a14="http://schemas.microsoft.com/office/drawing/2010/main" val="0"/>
+                        </a:ext>
+                      </a:extLst>
+                    </a:blip>
+                    <a:srcRect/>
+                    <a:stretch>
+                      <a:fillRect/>
+                    </a:stretch>
+                  </pic:blipFill>
+                  <pic:spPr bwMode="auto">
+                    <a:xfrm>
+                      <a:off x="0" y="0"/>
+                      <a:ext cx="1889634" cy="1292291"/>
+                    </a:xfrm>
+                    <a:prstGeom prst="rect">
+                      <a:avLst/>
+                    </a:prstGeom>
+                    <a:noFill/>
+                    <a:ln>
+                      <a:noFill/>
+                    </a:ln>
+                  </pic:spPr>
+                </pic:pic>
+              </a:graphicData>
+            </a:graphic>
+          </wp:inline>
+        </w:drawing>
+      </w:r>
+    </w:p>
+    <w:p>
+      <w:pPr>
+        <w:pStyle w:val="PargrafodaLista"/>
+        <w:numPr>
+          <w:ilvl w:val="3"/>
+          <w:numId w:val="2"/>
+        </w:numPr>
+        <w:spacing w:before="240" w:line="360" w:lineRule="auto"/>
+        <w:jc w:val="both"/>
+        <w:rPr>
+          <w:rFonts w:ascii="Times New Roman" w:hAnsi="Times New Roman" w:cs="Times New Roman"/>
+          <w:sz w:val="24"/>
+          <w:szCs w:val="24"/>
+        </w:rPr>
+      </w:pPr>
+      <w:r>
+        <w:rPr>
+          <w:rFonts w:ascii="Times New Roman" w:hAnsi="Times New Roman" w:cs="Times New Roman"/>
+          <w:sz w:val="24"/>
+          <w:szCs w:val="24"/>
+        </w:rPr>
+        <w:t xml:space="preserve"> O hist é um tipo d</w:t>
+      </w:r>
+      <w:r>
+        <w:rPr>
+          <w:rFonts w:ascii="Times New Roman" w:hAnsi="Times New Roman" w:cs="Times New Roman"/>
+          <w:sz w:val="24"/>
+          <w:szCs w:val="24"/>
+        </w:rPr>
+        <w:t>e gráfico que conta uma história, mostrando no eixo x as notas que um filme recebeu e no y a quantidade de notas. Basicamente o inverso do plot.</w:t>
+      </w:r>
+    </w:p>
+    <w:p>
+      <w:pPr>
+        <w:pStyle w:val="PargrafodaLista"/>
+        <w:numPr>
+          <w:ilvl w:val="2"/>
+          <w:numId w:val="2"/>
+        </w:numPr>
+        <w:spacing w:before="240" w:line="360" w:lineRule="auto"/>
+        <w:jc w:val="both"/>
+        <w:rPr>
+          <w:rFonts w:ascii="Times New Roman" w:hAnsi="Times New Roman" w:cs="Times New Roman"/>
+          <w:sz w:val="24"/>
+          <w:szCs w:val="24"/>
+        </w:rPr>
+      </w:pPr>
+      <w:r>
+        <w:rPr>
+          <w:rFonts w:ascii="Times New Roman" w:hAnsi="Times New Roman" w:cs="Times New Roman"/>
+          <w:sz w:val="24"/>
+          <w:szCs w:val="24"/>
+        </w:rPr>
+        <w:t>S.median(): retorna a mediana de uma series, mostrando exatamente qual o valor que dividi um conjunto de dados no meio:</w:t>
+      </w:r>
+    </w:p>
+    <w:p>
+      <w:pPr>
+        <w:shd w:val="clear" w:color="auto" w:fill="1E1E1E"/>
+        <w:spacing w:after="0" w:line="285" w:lineRule="atLeast"/>
+        <w:rPr>
+          <w:rFonts w:ascii="Courier New" w:eastAsia="Times New Roman" w:hAnsi="Courier New" w:cs="Courier New"/>
+          <w:color w:val="D4D4D4"/>
+          <w:sz w:val="21"/>
+          <w:szCs w:val="21"/>
+          <w:lang w:eastAsia="pt-BR"/>
+        </w:rPr>
+      </w:pPr>
+      <w:r>
+        <w:rPr>
+          <w:rFonts w:ascii="Courier New" w:eastAsia="Times New Roman" w:hAnsi="Courier New" w:cs="Courier New"/>
+          <w:color w:val="D4D4D4"/>
+          <w:sz w:val="21"/>
+          <w:szCs w:val="21"/>
+          <w:lang w:eastAsia="pt-BR"/>
+        </w:rPr>
+        <w:t>notas.nota.median</w:t>
+      </w:r>
+      <w:r>
+        <w:rPr>
+          <w:rFonts w:ascii="Courier New" w:eastAsia="Times New Roman" w:hAnsi="Courier New" w:cs="Courier New"/>
+          <w:color w:val="DCDCDC"/>
+          <w:sz w:val="21"/>
+          <w:szCs w:val="21"/>
+          <w:lang w:eastAsia="pt-BR"/>
+        </w:rPr>
+        <w:t>()</w:t>
+      </w:r>
+    </w:p>
+    <w:p>
+      <w:pPr>
+        <w:spacing w:before="240" w:line="360" w:lineRule="auto"/>
+        <w:jc w:val="center"/>
+        <w:rPr>
+          <w:rFonts w:ascii="Times New Roman" w:hAnsi="Times New Roman" w:cs="Times New Roman"/>
+          <w:sz w:val="24"/>
+          <w:szCs w:val="24"/>
+        </w:rPr>
+      </w:pPr>
+      <w:r>
+        <w:rPr>
+          <w:rFonts w:ascii="Times New Roman" w:hAnsi="Times New Roman" w:cs="Times New Roman"/>
+          <w:sz w:val="24"/>
+          <w:szCs w:val="24"/>
+        </w:rPr>
+        <w:drawing>
+          <wp:inline distT="0" distB="0" distL="0" distR="0" wp14:anchorId="7D118335" wp14:editId="23E37248">
+            <wp:extent cx="419158" cy="314369"/>
+            <wp:effectExtent l="0" t="0" r="0" b="9525"/>
+            <wp:docPr id="3" name="Imagem 3"/>
+            <wp:cNvGraphicFramePr>
+              <a:graphicFrameLocks xmlns:a="http://schemas.openxmlformats.org/drawingml/2006/main" noChangeAspect="1"/>
+            </wp:cNvGraphicFramePr>
+            <a:graphic xmlns:a="http://schemas.openxmlformats.org/drawingml/2006/main">
+              <a:graphicData uri="http://schemas.openxmlformats.org/drawingml/2006/picture">
+                <pic:pic xmlns:pic="http://schemas.openxmlformats.org/drawingml/2006/picture">
+                  <pic:nvPicPr>
+                    <pic:cNvPr id="1" name=""/>
+                    <pic:cNvPicPr/>
+                  </pic:nvPicPr>
+                  <pic:blipFill>
+                    <a:blip r:embed="rId10"/>
+                    <a:stretch>
+                      <a:fillRect/>
+                    </a:stretch>
+                  </pic:blipFill>
+                  <pic:spPr>
+                    <a:xfrm>
+                      <a:off x="0" y="0"/>
+                      <a:ext cx="419158" cy="314369"/>
+                    </a:xfrm>
+                    <a:prstGeom prst="rect">
+                      <a:avLst/>
+                    </a:prstGeom>
+                  </pic:spPr>
+                </pic:pic>
+              </a:graphicData>
+            </a:graphic>
+          </wp:inline>
+        </w:drawing>
+      </w:r>
+    </w:p>
+    <w:p>
+      <w:pPr>
+        <w:pStyle w:val="PargrafodaLista"/>
+        <w:numPr>
+          <w:ilvl w:val="2"/>
+          <w:numId w:val="2"/>
+        </w:numPr>
+        <w:spacing w:before="240" w:line="360" w:lineRule="auto"/>
+        <w:jc w:val="both"/>
+        <w:rPr>
+          <w:rFonts w:ascii="Times New Roman" w:hAnsi="Times New Roman" w:cs="Times New Roman"/>
+          <w:sz w:val="24"/>
+          <w:szCs w:val="24"/>
+        </w:rPr>
+      </w:pPr>
+      <w:r>
+        <w:rPr>
+          <w:rFonts w:ascii="Times New Roman" w:hAnsi="Times New Roman" w:cs="Times New Roman"/>
+          <w:sz w:val="24"/>
+          <w:szCs w:val="24"/>
+        </w:rPr>
+        <w:t>Importamos a seaborn e fizemos um boxplot para visualizar melhor os gráficos:</w:t>
+      </w:r>
+    </w:p>
+    <w:p>
+      <w:pPr>
+        <w:shd w:val="clear" w:color="auto" w:fill="1E1E1E"/>
+        <w:spacing w:after="0" w:line="285" w:lineRule="atLeast"/>
+        <w:rPr>
+          <w:rFonts w:ascii="Courier New" w:eastAsia="Times New Roman" w:hAnsi="Courier New" w:cs="Courier New"/>
+          <w:color w:val="D4D4D4"/>
+          <w:sz w:val="21"/>
+          <w:szCs w:val="21"/>
+          <w:lang w:val="en-US" w:eastAsia="pt-BR"/>
+        </w:rPr>
+      </w:pPr>
+      <w:r>
+        <w:rPr>
+          <w:rFonts w:ascii="Courier New" w:eastAsia="Times New Roman" w:hAnsi="Courier New" w:cs="Courier New"/>
+          <w:color w:val="C586C0"/>
+          <w:sz w:val="21"/>
+          <w:szCs w:val="21"/>
+          <w:lang w:val="en-US" w:eastAsia="pt-BR"/>
+        </w:rPr>
+        <w:t>import</w:t>
+      </w:r>
+      <w:r>
+        <w:rPr>
+          <w:rFonts w:ascii="Courier New" w:eastAsia="Times New Roman" w:hAnsi="Courier New" w:cs="Courier New"/>
+          <w:color w:val="D4D4D4"/>
+          <w:sz w:val="21"/>
+          <w:szCs w:val="21"/>
+          <w:lang w:val="en-US" w:eastAsia="pt-BR"/>
+        </w:rPr>
+        <w:t> seaborn </w:t>
+      </w:r>
+      <w:r>
+        <w:rPr>
+          <w:rFonts w:ascii="Courier New" w:eastAsia="Times New Roman" w:hAnsi="Courier New" w:cs="Courier New"/>
+          <w:color w:val="C586C0"/>
+          <w:sz w:val="21"/>
+          <w:szCs w:val="21"/>
+          <w:lang w:val="en-US" w:eastAsia="pt-BR"/>
+        </w:rPr>
+        <w:t>as</w:t>
+      </w:r>
+      <w:r>
+        <w:rPr>
+          <w:rFonts w:ascii="Courier New" w:eastAsia="Times New Roman" w:hAnsi="Courier New" w:cs="Courier New"/>
+          <w:color w:val="D4D4D4"/>
+          <w:sz w:val="21"/>
+          <w:szCs w:val="21"/>
+          <w:lang w:val="en-US" w:eastAsia="pt-BR"/>
+        </w:rPr>
+        <w:t> sns</w:t>
+      </w:r>
+    </w:p>
+    <w:p>
+      <w:pPr>
+        <w:shd w:val="clear" w:color="auto" w:fill="1E1E1E"/>
+        <w:spacing w:after="0" w:line="285" w:lineRule="atLeast"/>
+        <w:rPr>
+          <w:rFonts w:ascii="Courier New" w:eastAsia="Times New Roman" w:hAnsi="Courier New" w:cs="Courier New"/>
+          <w:color w:val="D4D4D4"/>
+          <w:sz w:val="21"/>
+          <w:szCs w:val="21"/>
+          <w:lang w:val="en-US" w:eastAsia="pt-BR"/>
+        </w:rPr>
+      </w:pPr>
+      <w:r>
+        <w:rPr>
+          <w:rFonts w:ascii="Courier New" w:eastAsia="Times New Roman" w:hAnsi="Courier New" w:cs="Courier New"/>
+          <w:color w:val="D4D4D4"/>
+          <w:sz w:val="21"/>
+          <w:szCs w:val="21"/>
+          <w:lang w:val="en-US" w:eastAsia="pt-BR"/>
+        </w:rPr>
+        <w:t>sns.boxplot</w:t>
+      </w:r>
+      <w:r>
+        <w:rPr>
+          <w:rFonts w:ascii="Courier New" w:eastAsia="Times New Roman" w:hAnsi="Courier New" w:cs="Courier New"/>
+          <w:color w:val="DCDCDC"/>
+          <w:sz w:val="21"/>
+          <w:szCs w:val="21"/>
+          <w:lang w:val="en-US" w:eastAsia="pt-BR"/>
+        </w:rPr>
+        <w:t>(</w:t>
+      </w:r>
+      <w:r>
+        <w:rPr>
+          <w:rFonts w:ascii="Courier New" w:eastAsia="Times New Roman" w:hAnsi="Courier New" w:cs="Courier New"/>
+          <w:color w:val="D4D4D4"/>
+          <w:sz w:val="21"/>
+          <w:szCs w:val="21"/>
+          <w:lang w:val="en-US" w:eastAsia="pt-BR"/>
+        </w:rPr>
+        <w:t>notas.nota</w:t>
+      </w:r>
+      <w:r>
+        <w:rPr>
+          <w:rFonts w:ascii="Courier New" w:eastAsia="Times New Roman" w:hAnsi="Courier New" w:cs="Courier New"/>
+          <w:color w:val="DCDCDC"/>
+          <w:sz w:val="21"/>
+          <w:szCs w:val="21"/>
+          <w:lang w:val="en-US" w:eastAsia="pt-BR"/>
+        </w:rPr>
+        <w:t>)</w:t>
+      </w:r>
+    </w:p>
+    <w:p>
+      <w:pPr>
+        <w:spacing w:before="240" w:line="360" w:lineRule="auto"/>
+        <w:jc w:val="center"/>
+        <w:rPr>
+          <w:rFonts w:ascii="Times New Roman" w:hAnsi="Times New Roman" w:cs="Times New Roman"/>
+          <w:sz w:val="24"/>
+          <w:szCs w:val="24"/>
+          <w:lang w:val="en-US"/>
+        </w:rPr>
+      </w:pPr>
+      <w:r>
+        <w:rPr>
+          <w:noProof/>
+          <w:lang w:val="en-US"/>
+        </w:rPr>
+        <w:drawing>
+          <wp:inline distT="0" distB="0" distL="0" distR="0" wp14:anchorId="0797EA5A" wp14:editId="3251F427">
+            <wp:extent cx="2143125" cy="1594777"/>
+            <wp:effectExtent l="0" t="0" r="0" b="5715"/>
+            <wp:docPr id="4" name="Imagem 4"/>
+            <wp:cNvGraphicFramePr>
+              <a:graphicFrameLocks xmlns:a="http://schemas.openxmlformats.org/drawingml/2006/main" noChangeAspect="1"/>
+            </wp:cNvGraphicFramePr>
+            <a:graphic xmlns:a="http://schemas.openxmlformats.org/drawingml/2006/main">
+              <a:graphicData uri="http://schemas.openxmlformats.org/drawingml/2006/picture">
+                <pic:pic xmlns:pic="http://schemas.openxmlformats.org/drawingml/2006/picture">
+                  <pic:nvPicPr>
+                    <pic:cNvPr id="0" name="Picture 5"/>
+                    <pic:cNvPicPr>
+                      <a:picLocks noChangeAspect="1" noChangeArrowheads="1"/>
+                    </pic:cNvPicPr>
+                  </pic:nvPicPr>
+                  <pic:blipFill>
+                    <a:blip r:embed="rId11">
+                      <a:extLst>
+                        <a:ext uri="{28A0092B-C50C-407E-A947-70E740481C1C}">
+                          <a14:useLocalDpi xmlns:a14="http://schemas.microsoft.com/office/drawing/2010/main" val="0"/>
+                        </a:ext>
+                      </a:extLst>
+                    </a:blip>
+                    <a:srcRect/>
+                    <a:stretch>
+                      <a:fillRect/>
+                    </a:stretch>
+                  </pic:blipFill>
+                  <pic:spPr bwMode="auto">
+                    <a:xfrm>
+                      <a:off x="0" y="0"/>
+                      <a:ext cx="2149051" cy="1599187"/>
+                    </a:xfrm>
+                    <a:prstGeom prst="rect">
+                      <a:avLst/>
+                    </a:prstGeom>
+                    <a:noFill/>
+                    <a:ln>
+                      <a:noFill/>
+                    </a:ln>
+                  </pic:spPr>
+                </pic:pic>
+              </a:graphicData>
+            </a:graphic>
+          </wp:inline>
+        </w:drawing>
+      </w:r>
+    </w:p>
+    <w:p>
+      <w:pPr>
+        <w:pStyle w:val="PargrafodaLista"/>
+        <w:numPr>
+          <w:ilvl w:val="3"/>
+          <w:numId w:val="2"/>
+        </w:numPr>
+        <w:spacing w:before="240" w:line="360" w:lineRule="auto"/>
+        <w:jc w:val="both"/>
+        <w:rPr>
+          <w:rFonts w:ascii="Times New Roman" w:hAnsi="Times New Roman" w:cs="Times New Roman"/>
+          <w:sz w:val="24"/>
+          <w:szCs w:val="24"/>
+        </w:rPr>
+      </w:pPr>
+      <w:r>
+        <w:rPr>
+          <w:rFonts w:ascii="Times New Roman" w:hAnsi="Times New Roman" w:cs="Times New Roman"/>
+          <w:sz w:val="24"/>
+          <w:szCs w:val="24"/>
+        </w:rPr>
+        <w:t xml:space="preserve"> A mediana é o traço n</w:t>
+      </w:r>
+      <w:r>
+        <w:rPr>
+          <w:rFonts w:ascii="Times New Roman" w:hAnsi="Times New Roman" w:cs="Times New Roman"/>
+          <w:sz w:val="24"/>
+          <w:szCs w:val="24"/>
+        </w:rPr>
+        <w:t>o meio do box. Quartil 25 é o final esquerdo do box e 75 o final direito. As linhas com traço na ponta dos lados esquerdo e direito são, respectivamente os limites inferior e superio</w:t>
+      </w:r>
+      <w:r>
+        <w:rPr>
+          <w:rFonts w:ascii="Times New Roman" w:hAnsi="Times New Roman" w:cs="Times New Roman"/>
+          <w:sz w:val="24"/>
+          <w:szCs w:val="24"/>
+        </w:rPr>
+        <w:t>r, ou seja, da mediana para as laterais do box temos 25% cada lado, os li e ls são outros 25%, somando 50% no box e 50% fora</w:t>
+      </w:r>
+      <w:r>
+        <w:rPr>
+          <w:rFonts w:ascii="Times New Roman" w:hAnsi="Times New Roman" w:cs="Times New Roman"/>
+          <w:sz w:val="24"/>
+          <w:szCs w:val="24"/>
+        </w:rPr>
+        <w:t>.</w:t>
+      </w:r>
+    </w:p>
+    <w:p>
+      <w:pPr>
+        <w:pStyle w:val="PargrafodaLista"/>
+        <w:numPr>
+          <w:ilvl w:val="3"/>
+          <w:numId w:val="2"/>
+        </w:numPr>
+        <w:spacing w:before="240" w:line="360" w:lineRule="auto"/>
+        <w:jc w:val="both"/>
+        <w:rPr>
+          <w:rFonts w:ascii="Times New Roman" w:hAnsi="Times New Roman" w:cs="Times New Roman"/>
+          <w:sz w:val="24"/>
+          <w:szCs w:val="24"/>
+        </w:rPr>
+      </w:pPr>
+      <w:r>
+        <w:rPr>
+          <w:rFonts w:ascii="Times New Roman" w:hAnsi="Times New Roman" w:cs="Times New Roman"/>
+          <w:sz w:val="24"/>
+          <w:szCs w:val="24"/>
+        </w:rPr>
+        <w:t xml:space="preserve"> Com esse gráfico podemos concluir que metade das pessoas, ou seja, o box inteiro, deram notas entre 3 e 4. </w:t>
       </w:r>
     </w:p>
     <w:sectPr>

</xml_diff>

<commit_message>
Finalizei a primeira aula
O que aprendemos
</commit_message>
<xml_diff>
--- a/Data Science/Data Science/Anotações/Data Science - Anotações.docx
+++ b/Data Science/Data Science/Anotações/Data Science - Anotações.docx
@@ -1137,7 +1137,184 @@
           <w:sz w:val="24"/>
           <w:szCs w:val="24"/>
         </w:rPr>
-        <w:t xml:space="preserve"> Com esse gráfico podemos concluir que metade das pessoas, ou seja, o box inteiro, deram notas entre 3 e 4. </w:t>
+        <w:t xml:space="preserve"> Com esse gráfico podemos concluir que metade das pessoas, ou seja, o box inteiro, deram notas entre 3 e 4.</w:t>
+      </w:r>
+    </w:p>
+    <w:p>
+      <w:pPr>
+        <w:pStyle w:val="PargrafodaLista"/>
+        <w:numPr>
+          <w:ilvl w:val="1"/>
+          <w:numId w:val="2"/>
+        </w:numPr>
+        <w:spacing w:before="240" w:line="360" w:lineRule="auto"/>
+        <w:jc w:val="both"/>
+        <w:rPr>
+          <w:rFonts w:ascii="Times New Roman" w:hAnsi="Times New Roman" w:cs="Times New Roman"/>
+          <w:sz w:val="24"/>
+          <w:szCs w:val="24"/>
+        </w:rPr>
+      </w:pPr>
+      <w:r>
+        <w:rPr>
+          <w:rFonts w:ascii="Times New Roman" w:hAnsi="Times New Roman" w:cs="Times New Roman"/>
+          <w:sz w:val="24"/>
+          <w:szCs w:val="24"/>
+        </w:rPr>
+        <w:lastRenderedPageBreak/>
+        <w:t xml:space="preserve"> O que aprendemos:</w:t>
+      </w:r>
+    </w:p>
+    <w:p>
+      <w:pPr>
+        <w:pStyle w:val="PargrafodaLista"/>
+        <w:numPr>
+          <w:ilvl w:val="2"/>
+          <w:numId w:val="2"/>
+        </w:numPr>
+        <w:spacing w:before="240" w:line="360" w:lineRule="auto"/>
+        <w:jc w:val="both"/>
+        <w:rPr>
+          <w:rFonts w:ascii="Times New Roman" w:hAnsi="Times New Roman" w:cs="Times New Roman"/>
+          <w:sz w:val="24"/>
+          <w:szCs w:val="24"/>
+        </w:rPr>
+      </w:pPr>
+      <w:r>
+        <w:rPr>
+          <w:rFonts w:ascii="Times New Roman" w:hAnsi="Times New Roman" w:cs="Times New Roman"/>
+          <w:sz w:val="24"/>
+          <w:szCs w:val="24"/>
+        </w:rPr>
+        <w:t>Importar pandas que é uma biblioteca de análise de dados;</w:t>
+      </w:r>
+    </w:p>
+    <w:p>
+      <w:pPr>
+        <w:pStyle w:val="PargrafodaLista"/>
+        <w:numPr>
+          <w:ilvl w:val="2"/>
+          <w:numId w:val="2"/>
+        </w:numPr>
+        <w:spacing w:before="240" w:line="360" w:lineRule="auto"/>
+        <w:jc w:val="both"/>
+        <w:rPr>
+          <w:rFonts w:ascii="Times New Roman" w:hAnsi="Times New Roman" w:cs="Times New Roman"/>
+          <w:sz w:val="24"/>
+          <w:szCs w:val="24"/>
+        </w:rPr>
+      </w:pPr>
+      <w:r>
+        <w:rPr>
+          <w:rFonts w:ascii="Times New Roman" w:hAnsi="Times New Roman" w:cs="Times New Roman"/>
+          <w:sz w:val="24"/>
+          <w:szCs w:val="24"/>
+        </w:rPr>
+        <w:t>Ler dados CSV;</w:t>
+      </w:r>
+    </w:p>
+    <w:p>
+      <w:pPr>
+        <w:pStyle w:val="PargrafodaLista"/>
+        <w:numPr>
+          <w:ilvl w:val="2"/>
+          <w:numId w:val="2"/>
+        </w:numPr>
+        <w:spacing w:before="240" w:line="360" w:lineRule="auto"/>
+        <w:jc w:val="both"/>
+        <w:rPr>
+          <w:rFonts w:ascii="Times New Roman" w:hAnsi="Times New Roman" w:cs="Times New Roman"/>
+          <w:sz w:val="24"/>
+          <w:szCs w:val="24"/>
+        </w:rPr>
+      </w:pPr>
+      <w:r>
+        <w:rPr>
+          <w:rFonts w:ascii="Times New Roman" w:hAnsi="Times New Roman" w:cs="Times New Roman"/>
+          <w:sz w:val="24"/>
+          <w:szCs w:val="24"/>
+        </w:rPr>
+        <w:t>Fazer upload de arquivo para o Google Colab;</w:t>
+      </w:r>
+    </w:p>
+    <w:p>
+      <w:pPr>
+        <w:pStyle w:val="PargrafodaLista"/>
+        <w:numPr>
+          <w:ilvl w:val="2"/>
+          <w:numId w:val="2"/>
+        </w:numPr>
+        <w:spacing w:before="240" w:line="360" w:lineRule="auto"/>
+        <w:jc w:val="both"/>
+        <w:rPr>
+          <w:rFonts w:ascii="Times New Roman" w:hAnsi="Times New Roman" w:cs="Times New Roman"/>
+          <w:sz w:val="24"/>
+          <w:szCs w:val="24"/>
+        </w:rPr>
+      </w:pPr>
+      <w:r>
+        <w:rPr>
+          <w:rFonts w:ascii="Times New Roman" w:hAnsi="Times New Roman" w:cs="Times New Roman"/>
+          <w:sz w:val="24"/>
+          <w:szCs w:val="24"/>
+        </w:rPr>
+        <w:t>Renomear colunas;</w:t>
+      </w:r>
+    </w:p>
+    <w:p>
+      <w:pPr>
+        <w:pStyle w:val="PargrafodaLista"/>
+        <w:numPr>
+          <w:ilvl w:val="2"/>
+          <w:numId w:val="2"/>
+        </w:numPr>
+        <w:spacing w:before="240" w:line="360" w:lineRule="auto"/>
+        <w:jc w:val="both"/>
+        <w:rPr>
+          <w:rFonts w:ascii="Times New Roman" w:hAnsi="Times New Roman" w:cs="Times New Roman"/>
+          <w:sz w:val="24"/>
+          <w:szCs w:val="24"/>
+        </w:rPr>
+      </w:pPr>
+      <w:r>
+        <w:rPr>
+          <w:rFonts w:ascii="Times New Roman" w:hAnsi="Times New Roman" w:cs="Times New Roman"/>
+          <w:sz w:val="24"/>
+          <w:szCs w:val="24"/>
+        </w:rPr>
+        <w:t>Contar dados;</w:t>
+      </w:r>
+    </w:p>
+    <w:p>
+      <w:pPr>
+        <w:pStyle w:val="PargrafodaLista"/>
+        <w:numPr>
+          <w:ilvl w:val="2"/>
+          <w:numId w:val="2"/>
+        </w:numPr>
+        <w:spacing w:before="240" w:line="360" w:lineRule="auto"/>
+        <w:jc w:val="both"/>
+        <w:rPr>
+          <w:rFonts w:ascii="Times New Roman" w:hAnsi="Times New Roman" w:cs="Times New Roman"/>
+          <w:sz w:val="24"/>
+          <w:szCs w:val="24"/>
+        </w:rPr>
+      </w:pPr>
+      <w:r>
+        <w:rPr>
+          <w:rFonts w:ascii="Times New Roman" w:hAnsi="Times New Roman" w:cs="Times New Roman"/>
+          <w:sz w:val="24"/>
+          <w:szCs w:val="24"/>
+        </w:rPr>
+        <w:t>Melhorar a visualização das informações.</w:t>
+      </w:r>
+      <w:r>
+        <w:rPr>
+          <w:rFonts w:ascii="Times New Roman" w:hAnsi="Times New Roman" w:cs="Times New Roman"/>
+          <w:sz w:val="24"/>
+          <w:szCs w:val="24"/>
+        </w:rPr>
+        <w:t xml:space="preserve"> </w:t>
       </w:r>
     </w:p>
     <w:sectPr>

</xml_diff>

<commit_message>
Iniciando a aula 2
Aula 2 – Análise Exploratória
</commit_message>
<xml_diff>
--- a/Data Science/Data Science/Anotações/Data Science - Anotações.docx
+++ b/Data Science/Data Science/Anotações/Data Science - Anotações.docx
@@ -283,7 +283,25 @@
           <w:sz w:val="24"/>
           <w:szCs w:val="24"/>
         </w:rPr>
-        <w:t>Podemos sim alterar o nome das colunas passando uma lista com os novos nomes a partir do atributo colunas do nosso df:</w:t>
+        <w:t xml:space="preserve">Podemos sim alterar o nome das colunas passando uma lista com os novos nomes a partir do atributo colunas do nosso </w:t>
+      </w:r>
+      <w:proofErr w:type="spellStart"/>
+      <w:r>
+        <w:rPr>
+          <w:rFonts w:ascii="Times New Roman" w:hAnsi="Times New Roman" w:cs="Times New Roman"/>
+          <w:sz w:val="24"/>
+          <w:szCs w:val="24"/>
+        </w:rPr>
+        <w:t>df</w:t>
+      </w:r>
+      <w:proofErr w:type="spellEnd"/>
+      <w:r>
+        <w:rPr>
+          <w:rFonts w:ascii="Times New Roman" w:hAnsi="Times New Roman" w:cs="Times New Roman"/>
+          <w:sz w:val="24"/>
+          <w:szCs w:val="24"/>
+        </w:rPr>
+        <w:t>:</w:t>
       </w:r>
     </w:p>
     <w:p>
@@ -298,6 +316,8 @@
           <w:lang w:eastAsia="pt-BR"/>
         </w:rPr>
       </w:pPr>
+      <w:proofErr w:type="spellStart"/>
+      <w:proofErr w:type="gramStart"/>
       <w:r>
         <w:rPr>
           <w:rFonts w:ascii="Courier New" w:eastAsia="Times New Roman" w:hAnsi="Courier New" w:cs="Courier New"/>
@@ -306,7 +326,19 @@
           <w:szCs w:val="21"/>
           <w:lang w:eastAsia="pt-BR"/>
         </w:rPr>
-        <w:t>notas.columns = </w:t>
+        <w:t>notas.columns</w:t>
+      </w:r>
+      <w:proofErr w:type="spellEnd"/>
+      <w:proofErr w:type="gramEnd"/>
+      <w:r>
+        <w:rPr>
+          <w:rFonts w:ascii="Courier New" w:eastAsia="Times New Roman" w:hAnsi="Courier New" w:cs="Courier New"/>
+          <w:color w:val="D4D4D4"/>
+          <w:sz w:val="21"/>
+          <w:szCs w:val="21"/>
+          <w:lang w:eastAsia="pt-BR"/>
+        </w:rPr>
+        <w:t> = </w:t>
       </w:r>
       <w:r>
         <w:rPr>
@@ -326,7 +358,29 @@
           <w:szCs w:val="21"/>
           <w:lang w:eastAsia="pt-BR"/>
         </w:rPr>
-        <w:t>'usuarioId'</w:t>
+        <w:t>'</w:t>
+      </w:r>
+      <w:proofErr w:type="spellStart"/>
+      <w:r>
+        <w:rPr>
+          <w:rFonts w:ascii="Courier New" w:eastAsia="Times New Roman" w:hAnsi="Courier New" w:cs="Courier New"/>
+          <w:color w:val="CE9178"/>
+          <w:sz w:val="21"/>
+          <w:szCs w:val="21"/>
+          <w:lang w:eastAsia="pt-BR"/>
+        </w:rPr>
+        <w:t>usuarioId</w:t>
+      </w:r>
+      <w:proofErr w:type="spellEnd"/>
+      <w:r>
+        <w:rPr>
+          <w:rFonts w:ascii="Courier New" w:eastAsia="Times New Roman" w:hAnsi="Courier New" w:cs="Courier New"/>
+          <w:color w:val="CE9178"/>
+          <w:sz w:val="21"/>
+          <w:szCs w:val="21"/>
+          <w:lang w:eastAsia="pt-BR"/>
+        </w:rPr>
+        <w:t>'</w:t>
       </w:r>
       <w:r>
         <w:rPr>
@@ -356,7 +410,29 @@
           <w:szCs w:val="21"/>
           <w:lang w:eastAsia="pt-BR"/>
         </w:rPr>
-        <w:t>'filmeId'</w:t>
+        <w:t>'</w:t>
+      </w:r>
+      <w:proofErr w:type="spellStart"/>
+      <w:r>
+        <w:rPr>
+          <w:rFonts w:ascii="Courier New" w:eastAsia="Times New Roman" w:hAnsi="Courier New" w:cs="Courier New"/>
+          <w:color w:val="CE9178"/>
+          <w:sz w:val="21"/>
+          <w:szCs w:val="21"/>
+          <w:lang w:eastAsia="pt-BR"/>
+        </w:rPr>
+        <w:t>filmeId</w:t>
+      </w:r>
+      <w:proofErr w:type="spellEnd"/>
+      <w:r>
+        <w:rPr>
+          <w:rFonts w:ascii="Courier New" w:eastAsia="Times New Roman" w:hAnsi="Courier New" w:cs="Courier New"/>
+          <w:color w:val="CE9178"/>
+          <w:sz w:val="21"/>
+          <w:szCs w:val="21"/>
+          <w:lang w:eastAsia="pt-BR"/>
+        </w:rPr>
+        <w:t>'</w:t>
       </w:r>
       <w:r>
         <w:rPr>
@@ -458,7 +534,35 @@
           <w:sz w:val="24"/>
           <w:szCs w:val="24"/>
         </w:rPr>
-        <w:t>O pandas possui visualização e construção de dados a partir do método plot().</w:t>
+        <w:t xml:space="preserve">O pandas possui visualização e construção de dados a partir do método </w:t>
+      </w:r>
+      <w:proofErr w:type="spellStart"/>
+      <w:proofErr w:type="gramStart"/>
+      <w:r>
+        <w:rPr>
+          <w:rFonts w:ascii="Times New Roman" w:hAnsi="Times New Roman" w:cs="Times New Roman"/>
+          <w:sz w:val="24"/>
+          <w:szCs w:val="24"/>
+        </w:rPr>
+        <w:t>plot</w:t>
+      </w:r>
+      <w:proofErr w:type="spellEnd"/>
+      <w:r>
+        <w:rPr>
+          <w:rFonts w:ascii="Times New Roman" w:hAnsi="Times New Roman" w:cs="Times New Roman"/>
+          <w:sz w:val="24"/>
+          <w:szCs w:val="24"/>
+        </w:rPr>
+        <w:t>(</w:t>
+      </w:r>
+      <w:proofErr w:type="gramEnd"/>
+      <w:r>
+        <w:rPr>
+          <w:rFonts w:ascii="Times New Roman" w:hAnsi="Times New Roman" w:cs="Times New Roman"/>
+          <w:sz w:val="24"/>
+          <w:szCs w:val="24"/>
+        </w:rPr>
+        <w:t>).</w:t>
       </w:r>
     </w:p>
     <w:p>
@@ -482,15 +586,115 @@
           <w:sz w:val="24"/>
           <w:szCs w:val="24"/>
         </w:rPr>
-        <w:t>O plot recebe o parâmetro kind=’’, onde podemos escolher o tipo de gráfico, como um hist de histograma, por exemplo</w:t>
-      </w:r>
-      <w:r>
-        <w:rPr>
-          <w:rFonts w:ascii="Times New Roman" w:hAnsi="Times New Roman" w:cs="Times New Roman"/>
-          <w:sz w:val="24"/>
-          <w:szCs w:val="24"/>
-        </w:rPr>
-        <w:t>. Se colocar somente plot() ele cria um plot normal onde não vemos nada</w:t>
+        <w:t xml:space="preserve">O </w:t>
+      </w:r>
+      <w:proofErr w:type="spellStart"/>
+      <w:r>
+        <w:rPr>
+          <w:rFonts w:ascii="Times New Roman" w:hAnsi="Times New Roman" w:cs="Times New Roman"/>
+          <w:sz w:val="24"/>
+          <w:szCs w:val="24"/>
+        </w:rPr>
+        <w:t>plot</w:t>
+      </w:r>
+      <w:proofErr w:type="spellEnd"/>
+      <w:r>
+        <w:rPr>
+          <w:rFonts w:ascii="Times New Roman" w:hAnsi="Times New Roman" w:cs="Times New Roman"/>
+          <w:sz w:val="24"/>
+          <w:szCs w:val="24"/>
+        </w:rPr>
+        <w:t xml:space="preserve"> recebe o parâmetro </w:t>
+      </w:r>
+      <w:proofErr w:type="spellStart"/>
+      <w:r>
+        <w:rPr>
+          <w:rFonts w:ascii="Times New Roman" w:hAnsi="Times New Roman" w:cs="Times New Roman"/>
+          <w:sz w:val="24"/>
+          <w:szCs w:val="24"/>
+        </w:rPr>
+        <w:t>kind</w:t>
+      </w:r>
+      <w:proofErr w:type="spellEnd"/>
+      <w:r>
+        <w:rPr>
+          <w:rFonts w:ascii="Times New Roman" w:hAnsi="Times New Roman" w:cs="Times New Roman"/>
+          <w:sz w:val="24"/>
+          <w:szCs w:val="24"/>
+        </w:rPr>
+        <w:t xml:space="preserve">=’’, onde podemos escolher o tipo de gráfico, como um </w:t>
+      </w:r>
+      <w:proofErr w:type="spellStart"/>
+      <w:r>
+        <w:rPr>
+          <w:rFonts w:ascii="Times New Roman" w:hAnsi="Times New Roman" w:cs="Times New Roman"/>
+          <w:sz w:val="24"/>
+          <w:szCs w:val="24"/>
+        </w:rPr>
+        <w:t>hist</w:t>
+      </w:r>
+      <w:proofErr w:type="spellEnd"/>
+      <w:r>
+        <w:rPr>
+          <w:rFonts w:ascii="Times New Roman" w:hAnsi="Times New Roman" w:cs="Times New Roman"/>
+          <w:sz w:val="24"/>
+          <w:szCs w:val="24"/>
+        </w:rPr>
+        <w:t xml:space="preserve"> de histograma, por exemplo</w:t>
+      </w:r>
+      <w:r>
+        <w:rPr>
+          <w:rFonts w:ascii="Times New Roman" w:hAnsi="Times New Roman" w:cs="Times New Roman"/>
+          <w:sz w:val="24"/>
+          <w:szCs w:val="24"/>
+        </w:rPr>
+        <w:t xml:space="preserve">. Se colocar somente </w:t>
+      </w:r>
+      <w:proofErr w:type="spellStart"/>
+      <w:proofErr w:type="gramStart"/>
+      <w:r>
+        <w:rPr>
+          <w:rFonts w:ascii="Times New Roman" w:hAnsi="Times New Roman" w:cs="Times New Roman"/>
+          <w:sz w:val="24"/>
+          <w:szCs w:val="24"/>
+        </w:rPr>
+        <w:t>plot</w:t>
+      </w:r>
+      <w:proofErr w:type="spellEnd"/>
+      <w:r>
+        <w:rPr>
+          <w:rFonts w:ascii="Times New Roman" w:hAnsi="Times New Roman" w:cs="Times New Roman"/>
+          <w:sz w:val="24"/>
+          <w:szCs w:val="24"/>
+        </w:rPr>
+        <w:t>(</w:t>
+      </w:r>
+      <w:proofErr w:type="gramEnd"/>
+      <w:r>
+        <w:rPr>
+          <w:rFonts w:ascii="Times New Roman" w:hAnsi="Times New Roman" w:cs="Times New Roman"/>
+          <w:sz w:val="24"/>
+          <w:szCs w:val="24"/>
+        </w:rPr>
+        <w:t xml:space="preserve">) ele cria um </w:t>
+      </w:r>
+      <w:proofErr w:type="spellStart"/>
+      <w:r>
+        <w:rPr>
+          <w:rFonts w:ascii="Times New Roman" w:hAnsi="Times New Roman" w:cs="Times New Roman"/>
+          <w:sz w:val="24"/>
+          <w:szCs w:val="24"/>
+        </w:rPr>
+        <w:t>plot</w:t>
+      </w:r>
+      <w:proofErr w:type="spellEnd"/>
+      <w:r>
+        <w:rPr>
+          <w:rFonts w:ascii="Times New Roman" w:hAnsi="Times New Roman" w:cs="Times New Roman"/>
+          <w:sz w:val="24"/>
+          <w:szCs w:val="24"/>
+        </w:rPr>
+        <w:t xml:space="preserve"> normal onde não vemos nada</w:t>
       </w:r>
       <w:r>
         <w:rPr>
@@ -513,6 +717,8 @@
           <w:lang w:val="en-US" w:eastAsia="pt-BR"/>
         </w:rPr>
       </w:pPr>
+      <w:proofErr w:type="spellStart"/>
+      <w:proofErr w:type="gramStart"/>
       <w:r>
         <w:rPr>
           <w:rFonts w:ascii="Courier New" w:eastAsia="Times New Roman" w:hAnsi="Courier New" w:cs="Courier New"/>
@@ -521,8 +727,20 @@
           <w:szCs w:val="21"/>
           <w:lang w:val="en-US" w:eastAsia="pt-BR"/>
         </w:rPr>
-        <w:t>notas.nota.plot</w:t>
-      </w:r>
+        <w:t>notas.nota</w:t>
+      </w:r>
+      <w:proofErr w:type="gramEnd"/>
+      <w:r>
+        <w:rPr>
+          <w:rFonts w:ascii="Courier New" w:eastAsia="Times New Roman" w:hAnsi="Courier New" w:cs="Courier New"/>
+          <w:color w:val="D4D4D4"/>
+          <w:sz w:val="21"/>
+          <w:szCs w:val="21"/>
+          <w:lang w:val="en-US" w:eastAsia="pt-BR"/>
+        </w:rPr>
+        <w:t>.plot</w:t>
+      </w:r>
+      <w:proofErr w:type="spellEnd"/>
       <w:r>
         <w:rPr>
           <w:rFonts w:ascii="Courier New" w:eastAsia="Times New Roman" w:hAnsi="Courier New" w:cs="Courier New"/>
@@ -642,6 +860,8 @@
           <w:lang w:eastAsia="pt-BR"/>
         </w:rPr>
       </w:pPr>
+      <w:proofErr w:type="spellStart"/>
+      <w:proofErr w:type="gramStart"/>
       <w:r>
         <w:rPr>
           <w:rFonts w:ascii="Courier New" w:eastAsia="Times New Roman" w:hAnsi="Courier New" w:cs="Courier New"/>
@@ -650,8 +870,20 @@
           <w:szCs w:val="21"/>
           <w:lang w:eastAsia="pt-BR"/>
         </w:rPr>
-        <w:t>notas.nota.plot</w:t>
-      </w:r>
+        <w:t>notas.nota</w:t>
+      </w:r>
+      <w:proofErr w:type="gramEnd"/>
+      <w:r>
+        <w:rPr>
+          <w:rFonts w:ascii="Courier New" w:eastAsia="Times New Roman" w:hAnsi="Courier New" w:cs="Courier New"/>
+          <w:color w:val="D4D4D4"/>
+          <w:sz w:val="21"/>
+          <w:szCs w:val="21"/>
+          <w:lang w:eastAsia="pt-BR"/>
+        </w:rPr>
+        <w:t>.plot</w:t>
+      </w:r>
+      <w:proofErr w:type="spellEnd"/>
       <w:r>
         <w:rPr>
           <w:rFonts w:ascii="Courier New" w:eastAsia="Times New Roman" w:hAnsi="Courier New" w:cs="Courier New"/>
@@ -751,15 +983,51 @@
           <w:sz w:val="24"/>
           <w:szCs w:val="24"/>
         </w:rPr>
-        <w:t xml:space="preserve"> O hist é um tipo d</w:t>
-      </w:r>
-      <w:r>
-        <w:rPr>
-          <w:rFonts w:ascii="Times New Roman" w:hAnsi="Times New Roman" w:cs="Times New Roman"/>
-          <w:sz w:val="24"/>
-          <w:szCs w:val="24"/>
-        </w:rPr>
-        <w:t>e gráfico que conta uma história, mostrando no eixo x as notas que um filme recebeu e no y a quantidade de notas. Basicamente o inverso do plot.</w:t>
+        <w:t xml:space="preserve"> O </w:t>
+      </w:r>
+      <w:proofErr w:type="spellStart"/>
+      <w:r>
+        <w:rPr>
+          <w:rFonts w:ascii="Times New Roman" w:hAnsi="Times New Roman" w:cs="Times New Roman"/>
+          <w:sz w:val="24"/>
+          <w:szCs w:val="24"/>
+        </w:rPr>
+        <w:t>hist</w:t>
+      </w:r>
+      <w:proofErr w:type="spellEnd"/>
+      <w:r>
+        <w:rPr>
+          <w:rFonts w:ascii="Times New Roman" w:hAnsi="Times New Roman" w:cs="Times New Roman"/>
+          <w:sz w:val="24"/>
+          <w:szCs w:val="24"/>
+        </w:rPr>
+        <w:t xml:space="preserve"> é um tipo d</w:t>
+      </w:r>
+      <w:r>
+        <w:rPr>
+          <w:rFonts w:ascii="Times New Roman" w:hAnsi="Times New Roman" w:cs="Times New Roman"/>
+          <w:sz w:val="24"/>
+          <w:szCs w:val="24"/>
+        </w:rPr>
+        <w:t xml:space="preserve">e gráfico que conta uma história, mostrando no eixo x as notas que um filme recebeu e no y a quantidade de notas. Basicamente o inverso do </w:t>
+      </w:r>
+      <w:proofErr w:type="spellStart"/>
+      <w:r>
+        <w:rPr>
+          <w:rFonts w:ascii="Times New Roman" w:hAnsi="Times New Roman" w:cs="Times New Roman"/>
+          <w:sz w:val="24"/>
+          <w:szCs w:val="24"/>
+        </w:rPr>
+        <w:t>plot</w:t>
+      </w:r>
+      <w:proofErr w:type="spellEnd"/>
+      <w:r>
+        <w:rPr>
+          <w:rFonts w:ascii="Times New Roman" w:hAnsi="Times New Roman" w:cs="Times New Roman"/>
+          <w:sz w:val="24"/>
+          <w:szCs w:val="24"/>
+        </w:rPr>
+        <w:t>.</w:t>
       </w:r>
     </w:p>
     <w:p>
@@ -777,13 +1045,25 @@
           <w:szCs w:val="24"/>
         </w:rPr>
       </w:pPr>
-      <w:r>
-        <w:rPr>
-          <w:rFonts w:ascii="Times New Roman" w:hAnsi="Times New Roman" w:cs="Times New Roman"/>
-          <w:sz w:val="24"/>
-          <w:szCs w:val="24"/>
-        </w:rPr>
-        <w:t>S.median(): retorna a mediana de uma series, mostrando exatamente qual o valor que dividi um conjunto de dados no meio:</w:t>
+      <w:proofErr w:type="spellStart"/>
+      <w:proofErr w:type="gramStart"/>
+      <w:r>
+        <w:rPr>
+          <w:rFonts w:ascii="Times New Roman" w:hAnsi="Times New Roman" w:cs="Times New Roman"/>
+          <w:sz w:val="24"/>
+          <w:szCs w:val="24"/>
+        </w:rPr>
+        <w:t>S.median</w:t>
+      </w:r>
+      <w:proofErr w:type="spellEnd"/>
+      <w:proofErr w:type="gramEnd"/>
+      <w:r>
+        <w:rPr>
+          <w:rFonts w:ascii="Times New Roman" w:hAnsi="Times New Roman" w:cs="Times New Roman"/>
+          <w:sz w:val="24"/>
+          <w:szCs w:val="24"/>
+        </w:rPr>
+        <w:t>(): retorna a mediana de uma series, mostrando exatamente qual o valor que dividi um conjunto de dados no meio:</w:t>
       </w:r>
     </w:p>
     <w:p>
@@ -798,6 +1078,8 @@
           <w:lang w:eastAsia="pt-BR"/>
         </w:rPr>
       </w:pPr>
+      <w:proofErr w:type="spellStart"/>
+      <w:proofErr w:type="gramStart"/>
       <w:r>
         <w:rPr>
           <w:rFonts w:ascii="Courier New" w:eastAsia="Times New Roman" w:hAnsi="Courier New" w:cs="Courier New"/>
@@ -806,8 +1088,20 @@
           <w:szCs w:val="21"/>
           <w:lang w:eastAsia="pt-BR"/>
         </w:rPr>
-        <w:t>notas.nota.median</w:t>
-      </w:r>
+        <w:t>notas.nota</w:t>
+      </w:r>
+      <w:proofErr w:type="gramEnd"/>
+      <w:r>
+        <w:rPr>
+          <w:rFonts w:ascii="Courier New" w:eastAsia="Times New Roman" w:hAnsi="Courier New" w:cs="Courier New"/>
+          <w:color w:val="D4D4D4"/>
+          <w:sz w:val="21"/>
+          <w:szCs w:val="21"/>
+          <w:lang w:eastAsia="pt-BR"/>
+        </w:rPr>
+        <w:t>.median</w:t>
+      </w:r>
+      <w:proofErr w:type="spellEnd"/>
       <w:r>
         <w:rPr>
           <w:rFonts w:ascii="Courier New" w:eastAsia="Times New Roman" w:hAnsi="Courier New" w:cs="Courier New"/>
@@ -893,7 +1187,43 @@
           <w:sz w:val="24"/>
           <w:szCs w:val="24"/>
         </w:rPr>
-        <w:t>Importamos a seaborn e fizemos um boxplot para visualizar melhor os gráficos:</w:t>
+        <w:t xml:space="preserve">Importamos a </w:t>
+      </w:r>
+      <w:proofErr w:type="spellStart"/>
+      <w:r>
+        <w:rPr>
+          <w:rFonts w:ascii="Times New Roman" w:hAnsi="Times New Roman" w:cs="Times New Roman"/>
+          <w:sz w:val="24"/>
+          <w:szCs w:val="24"/>
+        </w:rPr>
+        <w:t>seaborn</w:t>
+      </w:r>
+      <w:proofErr w:type="spellEnd"/>
+      <w:r>
+        <w:rPr>
+          <w:rFonts w:ascii="Times New Roman" w:hAnsi="Times New Roman" w:cs="Times New Roman"/>
+          <w:sz w:val="24"/>
+          <w:szCs w:val="24"/>
+        </w:rPr>
+        <w:t xml:space="preserve"> e fizemos um </w:t>
+      </w:r>
+      <w:proofErr w:type="spellStart"/>
+      <w:r>
+        <w:rPr>
+          <w:rFonts w:ascii="Times New Roman" w:hAnsi="Times New Roman" w:cs="Times New Roman"/>
+          <w:sz w:val="24"/>
+          <w:szCs w:val="24"/>
+        </w:rPr>
+        <w:t>boxplot</w:t>
+      </w:r>
+      <w:proofErr w:type="spellEnd"/>
+      <w:r>
+        <w:rPr>
+          <w:rFonts w:ascii="Times New Roman" w:hAnsi="Times New Roman" w:cs="Times New Roman"/>
+          <w:sz w:val="24"/>
+          <w:szCs w:val="24"/>
+        </w:rPr>
+        <w:t xml:space="preserve"> para visualizar melhor os gráficos:</w:t>
       </w:r>
     </w:p>
     <w:p>
@@ -946,8 +1276,20 @@
           <w:szCs w:val="21"/>
           <w:lang w:val="en-US" w:eastAsia="pt-BR"/>
         </w:rPr>
-        <w:t> sns</w:t>
-      </w:r>
+        <w:t> </w:t>
+      </w:r>
+      <w:proofErr w:type="spellStart"/>
+      <w:r>
+        <w:rPr>
+          <w:rFonts w:ascii="Courier New" w:eastAsia="Times New Roman" w:hAnsi="Courier New" w:cs="Courier New"/>
+          <w:color w:val="D4D4D4"/>
+          <w:sz w:val="21"/>
+          <w:szCs w:val="21"/>
+          <w:lang w:val="en-US" w:eastAsia="pt-BR"/>
+        </w:rPr>
+        <w:t>sns</w:t>
+      </w:r>
+      <w:proofErr w:type="spellEnd"/>
     </w:p>
     <w:p>
       <w:pPr>
@@ -961,6 +1303,8 @@
           <w:lang w:val="en-US" w:eastAsia="pt-BR"/>
         </w:rPr>
       </w:pPr>
+      <w:proofErr w:type="spellStart"/>
+      <w:proofErr w:type="gramStart"/>
       <w:r>
         <w:rPr>
           <w:rFonts w:ascii="Courier New" w:eastAsia="Times New Roman" w:hAnsi="Courier New" w:cs="Courier New"/>
@@ -971,6 +1315,8 @@
         </w:rPr>
         <w:t>sns.boxplot</w:t>
       </w:r>
+      <w:proofErr w:type="spellEnd"/>
+      <w:proofErr w:type="gramEnd"/>
       <w:r>
         <w:rPr>
           <w:rFonts w:ascii="Courier New" w:eastAsia="Times New Roman" w:hAnsi="Courier New" w:cs="Courier New"/>
@@ -981,6 +1327,7 @@
         </w:rPr>
         <w:t>(</w:t>
       </w:r>
+      <w:proofErr w:type="spellStart"/>
       <w:r>
         <w:rPr>
           <w:rFonts w:ascii="Courier New" w:eastAsia="Times New Roman" w:hAnsi="Courier New" w:cs="Courier New"/>
@@ -991,6 +1338,7 @@
         </w:rPr>
         <w:t>notas.nota</w:t>
       </w:r>
+      <w:proofErr w:type="spellEnd"/>
       <w:r>
         <w:rPr>
           <w:rFonts w:ascii="Courier New" w:eastAsia="Times New Roman" w:hAnsi="Courier New" w:cs="Courier New"/>
@@ -1105,7 +1453,25 @@
           <w:sz w:val="24"/>
           <w:szCs w:val="24"/>
         </w:rPr>
-        <w:t>r, ou seja, da mediana para as laterais do box temos 25% cada lado, os li e ls são outros 25%, somando 50% no box e 50% fora</w:t>
+        <w:t xml:space="preserve">r, ou seja, da mediana para as laterais do box temos 25% cada lado, os li e </w:t>
+      </w:r>
+      <w:proofErr w:type="spellStart"/>
+      <w:r>
+        <w:rPr>
+          <w:rFonts w:ascii="Times New Roman" w:hAnsi="Times New Roman" w:cs="Times New Roman"/>
+          <w:sz w:val="24"/>
+          <w:szCs w:val="24"/>
+        </w:rPr>
+        <w:t>ls</w:t>
+      </w:r>
+      <w:proofErr w:type="spellEnd"/>
+      <w:r>
+        <w:rPr>
+          <w:rFonts w:ascii="Times New Roman" w:hAnsi="Times New Roman" w:cs="Times New Roman"/>
+          <w:sz w:val="24"/>
+          <w:szCs w:val="24"/>
+        </w:rPr>
+        <w:t xml:space="preserve"> são outros 25%, somando 50% no box e 50% fora</w:t>
       </w:r>
       <w:r>
         <w:rPr>
@@ -1234,7 +1600,25 @@
           <w:sz w:val="24"/>
           <w:szCs w:val="24"/>
         </w:rPr>
-        <w:t>Fazer upload de arquivo para o Google Colab;</w:t>
+        <w:t xml:space="preserve">Fazer upload de arquivo para o Google </w:t>
+      </w:r>
+      <w:proofErr w:type="spellStart"/>
+      <w:r>
+        <w:rPr>
+          <w:rFonts w:ascii="Times New Roman" w:hAnsi="Times New Roman" w:cs="Times New Roman"/>
+          <w:sz w:val="24"/>
+          <w:szCs w:val="24"/>
+        </w:rPr>
+        <w:t>Colab</w:t>
+      </w:r>
+      <w:proofErr w:type="spellEnd"/>
+      <w:r>
+        <w:rPr>
+          <w:rFonts w:ascii="Times New Roman" w:hAnsi="Times New Roman" w:cs="Times New Roman"/>
+          <w:sz w:val="24"/>
+          <w:szCs w:val="24"/>
+        </w:rPr>
+        <w:t>;</w:t>
       </w:r>
     </w:p>
     <w:p>
@@ -1308,6 +1692,60 @@
         </w:rPr>
         <w:t>Melhorar a visualização das informações.</w:t>
       </w:r>
+    </w:p>
+    <w:p>
+      <w:pPr>
+        <w:spacing w:before="240" w:line="360" w:lineRule="auto"/>
+        <w:jc w:val="both"/>
+        <w:rPr>
+          <w:rFonts w:ascii="Times New Roman" w:hAnsi="Times New Roman" w:cs="Times New Roman"/>
+          <w:sz w:val="24"/>
+          <w:szCs w:val="24"/>
+        </w:rPr>
+      </w:pPr>
+    </w:p>
+    <w:p>
+      <w:pPr>
+        <w:pStyle w:val="PargrafodaLista"/>
+        <w:numPr>
+          <w:ilvl w:val="0"/>
+          <w:numId w:val="2"/>
+        </w:numPr>
+        <w:spacing w:before="240" w:line="360" w:lineRule="auto"/>
+        <w:jc w:val="both"/>
+        <w:rPr>
+          <w:rFonts w:ascii="Times New Roman" w:hAnsi="Times New Roman" w:cs="Times New Roman"/>
+          <w:sz w:val="24"/>
+          <w:szCs w:val="24"/>
+        </w:rPr>
+      </w:pPr>
+      <w:r>
+        <w:rPr>
+          <w:rFonts w:ascii="Times New Roman" w:hAnsi="Times New Roman" w:cs="Times New Roman"/>
+          <w:b/>
+          <w:bCs/>
+          <w:sz w:val="24"/>
+          <w:szCs w:val="24"/>
+          <w:u w:val="single"/>
+        </w:rPr>
+        <w:t>Aula 2 – Análise Exploratória:</w:t>
+      </w:r>
+    </w:p>
+    <w:p>
+      <w:pPr>
+        <w:pStyle w:val="PargrafodaLista"/>
+        <w:numPr>
+          <w:ilvl w:val="1"/>
+          <w:numId w:val="2"/>
+        </w:numPr>
+        <w:spacing w:before="240" w:line="360" w:lineRule="auto"/>
+        <w:jc w:val="both"/>
+        <w:rPr>
+          <w:rFonts w:ascii="Times New Roman" w:hAnsi="Times New Roman" w:cs="Times New Roman"/>
+          <w:sz w:val="24"/>
+          <w:szCs w:val="24"/>
+        </w:rPr>
+      </w:pPr>
       <w:r>
         <w:rPr>
           <w:rFonts w:ascii="Times New Roman" w:hAnsi="Times New Roman" w:cs="Times New Roman"/>
@@ -1332,7 +1770,7 @@
   <w:abstractNum w:abstractNumId="0" w15:restartNumberingAfterBreak="0">
     <w:nsid w:val="334519FE"/>
     <w:multiLevelType w:val="multilevel"/>
-    <w:tmpl w:val="D520C188"/>
+    <w:tmpl w:val="A46A0B2A"/>
     <w:lvl w:ilvl="0">
       <w:start w:val="1"/>
       <w:numFmt w:val="decimal"/>
@@ -1343,6 +1781,8 @@
       </w:pPr>
       <w:rPr>
         <w:rFonts w:hint="default"/>
+        <w:b/>
+        <w:bCs/>
       </w:rPr>
     </w:lvl>
     <w:lvl w:ilvl="1">

</xml_diff>

<commit_message>
Análise exploratória de dados e mais gráficos
Aprendemos como explorar, agrupar, pesquisar dados específicos, plotar gráficos de diversas formas, personalizar sua visualização e entendemos como que pandas e seaborn plotam gráficos
</commit_message>
<xml_diff>
--- a/Data Science/Data Science/Anotações/Data Science - Anotações.docx
+++ b/Data Science/Data Science/Anotações/Data Science - Anotações.docx
@@ -317,7 +317,6 @@
         </w:rPr>
       </w:pPr>
       <w:proofErr w:type="spellStart"/>
-      <w:proofErr w:type="gramStart"/>
       <w:r>
         <w:rPr>
           <w:rFonts w:ascii="Courier New" w:eastAsia="Times New Roman" w:hAnsi="Courier New" w:cs="Courier New"/>
@@ -329,7 +328,6 @@
         <w:t>notas.columns</w:t>
       </w:r>
       <w:proofErr w:type="spellEnd"/>
-      <w:proofErr w:type="gramEnd"/>
       <w:r>
         <w:rPr>
           <w:rFonts w:ascii="Courier New" w:eastAsia="Times New Roman" w:hAnsi="Courier New" w:cs="Courier New"/>
@@ -537,7 +535,6 @@
         <w:t xml:space="preserve">O pandas possui visualização e construção de dados a partir do método </w:t>
       </w:r>
       <w:proofErr w:type="spellStart"/>
-      <w:proofErr w:type="gramStart"/>
       <w:r>
         <w:rPr>
           <w:rFonts w:ascii="Times New Roman" w:hAnsi="Times New Roman" w:cs="Times New Roman"/>
@@ -553,16 +550,7 @@
           <w:sz w:val="24"/>
           <w:szCs w:val="24"/>
         </w:rPr>
-        <w:t>(</w:t>
-      </w:r>
-      <w:proofErr w:type="gramEnd"/>
-      <w:r>
-        <w:rPr>
-          <w:rFonts w:ascii="Times New Roman" w:hAnsi="Times New Roman" w:cs="Times New Roman"/>
-          <w:sz w:val="24"/>
-          <w:szCs w:val="24"/>
-        </w:rPr>
-        <w:t>).</w:t>
+        <w:t>().</w:t>
       </w:r>
     </w:p>
     <w:p>
@@ -651,7 +639,6 @@
         <w:t xml:space="preserve">. Se colocar somente </w:t>
       </w:r>
       <w:proofErr w:type="spellStart"/>
-      <w:proofErr w:type="gramStart"/>
       <w:r>
         <w:rPr>
           <w:rFonts w:ascii="Times New Roman" w:hAnsi="Times New Roman" w:cs="Times New Roman"/>
@@ -667,16 +654,7 @@
           <w:sz w:val="24"/>
           <w:szCs w:val="24"/>
         </w:rPr>
-        <w:t>(</w:t>
-      </w:r>
-      <w:proofErr w:type="gramEnd"/>
-      <w:r>
-        <w:rPr>
-          <w:rFonts w:ascii="Times New Roman" w:hAnsi="Times New Roman" w:cs="Times New Roman"/>
-          <w:sz w:val="24"/>
-          <w:szCs w:val="24"/>
-        </w:rPr>
-        <w:t xml:space="preserve">) ele cria um </w:t>
+        <w:t xml:space="preserve">() ele cria um </w:t>
       </w:r>
       <w:proofErr w:type="spellStart"/>
       <w:r>
@@ -718,7 +696,6 @@
         </w:rPr>
       </w:pPr>
       <w:proofErr w:type="spellStart"/>
-      <w:proofErr w:type="gramStart"/>
       <w:r>
         <w:rPr>
           <w:rFonts w:ascii="Courier New" w:eastAsia="Times New Roman" w:hAnsi="Courier New" w:cs="Courier New"/>
@@ -727,18 +704,7 @@
           <w:szCs w:val="21"/>
           <w:lang w:val="en-US" w:eastAsia="pt-BR"/>
         </w:rPr>
-        <w:t>notas.nota</w:t>
-      </w:r>
-      <w:proofErr w:type="gramEnd"/>
-      <w:r>
-        <w:rPr>
-          <w:rFonts w:ascii="Courier New" w:eastAsia="Times New Roman" w:hAnsi="Courier New" w:cs="Courier New"/>
-          <w:color w:val="D4D4D4"/>
-          <w:sz w:val="21"/>
-          <w:szCs w:val="21"/>
-          <w:lang w:val="en-US" w:eastAsia="pt-BR"/>
-        </w:rPr>
-        <w:t>.plot</w:t>
+        <w:t>notas.nota.plot</w:t>
       </w:r>
       <w:proofErr w:type="spellEnd"/>
       <w:r>
@@ -861,27 +827,15 @@
         </w:rPr>
       </w:pPr>
       <w:proofErr w:type="spellStart"/>
-      <w:proofErr w:type="gramStart"/>
-      <w:r>
-        <w:rPr>
-          <w:rFonts w:ascii="Courier New" w:eastAsia="Times New Roman" w:hAnsi="Courier New" w:cs="Courier New"/>
-          <w:color w:val="D4D4D4"/>
-          <w:sz w:val="21"/>
-          <w:szCs w:val="21"/>
-          <w:lang w:eastAsia="pt-BR"/>
-        </w:rPr>
-        <w:t>notas.nota</w:t>
-      </w:r>
-      <w:proofErr w:type="gramEnd"/>
-      <w:r>
-        <w:rPr>
-          <w:rFonts w:ascii="Courier New" w:eastAsia="Times New Roman" w:hAnsi="Courier New" w:cs="Courier New"/>
-          <w:color w:val="D4D4D4"/>
-          <w:sz w:val="21"/>
-          <w:szCs w:val="21"/>
-          <w:lang w:eastAsia="pt-BR"/>
-        </w:rPr>
-        <w:t>.plot</w:t>
+      <w:r>
+        <w:rPr>
+          <w:rFonts w:ascii="Courier New" w:eastAsia="Times New Roman" w:hAnsi="Courier New" w:cs="Courier New"/>
+          <w:color w:val="D4D4D4"/>
+          <w:sz w:val="21"/>
+          <w:szCs w:val="21"/>
+          <w:lang w:eastAsia="pt-BR"/>
+        </w:rPr>
+        <w:t>notas.nota.plot</w:t>
       </w:r>
       <w:proofErr w:type="spellEnd"/>
       <w:r>
@@ -1046,7 +1000,6 @@
         </w:rPr>
       </w:pPr>
       <w:proofErr w:type="spellStart"/>
-      <w:proofErr w:type="gramStart"/>
       <w:r>
         <w:rPr>
           <w:rFonts w:ascii="Times New Roman" w:hAnsi="Times New Roman" w:cs="Times New Roman"/>
@@ -1056,7 +1009,6 @@
         <w:t>S.median</w:t>
       </w:r>
       <w:proofErr w:type="spellEnd"/>
-      <w:proofErr w:type="gramEnd"/>
       <w:r>
         <w:rPr>
           <w:rFonts w:ascii="Times New Roman" w:hAnsi="Times New Roman" w:cs="Times New Roman"/>
@@ -1079,27 +1031,15 @@
         </w:rPr>
       </w:pPr>
       <w:proofErr w:type="spellStart"/>
-      <w:proofErr w:type="gramStart"/>
-      <w:r>
-        <w:rPr>
-          <w:rFonts w:ascii="Courier New" w:eastAsia="Times New Roman" w:hAnsi="Courier New" w:cs="Courier New"/>
-          <w:color w:val="D4D4D4"/>
-          <w:sz w:val="21"/>
-          <w:szCs w:val="21"/>
-          <w:lang w:eastAsia="pt-BR"/>
-        </w:rPr>
-        <w:t>notas.nota</w:t>
-      </w:r>
-      <w:proofErr w:type="gramEnd"/>
-      <w:r>
-        <w:rPr>
-          <w:rFonts w:ascii="Courier New" w:eastAsia="Times New Roman" w:hAnsi="Courier New" w:cs="Courier New"/>
-          <w:color w:val="D4D4D4"/>
-          <w:sz w:val="21"/>
-          <w:szCs w:val="21"/>
-          <w:lang w:eastAsia="pt-BR"/>
-        </w:rPr>
-        <w:t>.median</w:t>
+      <w:r>
+        <w:rPr>
+          <w:rFonts w:ascii="Courier New" w:eastAsia="Times New Roman" w:hAnsi="Courier New" w:cs="Courier New"/>
+          <w:color w:val="D4D4D4"/>
+          <w:sz w:val="21"/>
+          <w:szCs w:val="21"/>
+          <w:lang w:eastAsia="pt-BR"/>
+        </w:rPr>
+        <w:t>notas.nota.median</w:t>
       </w:r>
       <w:proofErr w:type="spellEnd"/>
       <w:r>
@@ -1304,7 +1244,6 @@
         </w:rPr>
       </w:pPr>
       <w:proofErr w:type="spellStart"/>
-      <w:proofErr w:type="gramStart"/>
       <w:r>
         <w:rPr>
           <w:rFonts w:ascii="Courier New" w:eastAsia="Times New Roman" w:hAnsi="Courier New" w:cs="Courier New"/>
@@ -1316,7 +1255,6 @@
         <w:t>sns.boxplot</w:t>
       </w:r>
       <w:proofErr w:type="spellEnd"/>
-      <w:proofErr w:type="gramEnd"/>
       <w:r>
         <w:rPr>
           <w:rFonts w:ascii="Courier New" w:eastAsia="Times New Roman" w:hAnsi="Courier New" w:cs="Courier New"/>
@@ -1754,6 +1692,2943 @@
         </w:rPr>
         <w:t xml:space="preserve"> </w:t>
       </w:r>
+      <w:r>
+        <w:rPr>
+          <w:rFonts w:ascii="Times New Roman" w:hAnsi="Times New Roman" w:cs="Times New Roman"/>
+          <w:sz w:val="24"/>
+          <w:szCs w:val="24"/>
+        </w:rPr>
+        <w:t>Podemos usar queries para procurar coisas específicas nos nossos dados e selecionar a coluna que queremos</w:t>
+      </w:r>
+      <w:r>
+        <w:rPr>
+          <w:rFonts w:ascii="Times New Roman" w:hAnsi="Times New Roman" w:cs="Times New Roman"/>
+          <w:sz w:val="24"/>
+          <w:szCs w:val="24"/>
+        </w:rPr>
+        <w:t>, bem como a análise estatística depois dela:</w:t>
+      </w:r>
+    </w:p>
+    <w:p>
+      <w:pPr>
+        <w:shd w:val="clear" w:color="auto" w:fill="1E1E1E"/>
+        <w:spacing w:after="0" w:line="285" w:lineRule="atLeast"/>
+        <w:rPr>
+          <w:rFonts w:ascii="Courier New" w:eastAsia="Times New Roman" w:hAnsi="Courier New" w:cs="Courier New"/>
+          <w:color w:val="D4D4D4"/>
+          <w:sz w:val="21"/>
+          <w:szCs w:val="21"/>
+          <w:lang w:val="en-US" w:eastAsia="pt-BR"/>
+        </w:rPr>
+      </w:pPr>
+      <w:proofErr w:type="spellStart"/>
+      <w:r>
+        <w:rPr>
+          <w:rFonts w:ascii="Courier New" w:eastAsia="Times New Roman" w:hAnsi="Courier New" w:cs="Courier New"/>
+          <w:color w:val="D4D4D4"/>
+          <w:sz w:val="21"/>
+          <w:szCs w:val="21"/>
+          <w:lang w:val="en-US" w:eastAsia="pt-BR"/>
+        </w:rPr>
+        <w:t>notas.query</w:t>
+      </w:r>
+      <w:proofErr w:type="spellEnd"/>
+      <w:r>
+        <w:rPr>
+          <w:rFonts w:ascii="Courier New" w:eastAsia="Times New Roman" w:hAnsi="Courier New" w:cs="Courier New"/>
+          <w:color w:val="DCDCDC"/>
+          <w:sz w:val="21"/>
+          <w:szCs w:val="21"/>
+          <w:lang w:val="en-US" w:eastAsia="pt-BR"/>
+        </w:rPr>
+        <w:t>(</w:t>
+      </w:r>
+      <w:r>
+        <w:rPr>
+          <w:rFonts w:ascii="Courier New" w:eastAsia="Times New Roman" w:hAnsi="Courier New" w:cs="Courier New"/>
+          <w:color w:val="CE9178"/>
+          <w:sz w:val="21"/>
+          <w:szCs w:val="21"/>
+          <w:lang w:val="en-US" w:eastAsia="pt-BR"/>
+        </w:rPr>
+        <w:t>'</w:t>
+      </w:r>
+      <w:proofErr w:type="spellStart"/>
+      <w:r>
+        <w:rPr>
+          <w:rFonts w:ascii="Courier New" w:eastAsia="Times New Roman" w:hAnsi="Courier New" w:cs="Courier New"/>
+          <w:color w:val="CE9178"/>
+          <w:sz w:val="21"/>
+          <w:szCs w:val="21"/>
+          <w:lang w:val="en-US" w:eastAsia="pt-BR"/>
+        </w:rPr>
+        <w:t>filmeId</w:t>
+      </w:r>
+      <w:proofErr w:type="spellEnd"/>
+      <w:r>
+        <w:rPr>
+          <w:rFonts w:ascii="Courier New" w:eastAsia="Times New Roman" w:hAnsi="Courier New" w:cs="Courier New"/>
+          <w:color w:val="CE9178"/>
+          <w:sz w:val="21"/>
+          <w:szCs w:val="21"/>
+          <w:lang w:val="en-US" w:eastAsia="pt-BR"/>
+        </w:rPr>
+        <w:t> == 1'</w:t>
+      </w:r>
+      <w:r>
+        <w:rPr>
+          <w:rFonts w:ascii="Courier New" w:eastAsia="Times New Roman" w:hAnsi="Courier New" w:cs="Courier New"/>
+          <w:color w:val="DCDCDC"/>
+          <w:sz w:val="21"/>
+          <w:szCs w:val="21"/>
+          <w:lang w:val="en-US" w:eastAsia="pt-BR"/>
+        </w:rPr>
+        <w:t>)</w:t>
+      </w:r>
+      <w:r>
+        <w:rPr>
+          <w:rFonts w:ascii="Courier New" w:eastAsia="Times New Roman" w:hAnsi="Courier New" w:cs="Courier New"/>
+          <w:color w:val="D4D4D4"/>
+          <w:sz w:val="21"/>
+          <w:szCs w:val="21"/>
+          <w:lang w:val="en-US" w:eastAsia="pt-BR"/>
+        </w:rPr>
+        <w:t>.</w:t>
+      </w:r>
+      <w:proofErr w:type="spellStart"/>
+      <w:r>
+        <w:rPr>
+          <w:rFonts w:ascii="Courier New" w:eastAsia="Times New Roman" w:hAnsi="Courier New" w:cs="Courier New"/>
+          <w:color w:val="D4D4D4"/>
+          <w:sz w:val="21"/>
+          <w:szCs w:val="21"/>
+          <w:lang w:val="en-US" w:eastAsia="pt-BR"/>
+        </w:rPr>
+        <w:t>nota.mean</w:t>
+      </w:r>
+      <w:proofErr w:type="spellEnd"/>
+      <w:r>
+        <w:rPr>
+          <w:rFonts w:ascii="Courier New" w:eastAsia="Times New Roman" w:hAnsi="Courier New" w:cs="Courier New"/>
+          <w:color w:val="DCDCDC"/>
+          <w:sz w:val="21"/>
+          <w:szCs w:val="21"/>
+          <w:lang w:val="en-US" w:eastAsia="pt-BR"/>
+        </w:rPr>
+        <w:t>()</w:t>
+      </w:r>
+    </w:p>
+    <w:p>
+      <w:pPr>
+        <w:spacing w:before="240" w:line="360" w:lineRule="auto"/>
+        <w:jc w:val="center"/>
+        <w:rPr>
+          <w:rFonts w:ascii="Times New Roman" w:hAnsi="Times New Roman" w:cs="Times New Roman"/>
+          <w:sz w:val="24"/>
+          <w:szCs w:val="24"/>
+          <w:lang w:val="en-US"/>
+        </w:rPr>
+      </w:pPr>
+      <w:r>
+        <w:rPr>
+          <w:rFonts w:ascii="Times New Roman" w:hAnsi="Times New Roman" w:cs="Times New Roman"/>
+          <w:sz w:val="24"/>
+          <w:szCs w:val="24"/>
+          <w:lang w:val="en-US"/>
+        </w:rPr>
+        <w:drawing>
+          <wp:inline distT="0" distB="0" distL="0" distR="0" wp14:anchorId="39B89F9F" wp14:editId="7AD05938">
+            <wp:extent cx="1409897" cy="171474"/>
+            <wp:effectExtent l="0" t="0" r="0" b="0"/>
+            <wp:docPr id="5" name="Imagem 5"/>
+            <wp:cNvGraphicFramePr>
+              <a:graphicFrameLocks xmlns:a="http://schemas.openxmlformats.org/drawingml/2006/main" noChangeAspect="1"/>
+            </wp:cNvGraphicFramePr>
+            <a:graphic xmlns:a="http://schemas.openxmlformats.org/drawingml/2006/main">
+              <a:graphicData uri="http://schemas.openxmlformats.org/drawingml/2006/picture">
+                <pic:pic xmlns:pic="http://schemas.openxmlformats.org/drawingml/2006/picture">
+                  <pic:nvPicPr>
+                    <pic:cNvPr id="1" name=""/>
+                    <pic:cNvPicPr/>
+                  </pic:nvPicPr>
+                  <pic:blipFill>
+                    <a:blip r:embed="rId12"/>
+                    <a:stretch>
+                      <a:fillRect/>
+                    </a:stretch>
+                  </pic:blipFill>
+                  <pic:spPr>
+                    <a:xfrm>
+                      <a:off x="0" y="0"/>
+                      <a:ext cx="1409897" cy="171474"/>
+                    </a:xfrm>
+                    <a:prstGeom prst="rect">
+                      <a:avLst/>
+                    </a:prstGeom>
+                  </pic:spPr>
+                </pic:pic>
+              </a:graphicData>
+            </a:graphic>
+          </wp:inline>
+        </w:drawing>
+      </w:r>
+    </w:p>
+    <w:p>
+      <w:pPr>
+        <w:pStyle w:val="PargrafodaLista"/>
+        <w:numPr>
+          <w:ilvl w:val="2"/>
+          <w:numId w:val="2"/>
+        </w:numPr>
+        <w:spacing w:before="240" w:line="360" w:lineRule="auto"/>
+        <w:jc w:val="both"/>
+        <w:rPr>
+          <w:rFonts w:ascii="Times New Roman" w:hAnsi="Times New Roman" w:cs="Times New Roman"/>
+          <w:sz w:val="24"/>
+          <w:szCs w:val="24"/>
+        </w:rPr>
+      </w:pPr>
+      <w:r>
+        <w:rPr>
+          <w:rFonts w:ascii="Times New Roman" w:hAnsi="Times New Roman" w:cs="Times New Roman"/>
+          <w:sz w:val="24"/>
+          <w:szCs w:val="24"/>
+        </w:rPr>
+        <w:t>Dissemos que queremos a média</w:t>
+      </w:r>
+      <w:r>
+        <w:rPr>
+          <w:rFonts w:ascii="Times New Roman" w:hAnsi="Times New Roman" w:cs="Times New Roman"/>
+          <w:sz w:val="24"/>
+          <w:szCs w:val="24"/>
+        </w:rPr>
+        <w:t xml:space="preserve"> </w:t>
+      </w:r>
+      <w:r>
+        <w:rPr>
+          <w:rFonts w:ascii="Times New Roman" w:hAnsi="Times New Roman" w:cs="Times New Roman"/>
+          <w:sz w:val="24"/>
+          <w:szCs w:val="24"/>
+        </w:rPr>
+        <w:t>das n</w:t>
+      </w:r>
+      <w:r>
+        <w:rPr>
+          <w:rFonts w:ascii="Times New Roman" w:hAnsi="Times New Roman" w:cs="Times New Roman"/>
+          <w:sz w:val="24"/>
+          <w:szCs w:val="24"/>
+        </w:rPr>
+        <w:t xml:space="preserve">otas de todo filme que tenha o id == 1 dentro do nosso </w:t>
+      </w:r>
+      <w:proofErr w:type="spellStart"/>
+      <w:r>
+        <w:rPr>
+          <w:rFonts w:ascii="Times New Roman" w:hAnsi="Times New Roman" w:cs="Times New Roman"/>
+          <w:sz w:val="24"/>
+          <w:szCs w:val="24"/>
+        </w:rPr>
+        <w:t>df</w:t>
+      </w:r>
+      <w:proofErr w:type="spellEnd"/>
+      <w:r>
+        <w:rPr>
+          <w:rFonts w:ascii="Times New Roman" w:hAnsi="Times New Roman" w:cs="Times New Roman"/>
+          <w:sz w:val="24"/>
+          <w:szCs w:val="24"/>
+        </w:rPr>
+        <w:t xml:space="preserve"> de notas.</w:t>
+      </w:r>
+    </w:p>
+    <w:p>
+      <w:pPr>
+        <w:pStyle w:val="PargrafodaLista"/>
+        <w:numPr>
+          <w:ilvl w:val="2"/>
+          <w:numId w:val="2"/>
+        </w:numPr>
+        <w:spacing w:before="240" w:line="360" w:lineRule="auto"/>
+        <w:jc w:val="both"/>
+        <w:rPr>
+          <w:rFonts w:ascii="Times New Roman" w:hAnsi="Times New Roman" w:cs="Times New Roman"/>
+          <w:sz w:val="24"/>
+          <w:szCs w:val="24"/>
+        </w:rPr>
+      </w:pPr>
+      <w:r>
+        <w:rPr>
+          <w:rFonts w:ascii="Times New Roman" w:hAnsi="Times New Roman" w:cs="Times New Roman"/>
+          <w:sz w:val="24"/>
+          <w:szCs w:val="24"/>
+        </w:rPr>
+        <w:t xml:space="preserve">Se quisermos tirar a média de todas as notas para cada id de filme teria que fazer isso infinitamente, mas, graças ao pandas, podemos agrupar todos os filmes pelo seu id com o </w:t>
+      </w:r>
+      <w:proofErr w:type="spellStart"/>
+      <w:r>
+        <w:rPr>
+          <w:rFonts w:ascii="Times New Roman" w:hAnsi="Times New Roman" w:cs="Times New Roman"/>
+          <w:sz w:val="24"/>
+          <w:szCs w:val="24"/>
+        </w:rPr>
+        <w:t>df.groupby</w:t>
+      </w:r>
+      <w:proofErr w:type="spellEnd"/>
+      <w:r>
+        <w:rPr>
+          <w:rFonts w:ascii="Times New Roman" w:hAnsi="Times New Roman" w:cs="Times New Roman"/>
+          <w:sz w:val="24"/>
+          <w:szCs w:val="24"/>
+        </w:rPr>
+        <w:t>(‘coluna’) e tirar a média:</w:t>
+      </w:r>
+    </w:p>
+    <w:p>
+      <w:pPr>
+        <w:shd w:val="clear" w:color="auto" w:fill="1E1E1E"/>
+        <w:spacing w:after="0" w:line="285" w:lineRule="atLeast"/>
+        <w:rPr>
+          <w:rFonts w:ascii="Courier New" w:eastAsia="Times New Roman" w:hAnsi="Courier New" w:cs="Courier New"/>
+          <w:color w:val="D4D4D4"/>
+          <w:sz w:val="21"/>
+          <w:szCs w:val="21"/>
+          <w:lang w:eastAsia="pt-BR"/>
+        </w:rPr>
+      </w:pPr>
+      <w:proofErr w:type="spellStart"/>
+      <w:r>
+        <w:rPr>
+          <w:rFonts w:ascii="Courier New" w:eastAsia="Times New Roman" w:hAnsi="Courier New" w:cs="Courier New"/>
+          <w:color w:val="D4D4D4"/>
+          <w:sz w:val="21"/>
+          <w:szCs w:val="21"/>
+          <w:lang w:eastAsia="pt-BR"/>
+        </w:rPr>
+        <w:t>notas.groupby</w:t>
+      </w:r>
+      <w:proofErr w:type="spellEnd"/>
+      <w:r>
+        <w:rPr>
+          <w:rFonts w:ascii="Courier New" w:eastAsia="Times New Roman" w:hAnsi="Courier New" w:cs="Courier New"/>
+          <w:color w:val="DCDCDC"/>
+          <w:sz w:val="21"/>
+          <w:szCs w:val="21"/>
+          <w:lang w:eastAsia="pt-BR"/>
+        </w:rPr>
+        <w:t>(</w:t>
+      </w:r>
+      <w:r>
+        <w:rPr>
+          <w:rFonts w:ascii="Courier New" w:eastAsia="Times New Roman" w:hAnsi="Courier New" w:cs="Courier New"/>
+          <w:color w:val="CE9178"/>
+          <w:sz w:val="21"/>
+          <w:szCs w:val="21"/>
+          <w:lang w:eastAsia="pt-BR"/>
+        </w:rPr>
+        <w:t>'</w:t>
+      </w:r>
+      <w:proofErr w:type="spellStart"/>
+      <w:r>
+        <w:rPr>
+          <w:rFonts w:ascii="Courier New" w:eastAsia="Times New Roman" w:hAnsi="Courier New" w:cs="Courier New"/>
+          <w:color w:val="CE9178"/>
+          <w:sz w:val="21"/>
+          <w:szCs w:val="21"/>
+          <w:lang w:eastAsia="pt-BR"/>
+        </w:rPr>
+        <w:t>filmeId</w:t>
+      </w:r>
+      <w:proofErr w:type="spellEnd"/>
+      <w:r>
+        <w:rPr>
+          <w:rFonts w:ascii="Courier New" w:eastAsia="Times New Roman" w:hAnsi="Courier New" w:cs="Courier New"/>
+          <w:color w:val="CE9178"/>
+          <w:sz w:val="21"/>
+          <w:szCs w:val="21"/>
+          <w:lang w:eastAsia="pt-BR"/>
+        </w:rPr>
+        <w:t>'</w:t>
+      </w:r>
+      <w:r>
+        <w:rPr>
+          <w:rFonts w:ascii="Courier New" w:eastAsia="Times New Roman" w:hAnsi="Courier New" w:cs="Courier New"/>
+          <w:color w:val="DCDCDC"/>
+          <w:sz w:val="21"/>
+          <w:szCs w:val="21"/>
+          <w:lang w:eastAsia="pt-BR"/>
+        </w:rPr>
+        <w:t>)</w:t>
+      </w:r>
+      <w:r>
+        <w:rPr>
+          <w:rFonts w:ascii="Courier New" w:eastAsia="Times New Roman" w:hAnsi="Courier New" w:cs="Courier New"/>
+          <w:color w:val="D4D4D4"/>
+          <w:sz w:val="21"/>
+          <w:szCs w:val="21"/>
+          <w:lang w:eastAsia="pt-BR"/>
+        </w:rPr>
+        <w:t>.</w:t>
+      </w:r>
+      <w:proofErr w:type="spellStart"/>
+      <w:r>
+        <w:rPr>
+          <w:rFonts w:ascii="Courier New" w:eastAsia="Times New Roman" w:hAnsi="Courier New" w:cs="Courier New"/>
+          <w:color w:val="D4D4D4"/>
+          <w:sz w:val="21"/>
+          <w:szCs w:val="21"/>
+          <w:lang w:eastAsia="pt-BR"/>
+        </w:rPr>
+        <w:t>mean</w:t>
+      </w:r>
+      <w:proofErr w:type="spellEnd"/>
+      <w:r>
+        <w:rPr>
+          <w:rFonts w:ascii="Courier New" w:eastAsia="Times New Roman" w:hAnsi="Courier New" w:cs="Courier New"/>
+          <w:color w:val="DCDCDC"/>
+          <w:sz w:val="21"/>
+          <w:szCs w:val="21"/>
+          <w:lang w:eastAsia="pt-BR"/>
+        </w:rPr>
+        <w:t>()</w:t>
+      </w:r>
+    </w:p>
+    <w:p>
+      <w:pPr>
+        <w:spacing w:before="240" w:line="360" w:lineRule="auto"/>
+        <w:jc w:val="center"/>
+        <w:rPr>
+          <w:rFonts w:ascii="Times New Roman" w:hAnsi="Times New Roman" w:cs="Times New Roman"/>
+          <w:sz w:val="24"/>
+          <w:szCs w:val="24"/>
+        </w:rPr>
+      </w:pPr>
+      <w:r>
+        <w:rPr>
+          <w:rFonts w:ascii="Times New Roman" w:hAnsi="Times New Roman" w:cs="Times New Roman"/>
+          <w:sz w:val="24"/>
+          <w:szCs w:val="24"/>
+        </w:rPr>
+        <w:drawing>
+          <wp:inline distT="0" distB="0" distL="0" distR="0" wp14:anchorId="447EBA97" wp14:editId="12A988FA">
+            <wp:extent cx="2559911" cy="1276350"/>
+            <wp:effectExtent l="0" t="0" r="0" b="0"/>
+            <wp:docPr id="6" name="Imagem 6"/>
+            <wp:cNvGraphicFramePr>
+              <a:graphicFrameLocks xmlns:a="http://schemas.openxmlformats.org/drawingml/2006/main" noChangeAspect="1"/>
+            </wp:cNvGraphicFramePr>
+            <a:graphic xmlns:a="http://schemas.openxmlformats.org/drawingml/2006/main">
+              <a:graphicData uri="http://schemas.openxmlformats.org/drawingml/2006/picture">
+                <pic:pic xmlns:pic="http://schemas.openxmlformats.org/drawingml/2006/picture">
+                  <pic:nvPicPr>
+                    <pic:cNvPr id="1" name=""/>
+                    <pic:cNvPicPr/>
+                  </pic:nvPicPr>
+                  <pic:blipFill>
+                    <a:blip r:embed="rId13"/>
+                    <a:stretch>
+                      <a:fillRect/>
+                    </a:stretch>
+                  </pic:blipFill>
+                  <pic:spPr>
+                    <a:xfrm>
+                      <a:off x="0" y="0"/>
+                      <a:ext cx="2566807" cy="1279788"/>
+                    </a:xfrm>
+                    <a:prstGeom prst="rect">
+                      <a:avLst/>
+                    </a:prstGeom>
+                  </pic:spPr>
+                </pic:pic>
+              </a:graphicData>
+            </a:graphic>
+          </wp:inline>
+        </w:drawing>
+      </w:r>
+    </w:p>
+    <w:p>
+      <w:pPr>
+        <w:pStyle w:val="PargrafodaLista"/>
+        <w:numPr>
+          <w:ilvl w:val="3"/>
+          <w:numId w:val="2"/>
+        </w:numPr>
+        <w:spacing w:before="240" w:line="360" w:lineRule="auto"/>
+        <w:jc w:val="both"/>
+        <w:rPr>
+          <w:rFonts w:ascii="Times New Roman" w:hAnsi="Times New Roman" w:cs="Times New Roman"/>
+          <w:sz w:val="24"/>
+          <w:szCs w:val="24"/>
+        </w:rPr>
+      </w:pPr>
+      <w:r>
+        <w:rPr>
+          <w:rFonts w:ascii="Times New Roman" w:hAnsi="Times New Roman" w:cs="Times New Roman"/>
+          <w:sz w:val="24"/>
+          <w:szCs w:val="24"/>
+        </w:rPr>
+        <w:t xml:space="preserve"> Contudo queremos só a coluna de notas, então podemos selecionar somente ela. O retorno será uma series. Para transformar em </w:t>
+      </w:r>
+      <w:proofErr w:type="spellStart"/>
+      <w:r>
+        <w:rPr>
+          <w:rFonts w:ascii="Times New Roman" w:hAnsi="Times New Roman" w:cs="Times New Roman"/>
+          <w:sz w:val="24"/>
+          <w:szCs w:val="24"/>
+        </w:rPr>
+        <w:t>df</w:t>
+      </w:r>
+      <w:proofErr w:type="spellEnd"/>
+      <w:r>
+        <w:rPr>
+          <w:rFonts w:ascii="Times New Roman" w:hAnsi="Times New Roman" w:cs="Times New Roman"/>
+          <w:sz w:val="24"/>
+          <w:szCs w:val="24"/>
+        </w:rPr>
+        <w:t xml:space="preserve"> basta colocar um </w:t>
+      </w:r>
+      <w:proofErr w:type="spellStart"/>
+      <w:r>
+        <w:rPr>
+          <w:rFonts w:ascii="Times New Roman" w:hAnsi="Times New Roman" w:cs="Times New Roman"/>
+          <w:sz w:val="24"/>
+          <w:szCs w:val="24"/>
+        </w:rPr>
+        <w:t>to_frame</w:t>
+      </w:r>
+      <w:proofErr w:type="spellEnd"/>
+      <w:r>
+        <w:rPr>
+          <w:rFonts w:ascii="Times New Roman" w:hAnsi="Times New Roman" w:cs="Times New Roman"/>
+          <w:sz w:val="24"/>
+          <w:szCs w:val="24"/>
+        </w:rPr>
+        <w:t>(). Como já vimos em outros cursos, podemos colocar tudo numa mesma linha para facilitar, ficando assim:</w:t>
+      </w:r>
+    </w:p>
+    <w:p>
+      <w:pPr>
+        <w:shd w:val="clear" w:color="auto" w:fill="1E1E1E"/>
+        <w:spacing w:after="0" w:line="285" w:lineRule="atLeast"/>
+        <w:rPr>
+          <w:rFonts w:ascii="Courier New" w:eastAsia="Times New Roman" w:hAnsi="Courier New" w:cs="Courier New"/>
+          <w:color w:val="D4D4D4"/>
+          <w:sz w:val="21"/>
+          <w:szCs w:val="21"/>
+          <w:lang w:val="en-US" w:eastAsia="pt-BR"/>
+        </w:rPr>
+      </w:pPr>
+      <w:proofErr w:type="spellStart"/>
+      <w:r>
+        <w:rPr>
+          <w:rFonts w:ascii="Courier New" w:eastAsia="Times New Roman" w:hAnsi="Courier New" w:cs="Courier New"/>
+          <w:color w:val="D4D4D4"/>
+          <w:sz w:val="21"/>
+          <w:szCs w:val="21"/>
+          <w:lang w:val="en-US" w:eastAsia="pt-BR"/>
+        </w:rPr>
+        <w:lastRenderedPageBreak/>
+        <w:t>notas.groupby</w:t>
+      </w:r>
+      <w:proofErr w:type="spellEnd"/>
+      <w:r>
+        <w:rPr>
+          <w:rFonts w:ascii="Courier New" w:eastAsia="Times New Roman" w:hAnsi="Courier New" w:cs="Courier New"/>
+          <w:color w:val="DCDCDC"/>
+          <w:sz w:val="21"/>
+          <w:szCs w:val="21"/>
+          <w:lang w:val="en-US" w:eastAsia="pt-BR"/>
+        </w:rPr>
+        <w:t>(</w:t>
+      </w:r>
+      <w:r>
+        <w:rPr>
+          <w:rFonts w:ascii="Courier New" w:eastAsia="Times New Roman" w:hAnsi="Courier New" w:cs="Courier New"/>
+          <w:color w:val="CE9178"/>
+          <w:sz w:val="21"/>
+          <w:szCs w:val="21"/>
+          <w:lang w:val="en-US" w:eastAsia="pt-BR"/>
+        </w:rPr>
+        <w:t>'</w:t>
+      </w:r>
+      <w:proofErr w:type="spellStart"/>
+      <w:r>
+        <w:rPr>
+          <w:rFonts w:ascii="Courier New" w:eastAsia="Times New Roman" w:hAnsi="Courier New" w:cs="Courier New"/>
+          <w:color w:val="CE9178"/>
+          <w:sz w:val="21"/>
+          <w:szCs w:val="21"/>
+          <w:lang w:val="en-US" w:eastAsia="pt-BR"/>
+        </w:rPr>
+        <w:t>filmeId</w:t>
+      </w:r>
+      <w:proofErr w:type="spellEnd"/>
+      <w:r>
+        <w:rPr>
+          <w:rFonts w:ascii="Courier New" w:eastAsia="Times New Roman" w:hAnsi="Courier New" w:cs="Courier New"/>
+          <w:color w:val="CE9178"/>
+          <w:sz w:val="21"/>
+          <w:szCs w:val="21"/>
+          <w:lang w:val="en-US" w:eastAsia="pt-BR"/>
+        </w:rPr>
+        <w:t>'</w:t>
+      </w:r>
+      <w:r>
+        <w:rPr>
+          <w:rFonts w:ascii="Courier New" w:eastAsia="Times New Roman" w:hAnsi="Courier New" w:cs="Courier New"/>
+          <w:color w:val="DCDCDC"/>
+          <w:sz w:val="21"/>
+          <w:szCs w:val="21"/>
+          <w:lang w:val="en-US" w:eastAsia="pt-BR"/>
+        </w:rPr>
+        <w:t>)</w:t>
+      </w:r>
+      <w:r>
+        <w:rPr>
+          <w:rFonts w:ascii="Courier New" w:eastAsia="Times New Roman" w:hAnsi="Courier New" w:cs="Courier New"/>
+          <w:color w:val="D4D4D4"/>
+          <w:sz w:val="21"/>
+          <w:szCs w:val="21"/>
+          <w:lang w:val="en-US" w:eastAsia="pt-BR"/>
+        </w:rPr>
+        <w:t>.</w:t>
+      </w:r>
+      <w:proofErr w:type="spellStart"/>
+      <w:r>
+        <w:rPr>
+          <w:rFonts w:ascii="Courier New" w:eastAsia="Times New Roman" w:hAnsi="Courier New" w:cs="Courier New"/>
+          <w:color w:val="D4D4D4"/>
+          <w:sz w:val="21"/>
+          <w:szCs w:val="21"/>
+          <w:lang w:val="en-US" w:eastAsia="pt-BR"/>
+        </w:rPr>
+        <w:t>nota.mean</w:t>
+      </w:r>
+      <w:proofErr w:type="spellEnd"/>
+      <w:r>
+        <w:rPr>
+          <w:rFonts w:ascii="Courier New" w:eastAsia="Times New Roman" w:hAnsi="Courier New" w:cs="Courier New"/>
+          <w:color w:val="DCDCDC"/>
+          <w:sz w:val="21"/>
+          <w:szCs w:val="21"/>
+          <w:lang w:val="en-US" w:eastAsia="pt-BR"/>
+        </w:rPr>
+        <w:t>()</w:t>
+      </w:r>
+      <w:r>
+        <w:rPr>
+          <w:rFonts w:ascii="Courier New" w:eastAsia="Times New Roman" w:hAnsi="Courier New" w:cs="Courier New"/>
+          <w:color w:val="D4D4D4"/>
+          <w:sz w:val="21"/>
+          <w:szCs w:val="21"/>
+          <w:lang w:val="en-US" w:eastAsia="pt-BR"/>
+        </w:rPr>
+        <w:t>.</w:t>
+      </w:r>
+      <w:proofErr w:type="spellStart"/>
+      <w:r>
+        <w:rPr>
+          <w:rFonts w:ascii="Courier New" w:eastAsia="Times New Roman" w:hAnsi="Courier New" w:cs="Courier New"/>
+          <w:color w:val="D4D4D4"/>
+          <w:sz w:val="21"/>
+          <w:szCs w:val="21"/>
+          <w:lang w:val="en-US" w:eastAsia="pt-BR"/>
+        </w:rPr>
+        <w:t>to_frame</w:t>
+      </w:r>
+      <w:proofErr w:type="spellEnd"/>
+      <w:r>
+        <w:rPr>
+          <w:rFonts w:ascii="Courier New" w:eastAsia="Times New Roman" w:hAnsi="Courier New" w:cs="Courier New"/>
+          <w:color w:val="DCDCDC"/>
+          <w:sz w:val="21"/>
+          <w:szCs w:val="21"/>
+          <w:lang w:val="en-US" w:eastAsia="pt-BR"/>
+        </w:rPr>
+        <w:t>()</w:t>
+      </w:r>
+    </w:p>
+    <w:p>
+      <w:pPr>
+        <w:spacing w:before="240" w:line="360" w:lineRule="auto"/>
+        <w:jc w:val="center"/>
+        <w:rPr>
+          <w:rFonts w:ascii="Times New Roman" w:hAnsi="Times New Roman" w:cs="Times New Roman"/>
+          <w:sz w:val="24"/>
+          <w:szCs w:val="24"/>
+          <w:lang w:val="en-US"/>
+        </w:rPr>
+      </w:pPr>
+      <w:r>
+        <w:rPr>
+          <w:rFonts w:ascii="Times New Roman" w:hAnsi="Times New Roman" w:cs="Times New Roman"/>
+          <w:sz w:val="24"/>
+          <w:szCs w:val="24"/>
+          <w:lang w:val="en-US"/>
+        </w:rPr>
+        <w:drawing>
+          <wp:inline distT="0" distB="0" distL="0" distR="0" wp14:anchorId="510BF466" wp14:editId="305FC848">
+            <wp:extent cx="1025614" cy="1047750"/>
+            <wp:effectExtent l="0" t="0" r="3175" b="0"/>
+            <wp:docPr id="7" name="Imagem 7"/>
+            <wp:cNvGraphicFramePr>
+              <a:graphicFrameLocks xmlns:a="http://schemas.openxmlformats.org/drawingml/2006/main" noChangeAspect="1"/>
+            </wp:cNvGraphicFramePr>
+            <a:graphic xmlns:a="http://schemas.openxmlformats.org/drawingml/2006/main">
+              <a:graphicData uri="http://schemas.openxmlformats.org/drawingml/2006/picture">
+                <pic:pic xmlns:pic="http://schemas.openxmlformats.org/drawingml/2006/picture">
+                  <pic:nvPicPr>
+                    <pic:cNvPr id="1" name=""/>
+                    <pic:cNvPicPr/>
+                  </pic:nvPicPr>
+                  <pic:blipFill>
+                    <a:blip r:embed="rId14"/>
+                    <a:stretch>
+                      <a:fillRect/>
+                    </a:stretch>
+                  </pic:blipFill>
+                  <pic:spPr>
+                    <a:xfrm>
+                      <a:off x="0" y="0"/>
+                      <a:ext cx="1027044" cy="1049211"/>
+                    </a:xfrm>
+                    <a:prstGeom prst="rect">
+                      <a:avLst/>
+                    </a:prstGeom>
+                  </pic:spPr>
+                </pic:pic>
+              </a:graphicData>
+            </a:graphic>
+          </wp:inline>
+        </w:drawing>
+      </w:r>
+    </w:p>
+    <w:p>
+      <w:pPr>
+        <w:pStyle w:val="PargrafodaLista"/>
+        <w:numPr>
+          <w:ilvl w:val="2"/>
+          <w:numId w:val="2"/>
+        </w:numPr>
+        <w:spacing w:before="240" w:line="360" w:lineRule="auto"/>
+        <w:jc w:val="both"/>
+        <w:rPr>
+          <w:rFonts w:ascii="Times New Roman" w:hAnsi="Times New Roman" w:cs="Times New Roman"/>
+          <w:sz w:val="24"/>
+          <w:szCs w:val="24"/>
+        </w:rPr>
+      </w:pPr>
+      <w:r>
+        <w:rPr>
+          <w:rFonts w:ascii="Times New Roman" w:hAnsi="Times New Roman" w:cs="Times New Roman"/>
+          <w:sz w:val="24"/>
+          <w:szCs w:val="24"/>
+        </w:rPr>
+        <w:t>Após atribuir a uma variável,</w:t>
+      </w:r>
+      <w:r>
+        <w:rPr>
+          <w:rFonts w:ascii="Times New Roman" w:hAnsi="Times New Roman" w:cs="Times New Roman"/>
+          <w:sz w:val="24"/>
+          <w:szCs w:val="24"/>
+        </w:rPr>
+        <w:t xml:space="preserve"> podemos fazer um histograma para ver a distribuição da média das notas:</w:t>
+      </w:r>
+    </w:p>
+    <w:p>
+      <w:pPr>
+        <w:shd w:val="clear" w:color="auto" w:fill="1E1E1E"/>
+        <w:spacing w:after="0" w:line="285" w:lineRule="atLeast"/>
+        <w:rPr>
+          <w:rFonts w:ascii="Courier New" w:eastAsia="Times New Roman" w:hAnsi="Courier New" w:cs="Courier New"/>
+          <w:color w:val="D4D4D4"/>
+          <w:sz w:val="21"/>
+          <w:szCs w:val="21"/>
+          <w:lang w:eastAsia="pt-BR"/>
+        </w:rPr>
+      </w:pPr>
+      <w:r>
+        <w:rPr>
+          <w:rFonts w:ascii="Courier New" w:eastAsia="Times New Roman" w:hAnsi="Courier New" w:cs="Courier New"/>
+          <w:color w:val="D4D4D4"/>
+          <w:sz w:val="21"/>
+          <w:szCs w:val="21"/>
+          <w:lang w:eastAsia="pt-BR"/>
+        </w:rPr>
+        <w:t>medias_por_filme = notas.groupby</w:t>
+      </w:r>
+      <w:r>
+        <w:rPr>
+          <w:rFonts w:ascii="Courier New" w:eastAsia="Times New Roman" w:hAnsi="Courier New" w:cs="Courier New"/>
+          <w:color w:val="DCDCDC"/>
+          <w:sz w:val="21"/>
+          <w:szCs w:val="21"/>
+          <w:lang w:eastAsia="pt-BR"/>
+        </w:rPr>
+        <w:t>(</w:t>
+      </w:r>
+      <w:r>
+        <w:rPr>
+          <w:rFonts w:ascii="Courier New" w:eastAsia="Times New Roman" w:hAnsi="Courier New" w:cs="Courier New"/>
+          <w:color w:val="CE9178"/>
+          <w:sz w:val="21"/>
+          <w:szCs w:val="21"/>
+          <w:lang w:eastAsia="pt-BR"/>
+        </w:rPr>
+        <w:t>'filmeId'</w:t>
+      </w:r>
+      <w:r>
+        <w:rPr>
+          <w:rFonts w:ascii="Courier New" w:eastAsia="Times New Roman" w:hAnsi="Courier New" w:cs="Courier New"/>
+          <w:color w:val="DCDCDC"/>
+          <w:sz w:val="21"/>
+          <w:szCs w:val="21"/>
+          <w:lang w:eastAsia="pt-BR"/>
+        </w:rPr>
+        <w:t>)</w:t>
+      </w:r>
+      <w:r>
+        <w:rPr>
+          <w:rFonts w:ascii="Courier New" w:eastAsia="Times New Roman" w:hAnsi="Courier New" w:cs="Courier New"/>
+          <w:color w:val="D4D4D4"/>
+          <w:sz w:val="21"/>
+          <w:szCs w:val="21"/>
+          <w:lang w:eastAsia="pt-BR"/>
+        </w:rPr>
+        <w:t>.nota.mean</w:t>
+      </w:r>
+      <w:r>
+        <w:rPr>
+          <w:rFonts w:ascii="Courier New" w:eastAsia="Times New Roman" w:hAnsi="Courier New" w:cs="Courier New"/>
+          <w:color w:val="DCDCDC"/>
+          <w:sz w:val="21"/>
+          <w:szCs w:val="21"/>
+          <w:lang w:eastAsia="pt-BR"/>
+        </w:rPr>
+        <w:t>()</w:t>
+      </w:r>
+      <w:r>
+        <w:rPr>
+          <w:rFonts w:ascii="Courier New" w:eastAsia="Times New Roman" w:hAnsi="Courier New" w:cs="Courier New"/>
+          <w:color w:val="D4D4D4"/>
+          <w:sz w:val="21"/>
+          <w:szCs w:val="21"/>
+          <w:lang w:eastAsia="pt-BR"/>
+        </w:rPr>
+        <w:t>.to_frame</w:t>
+      </w:r>
+      <w:r>
+        <w:rPr>
+          <w:rFonts w:ascii="Courier New" w:eastAsia="Times New Roman" w:hAnsi="Courier New" w:cs="Courier New"/>
+          <w:color w:val="DCDCDC"/>
+          <w:sz w:val="21"/>
+          <w:szCs w:val="21"/>
+          <w:lang w:eastAsia="pt-BR"/>
+        </w:rPr>
+        <w:t>()</w:t>
+      </w:r>
+    </w:p>
+    <w:p>
+      <w:pPr>
+        <w:shd w:val="clear" w:color="auto" w:fill="1E1E1E"/>
+        <w:spacing w:after="0" w:line="285" w:lineRule="atLeast"/>
+        <w:rPr>
+          <w:rFonts w:ascii="Courier New" w:eastAsia="Times New Roman" w:hAnsi="Courier New" w:cs="Courier New"/>
+          <w:color w:val="D4D4D4"/>
+          <w:sz w:val="21"/>
+          <w:szCs w:val="21"/>
+          <w:lang w:eastAsia="pt-BR"/>
+        </w:rPr>
+      </w:pPr>
+      <w:proofErr w:type="spellStart"/>
+      <w:r>
+        <w:rPr>
+          <w:rFonts w:ascii="Courier New" w:eastAsia="Times New Roman" w:hAnsi="Courier New" w:cs="Courier New"/>
+          <w:color w:val="D4D4D4"/>
+          <w:sz w:val="21"/>
+          <w:szCs w:val="21"/>
+          <w:lang w:eastAsia="pt-BR"/>
+        </w:rPr>
+        <w:t>medias_por_filme.plot</w:t>
+      </w:r>
+      <w:proofErr w:type="spellEnd"/>
+      <w:r>
+        <w:rPr>
+          <w:rFonts w:ascii="Courier New" w:eastAsia="Times New Roman" w:hAnsi="Courier New" w:cs="Courier New"/>
+          <w:color w:val="DCDCDC"/>
+          <w:sz w:val="21"/>
+          <w:szCs w:val="21"/>
+          <w:lang w:eastAsia="pt-BR"/>
+        </w:rPr>
+        <w:t>(</w:t>
+      </w:r>
+      <w:proofErr w:type="spellStart"/>
+      <w:r>
+        <w:rPr>
+          <w:rFonts w:ascii="Courier New" w:eastAsia="Times New Roman" w:hAnsi="Courier New" w:cs="Courier New"/>
+          <w:color w:val="D4D4D4"/>
+          <w:sz w:val="21"/>
+          <w:szCs w:val="21"/>
+          <w:lang w:eastAsia="pt-BR"/>
+        </w:rPr>
+        <w:t>kind</w:t>
+      </w:r>
+      <w:proofErr w:type="spellEnd"/>
+      <w:r>
+        <w:rPr>
+          <w:rFonts w:ascii="Courier New" w:eastAsia="Times New Roman" w:hAnsi="Courier New" w:cs="Courier New"/>
+          <w:color w:val="D4D4D4"/>
+          <w:sz w:val="21"/>
+          <w:szCs w:val="21"/>
+          <w:lang w:eastAsia="pt-BR"/>
+        </w:rPr>
+        <w:t>=</w:t>
+      </w:r>
+      <w:r>
+        <w:rPr>
+          <w:rFonts w:ascii="Courier New" w:eastAsia="Times New Roman" w:hAnsi="Courier New" w:cs="Courier New"/>
+          <w:color w:val="CE9178"/>
+          <w:sz w:val="21"/>
+          <w:szCs w:val="21"/>
+          <w:lang w:eastAsia="pt-BR"/>
+        </w:rPr>
+        <w:t>'</w:t>
+      </w:r>
+      <w:proofErr w:type="spellStart"/>
+      <w:r>
+        <w:rPr>
+          <w:rFonts w:ascii="Courier New" w:eastAsia="Times New Roman" w:hAnsi="Courier New" w:cs="Courier New"/>
+          <w:color w:val="CE9178"/>
+          <w:sz w:val="21"/>
+          <w:szCs w:val="21"/>
+          <w:lang w:eastAsia="pt-BR"/>
+        </w:rPr>
+        <w:t>hist</w:t>
+      </w:r>
+      <w:proofErr w:type="spellEnd"/>
+      <w:r>
+        <w:rPr>
+          <w:rFonts w:ascii="Courier New" w:eastAsia="Times New Roman" w:hAnsi="Courier New" w:cs="Courier New"/>
+          <w:color w:val="CE9178"/>
+          <w:sz w:val="21"/>
+          <w:szCs w:val="21"/>
+          <w:lang w:eastAsia="pt-BR"/>
+        </w:rPr>
+        <w:t>'</w:t>
+      </w:r>
+      <w:r>
+        <w:rPr>
+          <w:rFonts w:ascii="Courier New" w:eastAsia="Times New Roman" w:hAnsi="Courier New" w:cs="Courier New"/>
+          <w:color w:val="DCDCDC"/>
+          <w:sz w:val="21"/>
+          <w:szCs w:val="21"/>
+          <w:lang w:eastAsia="pt-BR"/>
+        </w:rPr>
+        <w:t>)</w:t>
+      </w:r>
+    </w:p>
+    <w:p>
+      <w:pPr>
+        <w:spacing w:before="240" w:line="360" w:lineRule="auto"/>
+        <w:jc w:val="center"/>
+        <w:rPr>
+          <w:rFonts w:ascii="Times New Roman" w:hAnsi="Times New Roman" w:cs="Times New Roman"/>
+          <w:sz w:val="24"/>
+          <w:szCs w:val="24"/>
+        </w:rPr>
+      </w:pPr>
+      <w:r>
+        <w:rPr>
+          <w:noProof/>
+        </w:rPr>
+        <w:drawing>
+          <wp:inline distT="0" distB="0" distL="0" distR="0" wp14:anchorId="2DEA3368" wp14:editId="124E8954">
+            <wp:extent cx="2905125" cy="1824661"/>
+            <wp:effectExtent l="0" t="0" r="0" b="4445"/>
+            <wp:docPr id="8" name="Imagem 8"/>
+            <wp:cNvGraphicFramePr>
+              <a:graphicFrameLocks xmlns:a="http://schemas.openxmlformats.org/drawingml/2006/main" noChangeAspect="1"/>
+            </wp:cNvGraphicFramePr>
+            <a:graphic xmlns:a="http://schemas.openxmlformats.org/drawingml/2006/main">
+              <a:graphicData uri="http://schemas.openxmlformats.org/drawingml/2006/picture">
+                <pic:pic xmlns:pic="http://schemas.openxmlformats.org/drawingml/2006/picture">
+                  <pic:nvPicPr>
+                    <pic:cNvPr id="0" name="Picture 7"/>
+                    <pic:cNvPicPr>
+                      <a:picLocks noChangeAspect="1" noChangeArrowheads="1"/>
+                    </pic:cNvPicPr>
+                  </pic:nvPicPr>
+                  <pic:blipFill>
+                    <a:blip r:embed="rId15">
+                      <a:extLst>
+                        <a:ext uri="{28A0092B-C50C-407E-A947-70E740481C1C}">
+                          <a14:useLocalDpi xmlns:a14="http://schemas.microsoft.com/office/drawing/2010/main" val="0"/>
+                        </a:ext>
+                      </a:extLst>
+                    </a:blip>
+                    <a:srcRect/>
+                    <a:stretch>
+                      <a:fillRect/>
+                    </a:stretch>
+                  </pic:blipFill>
+                  <pic:spPr bwMode="auto">
+                    <a:xfrm>
+                      <a:off x="0" y="0"/>
+                      <a:ext cx="2910124" cy="1827801"/>
+                    </a:xfrm>
+                    <a:prstGeom prst="rect">
+                      <a:avLst/>
+                    </a:prstGeom>
+                    <a:noFill/>
+                    <a:ln>
+                      <a:noFill/>
+                    </a:ln>
+                  </pic:spPr>
+                </pic:pic>
+              </a:graphicData>
+            </a:graphic>
+          </wp:inline>
+        </w:drawing>
+      </w:r>
+    </w:p>
+    <w:p>
+      <w:pPr>
+        <w:pStyle w:val="PargrafodaLista"/>
+        <w:numPr>
+          <w:ilvl w:val="2"/>
+          <w:numId w:val="2"/>
+        </w:numPr>
+        <w:spacing w:before="240" w:line="360" w:lineRule="auto"/>
+        <w:jc w:val="both"/>
+        <w:rPr>
+          <w:rFonts w:ascii="Times New Roman" w:hAnsi="Times New Roman" w:cs="Times New Roman"/>
+          <w:sz w:val="24"/>
+          <w:szCs w:val="24"/>
+        </w:rPr>
+      </w:pPr>
+      <w:r>
+        <w:rPr>
+          <w:rFonts w:ascii="Times New Roman" w:hAnsi="Times New Roman" w:cs="Times New Roman"/>
+          <w:sz w:val="24"/>
+          <w:szCs w:val="24"/>
+        </w:rPr>
+        <w:t xml:space="preserve">Ou então pedir um </w:t>
+      </w:r>
+      <w:proofErr w:type="spellStart"/>
+      <w:r>
+        <w:rPr>
+          <w:rFonts w:ascii="Times New Roman" w:hAnsi="Times New Roman" w:cs="Times New Roman"/>
+          <w:sz w:val="24"/>
+          <w:szCs w:val="24"/>
+        </w:rPr>
+        <w:t>sns.boxplot</w:t>
+      </w:r>
+      <w:proofErr w:type="spellEnd"/>
+      <w:r>
+        <w:rPr>
+          <w:rFonts w:ascii="Times New Roman" w:hAnsi="Times New Roman" w:cs="Times New Roman"/>
+          <w:sz w:val="24"/>
+          <w:szCs w:val="24"/>
+        </w:rPr>
+        <w:t>(</w:t>
+      </w:r>
+      <w:proofErr w:type="spellStart"/>
+      <w:r>
+        <w:rPr>
+          <w:rFonts w:ascii="Times New Roman" w:hAnsi="Times New Roman" w:cs="Times New Roman"/>
+          <w:sz w:val="24"/>
+          <w:szCs w:val="24"/>
+        </w:rPr>
+        <w:t>medias_por_filme</w:t>
+      </w:r>
+      <w:proofErr w:type="spellEnd"/>
+      <w:r>
+        <w:rPr>
+          <w:rFonts w:ascii="Times New Roman" w:hAnsi="Times New Roman" w:cs="Times New Roman"/>
+          <w:sz w:val="24"/>
+          <w:szCs w:val="24"/>
+        </w:rPr>
+        <w:t xml:space="preserve">), porém, aprendi que ele não aceita frames, apenas series, nesse caso removi o </w:t>
+      </w:r>
+      <w:proofErr w:type="spellStart"/>
+      <w:r>
+        <w:rPr>
+          <w:rFonts w:ascii="Times New Roman" w:hAnsi="Times New Roman" w:cs="Times New Roman"/>
+          <w:sz w:val="24"/>
+          <w:szCs w:val="24"/>
+        </w:rPr>
+        <w:t>s.to_frame</w:t>
+      </w:r>
+      <w:proofErr w:type="spellEnd"/>
+      <w:r>
+        <w:rPr>
+          <w:rFonts w:ascii="Times New Roman" w:hAnsi="Times New Roman" w:cs="Times New Roman"/>
+          <w:sz w:val="24"/>
+          <w:szCs w:val="24"/>
+        </w:rPr>
+        <w:t>() da linha acima, rodei novamente e ele aceitou fazer o gráfico:</w:t>
+      </w:r>
+    </w:p>
+    <w:p>
+      <w:pPr>
+        <w:shd w:val="clear" w:color="auto" w:fill="1E1E1E"/>
+        <w:spacing w:after="0" w:line="285" w:lineRule="atLeast"/>
+        <w:rPr>
+          <w:rFonts w:ascii="Courier New" w:eastAsia="Times New Roman" w:hAnsi="Courier New" w:cs="Courier New"/>
+          <w:color w:val="D4D4D4"/>
+          <w:sz w:val="21"/>
+          <w:szCs w:val="21"/>
+          <w:lang w:eastAsia="pt-BR"/>
+        </w:rPr>
+      </w:pPr>
+      <w:proofErr w:type="spellStart"/>
+      <w:r>
+        <w:rPr>
+          <w:rFonts w:ascii="Courier New" w:eastAsia="Times New Roman" w:hAnsi="Courier New" w:cs="Courier New"/>
+          <w:color w:val="D4D4D4"/>
+          <w:sz w:val="21"/>
+          <w:szCs w:val="21"/>
+          <w:lang w:eastAsia="pt-BR"/>
+        </w:rPr>
+        <w:t>medias_por_filme</w:t>
+      </w:r>
+      <w:proofErr w:type="spellEnd"/>
+      <w:r>
+        <w:rPr>
+          <w:rFonts w:ascii="Courier New" w:eastAsia="Times New Roman" w:hAnsi="Courier New" w:cs="Courier New"/>
+          <w:color w:val="D4D4D4"/>
+          <w:sz w:val="21"/>
+          <w:szCs w:val="21"/>
+          <w:lang w:eastAsia="pt-BR"/>
+        </w:rPr>
+        <w:t> = </w:t>
+      </w:r>
+      <w:proofErr w:type="spellStart"/>
+      <w:r>
+        <w:rPr>
+          <w:rFonts w:ascii="Courier New" w:eastAsia="Times New Roman" w:hAnsi="Courier New" w:cs="Courier New"/>
+          <w:color w:val="D4D4D4"/>
+          <w:sz w:val="21"/>
+          <w:szCs w:val="21"/>
+          <w:lang w:eastAsia="pt-BR"/>
+        </w:rPr>
+        <w:t>notas.groupby</w:t>
+      </w:r>
+      <w:proofErr w:type="spellEnd"/>
+      <w:r>
+        <w:rPr>
+          <w:rFonts w:ascii="Courier New" w:eastAsia="Times New Roman" w:hAnsi="Courier New" w:cs="Courier New"/>
+          <w:color w:val="DCDCDC"/>
+          <w:sz w:val="21"/>
+          <w:szCs w:val="21"/>
+          <w:lang w:eastAsia="pt-BR"/>
+        </w:rPr>
+        <w:t>(</w:t>
+      </w:r>
+      <w:r>
+        <w:rPr>
+          <w:rFonts w:ascii="Courier New" w:eastAsia="Times New Roman" w:hAnsi="Courier New" w:cs="Courier New"/>
+          <w:color w:val="CE9178"/>
+          <w:sz w:val="21"/>
+          <w:szCs w:val="21"/>
+          <w:lang w:eastAsia="pt-BR"/>
+        </w:rPr>
+        <w:t>'</w:t>
+      </w:r>
+      <w:proofErr w:type="spellStart"/>
+      <w:r>
+        <w:rPr>
+          <w:rFonts w:ascii="Courier New" w:eastAsia="Times New Roman" w:hAnsi="Courier New" w:cs="Courier New"/>
+          <w:color w:val="CE9178"/>
+          <w:sz w:val="21"/>
+          <w:szCs w:val="21"/>
+          <w:lang w:eastAsia="pt-BR"/>
+        </w:rPr>
+        <w:t>filmeId</w:t>
+      </w:r>
+      <w:proofErr w:type="spellEnd"/>
+      <w:r>
+        <w:rPr>
+          <w:rFonts w:ascii="Courier New" w:eastAsia="Times New Roman" w:hAnsi="Courier New" w:cs="Courier New"/>
+          <w:color w:val="CE9178"/>
+          <w:sz w:val="21"/>
+          <w:szCs w:val="21"/>
+          <w:lang w:eastAsia="pt-BR"/>
+        </w:rPr>
+        <w:t>'</w:t>
+      </w:r>
+      <w:r>
+        <w:rPr>
+          <w:rFonts w:ascii="Courier New" w:eastAsia="Times New Roman" w:hAnsi="Courier New" w:cs="Courier New"/>
+          <w:color w:val="DCDCDC"/>
+          <w:sz w:val="21"/>
+          <w:szCs w:val="21"/>
+          <w:lang w:eastAsia="pt-BR"/>
+        </w:rPr>
+        <w:t>)</w:t>
+      </w:r>
+      <w:r>
+        <w:rPr>
+          <w:rFonts w:ascii="Courier New" w:eastAsia="Times New Roman" w:hAnsi="Courier New" w:cs="Courier New"/>
+          <w:color w:val="D4D4D4"/>
+          <w:sz w:val="21"/>
+          <w:szCs w:val="21"/>
+          <w:lang w:eastAsia="pt-BR"/>
+        </w:rPr>
+        <w:t>.</w:t>
+      </w:r>
+      <w:proofErr w:type="spellStart"/>
+      <w:r>
+        <w:rPr>
+          <w:rFonts w:ascii="Courier New" w:eastAsia="Times New Roman" w:hAnsi="Courier New" w:cs="Courier New"/>
+          <w:color w:val="D4D4D4"/>
+          <w:sz w:val="21"/>
+          <w:szCs w:val="21"/>
+          <w:lang w:eastAsia="pt-BR"/>
+        </w:rPr>
+        <w:t>nota.mean</w:t>
+      </w:r>
+      <w:proofErr w:type="spellEnd"/>
+      <w:r>
+        <w:rPr>
+          <w:rFonts w:ascii="Courier New" w:eastAsia="Times New Roman" w:hAnsi="Courier New" w:cs="Courier New"/>
+          <w:color w:val="DCDCDC"/>
+          <w:sz w:val="21"/>
+          <w:szCs w:val="21"/>
+          <w:lang w:eastAsia="pt-BR"/>
+        </w:rPr>
+        <w:t>()</w:t>
+      </w:r>
+    </w:p>
+    <w:p>
+      <w:pPr>
+        <w:shd w:val="clear" w:color="auto" w:fill="1E1E1E"/>
+        <w:spacing w:after="0" w:line="285" w:lineRule="atLeast"/>
+        <w:rPr>
+          <w:rFonts w:ascii="Courier New" w:eastAsia="Times New Roman" w:hAnsi="Courier New" w:cs="Courier New"/>
+          <w:color w:val="D4D4D4"/>
+          <w:sz w:val="21"/>
+          <w:szCs w:val="21"/>
+          <w:lang w:eastAsia="pt-BR"/>
+        </w:rPr>
+      </w:pPr>
+      <w:proofErr w:type="spellStart"/>
+      <w:r>
+        <w:rPr>
+          <w:rFonts w:ascii="Courier New" w:eastAsia="Times New Roman" w:hAnsi="Courier New" w:cs="Courier New"/>
+          <w:color w:val="D4D4D4"/>
+          <w:sz w:val="21"/>
+          <w:szCs w:val="21"/>
+          <w:lang w:eastAsia="pt-BR"/>
+        </w:rPr>
+        <w:t>sns.boxplot</w:t>
+      </w:r>
+      <w:proofErr w:type="spellEnd"/>
+      <w:r>
+        <w:rPr>
+          <w:rFonts w:ascii="Courier New" w:eastAsia="Times New Roman" w:hAnsi="Courier New" w:cs="Courier New"/>
+          <w:color w:val="DCDCDC"/>
+          <w:sz w:val="21"/>
+          <w:szCs w:val="21"/>
+          <w:lang w:eastAsia="pt-BR"/>
+        </w:rPr>
+        <w:t>(</w:t>
+      </w:r>
+      <w:proofErr w:type="spellStart"/>
+      <w:r>
+        <w:rPr>
+          <w:rFonts w:ascii="Courier New" w:eastAsia="Times New Roman" w:hAnsi="Courier New" w:cs="Courier New"/>
+          <w:color w:val="D4D4D4"/>
+          <w:sz w:val="21"/>
+          <w:szCs w:val="21"/>
+          <w:lang w:eastAsia="pt-BR"/>
+        </w:rPr>
+        <w:t>medias_por_filme</w:t>
+      </w:r>
+      <w:proofErr w:type="spellEnd"/>
+      <w:r>
+        <w:rPr>
+          <w:rFonts w:ascii="Courier New" w:eastAsia="Times New Roman" w:hAnsi="Courier New" w:cs="Courier New"/>
+          <w:color w:val="DCDCDC"/>
+          <w:sz w:val="21"/>
+          <w:szCs w:val="21"/>
+          <w:lang w:eastAsia="pt-BR"/>
+        </w:rPr>
+        <w:t>)</w:t>
+      </w:r>
+    </w:p>
+    <w:p>
+      <w:pPr>
+        <w:spacing w:before="240" w:line="360" w:lineRule="auto"/>
+        <w:jc w:val="center"/>
+        <w:rPr>
+          <w:rFonts w:ascii="Times New Roman" w:hAnsi="Times New Roman" w:cs="Times New Roman"/>
+          <w:sz w:val="24"/>
+          <w:szCs w:val="24"/>
+        </w:rPr>
+      </w:pPr>
+      <w:r>
+        <w:rPr>
+          <w:noProof/>
+        </w:rPr>
+        <w:drawing>
+          <wp:inline distT="0" distB="0" distL="0" distR="0" wp14:anchorId="3D6FC590" wp14:editId="6904B0B8">
+            <wp:extent cx="2393613" cy="1781175"/>
+            <wp:effectExtent l="0" t="0" r="6985" b="0"/>
+            <wp:docPr id="9" name="Imagem 9"/>
+            <wp:cNvGraphicFramePr>
+              <a:graphicFrameLocks xmlns:a="http://schemas.openxmlformats.org/drawingml/2006/main" noChangeAspect="1"/>
+            </wp:cNvGraphicFramePr>
+            <a:graphic xmlns:a="http://schemas.openxmlformats.org/drawingml/2006/main">
+              <a:graphicData uri="http://schemas.openxmlformats.org/drawingml/2006/picture">
+                <pic:pic xmlns:pic="http://schemas.openxmlformats.org/drawingml/2006/picture">
+                  <pic:nvPicPr>
+                    <pic:cNvPr id="0" name="Picture 9"/>
+                    <pic:cNvPicPr>
+                      <a:picLocks noChangeAspect="1" noChangeArrowheads="1"/>
+                    </pic:cNvPicPr>
+                  </pic:nvPicPr>
+                  <pic:blipFill>
+                    <a:blip r:embed="rId16">
+                      <a:extLst>
+                        <a:ext uri="{28A0092B-C50C-407E-A947-70E740481C1C}">
+                          <a14:useLocalDpi xmlns:a14="http://schemas.microsoft.com/office/drawing/2010/main" val="0"/>
+                        </a:ext>
+                      </a:extLst>
+                    </a:blip>
+                    <a:srcRect/>
+                    <a:stretch>
+                      <a:fillRect/>
+                    </a:stretch>
+                  </pic:blipFill>
+                  <pic:spPr bwMode="auto">
+                    <a:xfrm>
+                      <a:off x="0" y="0"/>
+                      <a:ext cx="2397010" cy="1783703"/>
+                    </a:xfrm>
+                    <a:prstGeom prst="rect">
+                      <a:avLst/>
+                    </a:prstGeom>
+                    <a:noFill/>
+                    <a:ln>
+                      <a:noFill/>
+                    </a:ln>
+                  </pic:spPr>
+                </pic:pic>
+              </a:graphicData>
+            </a:graphic>
+          </wp:inline>
+        </w:drawing>
+      </w:r>
+    </w:p>
+    <w:p>
+      <w:pPr>
+        <w:pStyle w:val="PargrafodaLista"/>
+        <w:numPr>
+          <w:ilvl w:val="3"/>
+          <w:numId w:val="2"/>
+        </w:numPr>
+        <w:spacing w:before="240" w:line="360" w:lineRule="auto"/>
+        <w:jc w:val="both"/>
+        <w:rPr>
+          <w:rFonts w:ascii="Times New Roman" w:hAnsi="Times New Roman" w:cs="Times New Roman"/>
+          <w:sz w:val="24"/>
+          <w:szCs w:val="24"/>
+        </w:rPr>
+      </w:pPr>
+      <w:r>
+        <w:rPr>
+          <w:rFonts w:ascii="Times New Roman" w:hAnsi="Times New Roman" w:cs="Times New Roman"/>
+          <w:sz w:val="24"/>
+          <w:szCs w:val="24"/>
+        </w:rPr>
+        <w:lastRenderedPageBreak/>
+        <w:t xml:space="preserve"> Geralmente </w:t>
+      </w:r>
+      <w:proofErr w:type="spellStart"/>
+      <w:r>
+        <w:rPr>
+          <w:rFonts w:ascii="Times New Roman" w:hAnsi="Times New Roman" w:cs="Times New Roman"/>
+          <w:sz w:val="24"/>
+          <w:szCs w:val="24"/>
+        </w:rPr>
+        <w:t>boxplots</w:t>
+      </w:r>
+      <w:proofErr w:type="spellEnd"/>
+      <w:r>
+        <w:rPr>
+          <w:rFonts w:ascii="Times New Roman" w:hAnsi="Times New Roman" w:cs="Times New Roman"/>
+          <w:sz w:val="24"/>
+          <w:szCs w:val="24"/>
+        </w:rPr>
+        <w:t xml:space="preserve"> são exibidos na vertical e não horizontal. Para alterar isso basta passar nosso s como y:</w:t>
+      </w:r>
+    </w:p>
+    <w:p>
+      <w:pPr>
+        <w:shd w:val="clear" w:color="auto" w:fill="1E1E1E"/>
+        <w:spacing w:after="0" w:line="285" w:lineRule="atLeast"/>
+        <w:rPr>
+          <w:rFonts w:ascii="Courier New" w:eastAsia="Times New Roman" w:hAnsi="Courier New" w:cs="Courier New"/>
+          <w:color w:val="D4D4D4"/>
+          <w:sz w:val="21"/>
+          <w:szCs w:val="21"/>
+          <w:lang w:eastAsia="pt-BR"/>
+        </w:rPr>
+      </w:pPr>
+      <w:proofErr w:type="spellStart"/>
+      <w:r>
+        <w:rPr>
+          <w:rFonts w:ascii="Courier New" w:eastAsia="Times New Roman" w:hAnsi="Courier New" w:cs="Courier New"/>
+          <w:color w:val="D4D4D4"/>
+          <w:sz w:val="21"/>
+          <w:szCs w:val="21"/>
+          <w:lang w:eastAsia="pt-BR"/>
+        </w:rPr>
+        <w:t>sns.boxplot</w:t>
+      </w:r>
+      <w:proofErr w:type="spellEnd"/>
+      <w:r>
+        <w:rPr>
+          <w:rFonts w:ascii="Courier New" w:eastAsia="Times New Roman" w:hAnsi="Courier New" w:cs="Courier New"/>
+          <w:color w:val="DCDCDC"/>
+          <w:sz w:val="21"/>
+          <w:szCs w:val="21"/>
+          <w:lang w:eastAsia="pt-BR"/>
+        </w:rPr>
+        <w:t>(</w:t>
+      </w:r>
+      <w:r>
+        <w:rPr>
+          <w:rFonts w:ascii="Courier New" w:eastAsia="Times New Roman" w:hAnsi="Courier New" w:cs="Courier New"/>
+          <w:color w:val="D4D4D4"/>
+          <w:sz w:val="21"/>
+          <w:szCs w:val="21"/>
+          <w:lang w:eastAsia="pt-BR"/>
+        </w:rPr>
+        <w:t>y=</w:t>
+      </w:r>
+      <w:proofErr w:type="spellStart"/>
+      <w:r>
+        <w:rPr>
+          <w:rFonts w:ascii="Courier New" w:eastAsia="Times New Roman" w:hAnsi="Courier New" w:cs="Courier New"/>
+          <w:color w:val="D4D4D4"/>
+          <w:sz w:val="21"/>
+          <w:szCs w:val="21"/>
+          <w:lang w:eastAsia="pt-BR"/>
+        </w:rPr>
+        <w:t>medias_por_filme</w:t>
+      </w:r>
+      <w:proofErr w:type="spellEnd"/>
+      <w:r>
+        <w:rPr>
+          <w:rFonts w:ascii="Courier New" w:eastAsia="Times New Roman" w:hAnsi="Courier New" w:cs="Courier New"/>
+          <w:color w:val="DCDCDC"/>
+          <w:sz w:val="21"/>
+          <w:szCs w:val="21"/>
+          <w:lang w:eastAsia="pt-BR"/>
+        </w:rPr>
+        <w:t>)</w:t>
+      </w:r>
+    </w:p>
+    <w:p>
+      <w:pPr>
+        <w:spacing w:before="240" w:line="360" w:lineRule="auto"/>
+        <w:jc w:val="center"/>
+        <w:rPr>
+          <w:rFonts w:ascii="Times New Roman" w:hAnsi="Times New Roman" w:cs="Times New Roman"/>
+          <w:sz w:val="24"/>
+          <w:szCs w:val="24"/>
+        </w:rPr>
+      </w:pPr>
+      <w:r>
+        <w:rPr>
+          <w:noProof/>
+        </w:rPr>
+        <w:drawing>
+          <wp:inline distT="0" distB="0" distL="0" distR="0" wp14:anchorId="47540260" wp14:editId="500C699B">
+            <wp:extent cx="2591835" cy="1619250"/>
+            <wp:effectExtent l="0" t="0" r="0" b="0"/>
+            <wp:docPr id="13" name="Imagem 13"/>
+            <wp:cNvGraphicFramePr>
+              <a:graphicFrameLocks xmlns:a="http://schemas.openxmlformats.org/drawingml/2006/main" noChangeAspect="1"/>
+            </wp:cNvGraphicFramePr>
+            <a:graphic xmlns:a="http://schemas.openxmlformats.org/drawingml/2006/main">
+              <a:graphicData uri="http://schemas.openxmlformats.org/drawingml/2006/picture">
+                <pic:pic xmlns:pic="http://schemas.openxmlformats.org/drawingml/2006/picture">
+                  <pic:nvPicPr>
+                    <pic:cNvPr id="0" name="Picture 17"/>
+                    <pic:cNvPicPr>
+                      <a:picLocks noChangeAspect="1" noChangeArrowheads="1"/>
+                    </pic:cNvPicPr>
+                  </pic:nvPicPr>
+                  <pic:blipFill>
+                    <a:blip r:embed="rId17">
+                      <a:extLst>
+                        <a:ext uri="{28A0092B-C50C-407E-A947-70E740481C1C}">
+                          <a14:useLocalDpi xmlns:a14="http://schemas.microsoft.com/office/drawing/2010/main" val="0"/>
+                        </a:ext>
+                      </a:extLst>
+                    </a:blip>
+                    <a:srcRect/>
+                    <a:stretch>
+                      <a:fillRect/>
+                    </a:stretch>
+                  </pic:blipFill>
+                  <pic:spPr bwMode="auto">
+                    <a:xfrm>
+                      <a:off x="0" y="0"/>
+                      <a:ext cx="2602003" cy="1625602"/>
+                    </a:xfrm>
+                    <a:prstGeom prst="rect">
+                      <a:avLst/>
+                    </a:prstGeom>
+                    <a:noFill/>
+                    <a:ln>
+                      <a:noFill/>
+                    </a:ln>
+                  </pic:spPr>
+                </pic:pic>
+              </a:graphicData>
+            </a:graphic>
+          </wp:inline>
+        </w:drawing>
+      </w:r>
+    </w:p>
+    <w:p>
+      <w:pPr>
+        <w:pStyle w:val="PargrafodaLista"/>
+        <w:numPr>
+          <w:ilvl w:val="2"/>
+          <w:numId w:val="2"/>
+        </w:numPr>
+        <w:spacing w:before="240" w:line="360" w:lineRule="auto"/>
+        <w:jc w:val="both"/>
+        <w:rPr>
+          <w:rFonts w:ascii="Times New Roman" w:hAnsi="Times New Roman" w:cs="Times New Roman"/>
+          <w:sz w:val="24"/>
+          <w:szCs w:val="24"/>
+        </w:rPr>
+      </w:pPr>
+      <w:r>
+        <w:rPr>
+          <w:rFonts w:ascii="Times New Roman" w:hAnsi="Times New Roman" w:cs="Times New Roman"/>
+          <w:sz w:val="24"/>
+          <w:szCs w:val="24"/>
+        </w:rPr>
+        <w:t xml:space="preserve">Para fazer um histograma no </w:t>
+      </w:r>
+      <w:proofErr w:type="spellStart"/>
+      <w:r>
+        <w:rPr>
+          <w:rFonts w:ascii="Times New Roman" w:hAnsi="Times New Roman" w:cs="Times New Roman"/>
+          <w:sz w:val="24"/>
+          <w:szCs w:val="24"/>
+        </w:rPr>
+        <w:t>seaborn</w:t>
+      </w:r>
+      <w:proofErr w:type="spellEnd"/>
+      <w:r>
+        <w:rPr>
+          <w:rFonts w:ascii="Times New Roman" w:hAnsi="Times New Roman" w:cs="Times New Roman"/>
+          <w:sz w:val="24"/>
+          <w:szCs w:val="24"/>
+        </w:rPr>
+        <w:t xml:space="preserve"> a nomenclatura muda, se tornando </w:t>
+      </w:r>
+      <w:proofErr w:type="spellStart"/>
+      <w:r>
+        <w:rPr>
+          <w:rFonts w:ascii="Times New Roman" w:hAnsi="Times New Roman" w:cs="Times New Roman"/>
+          <w:sz w:val="24"/>
+          <w:szCs w:val="24"/>
+        </w:rPr>
+        <w:t>sns.distplot</w:t>
+      </w:r>
+      <w:proofErr w:type="spellEnd"/>
+      <w:r>
+        <w:rPr>
+          <w:rFonts w:ascii="Times New Roman" w:hAnsi="Times New Roman" w:cs="Times New Roman"/>
+          <w:sz w:val="24"/>
+          <w:szCs w:val="24"/>
+        </w:rPr>
+        <w:t>(), ou seja, gráfico de distribuição. Sua visualização é diferente também:</w:t>
+      </w:r>
+    </w:p>
+    <w:p>
+      <w:pPr>
+        <w:shd w:val="clear" w:color="auto" w:fill="1E1E1E"/>
+        <w:spacing w:after="0" w:line="285" w:lineRule="atLeast"/>
+        <w:rPr>
+          <w:rFonts w:ascii="Courier New" w:eastAsia="Times New Roman" w:hAnsi="Courier New" w:cs="Courier New"/>
+          <w:color w:val="D4D4D4"/>
+          <w:sz w:val="21"/>
+          <w:szCs w:val="21"/>
+          <w:lang w:eastAsia="pt-BR"/>
+        </w:rPr>
+      </w:pPr>
+      <w:proofErr w:type="spellStart"/>
+      <w:r>
+        <w:rPr>
+          <w:rFonts w:ascii="Courier New" w:eastAsia="Times New Roman" w:hAnsi="Courier New" w:cs="Courier New"/>
+          <w:color w:val="D4D4D4"/>
+          <w:sz w:val="21"/>
+          <w:szCs w:val="21"/>
+          <w:lang w:eastAsia="pt-BR"/>
+        </w:rPr>
+        <w:t>sns.distplot</w:t>
+      </w:r>
+      <w:proofErr w:type="spellEnd"/>
+      <w:r>
+        <w:rPr>
+          <w:rFonts w:ascii="Courier New" w:eastAsia="Times New Roman" w:hAnsi="Courier New" w:cs="Courier New"/>
+          <w:color w:val="DCDCDC"/>
+          <w:sz w:val="21"/>
+          <w:szCs w:val="21"/>
+          <w:lang w:eastAsia="pt-BR"/>
+        </w:rPr>
+        <w:t>(</w:t>
+      </w:r>
+      <w:proofErr w:type="spellStart"/>
+      <w:r>
+        <w:rPr>
+          <w:rFonts w:ascii="Courier New" w:eastAsia="Times New Roman" w:hAnsi="Courier New" w:cs="Courier New"/>
+          <w:color w:val="D4D4D4"/>
+          <w:sz w:val="21"/>
+          <w:szCs w:val="21"/>
+          <w:lang w:eastAsia="pt-BR"/>
+        </w:rPr>
+        <w:t>medias_por_filme</w:t>
+      </w:r>
+      <w:proofErr w:type="spellEnd"/>
+      <w:r>
+        <w:rPr>
+          <w:rFonts w:ascii="Courier New" w:eastAsia="Times New Roman" w:hAnsi="Courier New" w:cs="Courier New"/>
+          <w:color w:val="DCDCDC"/>
+          <w:sz w:val="21"/>
+          <w:szCs w:val="21"/>
+          <w:lang w:eastAsia="pt-BR"/>
+        </w:rPr>
+        <w:t>)</w:t>
+      </w:r>
+    </w:p>
+    <w:p>
+      <w:pPr>
+        <w:spacing w:before="240" w:line="360" w:lineRule="auto"/>
+        <w:jc w:val="center"/>
+        <w:rPr>
+          <w:rFonts w:ascii="Times New Roman" w:hAnsi="Times New Roman" w:cs="Times New Roman"/>
+          <w:sz w:val="24"/>
+          <w:szCs w:val="24"/>
+        </w:rPr>
+      </w:pPr>
+      <w:r>
+        <w:rPr>
+          <w:noProof/>
+        </w:rPr>
+        <w:drawing>
+          <wp:inline distT="0" distB="0" distL="0" distR="0" wp14:anchorId="671A096C" wp14:editId="50B257E3">
+            <wp:extent cx="2362200" cy="1600792"/>
+            <wp:effectExtent l="0" t="0" r="0" b="0"/>
+            <wp:docPr id="10" name="Imagem 10"/>
+            <wp:cNvGraphicFramePr>
+              <a:graphicFrameLocks xmlns:a="http://schemas.openxmlformats.org/drawingml/2006/main" noChangeAspect="1"/>
+            </wp:cNvGraphicFramePr>
+            <a:graphic xmlns:a="http://schemas.openxmlformats.org/drawingml/2006/main">
+              <a:graphicData uri="http://schemas.openxmlformats.org/drawingml/2006/picture">
+                <pic:pic xmlns:pic="http://schemas.openxmlformats.org/drawingml/2006/picture">
+                  <pic:nvPicPr>
+                    <pic:cNvPr id="0" name="Picture 11"/>
+                    <pic:cNvPicPr>
+                      <a:picLocks noChangeAspect="1" noChangeArrowheads="1"/>
+                    </pic:cNvPicPr>
+                  </pic:nvPicPr>
+                  <pic:blipFill>
+                    <a:blip r:embed="rId18">
+                      <a:extLst>
+                        <a:ext uri="{28A0092B-C50C-407E-A947-70E740481C1C}">
+                          <a14:useLocalDpi xmlns:a14="http://schemas.microsoft.com/office/drawing/2010/main" val="0"/>
+                        </a:ext>
+                      </a:extLst>
+                    </a:blip>
+                    <a:srcRect/>
+                    <a:stretch>
+                      <a:fillRect/>
+                    </a:stretch>
+                  </pic:blipFill>
+                  <pic:spPr bwMode="auto">
+                    <a:xfrm>
+                      <a:off x="0" y="0"/>
+                      <a:ext cx="2372418" cy="1607717"/>
+                    </a:xfrm>
+                    <a:prstGeom prst="rect">
+                      <a:avLst/>
+                    </a:prstGeom>
+                    <a:noFill/>
+                    <a:ln>
+                      <a:noFill/>
+                    </a:ln>
+                  </pic:spPr>
+                </pic:pic>
+              </a:graphicData>
+            </a:graphic>
+          </wp:inline>
+        </w:drawing>
+      </w:r>
+    </w:p>
+    <w:p>
+      <w:pPr>
+        <w:pStyle w:val="PargrafodaLista"/>
+        <w:numPr>
+          <w:ilvl w:val="3"/>
+          <w:numId w:val="2"/>
+        </w:numPr>
+        <w:spacing w:before="240" w:line="360" w:lineRule="auto"/>
+        <w:jc w:val="both"/>
+        <w:rPr>
+          <w:rFonts w:ascii="Times New Roman" w:hAnsi="Times New Roman" w:cs="Times New Roman"/>
+          <w:sz w:val="24"/>
+          <w:szCs w:val="24"/>
+        </w:rPr>
+      </w:pPr>
+      <w:r>
+        <w:rPr>
+          <w:rFonts w:ascii="Times New Roman" w:hAnsi="Times New Roman" w:cs="Times New Roman"/>
+          <w:sz w:val="24"/>
+          <w:szCs w:val="24"/>
+        </w:rPr>
+        <w:t xml:space="preserve"> Podemos notar que esse histograma é diferente do que o pandas fez, mas isso ocorre de acordo com a distribuição de barras que cada um determina fazer.</w:t>
+      </w:r>
+    </w:p>
+    <w:p>
+      <w:pPr>
+        <w:pStyle w:val="PargrafodaLista"/>
+        <w:numPr>
+          <w:ilvl w:val="3"/>
+          <w:numId w:val="2"/>
+        </w:numPr>
+        <w:spacing w:before="240" w:line="360" w:lineRule="auto"/>
+        <w:jc w:val="both"/>
+        <w:rPr>
+          <w:rFonts w:ascii="Times New Roman" w:hAnsi="Times New Roman" w:cs="Times New Roman"/>
+          <w:sz w:val="24"/>
+          <w:szCs w:val="24"/>
+        </w:rPr>
+      </w:pPr>
+      <w:r>
+        <w:rPr>
+          <w:rFonts w:ascii="Times New Roman" w:hAnsi="Times New Roman" w:cs="Times New Roman"/>
+          <w:sz w:val="24"/>
+          <w:szCs w:val="24"/>
+        </w:rPr>
+        <w:t xml:space="preserve"> O pandas fez 10 separações/caixinhas/barras para distribuir as notas, já o </w:t>
+      </w:r>
+      <w:proofErr w:type="spellStart"/>
+      <w:r>
+        <w:rPr>
+          <w:rFonts w:ascii="Times New Roman" w:hAnsi="Times New Roman" w:cs="Times New Roman"/>
+          <w:sz w:val="24"/>
+          <w:szCs w:val="24"/>
+        </w:rPr>
+        <w:t>seaborn</w:t>
+      </w:r>
+      <w:proofErr w:type="spellEnd"/>
+      <w:r>
+        <w:rPr>
+          <w:rFonts w:ascii="Times New Roman" w:hAnsi="Times New Roman" w:cs="Times New Roman"/>
+          <w:sz w:val="24"/>
+          <w:szCs w:val="24"/>
+        </w:rPr>
+        <w:t xml:space="preserve"> fez MUITO mais, por isso a exibição fica diferente</w:t>
+      </w:r>
+      <w:r>
+        <w:rPr>
+          <w:rFonts w:ascii="Times New Roman" w:hAnsi="Times New Roman" w:cs="Times New Roman"/>
+          <w:sz w:val="24"/>
+          <w:szCs w:val="24"/>
+        </w:rPr>
+        <w:t>, mas isso não altera o resultado do gráfico, uma vez que os valores são um só</w:t>
+      </w:r>
+      <w:r>
+        <w:rPr>
+          <w:rFonts w:ascii="Times New Roman" w:hAnsi="Times New Roman" w:cs="Times New Roman"/>
+          <w:sz w:val="24"/>
+          <w:szCs w:val="24"/>
+        </w:rPr>
+        <w:t>.</w:t>
+      </w:r>
+    </w:p>
+    <w:p>
+      <w:pPr>
+        <w:pStyle w:val="PargrafodaLista"/>
+        <w:numPr>
+          <w:ilvl w:val="3"/>
+          <w:numId w:val="2"/>
+        </w:numPr>
+        <w:spacing w:before="240" w:line="360" w:lineRule="auto"/>
+        <w:jc w:val="both"/>
+        <w:rPr>
+          <w:rFonts w:ascii="Times New Roman" w:hAnsi="Times New Roman" w:cs="Times New Roman"/>
+          <w:sz w:val="24"/>
+          <w:szCs w:val="24"/>
+        </w:rPr>
+      </w:pPr>
+      <w:r>
+        <w:rPr>
+          <w:rFonts w:ascii="Times New Roman" w:hAnsi="Times New Roman" w:cs="Times New Roman"/>
+          <w:sz w:val="24"/>
+          <w:szCs w:val="24"/>
+        </w:rPr>
+        <w:t xml:space="preserve"> Entretanto, se quisermos podemos escolher quantas caixinhas o </w:t>
+      </w:r>
+      <w:proofErr w:type="spellStart"/>
+      <w:r>
+        <w:rPr>
+          <w:rFonts w:ascii="Times New Roman" w:hAnsi="Times New Roman" w:cs="Times New Roman"/>
+          <w:sz w:val="24"/>
+          <w:szCs w:val="24"/>
+        </w:rPr>
+        <w:t>seaborn</w:t>
+      </w:r>
+      <w:proofErr w:type="spellEnd"/>
+      <w:r>
+        <w:rPr>
+          <w:rFonts w:ascii="Times New Roman" w:hAnsi="Times New Roman" w:cs="Times New Roman"/>
+          <w:sz w:val="24"/>
+          <w:szCs w:val="24"/>
+        </w:rPr>
+        <w:t xml:space="preserve"> vai exibir, isto é, quantos </w:t>
+      </w:r>
+      <w:proofErr w:type="spellStart"/>
+      <w:r>
+        <w:rPr>
+          <w:rFonts w:ascii="Times New Roman" w:hAnsi="Times New Roman" w:cs="Times New Roman"/>
+          <w:sz w:val="24"/>
+          <w:szCs w:val="24"/>
+        </w:rPr>
+        <w:t>bins</w:t>
+      </w:r>
+      <w:proofErr w:type="spellEnd"/>
+      <w:r>
+        <w:rPr>
+          <w:rFonts w:ascii="Times New Roman" w:hAnsi="Times New Roman" w:cs="Times New Roman"/>
+          <w:sz w:val="24"/>
+          <w:szCs w:val="24"/>
+        </w:rPr>
+        <w:t xml:space="preserve">=n queremos que ele faça para exibir o gráfico, passando esse </w:t>
+      </w:r>
+      <w:r>
+        <w:rPr>
+          <w:rFonts w:ascii="Times New Roman" w:hAnsi="Times New Roman" w:cs="Times New Roman"/>
+          <w:sz w:val="24"/>
+          <w:szCs w:val="24"/>
+        </w:rPr>
+        <w:lastRenderedPageBreak/>
+        <w:t xml:space="preserve">como segundo parâmetro/argumento na hora de fazer o </w:t>
+      </w:r>
+      <w:proofErr w:type="spellStart"/>
+      <w:r>
+        <w:rPr>
+          <w:rFonts w:ascii="Times New Roman" w:hAnsi="Times New Roman" w:cs="Times New Roman"/>
+          <w:sz w:val="24"/>
+          <w:szCs w:val="24"/>
+        </w:rPr>
+        <w:t>plot</w:t>
+      </w:r>
+      <w:proofErr w:type="spellEnd"/>
+      <w:r>
+        <w:rPr>
+          <w:rFonts w:ascii="Times New Roman" w:hAnsi="Times New Roman" w:cs="Times New Roman"/>
+          <w:sz w:val="24"/>
+          <w:szCs w:val="24"/>
+        </w:rPr>
+        <w:t>:</w:t>
+      </w:r>
+    </w:p>
+    <w:p>
+      <w:pPr>
+        <w:shd w:val="clear" w:color="auto" w:fill="1E1E1E"/>
+        <w:spacing w:after="0" w:line="285" w:lineRule="atLeast"/>
+        <w:rPr>
+          <w:rFonts w:ascii="Courier New" w:eastAsia="Times New Roman" w:hAnsi="Courier New" w:cs="Courier New"/>
+          <w:color w:val="D4D4D4"/>
+          <w:sz w:val="21"/>
+          <w:szCs w:val="21"/>
+          <w:lang w:eastAsia="pt-BR"/>
+        </w:rPr>
+      </w:pPr>
+      <w:proofErr w:type="spellStart"/>
+      <w:r>
+        <w:rPr>
+          <w:rFonts w:ascii="Courier New" w:eastAsia="Times New Roman" w:hAnsi="Courier New" w:cs="Courier New"/>
+          <w:color w:val="D4D4D4"/>
+          <w:sz w:val="21"/>
+          <w:szCs w:val="21"/>
+          <w:lang w:eastAsia="pt-BR"/>
+        </w:rPr>
+        <w:t>sns.distplot</w:t>
+      </w:r>
+      <w:proofErr w:type="spellEnd"/>
+      <w:r>
+        <w:rPr>
+          <w:rFonts w:ascii="Courier New" w:eastAsia="Times New Roman" w:hAnsi="Courier New" w:cs="Courier New"/>
+          <w:color w:val="DCDCDC"/>
+          <w:sz w:val="21"/>
+          <w:szCs w:val="21"/>
+          <w:lang w:eastAsia="pt-BR"/>
+        </w:rPr>
+        <w:t>(</w:t>
+      </w:r>
+      <w:proofErr w:type="spellStart"/>
+      <w:r>
+        <w:rPr>
+          <w:rFonts w:ascii="Courier New" w:eastAsia="Times New Roman" w:hAnsi="Courier New" w:cs="Courier New"/>
+          <w:color w:val="D4D4D4"/>
+          <w:sz w:val="21"/>
+          <w:szCs w:val="21"/>
+          <w:lang w:eastAsia="pt-BR"/>
+        </w:rPr>
+        <w:t>medias_por_filme</w:t>
+      </w:r>
+      <w:proofErr w:type="spellEnd"/>
+      <w:r>
+        <w:rPr>
+          <w:rFonts w:ascii="Courier New" w:eastAsia="Times New Roman" w:hAnsi="Courier New" w:cs="Courier New"/>
+          <w:color w:val="DCDCDC"/>
+          <w:sz w:val="21"/>
+          <w:szCs w:val="21"/>
+          <w:lang w:eastAsia="pt-BR"/>
+        </w:rPr>
+        <w:t>,</w:t>
+      </w:r>
+      <w:r>
+        <w:rPr>
+          <w:rFonts w:ascii="Courier New" w:eastAsia="Times New Roman" w:hAnsi="Courier New" w:cs="Courier New"/>
+          <w:color w:val="D4D4D4"/>
+          <w:sz w:val="21"/>
+          <w:szCs w:val="21"/>
+          <w:lang w:eastAsia="pt-BR"/>
+        </w:rPr>
+        <w:t> </w:t>
+      </w:r>
+      <w:proofErr w:type="spellStart"/>
+      <w:r>
+        <w:rPr>
+          <w:rFonts w:ascii="Courier New" w:eastAsia="Times New Roman" w:hAnsi="Courier New" w:cs="Courier New"/>
+          <w:color w:val="D4D4D4"/>
+          <w:sz w:val="21"/>
+          <w:szCs w:val="21"/>
+          <w:lang w:eastAsia="pt-BR"/>
+        </w:rPr>
+        <w:t>bins</w:t>
+      </w:r>
+      <w:proofErr w:type="spellEnd"/>
+      <w:r>
+        <w:rPr>
+          <w:rFonts w:ascii="Courier New" w:eastAsia="Times New Roman" w:hAnsi="Courier New" w:cs="Courier New"/>
+          <w:color w:val="D4D4D4"/>
+          <w:sz w:val="21"/>
+          <w:szCs w:val="21"/>
+          <w:lang w:eastAsia="pt-BR"/>
+        </w:rPr>
+        <w:t>=</w:t>
+      </w:r>
+      <w:r>
+        <w:rPr>
+          <w:rFonts w:ascii="Courier New" w:eastAsia="Times New Roman" w:hAnsi="Courier New" w:cs="Courier New"/>
+          <w:color w:val="B5CEA8"/>
+          <w:sz w:val="21"/>
+          <w:szCs w:val="21"/>
+          <w:lang w:eastAsia="pt-BR"/>
+        </w:rPr>
+        <w:t>10</w:t>
+      </w:r>
+      <w:r>
+        <w:rPr>
+          <w:rFonts w:ascii="Courier New" w:eastAsia="Times New Roman" w:hAnsi="Courier New" w:cs="Courier New"/>
+          <w:color w:val="DCDCDC"/>
+          <w:sz w:val="21"/>
+          <w:szCs w:val="21"/>
+          <w:lang w:eastAsia="pt-BR"/>
+        </w:rPr>
+        <w:t>)</w:t>
+      </w:r>
+    </w:p>
+    <w:p>
+      <w:pPr>
+        <w:spacing w:before="240" w:line="360" w:lineRule="auto"/>
+        <w:jc w:val="center"/>
+        <w:rPr>
+          <w:rFonts w:ascii="Times New Roman" w:hAnsi="Times New Roman" w:cs="Times New Roman"/>
+          <w:sz w:val="24"/>
+          <w:szCs w:val="24"/>
+        </w:rPr>
+      </w:pPr>
+      <w:r>
+        <w:rPr>
+          <w:noProof/>
+        </w:rPr>
+        <w:drawing>
+          <wp:inline distT="0" distB="0" distL="0" distR="0" wp14:anchorId="36FCED87" wp14:editId="74F3BD89">
+            <wp:extent cx="1895475" cy="1284507"/>
+            <wp:effectExtent l="0" t="0" r="0" b="0"/>
+            <wp:docPr id="11" name="Imagem 11"/>
+            <wp:cNvGraphicFramePr>
+              <a:graphicFrameLocks xmlns:a="http://schemas.openxmlformats.org/drawingml/2006/main" noChangeAspect="1"/>
+            </wp:cNvGraphicFramePr>
+            <a:graphic xmlns:a="http://schemas.openxmlformats.org/drawingml/2006/main">
+              <a:graphicData uri="http://schemas.openxmlformats.org/drawingml/2006/picture">
+                <pic:pic xmlns:pic="http://schemas.openxmlformats.org/drawingml/2006/picture">
+                  <pic:nvPicPr>
+                    <pic:cNvPr id="0" name="Picture 13"/>
+                    <pic:cNvPicPr>
+                      <a:picLocks noChangeAspect="1" noChangeArrowheads="1"/>
+                    </pic:cNvPicPr>
+                  </pic:nvPicPr>
+                  <pic:blipFill>
+                    <a:blip r:embed="rId19">
+                      <a:extLst>
+                        <a:ext uri="{28A0092B-C50C-407E-A947-70E740481C1C}">
+                          <a14:useLocalDpi xmlns:a14="http://schemas.microsoft.com/office/drawing/2010/main" val="0"/>
+                        </a:ext>
+                      </a:extLst>
+                    </a:blip>
+                    <a:srcRect/>
+                    <a:stretch>
+                      <a:fillRect/>
+                    </a:stretch>
+                  </pic:blipFill>
+                  <pic:spPr bwMode="auto">
+                    <a:xfrm>
+                      <a:off x="0" y="0"/>
+                      <a:ext cx="1912387" cy="1295968"/>
+                    </a:xfrm>
+                    <a:prstGeom prst="rect">
+                      <a:avLst/>
+                    </a:prstGeom>
+                    <a:noFill/>
+                    <a:ln>
+                      <a:noFill/>
+                    </a:ln>
+                  </pic:spPr>
+                </pic:pic>
+              </a:graphicData>
+            </a:graphic>
+          </wp:inline>
+        </w:drawing>
+      </w:r>
+    </w:p>
+    <w:p>
+      <w:pPr>
+        <w:pStyle w:val="PargrafodaLista"/>
+        <w:numPr>
+          <w:ilvl w:val="3"/>
+          <w:numId w:val="2"/>
+        </w:numPr>
+        <w:spacing w:before="240" w:line="360" w:lineRule="auto"/>
+        <w:jc w:val="both"/>
+        <w:rPr>
+          <w:rFonts w:ascii="Times New Roman" w:hAnsi="Times New Roman" w:cs="Times New Roman"/>
+          <w:sz w:val="24"/>
+          <w:szCs w:val="24"/>
+        </w:rPr>
+      </w:pPr>
+      <w:r>
+        <w:rPr>
+          <w:rFonts w:ascii="Times New Roman" w:hAnsi="Times New Roman" w:cs="Times New Roman"/>
+          <w:sz w:val="24"/>
+          <w:szCs w:val="24"/>
+        </w:rPr>
+        <w:t xml:space="preserve"> Note que ao colocar 10 a distribuição fica exatamente igual ao do pandas.</w:t>
+      </w:r>
+    </w:p>
+    <w:p>
+      <w:pPr>
+        <w:pStyle w:val="PargrafodaLista"/>
+        <w:numPr>
+          <w:ilvl w:val="3"/>
+          <w:numId w:val="2"/>
+        </w:numPr>
+        <w:spacing w:before="240" w:line="360" w:lineRule="auto"/>
+        <w:jc w:val="both"/>
+        <w:rPr>
+          <w:rFonts w:ascii="Times New Roman" w:hAnsi="Times New Roman" w:cs="Times New Roman"/>
+          <w:sz w:val="24"/>
+          <w:szCs w:val="24"/>
+        </w:rPr>
+      </w:pPr>
+      <w:r>
+        <w:rPr>
+          <w:rFonts w:ascii="Times New Roman" w:hAnsi="Times New Roman" w:cs="Times New Roman"/>
+          <w:sz w:val="24"/>
+          <w:szCs w:val="24"/>
+        </w:rPr>
+        <w:t xml:space="preserve"> Precisamos tomar cuidado pois dependendo do número que escolhermos podemos passar diferentes mensagens com nosso gráfico</w:t>
+      </w:r>
+      <w:r>
+        <w:rPr>
+          <w:rFonts w:ascii="Times New Roman" w:hAnsi="Times New Roman" w:cs="Times New Roman"/>
+          <w:sz w:val="24"/>
+          <w:szCs w:val="24"/>
+        </w:rPr>
+        <w:t>, desse modo podendo passar uma mensagem errônea para frente ou até mesmo uma mentira. Precisamos ter cuidado com iss</w:t>
+      </w:r>
+      <w:r>
+        <w:rPr>
+          <w:rFonts w:ascii="Times New Roman" w:hAnsi="Times New Roman" w:cs="Times New Roman"/>
+          <w:sz w:val="24"/>
+          <w:szCs w:val="24"/>
+        </w:rPr>
+        <w:t>o!</w:t>
+      </w:r>
+    </w:p>
+    <w:p>
+      <w:pPr>
+        <w:pStyle w:val="PargrafodaLista"/>
+        <w:numPr>
+          <w:ilvl w:val="3"/>
+          <w:numId w:val="2"/>
+        </w:numPr>
+        <w:spacing w:before="240" w:line="360" w:lineRule="auto"/>
+        <w:jc w:val="both"/>
+        <w:rPr>
+          <w:rFonts w:ascii="Times New Roman" w:hAnsi="Times New Roman" w:cs="Times New Roman"/>
+          <w:sz w:val="24"/>
+          <w:szCs w:val="24"/>
+        </w:rPr>
+      </w:pPr>
+      <w:r>
+        <w:rPr>
+          <w:rFonts w:ascii="Times New Roman" w:hAnsi="Times New Roman" w:cs="Times New Roman"/>
+          <w:sz w:val="24"/>
+          <w:szCs w:val="24"/>
+        </w:rPr>
+        <w:t xml:space="preserve"> Na prática o próprio </w:t>
+      </w:r>
+      <w:proofErr w:type="spellStart"/>
+      <w:r>
+        <w:rPr>
+          <w:rFonts w:ascii="Times New Roman" w:hAnsi="Times New Roman" w:cs="Times New Roman"/>
+          <w:sz w:val="24"/>
+          <w:szCs w:val="24"/>
+        </w:rPr>
+        <w:t>seaborn</w:t>
+      </w:r>
+      <w:proofErr w:type="spellEnd"/>
+      <w:r>
+        <w:rPr>
+          <w:rFonts w:ascii="Times New Roman" w:hAnsi="Times New Roman" w:cs="Times New Roman"/>
+          <w:sz w:val="24"/>
+          <w:szCs w:val="24"/>
+        </w:rPr>
+        <w:t xml:space="preserve"> já faz uns cálculos para determinar qual seria a quantidade de </w:t>
+      </w:r>
+      <w:proofErr w:type="spellStart"/>
+      <w:r>
+        <w:rPr>
+          <w:rFonts w:ascii="Times New Roman" w:hAnsi="Times New Roman" w:cs="Times New Roman"/>
+          <w:sz w:val="24"/>
+          <w:szCs w:val="24"/>
+        </w:rPr>
+        <w:t>bins</w:t>
+      </w:r>
+      <w:proofErr w:type="spellEnd"/>
+      <w:r>
+        <w:rPr>
+          <w:rFonts w:ascii="Times New Roman" w:hAnsi="Times New Roman" w:cs="Times New Roman"/>
+          <w:sz w:val="24"/>
+          <w:szCs w:val="24"/>
+        </w:rPr>
+        <w:t xml:space="preserve"> necessárias para cada gráfico.</w:t>
+      </w:r>
+    </w:p>
+    <w:p>
+      <w:pPr>
+        <w:pStyle w:val="PargrafodaLista"/>
+        <w:numPr>
+          <w:ilvl w:val="3"/>
+          <w:numId w:val="2"/>
+        </w:numPr>
+        <w:spacing w:before="240" w:line="360" w:lineRule="auto"/>
+        <w:jc w:val="both"/>
+        <w:rPr>
+          <w:rFonts w:ascii="Times New Roman" w:hAnsi="Times New Roman" w:cs="Times New Roman"/>
+          <w:sz w:val="24"/>
+          <w:szCs w:val="24"/>
+        </w:rPr>
+      </w:pPr>
+      <w:r>
+        <w:rPr>
+          <w:rFonts w:ascii="Times New Roman" w:hAnsi="Times New Roman" w:cs="Times New Roman"/>
+          <w:sz w:val="24"/>
+          <w:szCs w:val="24"/>
+        </w:rPr>
+        <w:t xml:space="preserve"> Além do hist. Ele também faz uma curva para mostrar mais suavemente como ficam essas notas de uma outra forma.</w:t>
+      </w:r>
+    </w:p>
+    <w:p>
+      <w:pPr>
+        <w:pStyle w:val="PargrafodaLista"/>
+        <w:numPr>
+          <w:ilvl w:val="2"/>
+          <w:numId w:val="2"/>
+        </w:numPr>
+        <w:spacing w:before="240" w:line="360" w:lineRule="auto"/>
+        <w:jc w:val="both"/>
+        <w:rPr>
+          <w:rFonts w:ascii="Times New Roman" w:hAnsi="Times New Roman" w:cs="Times New Roman"/>
+          <w:sz w:val="24"/>
+          <w:szCs w:val="24"/>
+        </w:rPr>
+      </w:pPr>
+      <w:r>
+        <w:rPr>
+          <w:rFonts w:ascii="Times New Roman" w:hAnsi="Times New Roman" w:cs="Times New Roman"/>
+          <w:sz w:val="24"/>
+          <w:szCs w:val="24"/>
+        </w:rPr>
+        <w:t xml:space="preserve">Tanto o pandas quanto o </w:t>
+      </w:r>
+      <w:proofErr w:type="spellStart"/>
+      <w:r>
+        <w:rPr>
+          <w:rFonts w:ascii="Times New Roman" w:hAnsi="Times New Roman" w:cs="Times New Roman"/>
+          <w:sz w:val="24"/>
+          <w:szCs w:val="24"/>
+        </w:rPr>
+        <w:t>seaborn</w:t>
+      </w:r>
+      <w:proofErr w:type="spellEnd"/>
+      <w:r>
+        <w:rPr>
+          <w:rFonts w:ascii="Times New Roman" w:hAnsi="Times New Roman" w:cs="Times New Roman"/>
+          <w:sz w:val="24"/>
+          <w:szCs w:val="24"/>
+        </w:rPr>
+        <w:t xml:space="preserve"> utilizam uma biblioteca bem baixo nível para produzir esses gráficos. A biblioteca que ambos usam é a </w:t>
+      </w:r>
+      <w:proofErr w:type="spellStart"/>
+      <w:r>
+        <w:rPr>
+          <w:rFonts w:ascii="Times New Roman" w:hAnsi="Times New Roman" w:cs="Times New Roman"/>
+          <w:sz w:val="24"/>
+          <w:szCs w:val="24"/>
+        </w:rPr>
+        <w:t>matplotlib.</w:t>
+      </w:r>
+      <w:r>
+        <w:rPr>
+          <w:rFonts w:ascii="Times New Roman" w:hAnsi="Times New Roman" w:cs="Times New Roman"/>
+          <w:sz w:val="24"/>
+          <w:szCs w:val="24"/>
+        </w:rPr>
+        <w:t>pyplot</w:t>
+      </w:r>
+      <w:proofErr w:type="spellEnd"/>
+      <w:r>
+        <w:rPr>
+          <w:rFonts w:ascii="Times New Roman" w:hAnsi="Times New Roman" w:cs="Times New Roman"/>
+          <w:sz w:val="24"/>
+          <w:szCs w:val="24"/>
+        </w:rPr>
+        <w:t xml:space="preserve">, sendo importada como </w:t>
+      </w:r>
+      <w:proofErr w:type="spellStart"/>
+      <w:r>
+        <w:rPr>
+          <w:rFonts w:ascii="Times New Roman" w:hAnsi="Times New Roman" w:cs="Times New Roman"/>
+          <w:sz w:val="24"/>
+          <w:szCs w:val="24"/>
+        </w:rPr>
+        <w:t>plt</w:t>
+      </w:r>
+      <w:proofErr w:type="spellEnd"/>
+      <w:r>
+        <w:rPr>
+          <w:rFonts w:ascii="Times New Roman" w:hAnsi="Times New Roman" w:cs="Times New Roman"/>
+          <w:sz w:val="24"/>
+          <w:szCs w:val="24"/>
+        </w:rPr>
+        <w:t>. Biblioteca essa que também possui seu próprio histograma</w:t>
+      </w:r>
+      <w:r>
+        <w:rPr>
+          <w:rFonts w:ascii="Times New Roman" w:hAnsi="Times New Roman" w:cs="Times New Roman"/>
+          <w:sz w:val="24"/>
+          <w:szCs w:val="24"/>
+        </w:rPr>
+        <w:t>:</w:t>
+      </w:r>
+    </w:p>
+    <w:p>
+      <w:pPr>
+        <w:shd w:val="clear" w:color="auto" w:fill="1E1E1E"/>
+        <w:spacing w:after="0" w:line="285" w:lineRule="atLeast"/>
+        <w:rPr>
+          <w:rFonts w:ascii="Courier New" w:eastAsia="Times New Roman" w:hAnsi="Courier New" w:cs="Courier New"/>
+          <w:color w:val="D4D4D4"/>
+          <w:sz w:val="21"/>
+          <w:szCs w:val="21"/>
+          <w:lang w:eastAsia="pt-BR"/>
+        </w:rPr>
+      </w:pPr>
+      <w:r>
+        <w:rPr>
+          <w:rFonts w:ascii="Courier New" w:eastAsia="Times New Roman" w:hAnsi="Courier New" w:cs="Courier New"/>
+          <w:color w:val="C586C0"/>
+          <w:sz w:val="21"/>
+          <w:szCs w:val="21"/>
+          <w:lang w:eastAsia="pt-BR"/>
+        </w:rPr>
+        <w:t>import</w:t>
+      </w:r>
+      <w:r>
+        <w:rPr>
+          <w:rFonts w:ascii="Courier New" w:eastAsia="Times New Roman" w:hAnsi="Courier New" w:cs="Courier New"/>
+          <w:color w:val="D4D4D4"/>
+          <w:sz w:val="21"/>
+          <w:szCs w:val="21"/>
+          <w:lang w:eastAsia="pt-BR"/>
+        </w:rPr>
+        <w:t> </w:t>
+      </w:r>
+      <w:proofErr w:type="spellStart"/>
+      <w:r>
+        <w:rPr>
+          <w:rFonts w:ascii="Courier New" w:eastAsia="Times New Roman" w:hAnsi="Courier New" w:cs="Courier New"/>
+          <w:color w:val="D4D4D4"/>
+          <w:sz w:val="21"/>
+          <w:szCs w:val="21"/>
+          <w:lang w:eastAsia="pt-BR"/>
+        </w:rPr>
+        <w:t>matplotlib.pyplot</w:t>
+      </w:r>
+      <w:proofErr w:type="spellEnd"/>
+      <w:r>
+        <w:rPr>
+          <w:rFonts w:ascii="Courier New" w:eastAsia="Times New Roman" w:hAnsi="Courier New" w:cs="Courier New"/>
+          <w:color w:val="D4D4D4"/>
+          <w:sz w:val="21"/>
+          <w:szCs w:val="21"/>
+          <w:lang w:eastAsia="pt-BR"/>
+        </w:rPr>
+        <w:t> </w:t>
+      </w:r>
+      <w:r>
+        <w:rPr>
+          <w:rFonts w:ascii="Courier New" w:eastAsia="Times New Roman" w:hAnsi="Courier New" w:cs="Courier New"/>
+          <w:color w:val="C586C0"/>
+          <w:sz w:val="21"/>
+          <w:szCs w:val="21"/>
+          <w:lang w:eastAsia="pt-BR"/>
+        </w:rPr>
+        <w:t>as</w:t>
+      </w:r>
+      <w:r>
+        <w:rPr>
+          <w:rFonts w:ascii="Courier New" w:eastAsia="Times New Roman" w:hAnsi="Courier New" w:cs="Courier New"/>
+          <w:color w:val="D4D4D4"/>
+          <w:sz w:val="21"/>
+          <w:szCs w:val="21"/>
+          <w:lang w:eastAsia="pt-BR"/>
+        </w:rPr>
+        <w:t> </w:t>
+      </w:r>
+      <w:proofErr w:type="spellStart"/>
+      <w:r>
+        <w:rPr>
+          <w:rFonts w:ascii="Courier New" w:eastAsia="Times New Roman" w:hAnsi="Courier New" w:cs="Courier New"/>
+          <w:color w:val="D4D4D4"/>
+          <w:sz w:val="21"/>
+          <w:szCs w:val="21"/>
+          <w:lang w:eastAsia="pt-BR"/>
+        </w:rPr>
+        <w:t>plt</w:t>
+      </w:r>
+      <w:proofErr w:type="spellEnd"/>
+    </w:p>
+    <w:p>
+      <w:pPr>
+        <w:shd w:val="clear" w:color="auto" w:fill="1E1E1E"/>
+        <w:spacing w:after="0" w:line="285" w:lineRule="atLeast"/>
+        <w:rPr>
+          <w:rFonts w:ascii="Courier New" w:eastAsia="Times New Roman" w:hAnsi="Courier New" w:cs="Courier New"/>
+          <w:color w:val="D4D4D4"/>
+          <w:sz w:val="21"/>
+          <w:szCs w:val="21"/>
+          <w:lang w:eastAsia="pt-BR"/>
+        </w:rPr>
+      </w:pPr>
+      <w:proofErr w:type="spellStart"/>
+      <w:r>
+        <w:rPr>
+          <w:rFonts w:ascii="Courier New" w:eastAsia="Times New Roman" w:hAnsi="Courier New" w:cs="Courier New"/>
+          <w:color w:val="D4D4D4"/>
+          <w:sz w:val="21"/>
+          <w:szCs w:val="21"/>
+          <w:lang w:eastAsia="pt-BR"/>
+        </w:rPr>
+        <w:t>plt.hist</w:t>
+      </w:r>
+      <w:proofErr w:type="spellEnd"/>
+      <w:r>
+        <w:rPr>
+          <w:rFonts w:ascii="Courier New" w:eastAsia="Times New Roman" w:hAnsi="Courier New" w:cs="Courier New"/>
+          <w:color w:val="DCDCDC"/>
+          <w:sz w:val="21"/>
+          <w:szCs w:val="21"/>
+          <w:lang w:eastAsia="pt-BR"/>
+        </w:rPr>
+        <w:t>(</w:t>
+      </w:r>
+      <w:proofErr w:type="spellStart"/>
+      <w:r>
+        <w:rPr>
+          <w:rFonts w:ascii="Courier New" w:eastAsia="Times New Roman" w:hAnsi="Courier New" w:cs="Courier New"/>
+          <w:color w:val="D4D4D4"/>
+          <w:sz w:val="21"/>
+          <w:szCs w:val="21"/>
+          <w:lang w:eastAsia="pt-BR"/>
+        </w:rPr>
+        <w:t>medias_por_filme</w:t>
+      </w:r>
+      <w:proofErr w:type="spellEnd"/>
+      <w:r>
+        <w:rPr>
+          <w:rFonts w:ascii="Courier New" w:eastAsia="Times New Roman" w:hAnsi="Courier New" w:cs="Courier New"/>
+          <w:color w:val="DCDCDC"/>
+          <w:sz w:val="21"/>
+          <w:szCs w:val="21"/>
+          <w:lang w:eastAsia="pt-BR"/>
+        </w:rPr>
+        <w:t>)</w:t>
+      </w:r>
+    </w:p>
+    <w:p>
+      <w:pPr>
+        <w:spacing w:before="240" w:line="360" w:lineRule="auto"/>
+        <w:jc w:val="center"/>
+        <w:rPr>
+          <w:rFonts w:ascii="Times New Roman" w:hAnsi="Times New Roman" w:cs="Times New Roman"/>
+          <w:sz w:val="24"/>
+          <w:szCs w:val="24"/>
+        </w:rPr>
+      </w:pPr>
+      <w:r>
+        <w:rPr>
+          <w:noProof/>
+        </w:rPr>
+        <w:lastRenderedPageBreak/>
+        <w:drawing>
+          <wp:inline distT="0" distB="0" distL="0" distR="0" wp14:anchorId="4C4E5CF9" wp14:editId="2441AA80">
+            <wp:extent cx="2792120" cy="1819275"/>
+            <wp:effectExtent l="0" t="0" r="8255" b="0"/>
+            <wp:docPr id="12" name="Imagem 12"/>
+            <wp:cNvGraphicFramePr>
+              <a:graphicFrameLocks xmlns:a="http://schemas.openxmlformats.org/drawingml/2006/main" noChangeAspect="1"/>
+            </wp:cNvGraphicFramePr>
+            <a:graphic xmlns:a="http://schemas.openxmlformats.org/drawingml/2006/main">
+              <a:graphicData uri="http://schemas.openxmlformats.org/drawingml/2006/picture">
+                <pic:pic xmlns:pic="http://schemas.openxmlformats.org/drawingml/2006/picture">
+                  <pic:nvPicPr>
+                    <pic:cNvPr id="0" name="Picture 15"/>
+                    <pic:cNvPicPr>
+                      <a:picLocks noChangeAspect="1" noChangeArrowheads="1"/>
+                    </pic:cNvPicPr>
+                  </pic:nvPicPr>
+                  <pic:blipFill>
+                    <a:blip r:embed="rId20">
+                      <a:extLst>
+                        <a:ext uri="{28A0092B-C50C-407E-A947-70E740481C1C}">
+                          <a14:useLocalDpi xmlns:a14="http://schemas.microsoft.com/office/drawing/2010/main" val="0"/>
+                        </a:ext>
+                      </a:extLst>
+                    </a:blip>
+                    <a:srcRect/>
+                    <a:stretch>
+                      <a:fillRect/>
+                    </a:stretch>
+                  </pic:blipFill>
+                  <pic:spPr bwMode="auto">
+                    <a:xfrm>
+                      <a:off x="0" y="0"/>
+                      <a:ext cx="2799515" cy="1824093"/>
+                    </a:xfrm>
+                    <a:prstGeom prst="rect">
+                      <a:avLst/>
+                    </a:prstGeom>
+                    <a:noFill/>
+                    <a:ln>
+                      <a:noFill/>
+                    </a:ln>
+                  </pic:spPr>
+                </pic:pic>
+              </a:graphicData>
+            </a:graphic>
+          </wp:inline>
+        </w:drawing>
+      </w:r>
+    </w:p>
+    <w:p>
+      <w:pPr>
+        <w:pStyle w:val="PargrafodaLista"/>
+        <w:numPr>
+          <w:ilvl w:val="3"/>
+          <w:numId w:val="2"/>
+        </w:numPr>
+        <w:spacing w:before="240" w:line="360" w:lineRule="auto"/>
+        <w:jc w:val="both"/>
+        <w:rPr>
+          <w:rFonts w:ascii="Times New Roman" w:hAnsi="Times New Roman" w:cs="Times New Roman"/>
+          <w:sz w:val="24"/>
+          <w:szCs w:val="24"/>
+        </w:rPr>
+      </w:pPr>
+      <w:r>
+        <w:rPr>
+          <w:rFonts w:ascii="Times New Roman" w:hAnsi="Times New Roman" w:cs="Times New Roman"/>
+          <w:sz w:val="24"/>
+          <w:szCs w:val="24"/>
+        </w:rPr>
+        <w:t xml:space="preserve"> Essa </w:t>
+      </w:r>
+      <w:proofErr w:type="spellStart"/>
+      <w:r>
+        <w:rPr>
+          <w:rFonts w:ascii="Times New Roman" w:hAnsi="Times New Roman" w:cs="Times New Roman"/>
+          <w:sz w:val="24"/>
+          <w:szCs w:val="24"/>
+        </w:rPr>
+        <w:t>lib</w:t>
+      </w:r>
+      <w:proofErr w:type="spellEnd"/>
+      <w:r>
+        <w:rPr>
+          <w:rFonts w:ascii="Times New Roman" w:hAnsi="Times New Roman" w:cs="Times New Roman"/>
+          <w:sz w:val="24"/>
+          <w:szCs w:val="24"/>
+        </w:rPr>
+        <w:t xml:space="preserve"> possui diversos métodos, parâmetros que podem ser passados para alterar e modificar nossos gráficos de diversos modos que não vamos ver nesse curso, mas sim no data </w:t>
+      </w:r>
+      <w:proofErr w:type="spellStart"/>
+      <w:r>
+        <w:rPr>
+          <w:rFonts w:ascii="Times New Roman" w:hAnsi="Times New Roman" w:cs="Times New Roman"/>
+          <w:sz w:val="24"/>
+          <w:szCs w:val="24"/>
+        </w:rPr>
+        <w:t>visualization</w:t>
+      </w:r>
+      <w:proofErr w:type="spellEnd"/>
+      <w:r>
+        <w:rPr>
+          <w:rFonts w:ascii="Times New Roman" w:hAnsi="Times New Roman" w:cs="Times New Roman"/>
+          <w:sz w:val="24"/>
+          <w:szCs w:val="24"/>
+        </w:rPr>
+        <w:t xml:space="preserve"> mais pra frente.</w:t>
+      </w:r>
+    </w:p>
+    <w:p>
+      <w:pPr>
+        <w:pStyle w:val="PargrafodaLista"/>
+        <w:numPr>
+          <w:ilvl w:val="2"/>
+          <w:numId w:val="2"/>
+        </w:numPr>
+        <w:spacing w:before="240" w:line="360" w:lineRule="auto"/>
+        <w:jc w:val="both"/>
+        <w:rPr>
+          <w:rFonts w:ascii="Times New Roman" w:hAnsi="Times New Roman" w:cs="Times New Roman"/>
+          <w:sz w:val="24"/>
+          <w:szCs w:val="24"/>
+        </w:rPr>
+      </w:pPr>
+      <w:r>
+        <w:rPr>
+          <w:rFonts w:ascii="Times New Roman" w:hAnsi="Times New Roman" w:cs="Times New Roman"/>
+          <w:sz w:val="24"/>
+          <w:szCs w:val="24"/>
+        </w:rPr>
+        <w:t xml:space="preserve">Voltando um pouco nas anotações vimos que o </w:t>
+      </w:r>
+      <w:proofErr w:type="spellStart"/>
+      <w:r>
+        <w:rPr>
+          <w:rFonts w:ascii="Times New Roman" w:hAnsi="Times New Roman" w:cs="Times New Roman"/>
+          <w:sz w:val="24"/>
+          <w:szCs w:val="24"/>
+        </w:rPr>
+        <w:t>boxplot</w:t>
+      </w:r>
+      <w:proofErr w:type="spellEnd"/>
+      <w:r>
+        <w:rPr>
+          <w:rFonts w:ascii="Times New Roman" w:hAnsi="Times New Roman" w:cs="Times New Roman"/>
+          <w:sz w:val="24"/>
+          <w:szCs w:val="24"/>
+        </w:rPr>
+        <w:t xml:space="preserve"> do </w:t>
+      </w:r>
+      <w:proofErr w:type="spellStart"/>
+      <w:r>
+        <w:rPr>
+          <w:rFonts w:ascii="Times New Roman" w:hAnsi="Times New Roman" w:cs="Times New Roman"/>
+          <w:sz w:val="24"/>
+          <w:szCs w:val="24"/>
+        </w:rPr>
+        <w:t>seaborn</w:t>
+      </w:r>
+      <w:proofErr w:type="spellEnd"/>
+      <w:r>
+        <w:rPr>
+          <w:rFonts w:ascii="Times New Roman" w:hAnsi="Times New Roman" w:cs="Times New Roman"/>
+          <w:sz w:val="24"/>
+          <w:szCs w:val="24"/>
+        </w:rPr>
+        <w:t xml:space="preserve"> ficou achatado quando mudamos para a horizontal. Para alterar isso podemos utilizar a biblioteca </w:t>
+      </w:r>
+      <w:proofErr w:type="spellStart"/>
+      <w:r>
+        <w:rPr>
+          <w:rFonts w:ascii="Times New Roman" w:hAnsi="Times New Roman" w:cs="Times New Roman"/>
+          <w:sz w:val="24"/>
+          <w:szCs w:val="24"/>
+        </w:rPr>
+        <w:t>plt</w:t>
+      </w:r>
+      <w:proofErr w:type="spellEnd"/>
+      <w:r>
+        <w:rPr>
+          <w:rFonts w:ascii="Times New Roman" w:hAnsi="Times New Roman" w:cs="Times New Roman"/>
+          <w:sz w:val="24"/>
+          <w:szCs w:val="24"/>
+        </w:rPr>
+        <w:t xml:space="preserve">, uma vez que ela é quem está sendo rodada por baixo dos panos pelas outras </w:t>
+      </w:r>
+      <w:proofErr w:type="spellStart"/>
+      <w:r>
+        <w:rPr>
+          <w:rFonts w:ascii="Times New Roman" w:hAnsi="Times New Roman" w:cs="Times New Roman"/>
+          <w:sz w:val="24"/>
+          <w:szCs w:val="24"/>
+        </w:rPr>
+        <w:t>libs</w:t>
+      </w:r>
+      <w:proofErr w:type="spellEnd"/>
+      <w:r>
+        <w:rPr>
+          <w:rFonts w:ascii="Times New Roman" w:hAnsi="Times New Roman" w:cs="Times New Roman"/>
+          <w:sz w:val="24"/>
+          <w:szCs w:val="24"/>
+        </w:rPr>
+        <w:t xml:space="preserve"> que estamos utilizando. Para configurar o tamanho da imagem do gráfico utilizamos o </w:t>
+      </w:r>
+      <w:proofErr w:type="spellStart"/>
+      <w:r>
+        <w:rPr>
+          <w:rFonts w:ascii="Times New Roman" w:hAnsi="Times New Roman" w:cs="Times New Roman"/>
+          <w:sz w:val="24"/>
+          <w:szCs w:val="24"/>
+        </w:rPr>
+        <w:t>plt.figure</w:t>
+      </w:r>
+      <w:proofErr w:type="spellEnd"/>
+      <w:r>
+        <w:rPr>
+          <w:rFonts w:ascii="Times New Roman" w:hAnsi="Times New Roman" w:cs="Times New Roman"/>
+          <w:sz w:val="24"/>
+          <w:szCs w:val="24"/>
+        </w:rPr>
+        <w:t>(</w:t>
+      </w:r>
+      <w:proofErr w:type="spellStart"/>
+      <w:r>
+        <w:rPr>
+          <w:rFonts w:ascii="Times New Roman" w:hAnsi="Times New Roman" w:cs="Times New Roman"/>
+          <w:sz w:val="24"/>
+          <w:szCs w:val="24"/>
+        </w:rPr>
+        <w:t>figsize</w:t>
+      </w:r>
+      <w:proofErr w:type="spellEnd"/>
+      <w:r>
+        <w:rPr>
+          <w:rFonts w:ascii="Times New Roman" w:hAnsi="Times New Roman" w:cs="Times New Roman"/>
+          <w:sz w:val="24"/>
+          <w:szCs w:val="24"/>
+        </w:rPr>
+        <w:t>=(</w:t>
+      </w:r>
+      <w:proofErr w:type="spellStart"/>
+      <w:r>
+        <w:rPr>
+          <w:rFonts w:ascii="Times New Roman" w:hAnsi="Times New Roman" w:cs="Times New Roman"/>
+          <w:sz w:val="24"/>
+          <w:szCs w:val="24"/>
+        </w:rPr>
+        <w:t>x,y</w:t>
+      </w:r>
+      <w:proofErr w:type="spellEnd"/>
+      <w:r>
+        <w:rPr>
+          <w:rFonts w:ascii="Times New Roman" w:hAnsi="Times New Roman" w:cs="Times New Roman"/>
+          <w:sz w:val="24"/>
+          <w:szCs w:val="24"/>
+        </w:rPr>
+        <w:t>)), podendo ser totalmente personalizado:</w:t>
+      </w:r>
+    </w:p>
+    <w:p>
+      <w:pPr>
+        <w:shd w:val="clear" w:color="auto" w:fill="1E1E1E"/>
+        <w:spacing w:after="0" w:line="285" w:lineRule="atLeast"/>
+        <w:rPr>
+          <w:rFonts w:ascii="Courier New" w:eastAsia="Times New Roman" w:hAnsi="Courier New" w:cs="Courier New"/>
+          <w:color w:val="D4D4D4"/>
+          <w:sz w:val="21"/>
+          <w:szCs w:val="21"/>
+          <w:lang w:eastAsia="pt-BR"/>
+        </w:rPr>
+      </w:pPr>
+      <w:proofErr w:type="spellStart"/>
+      <w:r>
+        <w:rPr>
+          <w:rFonts w:ascii="Courier New" w:eastAsia="Times New Roman" w:hAnsi="Courier New" w:cs="Courier New"/>
+          <w:color w:val="D4D4D4"/>
+          <w:sz w:val="21"/>
+          <w:szCs w:val="21"/>
+          <w:lang w:eastAsia="pt-BR"/>
+        </w:rPr>
+        <w:t>plt.figure</w:t>
+      </w:r>
+      <w:proofErr w:type="spellEnd"/>
+      <w:r>
+        <w:rPr>
+          <w:rFonts w:ascii="Courier New" w:eastAsia="Times New Roman" w:hAnsi="Courier New" w:cs="Courier New"/>
+          <w:color w:val="DCDCDC"/>
+          <w:sz w:val="21"/>
+          <w:szCs w:val="21"/>
+          <w:lang w:eastAsia="pt-BR"/>
+        </w:rPr>
+        <w:t>(</w:t>
+      </w:r>
+      <w:proofErr w:type="spellStart"/>
+      <w:r>
+        <w:rPr>
+          <w:rFonts w:ascii="Courier New" w:eastAsia="Times New Roman" w:hAnsi="Courier New" w:cs="Courier New"/>
+          <w:color w:val="D4D4D4"/>
+          <w:sz w:val="21"/>
+          <w:szCs w:val="21"/>
+          <w:lang w:eastAsia="pt-BR"/>
+        </w:rPr>
+        <w:t>figsize</w:t>
+      </w:r>
+      <w:proofErr w:type="spellEnd"/>
+      <w:r>
+        <w:rPr>
+          <w:rFonts w:ascii="Courier New" w:eastAsia="Times New Roman" w:hAnsi="Courier New" w:cs="Courier New"/>
+          <w:color w:val="D4D4D4"/>
+          <w:sz w:val="21"/>
+          <w:szCs w:val="21"/>
+          <w:lang w:eastAsia="pt-BR"/>
+        </w:rPr>
+        <w:t>=</w:t>
+      </w:r>
+      <w:r>
+        <w:rPr>
+          <w:rFonts w:ascii="Courier New" w:eastAsia="Times New Roman" w:hAnsi="Courier New" w:cs="Courier New"/>
+          <w:color w:val="DCDCDC"/>
+          <w:sz w:val="21"/>
+          <w:szCs w:val="21"/>
+          <w:lang w:eastAsia="pt-BR"/>
+        </w:rPr>
+        <w:t>(</w:t>
+      </w:r>
+      <w:r>
+        <w:rPr>
+          <w:rFonts w:ascii="Courier New" w:eastAsia="Times New Roman" w:hAnsi="Courier New" w:cs="Courier New"/>
+          <w:color w:val="B5CEA8"/>
+          <w:sz w:val="21"/>
+          <w:szCs w:val="21"/>
+          <w:lang w:eastAsia="pt-BR"/>
+        </w:rPr>
+        <w:t>5</w:t>
+      </w:r>
+      <w:r>
+        <w:rPr>
+          <w:rFonts w:ascii="Courier New" w:eastAsia="Times New Roman" w:hAnsi="Courier New" w:cs="Courier New"/>
+          <w:color w:val="DCDCDC"/>
+          <w:sz w:val="21"/>
+          <w:szCs w:val="21"/>
+          <w:lang w:eastAsia="pt-BR"/>
+        </w:rPr>
+        <w:t>,</w:t>
+      </w:r>
+      <w:r>
+        <w:rPr>
+          <w:rFonts w:ascii="Courier New" w:eastAsia="Times New Roman" w:hAnsi="Courier New" w:cs="Courier New"/>
+          <w:color w:val="B5CEA8"/>
+          <w:sz w:val="21"/>
+          <w:szCs w:val="21"/>
+          <w:lang w:eastAsia="pt-BR"/>
+        </w:rPr>
+        <w:t>8</w:t>
+      </w:r>
+      <w:r>
+        <w:rPr>
+          <w:rFonts w:ascii="Courier New" w:eastAsia="Times New Roman" w:hAnsi="Courier New" w:cs="Courier New"/>
+          <w:color w:val="DCDCDC"/>
+          <w:sz w:val="21"/>
+          <w:szCs w:val="21"/>
+          <w:lang w:eastAsia="pt-BR"/>
+        </w:rPr>
+        <w:t>))</w:t>
+      </w:r>
+    </w:p>
+    <w:p>
+      <w:pPr>
+        <w:shd w:val="clear" w:color="auto" w:fill="1E1E1E"/>
+        <w:spacing w:after="0" w:line="285" w:lineRule="atLeast"/>
+        <w:rPr>
+          <w:rFonts w:ascii="Courier New" w:eastAsia="Times New Roman" w:hAnsi="Courier New" w:cs="Courier New"/>
+          <w:color w:val="D4D4D4"/>
+          <w:sz w:val="21"/>
+          <w:szCs w:val="21"/>
+          <w:lang w:eastAsia="pt-BR"/>
+        </w:rPr>
+      </w:pPr>
+      <w:proofErr w:type="spellStart"/>
+      <w:r>
+        <w:rPr>
+          <w:rFonts w:ascii="Courier New" w:eastAsia="Times New Roman" w:hAnsi="Courier New" w:cs="Courier New"/>
+          <w:color w:val="D4D4D4"/>
+          <w:sz w:val="21"/>
+          <w:szCs w:val="21"/>
+          <w:lang w:eastAsia="pt-BR"/>
+        </w:rPr>
+        <w:t>sns.boxplot</w:t>
+      </w:r>
+      <w:proofErr w:type="spellEnd"/>
+      <w:r>
+        <w:rPr>
+          <w:rFonts w:ascii="Courier New" w:eastAsia="Times New Roman" w:hAnsi="Courier New" w:cs="Courier New"/>
+          <w:color w:val="DCDCDC"/>
+          <w:sz w:val="21"/>
+          <w:szCs w:val="21"/>
+          <w:lang w:eastAsia="pt-BR"/>
+        </w:rPr>
+        <w:t>(</w:t>
+      </w:r>
+      <w:r>
+        <w:rPr>
+          <w:rFonts w:ascii="Courier New" w:eastAsia="Times New Roman" w:hAnsi="Courier New" w:cs="Courier New"/>
+          <w:color w:val="D4D4D4"/>
+          <w:sz w:val="21"/>
+          <w:szCs w:val="21"/>
+          <w:lang w:eastAsia="pt-BR"/>
+        </w:rPr>
+        <w:t>y=</w:t>
+      </w:r>
+      <w:proofErr w:type="spellStart"/>
+      <w:r>
+        <w:rPr>
+          <w:rFonts w:ascii="Courier New" w:eastAsia="Times New Roman" w:hAnsi="Courier New" w:cs="Courier New"/>
+          <w:color w:val="D4D4D4"/>
+          <w:sz w:val="21"/>
+          <w:szCs w:val="21"/>
+          <w:lang w:eastAsia="pt-BR"/>
+        </w:rPr>
+        <w:t>medias_por_filme</w:t>
+      </w:r>
+      <w:proofErr w:type="spellEnd"/>
+      <w:r>
+        <w:rPr>
+          <w:rFonts w:ascii="Courier New" w:eastAsia="Times New Roman" w:hAnsi="Courier New" w:cs="Courier New"/>
+          <w:color w:val="DCDCDC"/>
+          <w:sz w:val="21"/>
+          <w:szCs w:val="21"/>
+          <w:lang w:eastAsia="pt-BR"/>
+        </w:rPr>
+        <w:t>)</w:t>
+      </w:r>
+    </w:p>
+    <w:p>
+      <w:pPr>
+        <w:spacing w:before="240" w:line="360" w:lineRule="auto"/>
+        <w:jc w:val="center"/>
+        <w:rPr>
+          <w:rFonts w:ascii="Times New Roman" w:hAnsi="Times New Roman" w:cs="Times New Roman"/>
+          <w:sz w:val="24"/>
+          <w:szCs w:val="24"/>
+        </w:rPr>
+      </w:pPr>
+      <w:r>
+        <w:rPr>
+          <w:noProof/>
+        </w:rPr>
+        <w:drawing>
+          <wp:inline distT="0" distB="0" distL="0" distR="0" wp14:anchorId="103A905E" wp14:editId="2B3FB9CA">
+            <wp:extent cx="1514475" cy="2138708"/>
+            <wp:effectExtent l="0" t="0" r="0" b="0"/>
+            <wp:docPr id="14" name="Imagem 14"/>
+            <wp:cNvGraphicFramePr>
+              <a:graphicFrameLocks xmlns:a="http://schemas.openxmlformats.org/drawingml/2006/main" noChangeAspect="1"/>
+            </wp:cNvGraphicFramePr>
+            <a:graphic xmlns:a="http://schemas.openxmlformats.org/drawingml/2006/main">
+              <a:graphicData uri="http://schemas.openxmlformats.org/drawingml/2006/picture">
+                <pic:pic xmlns:pic="http://schemas.openxmlformats.org/drawingml/2006/picture">
+                  <pic:nvPicPr>
+                    <pic:cNvPr id="0" name="Picture 19"/>
+                    <pic:cNvPicPr>
+                      <a:picLocks noChangeAspect="1" noChangeArrowheads="1"/>
+                    </pic:cNvPicPr>
+                  </pic:nvPicPr>
+                  <pic:blipFill>
+                    <a:blip r:embed="rId21">
+                      <a:extLst>
+                        <a:ext uri="{28A0092B-C50C-407E-A947-70E740481C1C}">
+                          <a14:useLocalDpi xmlns:a14="http://schemas.microsoft.com/office/drawing/2010/main" val="0"/>
+                        </a:ext>
+                      </a:extLst>
+                    </a:blip>
+                    <a:srcRect/>
+                    <a:stretch>
+                      <a:fillRect/>
+                    </a:stretch>
+                  </pic:blipFill>
+                  <pic:spPr bwMode="auto">
+                    <a:xfrm>
+                      <a:off x="0" y="0"/>
+                      <a:ext cx="1519666" cy="2146039"/>
+                    </a:xfrm>
+                    <a:prstGeom prst="rect">
+                      <a:avLst/>
+                    </a:prstGeom>
+                    <a:noFill/>
+                    <a:ln>
+                      <a:noFill/>
+                    </a:ln>
+                  </pic:spPr>
+                </pic:pic>
+              </a:graphicData>
+            </a:graphic>
+          </wp:inline>
+        </w:drawing>
+      </w:r>
+    </w:p>
+    <w:p>
+      <w:pPr>
+        <w:pStyle w:val="PargrafodaLista"/>
+        <w:numPr>
+          <w:ilvl w:val="2"/>
+          <w:numId w:val="2"/>
+        </w:numPr>
+        <w:spacing w:before="240" w:line="360" w:lineRule="auto"/>
+        <w:jc w:val="both"/>
+        <w:rPr>
+          <w:rFonts w:ascii="Times New Roman" w:hAnsi="Times New Roman" w:cs="Times New Roman"/>
+          <w:sz w:val="24"/>
+          <w:szCs w:val="24"/>
+        </w:rPr>
+      </w:pPr>
     </w:p>
     <w:sectPr>
       <w:pgSz w:w="11906" w:h="16838"/>

</xml_diff>

<commit_message>
Mais sobre hist e boxplot
</commit_message>
<xml_diff>
--- a/Data Science/Data Science/Anotações/Data Science - Anotações.docx
+++ b/Data Science/Data Science/Anotações/Data Science - Anotações.docx
@@ -317,6 +317,7 @@
         </w:rPr>
       </w:pPr>
       <w:proofErr w:type="spellStart"/>
+      <w:proofErr w:type="gramStart"/>
       <w:r>
         <w:rPr>
           <w:rFonts w:ascii="Courier New" w:eastAsia="Times New Roman" w:hAnsi="Courier New" w:cs="Courier New"/>
@@ -328,6 +329,7 @@
         <w:t>notas.columns</w:t>
       </w:r>
       <w:proofErr w:type="spellEnd"/>
+      <w:proofErr w:type="gramEnd"/>
       <w:r>
         <w:rPr>
           <w:rFonts w:ascii="Courier New" w:eastAsia="Times New Roman" w:hAnsi="Courier New" w:cs="Courier New"/>
@@ -535,6 +537,7 @@
         <w:t xml:space="preserve">O pandas possui visualização e construção de dados a partir do método </w:t>
       </w:r>
       <w:proofErr w:type="spellStart"/>
+      <w:proofErr w:type="gramStart"/>
       <w:r>
         <w:rPr>
           <w:rFonts w:ascii="Times New Roman" w:hAnsi="Times New Roman" w:cs="Times New Roman"/>
@@ -550,7 +553,16 @@
           <w:sz w:val="24"/>
           <w:szCs w:val="24"/>
         </w:rPr>
-        <w:t>().</w:t>
+        <w:t>(</w:t>
+      </w:r>
+      <w:proofErr w:type="gramEnd"/>
+      <w:r>
+        <w:rPr>
+          <w:rFonts w:ascii="Times New Roman" w:hAnsi="Times New Roman" w:cs="Times New Roman"/>
+          <w:sz w:val="24"/>
+          <w:szCs w:val="24"/>
+        </w:rPr>
+        <w:t>).</w:t>
       </w:r>
     </w:p>
     <w:p>
@@ -639,6 +651,7 @@
         <w:t xml:space="preserve">. Se colocar somente </w:t>
       </w:r>
       <w:proofErr w:type="spellStart"/>
+      <w:proofErr w:type="gramStart"/>
       <w:r>
         <w:rPr>
           <w:rFonts w:ascii="Times New Roman" w:hAnsi="Times New Roman" w:cs="Times New Roman"/>
@@ -654,7 +667,16 @@
           <w:sz w:val="24"/>
           <w:szCs w:val="24"/>
         </w:rPr>
-        <w:t xml:space="preserve">() ele cria um </w:t>
+        <w:t>(</w:t>
+      </w:r>
+      <w:proofErr w:type="gramEnd"/>
+      <w:r>
+        <w:rPr>
+          <w:rFonts w:ascii="Times New Roman" w:hAnsi="Times New Roman" w:cs="Times New Roman"/>
+          <w:sz w:val="24"/>
+          <w:szCs w:val="24"/>
+        </w:rPr>
+        <w:t xml:space="preserve">) ele cria um </w:t>
       </w:r>
       <w:proofErr w:type="spellStart"/>
       <w:r>
@@ -696,6 +718,7 @@
         </w:rPr>
       </w:pPr>
       <w:proofErr w:type="spellStart"/>
+      <w:proofErr w:type="gramStart"/>
       <w:r>
         <w:rPr>
           <w:rFonts w:ascii="Courier New" w:eastAsia="Times New Roman" w:hAnsi="Courier New" w:cs="Courier New"/>
@@ -704,7 +727,18 @@
           <w:szCs w:val="21"/>
           <w:lang w:val="en-US" w:eastAsia="pt-BR"/>
         </w:rPr>
-        <w:t>notas.nota.plot</w:t>
+        <w:t>notas.nota</w:t>
+      </w:r>
+      <w:proofErr w:type="gramEnd"/>
+      <w:r>
+        <w:rPr>
+          <w:rFonts w:ascii="Courier New" w:eastAsia="Times New Roman" w:hAnsi="Courier New" w:cs="Courier New"/>
+          <w:color w:val="D4D4D4"/>
+          <w:sz w:val="21"/>
+          <w:szCs w:val="21"/>
+          <w:lang w:val="en-US" w:eastAsia="pt-BR"/>
+        </w:rPr>
+        <w:t>.plot</w:t>
       </w:r>
       <w:proofErr w:type="spellEnd"/>
       <w:r>
@@ -827,15 +861,27 @@
         </w:rPr>
       </w:pPr>
       <w:proofErr w:type="spellStart"/>
-      <w:r>
-        <w:rPr>
-          <w:rFonts w:ascii="Courier New" w:eastAsia="Times New Roman" w:hAnsi="Courier New" w:cs="Courier New"/>
-          <w:color w:val="D4D4D4"/>
-          <w:sz w:val="21"/>
-          <w:szCs w:val="21"/>
-          <w:lang w:eastAsia="pt-BR"/>
-        </w:rPr>
-        <w:t>notas.nota.plot</w:t>
+      <w:proofErr w:type="gramStart"/>
+      <w:r>
+        <w:rPr>
+          <w:rFonts w:ascii="Courier New" w:eastAsia="Times New Roman" w:hAnsi="Courier New" w:cs="Courier New"/>
+          <w:color w:val="D4D4D4"/>
+          <w:sz w:val="21"/>
+          <w:szCs w:val="21"/>
+          <w:lang w:eastAsia="pt-BR"/>
+        </w:rPr>
+        <w:t>notas.nota</w:t>
+      </w:r>
+      <w:proofErr w:type="gramEnd"/>
+      <w:r>
+        <w:rPr>
+          <w:rFonts w:ascii="Courier New" w:eastAsia="Times New Roman" w:hAnsi="Courier New" w:cs="Courier New"/>
+          <w:color w:val="D4D4D4"/>
+          <w:sz w:val="21"/>
+          <w:szCs w:val="21"/>
+          <w:lang w:eastAsia="pt-BR"/>
+        </w:rPr>
+        <w:t>.plot</w:t>
       </w:r>
       <w:proofErr w:type="spellEnd"/>
       <w:r>
@@ -1000,6 +1046,7 @@
         </w:rPr>
       </w:pPr>
       <w:proofErr w:type="spellStart"/>
+      <w:proofErr w:type="gramStart"/>
       <w:r>
         <w:rPr>
           <w:rFonts w:ascii="Times New Roman" w:hAnsi="Times New Roman" w:cs="Times New Roman"/>
@@ -1009,6 +1056,7 @@
         <w:t>S.median</w:t>
       </w:r>
       <w:proofErr w:type="spellEnd"/>
+      <w:proofErr w:type="gramEnd"/>
       <w:r>
         <w:rPr>
           <w:rFonts w:ascii="Times New Roman" w:hAnsi="Times New Roman" w:cs="Times New Roman"/>
@@ -1031,15 +1079,27 @@
         </w:rPr>
       </w:pPr>
       <w:proofErr w:type="spellStart"/>
-      <w:r>
-        <w:rPr>
-          <w:rFonts w:ascii="Courier New" w:eastAsia="Times New Roman" w:hAnsi="Courier New" w:cs="Courier New"/>
-          <w:color w:val="D4D4D4"/>
-          <w:sz w:val="21"/>
-          <w:szCs w:val="21"/>
-          <w:lang w:eastAsia="pt-BR"/>
-        </w:rPr>
-        <w:t>notas.nota.median</w:t>
+      <w:proofErr w:type="gramStart"/>
+      <w:r>
+        <w:rPr>
+          <w:rFonts w:ascii="Courier New" w:eastAsia="Times New Roman" w:hAnsi="Courier New" w:cs="Courier New"/>
+          <w:color w:val="D4D4D4"/>
+          <w:sz w:val="21"/>
+          <w:szCs w:val="21"/>
+          <w:lang w:eastAsia="pt-BR"/>
+        </w:rPr>
+        <w:t>notas.nota</w:t>
+      </w:r>
+      <w:proofErr w:type="gramEnd"/>
+      <w:r>
+        <w:rPr>
+          <w:rFonts w:ascii="Courier New" w:eastAsia="Times New Roman" w:hAnsi="Courier New" w:cs="Courier New"/>
+          <w:color w:val="D4D4D4"/>
+          <w:sz w:val="21"/>
+          <w:szCs w:val="21"/>
+          <w:lang w:eastAsia="pt-BR"/>
+        </w:rPr>
+        <w:t>.median</w:t>
       </w:r>
       <w:proofErr w:type="spellEnd"/>
       <w:r>
@@ -1244,6 +1304,7 @@
         </w:rPr>
       </w:pPr>
       <w:proofErr w:type="spellStart"/>
+      <w:proofErr w:type="gramStart"/>
       <w:r>
         <w:rPr>
           <w:rFonts w:ascii="Courier New" w:eastAsia="Times New Roman" w:hAnsi="Courier New" w:cs="Courier New"/>
@@ -1255,6 +1316,7 @@
         <w:t>sns.boxplot</w:t>
       </w:r>
       <w:proofErr w:type="spellEnd"/>
+      <w:proofErr w:type="gramEnd"/>
       <w:r>
         <w:rPr>
           <w:rFonts w:ascii="Courier New" w:eastAsia="Times New Roman" w:hAnsi="Courier New" w:cs="Courier New"/>
@@ -1722,6 +1784,7 @@
         </w:rPr>
       </w:pPr>
       <w:proofErr w:type="spellStart"/>
+      <w:proofErr w:type="gramStart"/>
       <w:r>
         <w:rPr>
           <w:rFonts w:ascii="Courier New" w:eastAsia="Times New Roman" w:hAnsi="Courier New" w:cs="Courier New"/>
@@ -1733,6 +1796,7 @@
         <w:t>notas.query</w:t>
       </w:r>
       <w:proofErr w:type="spellEnd"/>
+      <w:proofErr w:type="gramEnd"/>
       <w:r>
         <w:rPr>
           <w:rFonts w:ascii="Courier New" w:eastAsia="Times New Roman" w:hAnsi="Courier New" w:cs="Courier New"/>
@@ -1963,6 +2027,7 @@
         <w:t xml:space="preserve">Se quisermos tirar a média de todas as notas para cada id de filme teria que fazer isso infinitamente, mas, graças ao pandas, podemos agrupar todos os filmes pelo seu id com o </w:t>
       </w:r>
       <w:proofErr w:type="spellStart"/>
+      <w:proofErr w:type="gramStart"/>
       <w:r>
         <w:rPr>
           <w:rFonts w:ascii="Times New Roman" w:hAnsi="Times New Roman" w:cs="Times New Roman"/>
@@ -1972,6 +2037,7 @@
         <w:t>df.groupby</w:t>
       </w:r>
       <w:proofErr w:type="spellEnd"/>
+      <w:proofErr w:type="gramEnd"/>
       <w:r>
         <w:rPr>
           <w:rFonts w:ascii="Times New Roman" w:hAnsi="Times New Roman" w:cs="Times New Roman"/>
@@ -1994,6 +2060,7 @@
         </w:rPr>
       </w:pPr>
       <w:proofErr w:type="spellStart"/>
+      <w:proofErr w:type="gramStart"/>
       <w:r>
         <w:rPr>
           <w:rFonts w:ascii="Courier New" w:eastAsia="Times New Roman" w:hAnsi="Courier New" w:cs="Courier New"/>
@@ -2005,6 +2072,7 @@
         <w:t>notas.groupby</w:t>
       </w:r>
       <w:proofErr w:type="spellEnd"/>
+      <w:proofErr w:type="gramEnd"/>
       <w:r>
         <w:rPr>
           <w:rFonts w:ascii="Courier New" w:eastAsia="Times New Roman" w:hAnsi="Courier New" w:cs="Courier New"/>
@@ -2191,16 +2259,34 @@
           <w:sz w:val="24"/>
           <w:szCs w:val="24"/>
         </w:rPr>
-        <w:t>to_frame</w:t>
-      </w:r>
-      <w:proofErr w:type="spellEnd"/>
-      <w:r>
-        <w:rPr>
-          <w:rFonts w:ascii="Times New Roman" w:hAnsi="Times New Roman" w:cs="Times New Roman"/>
-          <w:sz w:val="24"/>
-          <w:szCs w:val="24"/>
-        </w:rPr>
-        <w:t>(). Como já vimos em outros cursos, podemos colocar tudo numa mesma linha para facilitar, ficando assim:</w:t>
+        <w:t>to_</w:t>
+      </w:r>
+      <w:proofErr w:type="gramStart"/>
+      <w:r>
+        <w:rPr>
+          <w:rFonts w:ascii="Times New Roman" w:hAnsi="Times New Roman" w:cs="Times New Roman"/>
+          <w:sz w:val="24"/>
+          <w:szCs w:val="24"/>
+        </w:rPr>
+        <w:t>frame</w:t>
+      </w:r>
+      <w:proofErr w:type="spellEnd"/>
+      <w:r>
+        <w:rPr>
+          <w:rFonts w:ascii="Times New Roman" w:hAnsi="Times New Roman" w:cs="Times New Roman"/>
+          <w:sz w:val="24"/>
+          <w:szCs w:val="24"/>
+        </w:rPr>
+        <w:t>(</w:t>
+      </w:r>
+      <w:proofErr w:type="gramEnd"/>
+      <w:r>
+        <w:rPr>
+          <w:rFonts w:ascii="Times New Roman" w:hAnsi="Times New Roman" w:cs="Times New Roman"/>
+          <w:sz w:val="24"/>
+          <w:szCs w:val="24"/>
+        </w:rPr>
+        <w:t>). Como já vimos em outros cursos, podemos colocar tudo numa mesma linha para facilitar, ficando assim:</w:t>
       </w:r>
     </w:p>
     <w:p>
@@ -2216,6 +2302,7 @@
         </w:rPr>
       </w:pPr>
       <w:proofErr w:type="spellStart"/>
+      <w:proofErr w:type="gramStart"/>
       <w:r>
         <w:rPr>
           <w:rFonts w:ascii="Courier New" w:eastAsia="Times New Roman" w:hAnsi="Courier New" w:cs="Courier New"/>
@@ -2228,6 +2315,7 @@
         <w:t>notas.groupby</w:t>
       </w:r>
       <w:proofErr w:type="spellEnd"/>
+      <w:proofErr w:type="gramEnd"/>
       <w:r>
         <w:rPr>
           <w:rFonts w:ascii="Courier New" w:eastAsia="Times New Roman" w:hAnsi="Courier New" w:cs="Courier New"/>
@@ -2452,8 +2540,20 @@
           <w:szCs w:val="21"/>
           <w:lang w:eastAsia="pt-BR"/>
         </w:rPr>
-        <w:t>medias_por_filme = notas.groupby</w:t>
-      </w:r>
+        <w:t>medias_por_filme = </w:t>
+      </w:r>
+      <w:proofErr w:type="gramStart"/>
+      <w:r>
+        <w:rPr>
+          <w:rFonts w:ascii="Courier New" w:eastAsia="Times New Roman" w:hAnsi="Courier New" w:cs="Courier New"/>
+          <w:color w:val="D4D4D4"/>
+          <w:sz w:val="21"/>
+          <w:szCs w:val="21"/>
+          <w:lang w:eastAsia="pt-BR"/>
+        </w:rPr>
+        <w:t>notas.groupby</w:t>
+      </w:r>
+      <w:proofErr w:type="gramEnd"/>
       <w:r>
         <w:rPr>
           <w:rFonts w:ascii="Courier New" w:eastAsia="Times New Roman" w:hAnsi="Courier New" w:cs="Courier New"/>
@@ -2546,9 +2646,21 @@
           <w:szCs w:val="21"/>
           <w:lang w:eastAsia="pt-BR"/>
         </w:rPr>
-        <w:t>medias_por_filme.plot</w:t>
-      </w:r>
-      <w:proofErr w:type="spellEnd"/>
+        <w:t>medias_por_</w:t>
+      </w:r>
+      <w:proofErr w:type="gramStart"/>
+      <w:r>
+        <w:rPr>
+          <w:rFonts w:ascii="Courier New" w:eastAsia="Times New Roman" w:hAnsi="Courier New" w:cs="Courier New"/>
+          <w:color w:val="D4D4D4"/>
+          <w:sz w:val="21"/>
+          <w:szCs w:val="21"/>
+          <w:lang w:eastAsia="pt-BR"/>
+        </w:rPr>
+        <w:t>filme.plot</w:t>
+      </w:r>
+      <w:proofErr w:type="spellEnd"/>
+      <w:proofErr w:type="gramEnd"/>
       <w:r>
         <w:rPr>
           <w:rFonts w:ascii="Courier New" w:eastAsia="Times New Roman" w:hAnsi="Courier New" w:cs="Courier New"/>
@@ -2712,6 +2824,7 @@
         <w:t xml:space="preserve">Ou então pedir um </w:t>
       </w:r>
       <w:proofErr w:type="spellStart"/>
+      <w:proofErr w:type="gramStart"/>
       <w:r>
         <w:rPr>
           <w:rFonts w:ascii="Times New Roman" w:hAnsi="Times New Roman" w:cs="Times New Roman"/>
@@ -2721,6 +2834,7 @@
         <w:t>sns.boxplot</w:t>
       </w:r>
       <w:proofErr w:type="spellEnd"/>
+      <w:proofErr w:type="gramEnd"/>
       <w:r>
         <w:rPr>
           <w:rFonts w:ascii="Times New Roman" w:hAnsi="Times New Roman" w:cs="Times New Roman"/>
@@ -2801,6 +2915,7 @@
         <w:t> = </w:t>
       </w:r>
       <w:proofErr w:type="spellStart"/>
+      <w:proofErr w:type="gramStart"/>
       <w:r>
         <w:rPr>
           <w:rFonts w:ascii="Courier New" w:eastAsia="Times New Roman" w:hAnsi="Courier New" w:cs="Courier New"/>
@@ -2812,6 +2927,7 @@
         <w:t>notas.groupby</w:t>
       </w:r>
       <w:proofErr w:type="spellEnd"/>
+      <w:proofErr w:type="gramEnd"/>
       <w:r>
         <w:rPr>
           <w:rFonts w:ascii="Courier New" w:eastAsia="Times New Roman" w:hAnsi="Courier New" w:cs="Courier New"/>
@@ -2910,6 +3026,7 @@
         </w:rPr>
       </w:pPr>
       <w:proofErr w:type="spellStart"/>
+      <w:proofErr w:type="gramStart"/>
       <w:r>
         <w:rPr>
           <w:rFonts w:ascii="Courier New" w:eastAsia="Times New Roman" w:hAnsi="Courier New" w:cs="Courier New"/>
@@ -2921,6 +3038,7 @@
         <w:t>sns.boxplot</w:t>
       </w:r>
       <w:proofErr w:type="spellEnd"/>
+      <w:proofErr w:type="gramEnd"/>
       <w:r>
         <w:rPr>
           <w:rFonts w:ascii="Courier New" w:eastAsia="Times New Roman" w:hAnsi="Courier New" w:cs="Courier New"/>
@@ -3058,7 +3176,25 @@
           <w:sz w:val="24"/>
           <w:szCs w:val="24"/>
         </w:rPr>
-        <w:t xml:space="preserve"> são exibidos na vertical e não horizontal. Para alterar isso basta passar nosso s como y:</w:t>
+        <w:t xml:space="preserve"> são exibidos na vertical e não horizontal. Para alterar isso basta passar </w:t>
+      </w:r>
+      <w:proofErr w:type="gramStart"/>
+      <w:r>
+        <w:rPr>
+          <w:rFonts w:ascii="Times New Roman" w:hAnsi="Times New Roman" w:cs="Times New Roman"/>
+          <w:sz w:val="24"/>
+          <w:szCs w:val="24"/>
+        </w:rPr>
+        <w:t>nosso s</w:t>
+      </w:r>
+      <w:proofErr w:type="gramEnd"/>
+      <w:r>
+        <w:rPr>
+          <w:rFonts w:ascii="Times New Roman" w:hAnsi="Times New Roman" w:cs="Times New Roman"/>
+          <w:sz w:val="24"/>
+          <w:szCs w:val="24"/>
+        </w:rPr>
+        <w:t xml:space="preserve"> como y:</w:t>
       </w:r>
     </w:p>
     <w:p>
@@ -3074,6 +3210,7 @@
         </w:rPr>
       </w:pPr>
       <w:proofErr w:type="spellStart"/>
+      <w:proofErr w:type="gramStart"/>
       <w:r>
         <w:rPr>
           <w:rFonts w:ascii="Courier New" w:eastAsia="Times New Roman" w:hAnsi="Courier New" w:cs="Courier New"/>
@@ -3085,6 +3222,7 @@
         <w:t>sns.boxplot</w:t>
       </w:r>
       <w:proofErr w:type="spellEnd"/>
+      <w:proofErr w:type="gramEnd"/>
       <w:r>
         <w:rPr>
           <w:rFonts w:ascii="Courier New" w:eastAsia="Times New Roman" w:hAnsi="Courier New" w:cs="Courier New"/>
@@ -3234,6 +3372,7 @@
         <w:t xml:space="preserve"> a nomenclatura muda, se tornando </w:t>
       </w:r>
       <w:proofErr w:type="spellStart"/>
+      <w:proofErr w:type="gramStart"/>
       <w:r>
         <w:rPr>
           <w:rFonts w:ascii="Times New Roman" w:hAnsi="Times New Roman" w:cs="Times New Roman"/>
@@ -3243,6 +3382,7 @@
         <w:t>sns.distplot</w:t>
       </w:r>
       <w:proofErr w:type="spellEnd"/>
+      <w:proofErr w:type="gramEnd"/>
       <w:r>
         <w:rPr>
           <w:rFonts w:ascii="Times New Roman" w:hAnsi="Times New Roman" w:cs="Times New Roman"/>
@@ -3265,6 +3405,7 @@
         </w:rPr>
       </w:pPr>
       <w:proofErr w:type="spellStart"/>
+      <w:proofErr w:type="gramStart"/>
       <w:r>
         <w:rPr>
           <w:rFonts w:ascii="Courier New" w:eastAsia="Times New Roman" w:hAnsi="Courier New" w:cs="Courier New"/>
@@ -3276,6 +3417,7 @@
         <w:t>sns.distplot</w:t>
       </w:r>
       <w:proofErr w:type="spellEnd"/>
+      <w:proofErr w:type="gramEnd"/>
       <w:r>
         <w:rPr>
           <w:rFonts w:ascii="Courier New" w:eastAsia="Times New Roman" w:hAnsi="Courier New" w:cs="Courier New"/>
@@ -3394,7 +3536,25 @@
           <w:sz w:val="24"/>
           <w:szCs w:val="24"/>
         </w:rPr>
-        <w:t xml:space="preserve"> Podemos notar que esse histograma é diferente do que o pandas fez, mas isso ocorre de acordo com a distribuição de barras que cada um determina fazer.</w:t>
+        <w:t xml:space="preserve"> Podemos notar que esse histograma é diferente do que </w:t>
+      </w:r>
+      <w:proofErr w:type="gramStart"/>
+      <w:r>
+        <w:rPr>
+          <w:rFonts w:ascii="Times New Roman" w:hAnsi="Times New Roman" w:cs="Times New Roman"/>
+          <w:sz w:val="24"/>
+          <w:szCs w:val="24"/>
+        </w:rPr>
+        <w:t>o pandas</w:t>
+      </w:r>
+      <w:proofErr w:type="gramEnd"/>
+      <w:r>
+        <w:rPr>
+          <w:rFonts w:ascii="Times New Roman" w:hAnsi="Times New Roman" w:cs="Times New Roman"/>
+          <w:sz w:val="24"/>
+          <w:szCs w:val="24"/>
+        </w:rPr>
+        <w:t xml:space="preserve"> fez, mas isso ocorre de acordo com a distribuição de barras que cada um determina fazer.</w:t>
       </w:r>
     </w:p>
     <w:p>
@@ -3418,7 +3578,25 @@
           <w:sz w:val="24"/>
           <w:szCs w:val="24"/>
         </w:rPr>
-        <w:t xml:space="preserve"> O pandas fez 10 separações/caixinhas/barras para distribuir as notas, já o </w:t>
+        <w:t xml:space="preserve"> </w:t>
+      </w:r>
+      <w:proofErr w:type="gramStart"/>
+      <w:r>
+        <w:rPr>
+          <w:rFonts w:ascii="Times New Roman" w:hAnsi="Times New Roman" w:cs="Times New Roman"/>
+          <w:sz w:val="24"/>
+          <w:szCs w:val="24"/>
+        </w:rPr>
+        <w:t>O pandas</w:t>
+      </w:r>
+      <w:proofErr w:type="gramEnd"/>
+      <w:r>
+        <w:rPr>
+          <w:rFonts w:ascii="Times New Roman" w:hAnsi="Times New Roman" w:cs="Times New Roman"/>
+          <w:sz w:val="24"/>
+          <w:szCs w:val="24"/>
+        </w:rPr>
+        <w:t xml:space="preserve"> fez 10 separações/caixinhas/barras para distribuir as notas, já o </w:t>
       </w:r>
       <w:proofErr w:type="spellStart"/>
       <w:r>
@@ -3555,6 +3733,7 @@
         </w:rPr>
       </w:pPr>
       <w:proofErr w:type="spellStart"/>
+      <w:proofErr w:type="gramStart"/>
       <w:r>
         <w:rPr>
           <w:rFonts w:ascii="Courier New" w:eastAsia="Times New Roman" w:hAnsi="Courier New" w:cs="Courier New"/>
@@ -3566,6 +3745,7 @@
         <w:t>sns.distplot</w:t>
       </w:r>
       <w:proofErr w:type="spellEnd"/>
+      <w:proofErr w:type="gramEnd"/>
       <w:r>
         <w:rPr>
           <w:rFonts w:ascii="Courier New" w:eastAsia="Times New Roman" w:hAnsi="Courier New" w:cs="Courier New"/>
@@ -3736,7 +3916,25 @@
           <w:sz w:val="24"/>
           <w:szCs w:val="24"/>
         </w:rPr>
-        <w:t xml:space="preserve"> Note que ao colocar 10 a distribuição fica exatamente igual ao do pandas.</w:t>
+        <w:t xml:space="preserve"> Note que ao colocar 10 a distribuição fica exatamente igual ao </w:t>
+      </w:r>
+      <w:proofErr w:type="gramStart"/>
+      <w:r>
+        <w:rPr>
+          <w:rFonts w:ascii="Times New Roman" w:hAnsi="Times New Roman" w:cs="Times New Roman"/>
+          <w:sz w:val="24"/>
+          <w:szCs w:val="24"/>
+        </w:rPr>
+        <w:t>do pandas</w:t>
+      </w:r>
+      <w:proofErr w:type="gramEnd"/>
+      <w:r>
+        <w:rPr>
+          <w:rFonts w:ascii="Times New Roman" w:hAnsi="Times New Roman" w:cs="Times New Roman"/>
+          <w:sz w:val="24"/>
+          <w:szCs w:val="24"/>
+        </w:rPr>
+        <w:t>.</w:t>
       </w:r>
     </w:p>
     <w:p>
@@ -3884,7 +4082,25 @@
           <w:sz w:val="24"/>
           <w:szCs w:val="24"/>
         </w:rPr>
-        <w:t xml:space="preserve">Tanto o pandas quanto o </w:t>
+        <w:t xml:space="preserve">Tanto </w:t>
+      </w:r>
+      <w:proofErr w:type="gramStart"/>
+      <w:r>
+        <w:rPr>
+          <w:rFonts w:ascii="Times New Roman" w:hAnsi="Times New Roman" w:cs="Times New Roman"/>
+          <w:sz w:val="24"/>
+          <w:szCs w:val="24"/>
+        </w:rPr>
+        <w:t>o pandas</w:t>
+      </w:r>
+      <w:proofErr w:type="gramEnd"/>
+      <w:r>
+        <w:rPr>
+          <w:rFonts w:ascii="Times New Roman" w:hAnsi="Times New Roman" w:cs="Times New Roman"/>
+          <w:sz w:val="24"/>
+          <w:szCs w:val="24"/>
+        </w:rPr>
+        <w:t xml:space="preserve"> quanto o </w:t>
       </w:r>
       <w:proofErr w:type="spellStart"/>
       <w:r>
@@ -3905,6 +4121,7 @@
         <w:t xml:space="preserve"> utilizam uma biblioteca bem baixo nível para produzir esses gráficos. A biblioteca que ambos usam é a </w:t>
       </w:r>
       <w:proofErr w:type="spellStart"/>
+      <w:proofErr w:type="gramStart"/>
       <w:r>
         <w:rPr>
           <w:rFonts w:ascii="Times New Roman" w:hAnsi="Times New Roman" w:cs="Times New Roman"/>
@@ -3922,6 +4139,7 @@
         <w:t>pyplot</w:t>
       </w:r>
       <w:proofErr w:type="spellEnd"/>
+      <w:proofErr w:type="gramEnd"/>
       <w:r>
         <w:rPr>
           <w:rFonts w:ascii="Times New Roman" w:hAnsi="Times New Roman" w:cs="Times New Roman"/>
@@ -3990,6 +4208,7 @@
         <w:t> </w:t>
       </w:r>
       <w:proofErr w:type="spellStart"/>
+      <w:proofErr w:type="gramStart"/>
       <w:r>
         <w:rPr>
           <w:rFonts w:ascii="Courier New" w:eastAsia="Times New Roman" w:hAnsi="Courier New" w:cs="Courier New"/>
@@ -4001,6 +4220,7 @@
         <w:t>matplotlib.pyplot</w:t>
       </w:r>
       <w:proofErr w:type="spellEnd"/>
+      <w:proofErr w:type="gramEnd"/>
       <w:r>
         <w:rPr>
           <w:rFonts w:ascii="Courier New" w:eastAsia="Times New Roman" w:hAnsi="Courier New" w:cs="Courier New"/>
@@ -4057,6 +4277,7 @@
         </w:rPr>
       </w:pPr>
       <w:proofErr w:type="spellStart"/>
+      <w:proofErr w:type="gramStart"/>
       <w:r>
         <w:rPr>
           <w:rFonts w:ascii="Courier New" w:eastAsia="Times New Roman" w:hAnsi="Courier New" w:cs="Courier New"/>
@@ -4068,6 +4289,7 @@
         <w:t>plt.hist</w:t>
       </w:r>
       <w:proofErr w:type="spellEnd"/>
+      <w:proofErr w:type="gramEnd"/>
       <w:r>
         <w:rPr>
           <w:rFonts w:ascii="Courier New" w:eastAsia="Times New Roman" w:hAnsi="Courier New" w:cs="Courier New"/>
@@ -4322,6 +4544,7 @@
         <w:t xml:space="preserve"> que estamos utilizando. Para configurar o tamanho da imagem do gráfico utilizamos o </w:t>
       </w:r>
       <w:proofErr w:type="spellStart"/>
+      <w:proofErr w:type="gramStart"/>
       <w:r>
         <w:rPr>
           <w:rFonts w:ascii="Times New Roman" w:hAnsi="Times New Roman" w:cs="Times New Roman"/>
@@ -4331,6 +4554,7 @@
         <w:t>plt.figure</w:t>
       </w:r>
       <w:proofErr w:type="spellEnd"/>
+      <w:proofErr w:type="gramEnd"/>
       <w:r>
         <w:rPr>
           <w:rFonts w:ascii="Times New Roman" w:hAnsi="Times New Roman" w:cs="Times New Roman"/>
@@ -4389,6 +4613,7 @@
         </w:rPr>
       </w:pPr>
       <w:proofErr w:type="spellStart"/>
+      <w:proofErr w:type="gramStart"/>
       <w:r>
         <w:rPr>
           <w:rFonts w:ascii="Courier New" w:eastAsia="Times New Roman" w:hAnsi="Courier New" w:cs="Courier New"/>
@@ -4400,6 +4625,7 @@
         <w:t>plt.figure</w:t>
       </w:r>
       <w:proofErr w:type="spellEnd"/>
+      <w:proofErr w:type="gramEnd"/>
       <w:r>
         <w:rPr>
           <w:rFonts w:ascii="Courier New" w:eastAsia="Times New Roman" w:hAnsi="Courier New" w:cs="Courier New"/>
@@ -4496,6 +4722,7 @@
         </w:rPr>
       </w:pPr>
       <w:proofErr w:type="spellStart"/>
+      <w:proofErr w:type="gramStart"/>
       <w:r>
         <w:rPr>
           <w:rFonts w:ascii="Courier New" w:eastAsia="Times New Roman" w:hAnsi="Courier New" w:cs="Courier New"/>
@@ -4507,6 +4734,7 @@
         <w:t>sns.boxplot</w:t>
       </w:r>
       <w:proofErr w:type="spellEnd"/>
+      <w:proofErr w:type="gramEnd"/>
       <w:r>
         <w:rPr>
           <w:rFonts w:ascii="Courier New" w:eastAsia="Times New Roman" w:hAnsi="Courier New" w:cs="Courier New"/>
@@ -4618,7 +4846,250 @@
       <w:pPr>
         <w:pStyle w:val="PargrafodaLista"/>
         <w:numPr>
+          <w:ilvl w:val="1"/>
+          <w:numId w:val="2"/>
+        </w:numPr>
+        <w:spacing w:before="240" w:line="360" w:lineRule="auto"/>
+        <w:jc w:val="both"/>
+        <w:rPr>
+          <w:rFonts w:ascii="Times New Roman" w:hAnsi="Times New Roman" w:cs="Times New Roman"/>
+          <w:sz w:val="24"/>
+          <w:szCs w:val="24"/>
+        </w:rPr>
+      </w:pPr>
+      <w:r>
+        <w:rPr>
+          <w:rFonts w:ascii="Times New Roman" w:hAnsi="Times New Roman" w:cs="Times New Roman"/>
+          <w:sz w:val="24"/>
+          <w:szCs w:val="24"/>
+        </w:rPr>
+        <w:t xml:space="preserve"> </w:t>
+      </w:r>
+      <w:r>
+        <w:rPr>
+          <w:rFonts w:ascii="Times New Roman" w:hAnsi="Times New Roman" w:cs="Times New Roman"/>
+          <w:sz w:val="24"/>
+          <w:szCs w:val="24"/>
+        </w:rPr>
+        <w:t xml:space="preserve">Histograma e </w:t>
+      </w:r>
+      <w:proofErr w:type="spellStart"/>
+      <w:r>
+        <w:rPr>
+          <w:rFonts w:ascii="Times New Roman" w:hAnsi="Times New Roman" w:cs="Times New Roman"/>
+          <w:sz w:val="24"/>
+          <w:szCs w:val="24"/>
+        </w:rPr>
+        <w:t>boxplot</w:t>
+      </w:r>
+      <w:proofErr w:type="spellEnd"/>
+      <w:r>
+        <w:rPr>
+          <w:rFonts w:ascii="Times New Roman" w:hAnsi="Times New Roman" w:cs="Times New Roman"/>
+          <w:sz w:val="24"/>
+          <w:szCs w:val="24"/>
+        </w:rPr>
+        <w:t>:</w:t>
+      </w:r>
+    </w:p>
+    <w:p>
+      <w:pPr>
+        <w:pStyle w:val="PargrafodaLista"/>
+        <w:numPr>
           <w:ilvl w:val="2"/>
+          <w:numId w:val="2"/>
+        </w:numPr>
+        <w:spacing w:before="240" w:line="360" w:lineRule="auto"/>
+        <w:jc w:val="both"/>
+        <w:rPr>
+          <w:rFonts w:ascii="Times New Roman" w:hAnsi="Times New Roman" w:cs="Times New Roman"/>
+          <w:sz w:val="24"/>
+          <w:szCs w:val="24"/>
+        </w:rPr>
+      </w:pPr>
+      <w:r>
+        <w:rPr>
+          <w:rFonts w:ascii="Times New Roman" w:hAnsi="Times New Roman" w:cs="Times New Roman"/>
+          <w:sz w:val="24"/>
+          <w:szCs w:val="24"/>
+        </w:rPr>
+        <w:t xml:space="preserve">O histograma também é conhecido como "distribuição de frequências", e é representado em um gráfico de colunas ou de </w:t>
+      </w:r>
+      <w:r>
+        <w:rPr>
+          <w:rFonts w:ascii="Times New Roman" w:hAnsi="Times New Roman" w:cs="Times New Roman"/>
+          <w:sz w:val="24"/>
+          <w:szCs w:val="24"/>
+        </w:rPr>
+        <w:lastRenderedPageBreak/>
+        <w:t>barras a partir de um conjunto de dados previamente tabulado e dividido em classes (uniformes ou não uniformes)</w:t>
+      </w:r>
+      <w:r>
+        <w:rPr>
+          <w:rFonts w:ascii="Times New Roman" w:hAnsi="Times New Roman" w:cs="Times New Roman"/>
+          <w:sz w:val="24"/>
+          <w:szCs w:val="24"/>
+        </w:rPr>
+        <w:t>;</w:t>
+      </w:r>
+    </w:p>
+    <w:p>
+      <w:pPr>
+        <w:pStyle w:val="PargrafodaLista"/>
+        <w:numPr>
+          <w:ilvl w:val="2"/>
+          <w:numId w:val="2"/>
+        </w:numPr>
+        <w:spacing w:before="240" w:line="360" w:lineRule="auto"/>
+        <w:jc w:val="both"/>
+        <w:rPr>
+          <w:rFonts w:ascii="Times New Roman" w:hAnsi="Times New Roman" w:cs="Times New Roman"/>
+          <w:sz w:val="24"/>
+          <w:szCs w:val="24"/>
+        </w:rPr>
+      </w:pPr>
+      <w:r>
+        <w:rPr>
+          <w:rFonts w:ascii="Times New Roman" w:hAnsi="Times New Roman" w:cs="Times New Roman"/>
+          <w:sz w:val="24"/>
+          <w:szCs w:val="24"/>
+        </w:rPr>
+        <w:t xml:space="preserve">Já o </w:t>
+      </w:r>
+      <w:proofErr w:type="spellStart"/>
+      <w:r>
+        <w:rPr>
+          <w:rFonts w:ascii="Times New Roman" w:hAnsi="Times New Roman" w:cs="Times New Roman"/>
+          <w:sz w:val="24"/>
+          <w:szCs w:val="24"/>
+        </w:rPr>
+        <w:t>boxplot</w:t>
+      </w:r>
+      <w:proofErr w:type="spellEnd"/>
+      <w:r>
+        <w:rPr>
+          <w:rFonts w:ascii="Times New Roman" w:hAnsi="Times New Roman" w:cs="Times New Roman"/>
+          <w:sz w:val="24"/>
+          <w:szCs w:val="24"/>
+        </w:rPr>
+        <w:t>, também conhecido como "diagrama de caixa", é um método alternativo para o histograma. Uma de suas particularidades é mostrar a faixa em que está concentrada a média de valores.</w:t>
+      </w:r>
+    </w:p>
+    <w:p>
+      <w:pPr>
+        <w:pStyle w:val="PargrafodaLista"/>
+        <w:numPr>
+          <w:ilvl w:val="2"/>
+          <w:numId w:val="2"/>
+        </w:numPr>
+        <w:spacing w:before="240" w:line="360" w:lineRule="auto"/>
+        <w:jc w:val="both"/>
+        <w:rPr>
+          <w:rFonts w:ascii="Times New Roman" w:hAnsi="Times New Roman" w:cs="Times New Roman"/>
+          <w:sz w:val="24"/>
+          <w:szCs w:val="24"/>
+        </w:rPr>
+      </w:pPr>
+      <w:r>
+        <w:rPr>
+          <w:rFonts w:ascii="Times New Roman" w:hAnsi="Times New Roman" w:cs="Times New Roman"/>
+          <w:sz w:val="24"/>
+          <w:szCs w:val="24"/>
+        </w:rPr>
+        <w:t>Referências:</w:t>
+      </w:r>
+    </w:p>
+    <w:p>
+      <w:pPr>
+        <w:pStyle w:val="PargrafodaLista"/>
+        <w:numPr>
+          <w:ilvl w:val="3"/>
+          <w:numId w:val="2"/>
+        </w:numPr>
+        <w:spacing w:before="240" w:line="360" w:lineRule="auto"/>
+        <w:jc w:val="both"/>
+        <w:rPr>
+          <w:rFonts w:ascii="Times New Roman" w:hAnsi="Times New Roman" w:cs="Times New Roman"/>
+          <w:sz w:val="24"/>
+          <w:szCs w:val="24"/>
+        </w:rPr>
+      </w:pPr>
+      <w:r>
+        <w:rPr>
+          <w:rFonts w:ascii="Times New Roman" w:hAnsi="Times New Roman" w:cs="Times New Roman"/>
+          <w:sz w:val="24"/>
+          <w:szCs w:val="24"/>
+        </w:rPr>
+        <w:t xml:space="preserve"> </w:t>
+      </w:r>
+      <w:hyperlink r:id="rId22" w:history="1">
+        <w:r>
+          <w:rPr>
+            <w:rStyle w:val="Hyperlink"/>
+            <w:rFonts w:ascii="Times New Roman" w:hAnsi="Times New Roman" w:cs="Times New Roman"/>
+            <w:sz w:val="24"/>
+            <w:szCs w:val="24"/>
+          </w:rPr>
+          <w:t>https://pt.wikipedia.org/wiki/Diagrama_de_caixa</w:t>
+        </w:r>
+      </w:hyperlink>
+      <w:r>
+        <w:rPr>
+          <w:rFonts w:ascii="Times New Roman" w:hAnsi="Times New Roman" w:cs="Times New Roman"/>
+          <w:sz w:val="24"/>
+          <w:szCs w:val="24"/>
+        </w:rPr>
+        <w:t>;</w:t>
+      </w:r>
+    </w:p>
+    <w:p>
+      <w:pPr>
+        <w:pStyle w:val="PargrafodaLista"/>
+        <w:numPr>
+          <w:ilvl w:val="3"/>
+          <w:numId w:val="2"/>
+        </w:numPr>
+        <w:spacing w:before="240" w:line="360" w:lineRule="auto"/>
+        <w:jc w:val="both"/>
+        <w:rPr>
+          <w:rFonts w:ascii="Times New Roman" w:hAnsi="Times New Roman" w:cs="Times New Roman"/>
+          <w:sz w:val="24"/>
+          <w:szCs w:val="24"/>
+        </w:rPr>
+      </w:pPr>
+      <w:r>
+        <w:rPr>
+          <w:rFonts w:ascii="Times New Roman" w:hAnsi="Times New Roman" w:cs="Times New Roman"/>
+          <w:sz w:val="24"/>
+          <w:szCs w:val="24"/>
+        </w:rPr>
+        <w:t xml:space="preserve"> </w:t>
+      </w:r>
+      <w:hyperlink r:id="rId23" w:history="1">
+        <w:r>
+          <w:rPr>
+            <w:rStyle w:val="Hyperlink"/>
+            <w:rFonts w:ascii="Times New Roman" w:hAnsi="Times New Roman" w:cs="Times New Roman"/>
+            <w:sz w:val="24"/>
+            <w:szCs w:val="24"/>
+          </w:rPr>
+          <w:t>https://pt.wikipedia.org/wiki/Histograma</w:t>
+        </w:r>
+      </w:hyperlink>
+      <w:r>
+        <w:rPr>
+          <w:rFonts w:ascii="Times New Roman" w:hAnsi="Times New Roman" w:cs="Times New Roman"/>
+          <w:sz w:val="24"/>
+          <w:szCs w:val="24"/>
+        </w:rPr>
+        <w:t>.</w:t>
+      </w:r>
+    </w:p>
+    <w:p>
+      <w:pPr>
+        <w:pStyle w:val="PargrafodaLista"/>
+        <w:numPr>
+          <w:ilvl w:val="1"/>
           <w:numId w:val="2"/>
         </w:numPr>
         <w:spacing w:before="240" w:line="360" w:lineRule="auto"/>

</xml_diff>

<commit_message>
Terminei a aula 2
o que aprendemos
</commit_message>
<xml_diff>
--- a/Data Science/Data Science/Anotações/Data Science - Anotações.docx
+++ b/Data Science/Data Science/Anotações/Data Science - Anotações.docx
@@ -5100,6 +5100,104 @@
           <w:szCs w:val="24"/>
         </w:rPr>
       </w:pPr>
+      <w:r>
+        <w:rPr>
+          <w:rFonts w:ascii="Times New Roman" w:hAnsi="Times New Roman" w:cs="Times New Roman"/>
+          <w:sz w:val="24"/>
+          <w:szCs w:val="24"/>
+        </w:rPr>
+        <w:t xml:space="preserve"> O que aprendemos:</w:t>
+      </w:r>
+    </w:p>
+    <w:p>
+      <w:pPr>
+        <w:pStyle w:val="PargrafodaLista"/>
+        <w:numPr>
+          <w:ilvl w:val="2"/>
+          <w:numId w:val="2"/>
+        </w:numPr>
+        <w:spacing w:before="240" w:line="360" w:lineRule="auto"/>
+        <w:jc w:val="both"/>
+        <w:rPr>
+          <w:rFonts w:ascii="Times New Roman" w:hAnsi="Times New Roman" w:cs="Times New Roman"/>
+          <w:sz w:val="24"/>
+          <w:szCs w:val="24"/>
+        </w:rPr>
+      </w:pPr>
+      <w:r>
+        <w:rPr>
+          <w:rFonts w:ascii="Times New Roman" w:hAnsi="Times New Roman" w:cs="Times New Roman"/>
+          <w:sz w:val="24"/>
+          <w:szCs w:val="24"/>
+        </w:rPr>
+        <w:t>Trabalhar com query;</w:t>
+      </w:r>
+    </w:p>
+    <w:p>
+      <w:pPr>
+        <w:pStyle w:val="PargrafodaLista"/>
+        <w:numPr>
+          <w:ilvl w:val="2"/>
+          <w:numId w:val="2"/>
+        </w:numPr>
+        <w:spacing w:before="240" w:line="360" w:lineRule="auto"/>
+        <w:jc w:val="both"/>
+        <w:rPr>
+          <w:rFonts w:ascii="Times New Roman" w:hAnsi="Times New Roman" w:cs="Times New Roman"/>
+          <w:sz w:val="24"/>
+          <w:szCs w:val="24"/>
+        </w:rPr>
+      </w:pPr>
+      <w:r>
+        <w:rPr>
+          <w:rFonts w:ascii="Times New Roman" w:hAnsi="Times New Roman" w:cs="Times New Roman"/>
+          <w:sz w:val="24"/>
+          <w:szCs w:val="24"/>
+        </w:rPr>
+        <w:t xml:space="preserve">O que são </w:t>
+      </w:r>
+      <w:proofErr w:type="spellStart"/>
+      <w:r>
+        <w:rPr>
+          <w:rFonts w:ascii="Times New Roman" w:hAnsi="Times New Roman" w:cs="Times New Roman"/>
+          <w:sz w:val="24"/>
+          <w:szCs w:val="24"/>
+        </w:rPr>
+        <w:t>bins</w:t>
+      </w:r>
+      <w:proofErr w:type="spellEnd"/>
+      <w:r>
+        <w:rPr>
+          <w:rFonts w:ascii="Times New Roman" w:hAnsi="Times New Roman" w:cs="Times New Roman"/>
+          <w:sz w:val="24"/>
+          <w:szCs w:val="24"/>
+        </w:rPr>
+        <w:t>;</w:t>
+      </w:r>
+    </w:p>
+    <w:p>
+      <w:pPr>
+        <w:pStyle w:val="PargrafodaLista"/>
+        <w:numPr>
+          <w:ilvl w:val="2"/>
+          <w:numId w:val="2"/>
+        </w:numPr>
+        <w:spacing w:before="240" w:line="360" w:lineRule="auto"/>
+        <w:jc w:val="both"/>
+        <w:rPr>
+          <w:rFonts w:ascii="Times New Roman" w:hAnsi="Times New Roman" w:cs="Times New Roman"/>
+          <w:sz w:val="24"/>
+          <w:szCs w:val="24"/>
+        </w:rPr>
+      </w:pPr>
+      <w:r>
+        <w:rPr>
+          <w:rFonts w:ascii="Times New Roman" w:hAnsi="Times New Roman" w:cs="Times New Roman"/>
+          <w:sz w:val="24"/>
+          <w:szCs w:val="24"/>
+        </w:rPr>
+        <w:t>Filtrar apenas uma coluna.</w:t>
+      </w:r>
     </w:p>
     <w:sectPr>
       <w:pgSz w:w="11906" w:h="16838"/>

</xml_diff>

<commit_message>
Iniciando a aula 3
Aula 3 – Variáveis
</commit_message>
<xml_diff>
--- a/Data Science/Data Science/Anotações/Data Science - Anotações.docx
+++ b/Data Science/Data Science/Anotações/Data Science - Anotações.docx
@@ -5197,6 +5197,68 @@
           <w:szCs w:val="24"/>
         </w:rPr>
         <w:t>Filtrar apenas uma coluna.</w:t>
+      </w:r>
+    </w:p>
+    <w:p>
+      <w:pPr>
+        <w:spacing w:before="240" w:line="360" w:lineRule="auto"/>
+        <w:jc w:val="both"/>
+        <w:rPr>
+          <w:rFonts w:ascii="Times New Roman" w:hAnsi="Times New Roman" w:cs="Times New Roman"/>
+          <w:sz w:val="24"/>
+          <w:szCs w:val="24"/>
+        </w:rPr>
+      </w:pPr>
+    </w:p>
+    <w:p>
+      <w:pPr>
+        <w:pStyle w:val="PargrafodaLista"/>
+        <w:numPr>
+          <w:ilvl w:val="0"/>
+          <w:numId w:val="2"/>
+        </w:numPr>
+        <w:spacing w:before="240" w:line="360" w:lineRule="auto"/>
+        <w:jc w:val="both"/>
+        <w:rPr>
+          <w:rFonts w:ascii="Times New Roman" w:hAnsi="Times New Roman" w:cs="Times New Roman"/>
+          <w:sz w:val="24"/>
+          <w:szCs w:val="24"/>
+        </w:rPr>
+      </w:pPr>
+      <w:r>
+        <w:rPr>
+          <w:rFonts w:ascii="Times New Roman" w:hAnsi="Times New Roman" w:cs="Times New Roman"/>
+          <w:b/>
+          <w:bCs/>
+          <w:sz w:val="24"/>
+          <w:szCs w:val="24"/>
+          <w:u w:val="single"/>
+        </w:rPr>
+        <w:t>Aula 3 – Variáveis:</w:t>
+      </w:r>
+    </w:p>
+    <w:p>
+      <w:pPr>
+        <w:pStyle w:val="PargrafodaLista"/>
+        <w:numPr>
+          <w:ilvl w:val="1"/>
+          <w:numId w:val="2"/>
+        </w:numPr>
+        <w:spacing w:before="240" w:line="360" w:lineRule="auto"/>
+        <w:jc w:val="both"/>
+        <w:rPr>
+          <w:rFonts w:ascii="Times New Roman" w:hAnsi="Times New Roman" w:cs="Times New Roman"/>
+          <w:sz w:val="24"/>
+          <w:szCs w:val="24"/>
+        </w:rPr>
+      </w:pPr>
+      <w:r>
+        <w:rPr>
+          <w:rFonts w:ascii="Times New Roman" w:hAnsi="Times New Roman" w:cs="Times New Roman"/>
+          <w:sz w:val="24"/>
+          <w:szCs w:val="24"/>
+        </w:rPr>
+        <w:t xml:space="preserve"> </w:t>
       </w:r>
     </w:p>
     <w:sectPr>

</xml_diff>

<commit_message>
Terminei a aula 3
O que aprendemos
</commit_message>
<xml_diff>
--- a/Data Science/Data Science/Anotações/Data Science - Anotações.docx
+++ b/Data Science/Data Science/Anotações/Data Science - Anotações.docx
@@ -5753,6 +5753,110 @@
           <w:szCs w:val="24"/>
         </w:rPr>
       </w:pPr>
+      <w:r>
+        <w:rPr>
+          <w:rFonts w:ascii="Times New Roman" w:hAnsi="Times New Roman" w:cs="Times New Roman"/>
+          <w:sz w:val="24"/>
+          <w:szCs w:val="24"/>
+        </w:rPr>
+        <w:t xml:space="preserve"> O que aprendemos:</w:t>
+      </w:r>
+    </w:p>
+    <w:p>
+      <w:pPr>
+        <w:pStyle w:val="PargrafodaLista"/>
+        <w:numPr>
+          <w:ilvl w:val="2"/>
+          <w:numId w:val="2"/>
+        </w:numPr>
+        <w:spacing w:before="240" w:line="360" w:lineRule="auto"/>
+        <w:jc w:val="both"/>
+        <w:rPr>
+          <w:rFonts w:ascii="Times New Roman" w:hAnsi="Times New Roman" w:cs="Times New Roman"/>
+          <w:sz w:val="24"/>
+          <w:szCs w:val="24"/>
+        </w:rPr>
+      </w:pPr>
+      <w:r>
+        <w:rPr>
+          <w:rFonts w:ascii="Times New Roman" w:hAnsi="Times New Roman" w:cs="Times New Roman"/>
+          <w:sz w:val="24"/>
+          <w:szCs w:val="24"/>
+        </w:rPr>
+        <w:t>Importar um CSV;</w:t>
+      </w:r>
+    </w:p>
+    <w:p>
+      <w:pPr>
+        <w:pStyle w:val="PargrafodaLista"/>
+        <w:numPr>
+          <w:ilvl w:val="2"/>
+          <w:numId w:val="2"/>
+        </w:numPr>
+        <w:spacing w:before="240" w:line="360" w:lineRule="auto"/>
+        <w:jc w:val="both"/>
+        <w:rPr>
+          <w:rFonts w:ascii="Times New Roman" w:hAnsi="Times New Roman" w:cs="Times New Roman"/>
+          <w:sz w:val="24"/>
+          <w:szCs w:val="24"/>
+        </w:rPr>
+      </w:pPr>
+      <w:r>
+        <w:rPr>
+          <w:rFonts w:ascii="Times New Roman" w:hAnsi="Times New Roman" w:cs="Times New Roman"/>
+          <w:sz w:val="24"/>
+          <w:szCs w:val="24"/>
+        </w:rPr>
+        <w:t>Identificar o tipo de uma variável observando seu conteúdo;</w:t>
+      </w:r>
+    </w:p>
+    <w:p>
+      <w:pPr>
+        <w:pStyle w:val="PargrafodaLista"/>
+        <w:numPr>
+          <w:ilvl w:val="2"/>
+          <w:numId w:val="2"/>
+        </w:numPr>
+        <w:spacing w:before="240" w:line="360" w:lineRule="auto"/>
+        <w:jc w:val="both"/>
+        <w:rPr>
+          <w:rFonts w:ascii="Times New Roman" w:hAnsi="Times New Roman" w:cs="Times New Roman"/>
+          <w:sz w:val="24"/>
+          <w:szCs w:val="24"/>
+        </w:rPr>
+      </w:pPr>
+      <w:r>
+        <w:rPr>
+          <w:rFonts w:ascii="Times New Roman" w:hAnsi="Times New Roman" w:cs="Times New Roman"/>
+          <w:sz w:val="24"/>
+          <w:szCs w:val="24"/>
+        </w:rPr>
+        <w:t>O que é categórica ordinal;</w:t>
+      </w:r>
+    </w:p>
+    <w:p>
+      <w:pPr>
+        <w:pStyle w:val="PargrafodaLista"/>
+        <w:numPr>
+          <w:ilvl w:val="2"/>
+          <w:numId w:val="2"/>
+        </w:numPr>
+        <w:spacing w:before="240" w:line="360" w:lineRule="auto"/>
+        <w:jc w:val="both"/>
+        <w:rPr>
+          <w:rFonts w:ascii="Times New Roman" w:hAnsi="Times New Roman" w:cs="Times New Roman"/>
+          <w:sz w:val="24"/>
+          <w:szCs w:val="24"/>
+        </w:rPr>
+      </w:pPr>
+      <w:r>
+        <w:rPr>
+          <w:rFonts w:ascii="Times New Roman" w:hAnsi="Times New Roman" w:cs="Times New Roman"/>
+          <w:sz w:val="24"/>
+          <w:szCs w:val="24"/>
+        </w:rPr>
+        <w:t>O que é quantitativa.</w:t>
+      </w:r>
     </w:p>
     <w:sectPr>
       <w:pgSz w:w="11906" w:h="16838"/>

</xml_diff>

<commit_message>
Visualizando gráficos por categoria
Aprendemos a visualizar graficamente variáveis categóricas de acordo com a contagem de aparição. Também vimos como fazer esse gráfico de 2 formas no seaborn
</commit_message>
<xml_diff>
--- a/Data Science/Data Science/Anotações/Data Science - Anotações.docx
+++ b/Data Science/Data Science/Anotações/Data Science - Anotações.docx
@@ -283,25 +283,7 @@
           <w:sz w:val="24"/>
           <w:szCs w:val="24"/>
         </w:rPr>
-        <w:t xml:space="preserve">Podemos sim alterar o nome das colunas passando uma lista com os novos nomes a partir do atributo colunas do nosso </w:t>
-      </w:r>
-      <w:proofErr w:type="spellStart"/>
-      <w:r>
-        <w:rPr>
-          <w:rFonts w:ascii="Times New Roman" w:hAnsi="Times New Roman" w:cs="Times New Roman"/>
-          <w:sz w:val="24"/>
-          <w:szCs w:val="24"/>
-        </w:rPr>
-        <w:t>df</w:t>
-      </w:r>
-      <w:proofErr w:type="spellEnd"/>
-      <w:r>
-        <w:rPr>
-          <w:rFonts w:ascii="Times New Roman" w:hAnsi="Times New Roman" w:cs="Times New Roman"/>
-          <w:sz w:val="24"/>
-          <w:szCs w:val="24"/>
-        </w:rPr>
-        <w:t>:</w:t>
+        <w:t>Podemos sim alterar o nome das colunas passando uma lista com os novos nomes a partir do atributo colunas do nosso df:</w:t>
       </w:r>
     </w:p>
     <w:p>
@@ -316,29 +298,15 @@
           <w:lang w:eastAsia="pt-BR"/>
         </w:rPr>
       </w:pPr>
-      <w:proofErr w:type="spellStart"/>
-      <w:proofErr w:type="gramStart"/>
-      <w:r>
-        <w:rPr>
-          <w:rFonts w:ascii="Courier New" w:eastAsia="Times New Roman" w:hAnsi="Courier New" w:cs="Courier New"/>
-          <w:color w:val="D4D4D4"/>
-          <w:sz w:val="21"/>
-          <w:szCs w:val="21"/>
-          <w:lang w:eastAsia="pt-BR"/>
-        </w:rPr>
-        <w:t>notas.columns</w:t>
-      </w:r>
-      <w:proofErr w:type="spellEnd"/>
-      <w:proofErr w:type="gramEnd"/>
-      <w:r>
-        <w:rPr>
-          <w:rFonts w:ascii="Courier New" w:eastAsia="Times New Roman" w:hAnsi="Courier New" w:cs="Courier New"/>
-          <w:color w:val="D4D4D4"/>
-          <w:sz w:val="21"/>
-          <w:szCs w:val="21"/>
-          <w:lang w:eastAsia="pt-BR"/>
-        </w:rPr>
-        <w:t> = </w:t>
+      <w:r>
+        <w:rPr>
+          <w:rFonts w:ascii="Courier New" w:eastAsia="Times New Roman" w:hAnsi="Courier New" w:cs="Courier New"/>
+          <w:color w:val="D4D4D4"/>
+          <w:sz w:val="21"/>
+          <w:szCs w:val="21"/>
+          <w:lang w:eastAsia="pt-BR"/>
+        </w:rPr>
+        <w:t>notas.columns = </w:t>
       </w:r>
       <w:r>
         <w:rPr>
@@ -358,9 +326,28 @@
           <w:szCs w:val="21"/>
           <w:lang w:eastAsia="pt-BR"/>
         </w:rPr>
-        <w:t>'</w:t>
-      </w:r>
-      <w:proofErr w:type="spellStart"/>
+        <w:t>'usuarioId'</w:t>
+      </w:r>
+      <w:r>
+        <w:rPr>
+          <w:rFonts w:ascii="Courier New" w:eastAsia="Times New Roman" w:hAnsi="Courier New" w:cs="Courier New"/>
+          <w:color w:val="DCDCDC"/>
+          <w:sz w:val="21"/>
+          <w:szCs w:val="21"/>
+          <w:lang w:eastAsia="pt-BR"/>
+        </w:rPr>
+        <w:t>,</w:t>
+      </w:r>
+      <w:r>
+        <w:rPr>
+          <w:rFonts w:ascii="Courier New" w:eastAsia="Times New Roman" w:hAnsi="Courier New" w:cs="Courier New"/>
+          <w:color w:val="D4D4D4"/>
+          <w:sz w:val="21"/>
+          <w:szCs w:val="21"/>
+          <w:lang w:eastAsia="pt-BR"/>
+        </w:rPr>
+        <w:t> </w:t>
+      </w:r>
       <w:r>
         <w:rPr>
           <w:rFonts w:ascii="Courier New" w:eastAsia="Times New Roman" w:hAnsi="Courier New" w:cs="Courier New"/>
@@ -369,9 +356,28 @@
           <w:szCs w:val="21"/>
           <w:lang w:eastAsia="pt-BR"/>
         </w:rPr>
-        <w:t>usuarioId</w:t>
-      </w:r>
-      <w:proofErr w:type="spellEnd"/>
+        <w:t>'filmeId'</w:t>
+      </w:r>
+      <w:r>
+        <w:rPr>
+          <w:rFonts w:ascii="Courier New" w:eastAsia="Times New Roman" w:hAnsi="Courier New" w:cs="Courier New"/>
+          <w:color w:val="DCDCDC"/>
+          <w:sz w:val="21"/>
+          <w:szCs w:val="21"/>
+          <w:lang w:eastAsia="pt-BR"/>
+        </w:rPr>
+        <w:t>,</w:t>
+      </w:r>
+      <w:r>
+        <w:rPr>
+          <w:rFonts w:ascii="Courier New" w:eastAsia="Times New Roman" w:hAnsi="Courier New" w:cs="Courier New"/>
+          <w:color w:val="D4D4D4"/>
+          <w:sz w:val="21"/>
+          <w:szCs w:val="21"/>
+          <w:lang w:eastAsia="pt-BR"/>
+        </w:rPr>
+        <w:t> </w:t>
+      </w:r>
       <w:r>
         <w:rPr>
           <w:rFonts w:ascii="Courier New" w:eastAsia="Times New Roman" w:hAnsi="Courier New" w:cs="Courier New"/>
@@ -380,7 +386,7 @@
           <w:szCs w:val="21"/>
           <w:lang w:eastAsia="pt-BR"/>
         </w:rPr>
-        <w:t>'</w:t>
+        <w:t>'nota'</w:t>
       </w:r>
       <w:r>
         <w:rPr>
@@ -410,88 +416,6 @@
           <w:szCs w:val="21"/>
           <w:lang w:eastAsia="pt-BR"/>
         </w:rPr>
-        <w:t>'</w:t>
-      </w:r>
-      <w:proofErr w:type="spellStart"/>
-      <w:r>
-        <w:rPr>
-          <w:rFonts w:ascii="Courier New" w:eastAsia="Times New Roman" w:hAnsi="Courier New" w:cs="Courier New"/>
-          <w:color w:val="CE9178"/>
-          <w:sz w:val="21"/>
-          <w:szCs w:val="21"/>
-          <w:lang w:eastAsia="pt-BR"/>
-        </w:rPr>
-        <w:t>filmeId</w:t>
-      </w:r>
-      <w:proofErr w:type="spellEnd"/>
-      <w:r>
-        <w:rPr>
-          <w:rFonts w:ascii="Courier New" w:eastAsia="Times New Roman" w:hAnsi="Courier New" w:cs="Courier New"/>
-          <w:color w:val="CE9178"/>
-          <w:sz w:val="21"/>
-          <w:szCs w:val="21"/>
-          <w:lang w:eastAsia="pt-BR"/>
-        </w:rPr>
-        <w:t>'</w:t>
-      </w:r>
-      <w:r>
-        <w:rPr>
-          <w:rFonts w:ascii="Courier New" w:eastAsia="Times New Roman" w:hAnsi="Courier New" w:cs="Courier New"/>
-          <w:color w:val="DCDCDC"/>
-          <w:sz w:val="21"/>
-          <w:szCs w:val="21"/>
-          <w:lang w:eastAsia="pt-BR"/>
-        </w:rPr>
-        <w:t>,</w:t>
-      </w:r>
-      <w:r>
-        <w:rPr>
-          <w:rFonts w:ascii="Courier New" w:eastAsia="Times New Roman" w:hAnsi="Courier New" w:cs="Courier New"/>
-          <w:color w:val="D4D4D4"/>
-          <w:sz w:val="21"/>
-          <w:szCs w:val="21"/>
-          <w:lang w:eastAsia="pt-BR"/>
-        </w:rPr>
-        <w:t> </w:t>
-      </w:r>
-      <w:r>
-        <w:rPr>
-          <w:rFonts w:ascii="Courier New" w:eastAsia="Times New Roman" w:hAnsi="Courier New" w:cs="Courier New"/>
-          <w:color w:val="CE9178"/>
-          <w:sz w:val="21"/>
-          <w:szCs w:val="21"/>
-          <w:lang w:eastAsia="pt-BR"/>
-        </w:rPr>
-        <w:t>'nota'</w:t>
-      </w:r>
-      <w:r>
-        <w:rPr>
-          <w:rFonts w:ascii="Courier New" w:eastAsia="Times New Roman" w:hAnsi="Courier New" w:cs="Courier New"/>
-          <w:color w:val="DCDCDC"/>
-          <w:sz w:val="21"/>
-          <w:szCs w:val="21"/>
-          <w:lang w:eastAsia="pt-BR"/>
-        </w:rPr>
-        <w:t>,</w:t>
-      </w:r>
-      <w:r>
-        <w:rPr>
-          <w:rFonts w:ascii="Courier New" w:eastAsia="Times New Roman" w:hAnsi="Courier New" w:cs="Courier New"/>
-          <w:color w:val="D4D4D4"/>
-          <w:sz w:val="21"/>
-          <w:szCs w:val="21"/>
-          <w:lang w:eastAsia="pt-BR"/>
-        </w:rPr>
-        <w:t> </w:t>
-      </w:r>
-      <w:r>
-        <w:rPr>
-          <w:rFonts w:ascii="Courier New" w:eastAsia="Times New Roman" w:hAnsi="Courier New" w:cs="Courier New"/>
-          <w:color w:val="CE9178"/>
-          <w:sz w:val="21"/>
-          <w:szCs w:val="21"/>
-          <w:lang w:eastAsia="pt-BR"/>
-        </w:rPr>
         <w:t>'momento'</w:t>
       </w:r>
       <w:r>
@@ -534,35 +458,7 @@
           <w:sz w:val="24"/>
           <w:szCs w:val="24"/>
         </w:rPr>
-        <w:t xml:space="preserve">O pandas possui visualização e construção de dados a partir do método </w:t>
-      </w:r>
-      <w:proofErr w:type="spellStart"/>
-      <w:proofErr w:type="gramStart"/>
-      <w:r>
-        <w:rPr>
-          <w:rFonts w:ascii="Times New Roman" w:hAnsi="Times New Roman" w:cs="Times New Roman"/>
-          <w:sz w:val="24"/>
-          <w:szCs w:val="24"/>
-        </w:rPr>
-        <w:t>plot</w:t>
-      </w:r>
-      <w:proofErr w:type="spellEnd"/>
-      <w:r>
-        <w:rPr>
-          <w:rFonts w:ascii="Times New Roman" w:hAnsi="Times New Roman" w:cs="Times New Roman"/>
-          <w:sz w:val="24"/>
-          <w:szCs w:val="24"/>
-        </w:rPr>
-        <w:t>(</w:t>
-      </w:r>
-      <w:proofErr w:type="gramEnd"/>
-      <w:r>
-        <w:rPr>
-          <w:rFonts w:ascii="Times New Roman" w:hAnsi="Times New Roman" w:cs="Times New Roman"/>
-          <w:sz w:val="24"/>
-          <w:szCs w:val="24"/>
-        </w:rPr>
-        <w:t>).</w:t>
+        <w:t>O pandas possui visualização e construção de dados a partir do método plot().</w:t>
       </w:r>
     </w:p>
     <w:p>
@@ -586,115 +482,15 @@
           <w:sz w:val="24"/>
           <w:szCs w:val="24"/>
         </w:rPr>
-        <w:t xml:space="preserve">O </w:t>
-      </w:r>
-      <w:proofErr w:type="spellStart"/>
-      <w:r>
-        <w:rPr>
-          <w:rFonts w:ascii="Times New Roman" w:hAnsi="Times New Roman" w:cs="Times New Roman"/>
-          <w:sz w:val="24"/>
-          <w:szCs w:val="24"/>
-        </w:rPr>
-        <w:t>plot</w:t>
-      </w:r>
-      <w:proofErr w:type="spellEnd"/>
-      <w:r>
-        <w:rPr>
-          <w:rFonts w:ascii="Times New Roman" w:hAnsi="Times New Roman" w:cs="Times New Roman"/>
-          <w:sz w:val="24"/>
-          <w:szCs w:val="24"/>
-        </w:rPr>
-        <w:t xml:space="preserve"> recebe o parâmetro </w:t>
-      </w:r>
-      <w:proofErr w:type="spellStart"/>
-      <w:r>
-        <w:rPr>
-          <w:rFonts w:ascii="Times New Roman" w:hAnsi="Times New Roman" w:cs="Times New Roman"/>
-          <w:sz w:val="24"/>
-          <w:szCs w:val="24"/>
-        </w:rPr>
-        <w:t>kind</w:t>
-      </w:r>
-      <w:proofErr w:type="spellEnd"/>
-      <w:r>
-        <w:rPr>
-          <w:rFonts w:ascii="Times New Roman" w:hAnsi="Times New Roman" w:cs="Times New Roman"/>
-          <w:sz w:val="24"/>
-          <w:szCs w:val="24"/>
-        </w:rPr>
-        <w:t xml:space="preserve">=’’, onde podemos escolher o tipo de gráfico, como um </w:t>
-      </w:r>
-      <w:proofErr w:type="spellStart"/>
-      <w:r>
-        <w:rPr>
-          <w:rFonts w:ascii="Times New Roman" w:hAnsi="Times New Roman" w:cs="Times New Roman"/>
-          <w:sz w:val="24"/>
-          <w:szCs w:val="24"/>
-        </w:rPr>
-        <w:t>hist</w:t>
-      </w:r>
-      <w:proofErr w:type="spellEnd"/>
-      <w:r>
-        <w:rPr>
-          <w:rFonts w:ascii="Times New Roman" w:hAnsi="Times New Roman" w:cs="Times New Roman"/>
-          <w:sz w:val="24"/>
-          <w:szCs w:val="24"/>
-        </w:rPr>
-        <w:t xml:space="preserve"> de histograma, por exemplo</w:t>
-      </w:r>
-      <w:r>
-        <w:rPr>
-          <w:rFonts w:ascii="Times New Roman" w:hAnsi="Times New Roman" w:cs="Times New Roman"/>
-          <w:sz w:val="24"/>
-          <w:szCs w:val="24"/>
-        </w:rPr>
-        <w:t xml:space="preserve">. Se colocar somente </w:t>
-      </w:r>
-      <w:proofErr w:type="spellStart"/>
-      <w:proofErr w:type="gramStart"/>
-      <w:r>
-        <w:rPr>
-          <w:rFonts w:ascii="Times New Roman" w:hAnsi="Times New Roman" w:cs="Times New Roman"/>
-          <w:sz w:val="24"/>
-          <w:szCs w:val="24"/>
-        </w:rPr>
-        <w:t>plot</w:t>
-      </w:r>
-      <w:proofErr w:type="spellEnd"/>
-      <w:r>
-        <w:rPr>
-          <w:rFonts w:ascii="Times New Roman" w:hAnsi="Times New Roman" w:cs="Times New Roman"/>
-          <w:sz w:val="24"/>
-          <w:szCs w:val="24"/>
-        </w:rPr>
-        <w:t>(</w:t>
-      </w:r>
-      <w:proofErr w:type="gramEnd"/>
-      <w:r>
-        <w:rPr>
-          <w:rFonts w:ascii="Times New Roman" w:hAnsi="Times New Roman" w:cs="Times New Roman"/>
-          <w:sz w:val="24"/>
-          <w:szCs w:val="24"/>
-        </w:rPr>
-        <w:t xml:space="preserve">) ele cria um </w:t>
-      </w:r>
-      <w:proofErr w:type="spellStart"/>
-      <w:r>
-        <w:rPr>
-          <w:rFonts w:ascii="Times New Roman" w:hAnsi="Times New Roman" w:cs="Times New Roman"/>
-          <w:sz w:val="24"/>
-          <w:szCs w:val="24"/>
-        </w:rPr>
-        <w:t>plot</w:t>
-      </w:r>
-      <w:proofErr w:type="spellEnd"/>
-      <w:r>
-        <w:rPr>
-          <w:rFonts w:ascii="Times New Roman" w:hAnsi="Times New Roman" w:cs="Times New Roman"/>
-          <w:sz w:val="24"/>
-          <w:szCs w:val="24"/>
-        </w:rPr>
-        <w:t xml:space="preserve"> normal onde não vemos nada</w:t>
+        <w:t>O plot recebe o parâmetro kind=’’, onde podemos escolher o tipo de gráfico, como um hist de histograma, por exemplo</w:t>
+      </w:r>
+      <w:r>
+        <w:rPr>
+          <w:rFonts w:ascii="Times New Roman" w:hAnsi="Times New Roman" w:cs="Times New Roman"/>
+          <w:sz w:val="24"/>
+          <w:szCs w:val="24"/>
+        </w:rPr>
+        <w:t>. Se colocar somente plot() ele cria um plot normal onde não vemos nada</w:t>
       </w:r>
       <w:r>
         <w:rPr>
@@ -717,8 +513,6 @@
           <w:lang w:val="en-US" w:eastAsia="pt-BR"/>
         </w:rPr>
       </w:pPr>
-      <w:proofErr w:type="spellStart"/>
-      <w:proofErr w:type="gramStart"/>
       <w:r>
         <w:rPr>
           <w:rFonts w:ascii="Courier New" w:eastAsia="Times New Roman" w:hAnsi="Courier New" w:cs="Courier New"/>
@@ -727,20 +521,8 @@
           <w:szCs w:val="21"/>
           <w:lang w:val="en-US" w:eastAsia="pt-BR"/>
         </w:rPr>
-        <w:t>notas.nota</w:t>
-      </w:r>
-      <w:proofErr w:type="gramEnd"/>
-      <w:r>
-        <w:rPr>
-          <w:rFonts w:ascii="Courier New" w:eastAsia="Times New Roman" w:hAnsi="Courier New" w:cs="Courier New"/>
-          <w:color w:val="D4D4D4"/>
-          <w:sz w:val="21"/>
-          <w:szCs w:val="21"/>
-          <w:lang w:val="en-US" w:eastAsia="pt-BR"/>
-        </w:rPr>
-        <w:t>.plot</w:t>
-      </w:r>
-      <w:proofErr w:type="spellEnd"/>
+        <w:t>notas.nota.plot</w:t>
+      </w:r>
       <w:r>
         <w:rPr>
           <w:rFonts w:ascii="Courier New" w:eastAsia="Times New Roman" w:hAnsi="Courier New" w:cs="Courier New"/>
@@ -860,30 +642,16 @@
           <w:lang w:eastAsia="pt-BR"/>
         </w:rPr>
       </w:pPr>
-      <w:proofErr w:type="spellStart"/>
-      <w:proofErr w:type="gramStart"/>
-      <w:r>
-        <w:rPr>
-          <w:rFonts w:ascii="Courier New" w:eastAsia="Times New Roman" w:hAnsi="Courier New" w:cs="Courier New"/>
-          <w:color w:val="D4D4D4"/>
-          <w:sz w:val="21"/>
-          <w:szCs w:val="21"/>
-          <w:lang w:eastAsia="pt-BR"/>
-        </w:rPr>
-        <w:t>notas.nota</w:t>
-      </w:r>
-      <w:proofErr w:type="gramEnd"/>
-      <w:r>
-        <w:rPr>
-          <w:rFonts w:ascii="Courier New" w:eastAsia="Times New Roman" w:hAnsi="Courier New" w:cs="Courier New"/>
-          <w:color w:val="D4D4D4"/>
-          <w:sz w:val="21"/>
-          <w:szCs w:val="21"/>
-          <w:lang w:eastAsia="pt-BR"/>
-        </w:rPr>
-        <w:t>.plot</w:t>
-      </w:r>
-      <w:proofErr w:type="spellEnd"/>
+      <w:r>
+        <w:rPr>
+          <w:rFonts w:ascii="Courier New" w:eastAsia="Times New Roman" w:hAnsi="Courier New" w:cs="Courier New"/>
+          <w:color w:val="D4D4D4"/>
+          <w:sz w:val="21"/>
+          <w:szCs w:val="21"/>
+          <w:lang w:eastAsia="pt-BR"/>
+        </w:rPr>
+        <w:t>notas.nota.plot</w:t>
+      </w:r>
       <w:r>
         <w:rPr>
           <w:rFonts w:ascii="Courier New" w:eastAsia="Times New Roman" w:hAnsi="Courier New" w:cs="Courier New"/>
@@ -983,51 +751,15 @@
           <w:sz w:val="24"/>
           <w:szCs w:val="24"/>
         </w:rPr>
-        <w:t xml:space="preserve"> O </w:t>
-      </w:r>
-      <w:proofErr w:type="spellStart"/>
-      <w:r>
-        <w:rPr>
-          <w:rFonts w:ascii="Times New Roman" w:hAnsi="Times New Roman" w:cs="Times New Roman"/>
-          <w:sz w:val="24"/>
-          <w:szCs w:val="24"/>
-        </w:rPr>
-        <w:t>hist</w:t>
-      </w:r>
-      <w:proofErr w:type="spellEnd"/>
-      <w:r>
-        <w:rPr>
-          <w:rFonts w:ascii="Times New Roman" w:hAnsi="Times New Roman" w:cs="Times New Roman"/>
-          <w:sz w:val="24"/>
-          <w:szCs w:val="24"/>
-        </w:rPr>
-        <w:t xml:space="preserve"> é um tipo d</w:t>
-      </w:r>
-      <w:r>
-        <w:rPr>
-          <w:rFonts w:ascii="Times New Roman" w:hAnsi="Times New Roman" w:cs="Times New Roman"/>
-          <w:sz w:val="24"/>
-          <w:szCs w:val="24"/>
-        </w:rPr>
-        <w:t xml:space="preserve">e gráfico que conta uma história, mostrando no eixo x as notas que um filme recebeu e no y a quantidade de notas. Basicamente o inverso do </w:t>
-      </w:r>
-      <w:proofErr w:type="spellStart"/>
-      <w:r>
-        <w:rPr>
-          <w:rFonts w:ascii="Times New Roman" w:hAnsi="Times New Roman" w:cs="Times New Roman"/>
-          <w:sz w:val="24"/>
-          <w:szCs w:val="24"/>
-        </w:rPr>
-        <w:t>plot</w:t>
-      </w:r>
-      <w:proofErr w:type="spellEnd"/>
-      <w:r>
-        <w:rPr>
-          <w:rFonts w:ascii="Times New Roman" w:hAnsi="Times New Roman" w:cs="Times New Roman"/>
-          <w:sz w:val="24"/>
-          <w:szCs w:val="24"/>
-        </w:rPr>
-        <w:t>.</w:t>
+        <w:t xml:space="preserve"> O hist é um tipo d</w:t>
+      </w:r>
+      <w:r>
+        <w:rPr>
+          <w:rFonts w:ascii="Times New Roman" w:hAnsi="Times New Roman" w:cs="Times New Roman"/>
+          <w:sz w:val="24"/>
+          <w:szCs w:val="24"/>
+        </w:rPr>
+        <w:t>e gráfico que conta uma história, mostrando no eixo x as notas que um filme recebeu e no y a quantidade de notas. Basicamente o inverso do plot.</w:t>
       </w:r>
     </w:p>
     <w:p>
@@ -1045,25 +777,13 @@
           <w:szCs w:val="24"/>
         </w:rPr>
       </w:pPr>
-      <w:proofErr w:type="spellStart"/>
-      <w:proofErr w:type="gramStart"/>
-      <w:r>
-        <w:rPr>
-          <w:rFonts w:ascii="Times New Roman" w:hAnsi="Times New Roman" w:cs="Times New Roman"/>
-          <w:sz w:val="24"/>
-          <w:szCs w:val="24"/>
-        </w:rPr>
-        <w:t>S.median</w:t>
-      </w:r>
-      <w:proofErr w:type="spellEnd"/>
-      <w:proofErr w:type="gramEnd"/>
-      <w:r>
-        <w:rPr>
-          <w:rFonts w:ascii="Times New Roman" w:hAnsi="Times New Roman" w:cs="Times New Roman"/>
-          <w:sz w:val="24"/>
-          <w:szCs w:val="24"/>
-        </w:rPr>
-        <w:t>(): retorna a mediana de uma series, mostrando exatamente qual o valor que dividi um conjunto de dados no meio:</w:t>
+      <w:r>
+        <w:rPr>
+          <w:rFonts w:ascii="Times New Roman" w:hAnsi="Times New Roman" w:cs="Times New Roman"/>
+          <w:sz w:val="24"/>
+          <w:szCs w:val="24"/>
+        </w:rPr>
+        <w:t>S.median(): retorna a mediana de uma series, mostrando exatamente qual o valor que dividi um conjunto de dados no meio:</w:t>
       </w:r>
     </w:p>
     <w:p>
@@ -1078,30 +798,16 @@
           <w:lang w:eastAsia="pt-BR"/>
         </w:rPr>
       </w:pPr>
-      <w:proofErr w:type="spellStart"/>
-      <w:proofErr w:type="gramStart"/>
-      <w:r>
-        <w:rPr>
-          <w:rFonts w:ascii="Courier New" w:eastAsia="Times New Roman" w:hAnsi="Courier New" w:cs="Courier New"/>
-          <w:color w:val="D4D4D4"/>
-          <w:sz w:val="21"/>
-          <w:szCs w:val="21"/>
-          <w:lang w:eastAsia="pt-BR"/>
-        </w:rPr>
-        <w:t>notas.nota</w:t>
-      </w:r>
-      <w:proofErr w:type="gramEnd"/>
-      <w:r>
-        <w:rPr>
-          <w:rFonts w:ascii="Courier New" w:eastAsia="Times New Roman" w:hAnsi="Courier New" w:cs="Courier New"/>
-          <w:color w:val="D4D4D4"/>
-          <w:sz w:val="21"/>
-          <w:szCs w:val="21"/>
-          <w:lang w:eastAsia="pt-BR"/>
-        </w:rPr>
-        <w:t>.median</w:t>
-      </w:r>
-      <w:proofErr w:type="spellEnd"/>
+      <w:r>
+        <w:rPr>
+          <w:rFonts w:ascii="Courier New" w:eastAsia="Times New Roman" w:hAnsi="Courier New" w:cs="Courier New"/>
+          <w:color w:val="D4D4D4"/>
+          <w:sz w:val="21"/>
+          <w:szCs w:val="21"/>
+          <w:lang w:eastAsia="pt-BR"/>
+        </w:rPr>
+        <w:t>notas.nota.median</w:t>
+      </w:r>
       <w:r>
         <w:rPr>
           <w:rFonts w:ascii="Courier New" w:eastAsia="Times New Roman" w:hAnsi="Courier New" w:cs="Courier New"/>
@@ -1187,43 +893,7 @@
           <w:sz w:val="24"/>
           <w:szCs w:val="24"/>
         </w:rPr>
-        <w:t xml:space="preserve">Importamos a </w:t>
-      </w:r>
-      <w:proofErr w:type="spellStart"/>
-      <w:r>
-        <w:rPr>
-          <w:rFonts w:ascii="Times New Roman" w:hAnsi="Times New Roman" w:cs="Times New Roman"/>
-          <w:sz w:val="24"/>
-          <w:szCs w:val="24"/>
-        </w:rPr>
-        <w:t>seaborn</w:t>
-      </w:r>
-      <w:proofErr w:type="spellEnd"/>
-      <w:r>
-        <w:rPr>
-          <w:rFonts w:ascii="Times New Roman" w:hAnsi="Times New Roman" w:cs="Times New Roman"/>
-          <w:sz w:val="24"/>
-          <w:szCs w:val="24"/>
-        </w:rPr>
-        <w:t xml:space="preserve"> e fizemos um </w:t>
-      </w:r>
-      <w:proofErr w:type="spellStart"/>
-      <w:r>
-        <w:rPr>
-          <w:rFonts w:ascii="Times New Roman" w:hAnsi="Times New Roman" w:cs="Times New Roman"/>
-          <w:sz w:val="24"/>
-          <w:szCs w:val="24"/>
-        </w:rPr>
-        <w:t>boxplot</w:t>
-      </w:r>
-      <w:proofErr w:type="spellEnd"/>
-      <w:r>
-        <w:rPr>
-          <w:rFonts w:ascii="Times New Roman" w:hAnsi="Times New Roman" w:cs="Times New Roman"/>
-          <w:sz w:val="24"/>
-          <w:szCs w:val="24"/>
-        </w:rPr>
-        <w:t xml:space="preserve"> para visualizar melhor os gráficos:</w:t>
+        <w:t>Importamos a seaborn e fizemos um boxplot para visualizar melhor os gráficos:</w:t>
       </w:r>
     </w:p>
     <w:p>
@@ -1276,20 +946,8 @@
           <w:szCs w:val="21"/>
           <w:lang w:val="en-US" w:eastAsia="pt-BR"/>
         </w:rPr>
-        <w:t> </w:t>
-      </w:r>
-      <w:proofErr w:type="spellStart"/>
-      <w:r>
-        <w:rPr>
-          <w:rFonts w:ascii="Courier New" w:eastAsia="Times New Roman" w:hAnsi="Courier New" w:cs="Courier New"/>
-          <w:color w:val="D4D4D4"/>
-          <w:sz w:val="21"/>
-          <w:szCs w:val="21"/>
-          <w:lang w:val="en-US" w:eastAsia="pt-BR"/>
-        </w:rPr>
-        <w:t>sns</w:t>
-      </w:r>
-      <w:proofErr w:type="spellEnd"/>
+        <w:t> sns</w:t>
+      </w:r>
     </w:p>
     <w:p>
       <w:pPr>
@@ -1303,8 +961,6 @@
           <w:lang w:val="en-US" w:eastAsia="pt-BR"/>
         </w:rPr>
       </w:pPr>
-      <w:proofErr w:type="spellStart"/>
-      <w:proofErr w:type="gramStart"/>
       <w:r>
         <w:rPr>
           <w:rFonts w:ascii="Courier New" w:eastAsia="Times New Roman" w:hAnsi="Courier New" w:cs="Courier New"/>
@@ -1315,8 +971,6 @@
         </w:rPr>
         <w:t>sns.boxplot</w:t>
       </w:r>
-      <w:proofErr w:type="spellEnd"/>
-      <w:proofErr w:type="gramEnd"/>
       <w:r>
         <w:rPr>
           <w:rFonts w:ascii="Courier New" w:eastAsia="Times New Roman" w:hAnsi="Courier New" w:cs="Courier New"/>
@@ -1327,7 +981,6 @@
         </w:rPr>
         <w:t>(</w:t>
       </w:r>
-      <w:proofErr w:type="spellStart"/>
       <w:r>
         <w:rPr>
           <w:rFonts w:ascii="Courier New" w:eastAsia="Times New Roman" w:hAnsi="Courier New" w:cs="Courier New"/>
@@ -1338,7 +991,6 @@
         </w:rPr>
         <w:t>notas.nota</w:t>
       </w:r>
-      <w:proofErr w:type="spellEnd"/>
       <w:r>
         <w:rPr>
           <w:rFonts w:ascii="Courier New" w:eastAsia="Times New Roman" w:hAnsi="Courier New" w:cs="Courier New"/>
@@ -1453,25 +1105,7 @@
           <w:sz w:val="24"/>
           <w:szCs w:val="24"/>
         </w:rPr>
-        <w:t xml:space="preserve">r, ou seja, da mediana para as laterais do box temos 25% cada lado, os li e </w:t>
-      </w:r>
-      <w:proofErr w:type="spellStart"/>
-      <w:r>
-        <w:rPr>
-          <w:rFonts w:ascii="Times New Roman" w:hAnsi="Times New Roman" w:cs="Times New Roman"/>
-          <w:sz w:val="24"/>
-          <w:szCs w:val="24"/>
-        </w:rPr>
-        <w:t>ls</w:t>
-      </w:r>
-      <w:proofErr w:type="spellEnd"/>
-      <w:r>
-        <w:rPr>
-          <w:rFonts w:ascii="Times New Roman" w:hAnsi="Times New Roman" w:cs="Times New Roman"/>
-          <w:sz w:val="24"/>
-          <w:szCs w:val="24"/>
-        </w:rPr>
-        <w:t xml:space="preserve"> são outros 25%, somando 50% no box e 50% fora</w:t>
+        <w:t>r, ou seja, da mediana para as laterais do box temos 25% cada lado, os li e ls são outros 25%, somando 50% no box e 50% fora</w:t>
       </w:r>
       <w:r>
         <w:rPr>
@@ -1600,25 +1234,7 @@
           <w:sz w:val="24"/>
           <w:szCs w:val="24"/>
         </w:rPr>
-        <w:t xml:space="preserve">Fazer upload de arquivo para o Google </w:t>
-      </w:r>
-      <w:proofErr w:type="spellStart"/>
-      <w:r>
-        <w:rPr>
-          <w:rFonts w:ascii="Times New Roman" w:hAnsi="Times New Roman" w:cs="Times New Roman"/>
-          <w:sz w:val="24"/>
-          <w:szCs w:val="24"/>
-        </w:rPr>
-        <w:t>Colab</w:t>
-      </w:r>
-      <w:proofErr w:type="spellEnd"/>
-      <w:r>
-        <w:rPr>
-          <w:rFonts w:ascii="Times New Roman" w:hAnsi="Times New Roman" w:cs="Times New Roman"/>
-          <w:sz w:val="24"/>
-          <w:szCs w:val="24"/>
-        </w:rPr>
-        <w:t>;</w:t>
+        <w:t>Fazer upload de arquivo para o Google Colab;</w:t>
       </w:r>
     </w:p>
     <w:p>
@@ -1783,8 +1399,6 @@
           <w:lang w:val="en-US" w:eastAsia="pt-BR"/>
         </w:rPr>
       </w:pPr>
-      <w:proofErr w:type="spellStart"/>
-      <w:proofErr w:type="gramStart"/>
       <w:r>
         <w:rPr>
           <w:rFonts w:ascii="Courier New" w:eastAsia="Times New Roman" w:hAnsi="Courier New" w:cs="Courier New"/>
@@ -1795,8 +1409,6 @@
         </w:rPr>
         <w:t>notas.query</w:t>
       </w:r>
-      <w:proofErr w:type="spellEnd"/>
-      <w:proofErr w:type="gramEnd"/>
       <w:r>
         <w:rPr>
           <w:rFonts w:ascii="Courier New" w:eastAsia="Times New Roman" w:hAnsi="Courier New" w:cs="Courier New"/>
@@ -1815,62 +1427,28 @@
           <w:szCs w:val="21"/>
           <w:lang w:val="en-US" w:eastAsia="pt-BR"/>
         </w:rPr>
-        <w:t>'</w:t>
-      </w:r>
-      <w:proofErr w:type="spellStart"/>
-      <w:r>
-        <w:rPr>
-          <w:rFonts w:ascii="Courier New" w:eastAsia="Times New Roman" w:hAnsi="Courier New" w:cs="Courier New"/>
-          <w:color w:val="CE9178"/>
+        <w:t>'filmeId == 1'</w:t>
+      </w:r>
+      <w:r>
+        <w:rPr>
+          <w:rFonts w:ascii="Courier New" w:eastAsia="Times New Roman" w:hAnsi="Courier New" w:cs="Courier New"/>
+          <w:color w:val="DCDCDC"/>
           <w:sz w:val="21"/>
           <w:szCs w:val="21"/>
           <w:lang w:val="en-US" w:eastAsia="pt-BR"/>
         </w:rPr>
-        <w:t>filmeId</w:t>
-      </w:r>
-      <w:proofErr w:type="spellEnd"/>
-      <w:r>
-        <w:rPr>
-          <w:rFonts w:ascii="Courier New" w:eastAsia="Times New Roman" w:hAnsi="Courier New" w:cs="Courier New"/>
-          <w:color w:val="CE9178"/>
+        <w:t>)</w:t>
+      </w:r>
+      <w:r>
+        <w:rPr>
+          <w:rFonts w:ascii="Courier New" w:eastAsia="Times New Roman" w:hAnsi="Courier New" w:cs="Courier New"/>
+          <w:color w:val="D4D4D4"/>
           <w:sz w:val="21"/>
           <w:szCs w:val="21"/>
           <w:lang w:val="en-US" w:eastAsia="pt-BR"/>
         </w:rPr>
-        <w:t> == 1'</w:t>
-      </w:r>
-      <w:r>
-        <w:rPr>
-          <w:rFonts w:ascii="Courier New" w:eastAsia="Times New Roman" w:hAnsi="Courier New" w:cs="Courier New"/>
-          <w:color w:val="DCDCDC"/>
-          <w:sz w:val="21"/>
-          <w:szCs w:val="21"/>
-          <w:lang w:val="en-US" w:eastAsia="pt-BR"/>
-        </w:rPr>
-        <w:t>)</w:t>
-      </w:r>
-      <w:r>
-        <w:rPr>
-          <w:rFonts w:ascii="Courier New" w:eastAsia="Times New Roman" w:hAnsi="Courier New" w:cs="Courier New"/>
-          <w:color w:val="D4D4D4"/>
-          <w:sz w:val="21"/>
-          <w:szCs w:val="21"/>
-          <w:lang w:val="en-US" w:eastAsia="pt-BR"/>
-        </w:rPr>
-        <w:t>.</w:t>
-      </w:r>
-      <w:proofErr w:type="spellStart"/>
-      <w:r>
-        <w:rPr>
-          <w:rFonts w:ascii="Courier New" w:eastAsia="Times New Roman" w:hAnsi="Courier New" w:cs="Courier New"/>
-          <w:color w:val="D4D4D4"/>
-          <w:sz w:val="21"/>
-          <w:szCs w:val="21"/>
-          <w:lang w:val="en-US" w:eastAsia="pt-BR"/>
-        </w:rPr>
-        <w:t>nota.mean</w:t>
-      </w:r>
-      <w:proofErr w:type="spellEnd"/>
+        <w:t>.nota.mean</w:t>
+      </w:r>
       <w:r>
         <w:rPr>
           <w:rFonts w:ascii="Courier New" w:eastAsia="Times New Roman" w:hAnsi="Courier New" w:cs="Courier New"/>
@@ -1982,25 +1560,7 @@
           <w:sz w:val="24"/>
           <w:szCs w:val="24"/>
         </w:rPr>
-        <w:t xml:space="preserve">otas de todo filme que tenha o id == 1 dentro do nosso </w:t>
-      </w:r>
-      <w:proofErr w:type="spellStart"/>
-      <w:r>
-        <w:rPr>
-          <w:rFonts w:ascii="Times New Roman" w:hAnsi="Times New Roman" w:cs="Times New Roman"/>
-          <w:sz w:val="24"/>
-          <w:szCs w:val="24"/>
-        </w:rPr>
-        <w:t>df</w:t>
-      </w:r>
-      <w:proofErr w:type="spellEnd"/>
-      <w:r>
-        <w:rPr>
-          <w:rFonts w:ascii="Times New Roman" w:hAnsi="Times New Roman" w:cs="Times New Roman"/>
-          <w:sz w:val="24"/>
-          <w:szCs w:val="24"/>
-        </w:rPr>
-        <w:t xml:space="preserve"> de notas.</w:t>
+        <w:t>otas de todo filme que tenha o id == 1 dentro do nosso df de notas.</w:t>
       </w:r>
     </w:p>
     <w:p>
@@ -2024,27 +1584,7 @@
           <w:sz w:val="24"/>
           <w:szCs w:val="24"/>
         </w:rPr>
-        <w:t xml:space="preserve">Se quisermos tirar a média de todas as notas para cada id de filme teria que fazer isso infinitamente, mas, graças ao pandas, podemos agrupar todos os filmes pelo seu id com o </w:t>
-      </w:r>
-      <w:proofErr w:type="spellStart"/>
-      <w:proofErr w:type="gramStart"/>
-      <w:r>
-        <w:rPr>
-          <w:rFonts w:ascii="Times New Roman" w:hAnsi="Times New Roman" w:cs="Times New Roman"/>
-          <w:sz w:val="24"/>
-          <w:szCs w:val="24"/>
-        </w:rPr>
-        <w:t>df.groupby</w:t>
-      </w:r>
-      <w:proofErr w:type="spellEnd"/>
-      <w:proofErr w:type="gramEnd"/>
-      <w:r>
-        <w:rPr>
-          <w:rFonts w:ascii="Times New Roman" w:hAnsi="Times New Roman" w:cs="Times New Roman"/>
-          <w:sz w:val="24"/>
-          <w:szCs w:val="24"/>
-        </w:rPr>
-        <w:t>(‘coluna’) e tirar a média:</w:t>
+        <w:t>Se quisermos tirar a média de todas as notas para cada id de filme teria que fazer isso infinitamente, mas, graças ao pandas, podemos agrupar todos os filmes pelo seu id com o df.groupby(‘coluna’) e tirar a média:</w:t>
       </w:r>
     </w:p>
     <w:p>
@@ -2059,8 +1599,6 @@
           <w:lang w:eastAsia="pt-BR"/>
         </w:rPr>
       </w:pPr>
-      <w:proofErr w:type="spellStart"/>
-      <w:proofErr w:type="gramStart"/>
       <w:r>
         <w:rPr>
           <w:rFonts w:ascii="Courier New" w:eastAsia="Times New Roman" w:hAnsi="Courier New" w:cs="Courier New"/>
@@ -2071,8 +1609,6 @@
         </w:rPr>
         <w:t>notas.groupby</w:t>
       </w:r>
-      <w:proofErr w:type="spellEnd"/>
-      <w:proofErr w:type="gramEnd"/>
       <w:r>
         <w:rPr>
           <w:rFonts w:ascii="Courier New" w:eastAsia="Times New Roman" w:hAnsi="Courier New" w:cs="Courier New"/>
@@ -2091,29 +1627,7 @@
           <w:szCs w:val="21"/>
           <w:lang w:eastAsia="pt-BR"/>
         </w:rPr>
-        <w:t>'</w:t>
-      </w:r>
-      <w:proofErr w:type="spellStart"/>
-      <w:r>
-        <w:rPr>
-          <w:rFonts w:ascii="Courier New" w:eastAsia="Times New Roman" w:hAnsi="Courier New" w:cs="Courier New"/>
-          <w:color w:val="CE9178"/>
-          <w:sz w:val="21"/>
-          <w:szCs w:val="21"/>
-          <w:lang w:eastAsia="pt-BR"/>
-        </w:rPr>
-        <w:t>filmeId</w:t>
-      </w:r>
-      <w:proofErr w:type="spellEnd"/>
-      <w:r>
-        <w:rPr>
-          <w:rFonts w:ascii="Courier New" w:eastAsia="Times New Roman" w:hAnsi="Courier New" w:cs="Courier New"/>
-          <w:color w:val="CE9178"/>
-          <w:sz w:val="21"/>
-          <w:szCs w:val="21"/>
-          <w:lang w:eastAsia="pt-BR"/>
-        </w:rPr>
-        <w:t>'</w:t>
+        <w:t>'filmeId'</w:t>
       </w:r>
       <w:r>
         <w:rPr>
@@ -2133,20 +1647,8 @@
           <w:szCs w:val="21"/>
           <w:lang w:eastAsia="pt-BR"/>
         </w:rPr>
-        <w:t>.</w:t>
-      </w:r>
-      <w:proofErr w:type="spellStart"/>
-      <w:r>
-        <w:rPr>
-          <w:rFonts w:ascii="Courier New" w:eastAsia="Times New Roman" w:hAnsi="Courier New" w:cs="Courier New"/>
-          <w:color w:val="D4D4D4"/>
-          <w:sz w:val="21"/>
-          <w:szCs w:val="21"/>
-          <w:lang w:eastAsia="pt-BR"/>
-        </w:rPr>
-        <w:t>mean</w:t>
-      </w:r>
-      <w:proofErr w:type="spellEnd"/>
+        <w:t>.mean</w:t>
+      </w:r>
       <w:r>
         <w:rPr>
           <w:rFonts w:ascii="Courier New" w:eastAsia="Times New Roman" w:hAnsi="Courier New" w:cs="Courier New"/>
@@ -2232,61 +1734,7 @@
           <w:sz w:val="24"/>
           <w:szCs w:val="24"/>
         </w:rPr>
-        <w:t xml:space="preserve"> Contudo queremos só a coluna de notas, então podemos selecionar somente ela. O retorno será uma series. Para transformar em </w:t>
-      </w:r>
-      <w:proofErr w:type="spellStart"/>
-      <w:r>
-        <w:rPr>
-          <w:rFonts w:ascii="Times New Roman" w:hAnsi="Times New Roman" w:cs="Times New Roman"/>
-          <w:sz w:val="24"/>
-          <w:szCs w:val="24"/>
-        </w:rPr>
-        <w:t>df</w:t>
-      </w:r>
-      <w:proofErr w:type="spellEnd"/>
-      <w:r>
-        <w:rPr>
-          <w:rFonts w:ascii="Times New Roman" w:hAnsi="Times New Roman" w:cs="Times New Roman"/>
-          <w:sz w:val="24"/>
-          <w:szCs w:val="24"/>
-        </w:rPr>
-        <w:t xml:space="preserve"> basta colocar um </w:t>
-      </w:r>
-      <w:proofErr w:type="spellStart"/>
-      <w:r>
-        <w:rPr>
-          <w:rFonts w:ascii="Times New Roman" w:hAnsi="Times New Roman" w:cs="Times New Roman"/>
-          <w:sz w:val="24"/>
-          <w:szCs w:val="24"/>
-        </w:rPr>
-        <w:t>to_</w:t>
-      </w:r>
-      <w:proofErr w:type="gramStart"/>
-      <w:r>
-        <w:rPr>
-          <w:rFonts w:ascii="Times New Roman" w:hAnsi="Times New Roman" w:cs="Times New Roman"/>
-          <w:sz w:val="24"/>
-          <w:szCs w:val="24"/>
-        </w:rPr>
-        <w:t>frame</w:t>
-      </w:r>
-      <w:proofErr w:type="spellEnd"/>
-      <w:r>
-        <w:rPr>
-          <w:rFonts w:ascii="Times New Roman" w:hAnsi="Times New Roman" w:cs="Times New Roman"/>
-          <w:sz w:val="24"/>
-          <w:szCs w:val="24"/>
-        </w:rPr>
-        <w:t>(</w:t>
-      </w:r>
-      <w:proofErr w:type="gramEnd"/>
-      <w:r>
-        <w:rPr>
-          <w:rFonts w:ascii="Times New Roman" w:hAnsi="Times New Roman" w:cs="Times New Roman"/>
-          <w:sz w:val="24"/>
-          <w:szCs w:val="24"/>
-        </w:rPr>
-        <w:t>). Como já vimos em outros cursos, podemos colocar tudo numa mesma linha para facilitar, ficando assim:</w:t>
+        <w:t xml:space="preserve"> Contudo queremos só a coluna de notas, então podemos selecionar somente ela. O retorno será uma series. Para transformar em df basta colocar um to_frame(). Como já vimos em outros cursos, podemos colocar tudo numa mesma linha para facilitar, ficando assim:</w:t>
       </w:r>
     </w:p>
     <w:p>
@@ -2301,8 +1749,6 @@
           <w:lang w:val="en-US" w:eastAsia="pt-BR"/>
         </w:rPr>
       </w:pPr>
-      <w:proofErr w:type="spellStart"/>
-      <w:proofErr w:type="gramStart"/>
       <w:r>
         <w:rPr>
           <w:rFonts w:ascii="Courier New" w:eastAsia="Times New Roman" w:hAnsi="Courier New" w:cs="Courier New"/>
@@ -2314,8 +1760,6 @@
         <w:lastRenderedPageBreak/>
         <w:t>notas.groupby</w:t>
       </w:r>
-      <w:proofErr w:type="spellEnd"/>
-      <w:proofErr w:type="gramEnd"/>
       <w:r>
         <w:rPr>
           <w:rFonts w:ascii="Courier New" w:eastAsia="Times New Roman" w:hAnsi="Courier New" w:cs="Courier New"/>
@@ -2334,29 +1778,27 @@
           <w:szCs w:val="21"/>
           <w:lang w:val="en-US" w:eastAsia="pt-BR"/>
         </w:rPr>
-        <w:t>'</w:t>
-      </w:r>
-      <w:proofErr w:type="spellStart"/>
-      <w:r>
-        <w:rPr>
-          <w:rFonts w:ascii="Courier New" w:eastAsia="Times New Roman" w:hAnsi="Courier New" w:cs="Courier New"/>
-          <w:color w:val="CE9178"/>
+        <w:t>'filmeId'</w:t>
+      </w:r>
+      <w:r>
+        <w:rPr>
+          <w:rFonts w:ascii="Courier New" w:eastAsia="Times New Roman" w:hAnsi="Courier New" w:cs="Courier New"/>
+          <w:color w:val="DCDCDC"/>
           <w:sz w:val="21"/>
           <w:szCs w:val="21"/>
           <w:lang w:val="en-US" w:eastAsia="pt-BR"/>
         </w:rPr>
-        <w:t>filmeId</w:t>
-      </w:r>
-      <w:proofErr w:type="spellEnd"/>
-      <w:r>
-        <w:rPr>
-          <w:rFonts w:ascii="Courier New" w:eastAsia="Times New Roman" w:hAnsi="Courier New" w:cs="Courier New"/>
-          <w:color w:val="CE9178"/>
+        <w:t>)</w:t>
+      </w:r>
+      <w:r>
+        <w:rPr>
+          <w:rFonts w:ascii="Courier New" w:eastAsia="Times New Roman" w:hAnsi="Courier New" w:cs="Courier New"/>
+          <w:color w:val="D4D4D4"/>
           <w:sz w:val="21"/>
           <w:szCs w:val="21"/>
           <w:lang w:val="en-US" w:eastAsia="pt-BR"/>
         </w:rPr>
-        <w:t>'</w:t>
+        <w:t>.nota.mean</w:t>
       </w:r>
       <w:r>
         <w:rPr>
@@ -2366,7 +1808,7 @@
           <w:szCs w:val="21"/>
           <w:lang w:val="en-US" w:eastAsia="pt-BR"/>
         </w:rPr>
-        <w:t>)</w:t>
+        <w:t>()</w:t>
       </w:r>
       <w:r>
         <w:rPr>
@@ -2376,52 +1818,8 @@
           <w:szCs w:val="21"/>
           <w:lang w:val="en-US" w:eastAsia="pt-BR"/>
         </w:rPr>
-        <w:t>.</w:t>
-      </w:r>
-      <w:proofErr w:type="spellStart"/>
-      <w:r>
-        <w:rPr>
-          <w:rFonts w:ascii="Courier New" w:eastAsia="Times New Roman" w:hAnsi="Courier New" w:cs="Courier New"/>
-          <w:color w:val="D4D4D4"/>
-          <w:sz w:val="21"/>
-          <w:szCs w:val="21"/>
-          <w:lang w:val="en-US" w:eastAsia="pt-BR"/>
-        </w:rPr>
-        <w:t>nota.mean</w:t>
-      </w:r>
-      <w:proofErr w:type="spellEnd"/>
-      <w:r>
-        <w:rPr>
-          <w:rFonts w:ascii="Courier New" w:eastAsia="Times New Roman" w:hAnsi="Courier New" w:cs="Courier New"/>
-          <w:color w:val="DCDCDC"/>
-          <w:sz w:val="21"/>
-          <w:szCs w:val="21"/>
-          <w:lang w:val="en-US" w:eastAsia="pt-BR"/>
-        </w:rPr>
-        <w:t>()</w:t>
-      </w:r>
-      <w:r>
-        <w:rPr>
-          <w:rFonts w:ascii="Courier New" w:eastAsia="Times New Roman" w:hAnsi="Courier New" w:cs="Courier New"/>
-          <w:color w:val="D4D4D4"/>
-          <w:sz w:val="21"/>
-          <w:szCs w:val="21"/>
-          <w:lang w:val="en-US" w:eastAsia="pt-BR"/>
-        </w:rPr>
-        <w:t>.</w:t>
-      </w:r>
-      <w:proofErr w:type="spellStart"/>
-      <w:r>
-        <w:rPr>
-          <w:rFonts w:ascii="Courier New" w:eastAsia="Times New Roman" w:hAnsi="Courier New" w:cs="Courier New"/>
-          <w:color w:val="D4D4D4"/>
-          <w:sz w:val="21"/>
-          <w:szCs w:val="21"/>
-          <w:lang w:val="en-US" w:eastAsia="pt-BR"/>
-        </w:rPr>
-        <w:t>to_frame</w:t>
-      </w:r>
-      <w:proofErr w:type="spellEnd"/>
+        <w:t>.to_frame</w:t>
+      </w:r>
       <w:r>
         <w:rPr>
           <w:rFonts w:ascii="Courier New" w:eastAsia="Times New Roman" w:hAnsi="Courier New" w:cs="Courier New"/>
@@ -2540,20 +1938,8 @@
           <w:szCs w:val="21"/>
           <w:lang w:eastAsia="pt-BR"/>
         </w:rPr>
-        <w:t>medias_por_filme = </w:t>
-      </w:r>
-      <w:proofErr w:type="gramStart"/>
-      <w:r>
-        <w:rPr>
-          <w:rFonts w:ascii="Courier New" w:eastAsia="Times New Roman" w:hAnsi="Courier New" w:cs="Courier New"/>
-          <w:color w:val="D4D4D4"/>
-          <w:sz w:val="21"/>
-          <w:szCs w:val="21"/>
-          <w:lang w:eastAsia="pt-BR"/>
-        </w:rPr>
-        <w:t>notas.groupby</w:t>
-      </w:r>
-      <w:proofErr w:type="gramEnd"/>
+        <w:t>medias_por_filme = notas.groupby</w:t>
+      </w:r>
       <w:r>
         <w:rPr>
           <w:rFonts w:ascii="Courier New" w:eastAsia="Times New Roman" w:hAnsi="Courier New" w:cs="Courier New"/>
@@ -2637,30 +2023,16 @@
           <w:lang w:eastAsia="pt-BR"/>
         </w:rPr>
       </w:pPr>
-      <w:proofErr w:type="spellStart"/>
-      <w:r>
-        <w:rPr>
-          <w:rFonts w:ascii="Courier New" w:eastAsia="Times New Roman" w:hAnsi="Courier New" w:cs="Courier New"/>
-          <w:color w:val="D4D4D4"/>
-          <w:sz w:val="21"/>
-          <w:szCs w:val="21"/>
-          <w:lang w:eastAsia="pt-BR"/>
-        </w:rPr>
-        <w:t>medias_por_</w:t>
-      </w:r>
-      <w:proofErr w:type="gramStart"/>
-      <w:r>
-        <w:rPr>
-          <w:rFonts w:ascii="Courier New" w:eastAsia="Times New Roman" w:hAnsi="Courier New" w:cs="Courier New"/>
-          <w:color w:val="D4D4D4"/>
-          <w:sz w:val="21"/>
-          <w:szCs w:val="21"/>
-          <w:lang w:eastAsia="pt-BR"/>
-        </w:rPr>
-        <w:t>filme.plot</w:t>
-      </w:r>
-      <w:proofErr w:type="spellEnd"/>
-      <w:proofErr w:type="gramEnd"/>
+      <w:r>
+        <w:rPr>
+          <w:rFonts w:ascii="Courier New" w:eastAsia="Times New Roman" w:hAnsi="Courier New" w:cs="Courier New"/>
+          <w:color w:val="D4D4D4"/>
+          <w:sz w:val="21"/>
+          <w:szCs w:val="21"/>
+          <w:lang w:eastAsia="pt-BR"/>
+        </w:rPr>
+        <w:t>medias_por_filme.plot</w:t>
+      </w:r>
       <w:r>
         <w:rPr>
           <w:rFonts w:ascii="Courier New" w:eastAsia="Times New Roman" w:hAnsi="Courier New" w:cs="Courier New"/>
@@ -2671,27 +2043,15 @@
         </w:rPr>
         <w:t>(</w:t>
       </w:r>
-      <w:proofErr w:type="spellStart"/>
-      <w:r>
-        <w:rPr>
-          <w:rFonts w:ascii="Courier New" w:eastAsia="Times New Roman" w:hAnsi="Courier New" w:cs="Courier New"/>
-          <w:color w:val="D4D4D4"/>
-          <w:sz w:val="21"/>
-          <w:szCs w:val="21"/>
-          <w:lang w:eastAsia="pt-BR"/>
-        </w:rPr>
-        <w:t>kind</w:t>
-      </w:r>
-      <w:proofErr w:type="spellEnd"/>
-      <w:r>
-        <w:rPr>
-          <w:rFonts w:ascii="Courier New" w:eastAsia="Times New Roman" w:hAnsi="Courier New" w:cs="Courier New"/>
-          <w:color w:val="D4D4D4"/>
-          <w:sz w:val="21"/>
-          <w:szCs w:val="21"/>
-          <w:lang w:eastAsia="pt-BR"/>
-        </w:rPr>
-        <w:t>=</w:t>
+      <w:r>
+        <w:rPr>
+          <w:rFonts w:ascii="Courier New" w:eastAsia="Times New Roman" w:hAnsi="Courier New" w:cs="Courier New"/>
+          <w:color w:val="D4D4D4"/>
+          <w:sz w:val="21"/>
+          <w:szCs w:val="21"/>
+          <w:lang w:eastAsia="pt-BR"/>
+        </w:rPr>
+        <w:t>kind=</w:t>
       </w:r>
       <w:r>
         <w:rPr>
@@ -2701,29 +2061,7 @@
           <w:szCs w:val="21"/>
           <w:lang w:eastAsia="pt-BR"/>
         </w:rPr>
-        <w:t>'</w:t>
-      </w:r>
-      <w:proofErr w:type="spellStart"/>
-      <w:r>
-        <w:rPr>
-          <w:rFonts w:ascii="Courier New" w:eastAsia="Times New Roman" w:hAnsi="Courier New" w:cs="Courier New"/>
-          <w:color w:val="CE9178"/>
-          <w:sz w:val="21"/>
-          <w:szCs w:val="21"/>
-          <w:lang w:eastAsia="pt-BR"/>
-        </w:rPr>
-        <w:t>hist</w:t>
-      </w:r>
-      <w:proofErr w:type="spellEnd"/>
-      <w:r>
-        <w:rPr>
-          <w:rFonts w:ascii="Courier New" w:eastAsia="Times New Roman" w:hAnsi="Courier New" w:cs="Courier New"/>
-          <w:color w:val="CE9178"/>
-          <w:sz w:val="21"/>
-          <w:szCs w:val="21"/>
-          <w:lang w:eastAsia="pt-BR"/>
-        </w:rPr>
-        <w:t>'</w:t>
+        <w:t>'hist'</w:t>
       </w:r>
       <w:r>
         <w:rPr>
@@ -2821,63 +2159,7 @@
           <w:sz w:val="24"/>
           <w:szCs w:val="24"/>
         </w:rPr>
-        <w:t xml:space="preserve">Ou então pedir um </w:t>
-      </w:r>
-      <w:proofErr w:type="spellStart"/>
-      <w:proofErr w:type="gramStart"/>
-      <w:r>
-        <w:rPr>
-          <w:rFonts w:ascii="Times New Roman" w:hAnsi="Times New Roman" w:cs="Times New Roman"/>
-          <w:sz w:val="24"/>
-          <w:szCs w:val="24"/>
-        </w:rPr>
-        <w:t>sns.boxplot</w:t>
-      </w:r>
-      <w:proofErr w:type="spellEnd"/>
-      <w:proofErr w:type="gramEnd"/>
-      <w:r>
-        <w:rPr>
-          <w:rFonts w:ascii="Times New Roman" w:hAnsi="Times New Roman" w:cs="Times New Roman"/>
-          <w:sz w:val="24"/>
-          <w:szCs w:val="24"/>
-        </w:rPr>
-        <w:t>(</w:t>
-      </w:r>
-      <w:proofErr w:type="spellStart"/>
-      <w:r>
-        <w:rPr>
-          <w:rFonts w:ascii="Times New Roman" w:hAnsi="Times New Roman" w:cs="Times New Roman"/>
-          <w:sz w:val="24"/>
-          <w:szCs w:val="24"/>
-        </w:rPr>
-        <w:t>medias_por_filme</w:t>
-      </w:r>
-      <w:proofErr w:type="spellEnd"/>
-      <w:r>
-        <w:rPr>
-          <w:rFonts w:ascii="Times New Roman" w:hAnsi="Times New Roman" w:cs="Times New Roman"/>
-          <w:sz w:val="24"/>
-          <w:szCs w:val="24"/>
-        </w:rPr>
-        <w:t xml:space="preserve">), porém, aprendi que ele não aceita frames, apenas series, nesse caso removi o </w:t>
-      </w:r>
-      <w:proofErr w:type="spellStart"/>
-      <w:r>
-        <w:rPr>
-          <w:rFonts w:ascii="Times New Roman" w:hAnsi="Times New Roman" w:cs="Times New Roman"/>
-          <w:sz w:val="24"/>
-          <w:szCs w:val="24"/>
-        </w:rPr>
-        <w:t>s.to_frame</w:t>
-      </w:r>
-      <w:proofErr w:type="spellEnd"/>
-      <w:r>
-        <w:rPr>
-          <w:rFonts w:ascii="Times New Roman" w:hAnsi="Times New Roman" w:cs="Times New Roman"/>
-          <w:sz w:val="24"/>
-          <w:szCs w:val="24"/>
-        </w:rPr>
-        <w:t>() da linha acima, rodei novamente e ele aceitou fazer o gráfico:</w:t>
+        <w:t>Ou então pedir um sns.boxplot(medias_por_filme), porém, aprendi que ele não aceita frames, apenas series, nesse caso removi o s.to_frame() da linha acima, rodei novamente e ele aceitou fazer o gráfico:</w:t>
       </w:r>
     </w:p>
     <w:p>
@@ -2892,42 +2174,16 @@
           <w:lang w:eastAsia="pt-BR"/>
         </w:rPr>
       </w:pPr>
-      <w:proofErr w:type="spellStart"/>
-      <w:r>
-        <w:rPr>
-          <w:rFonts w:ascii="Courier New" w:eastAsia="Times New Roman" w:hAnsi="Courier New" w:cs="Courier New"/>
-          <w:color w:val="D4D4D4"/>
-          <w:sz w:val="21"/>
-          <w:szCs w:val="21"/>
-          <w:lang w:eastAsia="pt-BR"/>
-        </w:rPr>
-        <w:t>medias_por_filme</w:t>
-      </w:r>
-      <w:proofErr w:type="spellEnd"/>
-      <w:r>
-        <w:rPr>
-          <w:rFonts w:ascii="Courier New" w:eastAsia="Times New Roman" w:hAnsi="Courier New" w:cs="Courier New"/>
-          <w:color w:val="D4D4D4"/>
-          <w:sz w:val="21"/>
-          <w:szCs w:val="21"/>
-          <w:lang w:eastAsia="pt-BR"/>
-        </w:rPr>
-        <w:t> = </w:t>
-      </w:r>
-      <w:proofErr w:type="spellStart"/>
-      <w:proofErr w:type="gramStart"/>
-      <w:r>
-        <w:rPr>
-          <w:rFonts w:ascii="Courier New" w:eastAsia="Times New Roman" w:hAnsi="Courier New" w:cs="Courier New"/>
-          <w:color w:val="D4D4D4"/>
-          <w:sz w:val="21"/>
-          <w:szCs w:val="21"/>
-          <w:lang w:eastAsia="pt-BR"/>
-        </w:rPr>
-        <w:t>notas.groupby</w:t>
-      </w:r>
-      <w:proofErr w:type="spellEnd"/>
-      <w:proofErr w:type="gramEnd"/>
+      <w:r>
+        <w:rPr>
+          <w:rFonts w:ascii="Courier New" w:eastAsia="Times New Roman" w:hAnsi="Courier New" w:cs="Courier New"/>
+          <w:color w:val="D4D4D4"/>
+          <w:sz w:val="21"/>
+          <w:szCs w:val="21"/>
+          <w:lang w:eastAsia="pt-BR"/>
+        </w:rPr>
+        <w:t>medias_por_filme = notas.groupby</w:t>
+      </w:r>
       <w:r>
         <w:rPr>
           <w:rFonts w:ascii="Courier New" w:eastAsia="Times New Roman" w:hAnsi="Courier New" w:cs="Courier New"/>
@@ -2946,29 +2202,7 @@
           <w:szCs w:val="21"/>
           <w:lang w:eastAsia="pt-BR"/>
         </w:rPr>
-        <w:t>'</w:t>
-      </w:r>
-      <w:proofErr w:type="spellStart"/>
-      <w:r>
-        <w:rPr>
-          <w:rFonts w:ascii="Courier New" w:eastAsia="Times New Roman" w:hAnsi="Courier New" w:cs="Courier New"/>
-          <w:color w:val="CE9178"/>
-          <w:sz w:val="21"/>
-          <w:szCs w:val="21"/>
-          <w:lang w:eastAsia="pt-BR"/>
-        </w:rPr>
-        <w:t>filmeId</w:t>
-      </w:r>
-      <w:proofErr w:type="spellEnd"/>
-      <w:r>
-        <w:rPr>
-          <w:rFonts w:ascii="Courier New" w:eastAsia="Times New Roman" w:hAnsi="Courier New" w:cs="Courier New"/>
-          <w:color w:val="CE9178"/>
-          <w:sz w:val="21"/>
-          <w:szCs w:val="21"/>
-          <w:lang w:eastAsia="pt-BR"/>
-        </w:rPr>
-        <w:t>'</w:t>
+        <w:t>'filmeId'</w:t>
       </w:r>
       <w:r>
         <w:rPr>
@@ -2988,20 +2222,8 @@
           <w:szCs w:val="21"/>
           <w:lang w:eastAsia="pt-BR"/>
         </w:rPr>
-        <w:t>.</w:t>
-      </w:r>
-      <w:proofErr w:type="spellStart"/>
-      <w:r>
-        <w:rPr>
-          <w:rFonts w:ascii="Courier New" w:eastAsia="Times New Roman" w:hAnsi="Courier New" w:cs="Courier New"/>
-          <w:color w:val="D4D4D4"/>
-          <w:sz w:val="21"/>
-          <w:szCs w:val="21"/>
-          <w:lang w:eastAsia="pt-BR"/>
-        </w:rPr>
-        <w:t>nota.mean</w:t>
-      </w:r>
-      <w:proofErr w:type="spellEnd"/>
+        <w:t>.nota.mean</w:t>
+      </w:r>
       <w:r>
         <w:rPr>
           <w:rFonts w:ascii="Courier New" w:eastAsia="Times New Roman" w:hAnsi="Courier New" w:cs="Courier New"/>
@@ -3025,8 +2247,6 @@
           <w:lang w:eastAsia="pt-BR"/>
         </w:rPr>
       </w:pPr>
-      <w:proofErr w:type="spellStart"/>
-      <w:proofErr w:type="gramStart"/>
       <w:r>
         <w:rPr>
           <w:rFonts w:ascii="Courier New" w:eastAsia="Times New Roman" w:hAnsi="Courier New" w:cs="Courier New"/>
@@ -3037,8 +2257,6 @@
         </w:rPr>
         <w:t>sns.boxplot</w:t>
       </w:r>
-      <w:proofErr w:type="spellEnd"/>
-      <w:proofErr w:type="gramEnd"/>
       <w:r>
         <w:rPr>
           <w:rFonts w:ascii="Courier New" w:eastAsia="Times New Roman" w:hAnsi="Courier New" w:cs="Courier New"/>
@@ -3049,7 +2267,6 @@
         </w:rPr>
         <w:t>(</w:t>
       </w:r>
-      <w:proofErr w:type="spellStart"/>
       <w:r>
         <w:rPr>
           <w:rFonts w:ascii="Courier New" w:eastAsia="Times New Roman" w:hAnsi="Courier New" w:cs="Courier New"/>
@@ -3060,7 +2277,6 @@
         </w:rPr>
         <w:t>medias_por_filme</w:t>
       </w:r>
-      <w:proofErr w:type="spellEnd"/>
       <w:r>
         <w:rPr>
           <w:rFonts w:ascii="Courier New" w:eastAsia="Times New Roman" w:hAnsi="Courier New" w:cs="Courier New"/>
@@ -3158,43 +2374,7 @@
           <w:szCs w:val="24"/>
         </w:rPr>
         <w:lastRenderedPageBreak/>
-        <w:t xml:space="preserve"> Geralmente </w:t>
-      </w:r>
-      <w:proofErr w:type="spellStart"/>
-      <w:r>
-        <w:rPr>
-          <w:rFonts w:ascii="Times New Roman" w:hAnsi="Times New Roman" w:cs="Times New Roman"/>
-          <w:sz w:val="24"/>
-          <w:szCs w:val="24"/>
-        </w:rPr>
-        <w:t>boxplots</w:t>
-      </w:r>
-      <w:proofErr w:type="spellEnd"/>
-      <w:r>
-        <w:rPr>
-          <w:rFonts w:ascii="Times New Roman" w:hAnsi="Times New Roman" w:cs="Times New Roman"/>
-          <w:sz w:val="24"/>
-          <w:szCs w:val="24"/>
-        </w:rPr>
-        <w:t xml:space="preserve"> são exibidos na vertical e não horizontal. Para alterar isso basta passar </w:t>
-      </w:r>
-      <w:proofErr w:type="gramStart"/>
-      <w:r>
-        <w:rPr>
-          <w:rFonts w:ascii="Times New Roman" w:hAnsi="Times New Roman" w:cs="Times New Roman"/>
-          <w:sz w:val="24"/>
-          <w:szCs w:val="24"/>
-        </w:rPr>
-        <w:t>nosso s</w:t>
-      </w:r>
-      <w:proofErr w:type="gramEnd"/>
-      <w:r>
-        <w:rPr>
-          <w:rFonts w:ascii="Times New Roman" w:hAnsi="Times New Roman" w:cs="Times New Roman"/>
-          <w:sz w:val="24"/>
-          <w:szCs w:val="24"/>
-        </w:rPr>
-        <w:t xml:space="preserve"> como y:</w:t>
+        <w:t xml:space="preserve"> Geralmente boxplots são exibidos na vertical e não horizontal. Para alterar isso basta passar nosso s como y:</w:t>
       </w:r>
     </w:p>
     <w:p>
@@ -3209,8 +2389,6 @@
           <w:lang w:eastAsia="pt-BR"/>
         </w:rPr>
       </w:pPr>
-      <w:proofErr w:type="spellStart"/>
-      <w:proofErr w:type="gramStart"/>
       <w:r>
         <w:rPr>
           <w:rFonts w:ascii="Courier New" w:eastAsia="Times New Roman" w:hAnsi="Courier New" w:cs="Courier New"/>
@@ -3221,8 +2399,6 @@
         </w:rPr>
         <w:t>sns.boxplot</w:t>
       </w:r>
-      <w:proofErr w:type="spellEnd"/>
-      <w:proofErr w:type="gramEnd"/>
       <w:r>
         <w:rPr>
           <w:rFonts w:ascii="Courier New" w:eastAsia="Times New Roman" w:hAnsi="Courier New" w:cs="Courier New"/>
@@ -3241,20 +2417,8 @@
           <w:szCs w:val="21"/>
           <w:lang w:eastAsia="pt-BR"/>
         </w:rPr>
-        <w:t>y=</w:t>
-      </w:r>
-      <w:proofErr w:type="spellStart"/>
-      <w:r>
-        <w:rPr>
-          <w:rFonts w:ascii="Courier New" w:eastAsia="Times New Roman" w:hAnsi="Courier New" w:cs="Courier New"/>
-          <w:color w:val="D4D4D4"/>
-          <w:sz w:val="21"/>
-          <w:szCs w:val="21"/>
-          <w:lang w:eastAsia="pt-BR"/>
-        </w:rPr>
-        <w:t>medias_por_filme</w:t>
-      </w:r>
-      <w:proofErr w:type="spellEnd"/>
+        <w:t>y=medias_por_filme</w:t>
+      </w:r>
       <w:r>
         <w:rPr>
           <w:rFonts w:ascii="Courier New" w:eastAsia="Times New Roman" w:hAnsi="Courier New" w:cs="Courier New"/>
@@ -3351,45 +2515,7 @@
           <w:sz w:val="24"/>
           <w:szCs w:val="24"/>
         </w:rPr>
-        <w:t xml:space="preserve">Para fazer um histograma no </w:t>
-      </w:r>
-      <w:proofErr w:type="spellStart"/>
-      <w:r>
-        <w:rPr>
-          <w:rFonts w:ascii="Times New Roman" w:hAnsi="Times New Roman" w:cs="Times New Roman"/>
-          <w:sz w:val="24"/>
-          <w:szCs w:val="24"/>
-        </w:rPr>
-        <w:t>seaborn</w:t>
-      </w:r>
-      <w:proofErr w:type="spellEnd"/>
-      <w:r>
-        <w:rPr>
-          <w:rFonts w:ascii="Times New Roman" w:hAnsi="Times New Roman" w:cs="Times New Roman"/>
-          <w:sz w:val="24"/>
-          <w:szCs w:val="24"/>
-        </w:rPr>
-        <w:t xml:space="preserve"> a nomenclatura muda, se tornando </w:t>
-      </w:r>
-      <w:proofErr w:type="spellStart"/>
-      <w:proofErr w:type="gramStart"/>
-      <w:r>
-        <w:rPr>
-          <w:rFonts w:ascii="Times New Roman" w:hAnsi="Times New Roman" w:cs="Times New Roman"/>
-          <w:sz w:val="24"/>
-          <w:szCs w:val="24"/>
-        </w:rPr>
-        <w:t>sns.distplot</w:t>
-      </w:r>
-      <w:proofErr w:type="spellEnd"/>
-      <w:proofErr w:type="gramEnd"/>
-      <w:r>
-        <w:rPr>
-          <w:rFonts w:ascii="Times New Roman" w:hAnsi="Times New Roman" w:cs="Times New Roman"/>
-          <w:sz w:val="24"/>
-          <w:szCs w:val="24"/>
-        </w:rPr>
-        <w:t>(), ou seja, gráfico de distribuição. Sua visualização é diferente também:</w:t>
+        <w:t>Para fazer um histograma no seaborn a nomenclatura muda, se tornando sns.distplot(), ou seja, gráfico de distribuição. Sua visualização é diferente também:</w:t>
       </w:r>
     </w:p>
     <w:p>
@@ -3404,8 +2530,6 @@
           <w:lang w:eastAsia="pt-BR"/>
         </w:rPr>
       </w:pPr>
-      <w:proofErr w:type="spellStart"/>
-      <w:proofErr w:type="gramStart"/>
       <w:r>
         <w:rPr>
           <w:rFonts w:ascii="Courier New" w:eastAsia="Times New Roman" w:hAnsi="Courier New" w:cs="Courier New"/>
@@ -3416,8 +2540,6 @@
         </w:rPr>
         <w:t>sns.distplot</w:t>
       </w:r>
-      <w:proofErr w:type="spellEnd"/>
-      <w:proofErr w:type="gramEnd"/>
       <w:r>
         <w:rPr>
           <w:rFonts w:ascii="Courier New" w:eastAsia="Times New Roman" w:hAnsi="Courier New" w:cs="Courier New"/>
@@ -3428,7 +2550,6 @@
         </w:rPr>
         <w:t>(</w:t>
       </w:r>
-      <w:proofErr w:type="spellStart"/>
       <w:r>
         <w:rPr>
           <w:rFonts w:ascii="Courier New" w:eastAsia="Times New Roman" w:hAnsi="Courier New" w:cs="Courier New"/>
@@ -3439,7 +2560,6 @@
         </w:rPr>
         <w:t>medias_por_filme</w:t>
       </w:r>
-      <w:proofErr w:type="spellEnd"/>
       <w:r>
         <w:rPr>
           <w:rFonts w:ascii="Courier New" w:eastAsia="Times New Roman" w:hAnsi="Courier New" w:cs="Courier New"/>
@@ -3536,25 +2656,7 @@
           <w:sz w:val="24"/>
           <w:szCs w:val="24"/>
         </w:rPr>
-        <w:t xml:space="preserve"> Podemos notar que esse histograma é diferente do que </w:t>
-      </w:r>
-      <w:proofErr w:type="gramStart"/>
-      <w:r>
-        <w:rPr>
-          <w:rFonts w:ascii="Times New Roman" w:hAnsi="Times New Roman" w:cs="Times New Roman"/>
-          <w:sz w:val="24"/>
-          <w:szCs w:val="24"/>
-        </w:rPr>
-        <w:t>o pandas</w:t>
-      </w:r>
-      <w:proofErr w:type="gramEnd"/>
-      <w:r>
-        <w:rPr>
-          <w:rFonts w:ascii="Times New Roman" w:hAnsi="Times New Roman" w:cs="Times New Roman"/>
-          <w:sz w:val="24"/>
-          <w:szCs w:val="24"/>
-        </w:rPr>
-        <w:t xml:space="preserve"> fez, mas isso ocorre de acordo com a distribuição de barras que cada um determina fazer.</w:t>
+        <w:t xml:space="preserve"> Podemos notar que esse histograma é diferente do que o pandas fez, mas isso ocorre de acordo com a distribuição de barras que cada um determina fazer.</w:t>
       </w:r>
     </w:p>
     <w:p>
@@ -3578,43 +2680,7 @@
           <w:sz w:val="24"/>
           <w:szCs w:val="24"/>
         </w:rPr>
-        <w:t xml:space="preserve"> </w:t>
-      </w:r>
-      <w:proofErr w:type="gramStart"/>
-      <w:r>
-        <w:rPr>
-          <w:rFonts w:ascii="Times New Roman" w:hAnsi="Times New Roman" w:cs="Times New Roman"/>
-          <w:sz w:val="24"/>
-          <w:szCs w:val="24"/>
-        </w:rPr>
-        <w:t>O pandas</w:t>
-      </w:r>
-      <w:proofErr w:type="gramEnd"/>
-      <w:r>
-        <w:rPr>
-          <w:rFonts w:ascii="Times New Roman" w:hAnsi="Times New Roman" w:cs="Times New Roman"/>
-          <w:sz w:val="24"/>
-          <w:szCs w:val="24"/>
-        </w:rPr>
-        <w:t xml:space="preserve"> fez 10 separações/caixinhas/barras para distribuir as notas, já o </w:t>
-      </w:r>
-      <w:proofErr w:type="spellStart"/>
-      <w:r>
-        <w:rPr>
-          <w:rFonts w:ascii="Times New Roman" w:hAnsi="Times New Roman" w:cs="Times New Roman"/>
-          <w:sz w:val="24"/>
-          <w:szCs w:val="24"/>
-        </w:rPr>
-        <w:t>seaborn</w:t>
-      </w:r>
-      <w:proofErr w:type="spellEnd"/>
-      <w:r>
-        <w:rPr>
-          <w:rFonts w:ascii="Times New Roman" w:hAnsi="Times New Roman" w:cs="Times New Roman"/>
-          <w:sz w:val="24"/>
-          <w:szCs w:val="24"/>
-        </w:rPr>
-        <w:t xml:space="preserve"> fez MUITO mais, por isso a exibição fica diferente</w:t>
+        <w:t xml:space="preserve"> O pandas fez 10 separações/caixinhas/barras para distribuir as notas, já o seaborn fez MUITO mais, por isso a exibição fica diferente</w:t>
       </w:r>
       <w:r>
         <w:rPr>
@@ -3654,43 +2720,7 @@
           <w:sz w:val="24"/>
           <w:szCs w:val="24"/>
         </w:rPr>
-        <w:t xml:space="preserve"> Entretanto, se quisermos podemos escolher quantas caixinhas o </w:t>
-      </w:r>
-      <w:proofErr w:type="spellStart"/>
-      <w:r>
-        <w:rPr>
-          <w:rFonts w:ascii="Times New Roman" w:hAnsi="Times New Roman" w:cs="Times New Roman"/>
-          <w:sz w:val="24"/>
-          <w:szCs w:val="24"/>
-        </w:rPr>
-        <w:t>seaborn</w:t>
-      </w:r>
-      <w:proofErr w:type="spellEnd"/>
-      <w:r>
-        <w:rPr>
-          <w:rFonts w:ascii="Times New Roman" w:hAnsi="Times New Roman" w:cs="Times New Roman"/>
-          <w:sz w:val="24"/>
-          <w:szCs w:val="24"/>
-        </w:rPr>
-        <w:t xml:space="preserve"> vai exibir, isto é, quantos </w:t>
-      </w:r>
-      <w:proofErr w:type="spellStart"/>
-      <w:r>
-        <w:rPr>
-          <w:rFonts w:ascii="Times New Roman" w:hAnsi="Times New Roman" w:cs="Times New Roman"/>
-          <w:sz w:val="24"/>
-          <w:szCs w:val="24"/>
-        </w:rPr>
-        <w:t>bins</w:t>
-      </w:r>
-      <w:proofErr w:type="spellEnd"/>
-      <w:r>
-        <w:rPr>
-          <w:rFonts w:ascii="Times New Roman" w:hAnsi="Times New Roman" w:cs="Times New Roman"/>
-          <w:sz w:val="24"/>
-          <w:szCs w:val="24"/>
-        </w:rPr>
-        <w:t xml:space="preserve">=n queremos que ele faça para exibir o gráfico, passando esse </w:t>
+        <w:t xml:space="preserve"> Entretanto, se quisermos podemos escolher quantas caixinhas o seaborn vai exibir, isto é, quantos bins=n queremos que ele faça para exibir o gráfico, passando esse </w:t>
       </w:r>
       <w:r>
         <w:rPr>
@@ -3699,25 +2729,7 @@
           <w:szCs w:val="24"/>
         </w:rPr>
         <w:lastRenderedPageBreak/>
-        <w:t xml:space="preserve">como segundo parâmetro/argumento na hora de fazer o </w:t>
-      </w:r>
-      <w:proofErr w:type="spellStart"/>
-      <w:r>
-        <w:rPr>
-          <w:rFonts w:ascii="Times New Roman" w:hAnsi="Times New Roman" w:cs="Times New Roman"/>
-          <w:sz w:val="24"/>
-          <w:szCs w:val="24"/>
-        </w:rPr>
-        <w:t>plot</w:t>
-      </w:r>
-      <w:proofErr w:type="spellEnd"/>
-      <w:r>
-        <w:rPr>
-          <w:rFonts w:ascii="Times New Roman" w:hAnsi="Times New Roman" w:cs="Times New Roman"/>
-          <w:sz w:val="24"/>
-          <w:szCs w:val="24"/>
-        </w:rPr>
-        <w:t>:</w:t>
+        <w:t>como segundo parâmetro/argumento na hora de fazer o plot:</w:t>
       </w:r>
     </w:p>
     <w:p>
@@ -3732,8 +2744,6 @@
           <w:lang w:eastAsia="pt-BR"/>
         </w:rPr>
       </w:pPr>
-      <w:proofErr w:type="spellStart"/>
-      <w:proofErr w:type="gramStart"/>
       <w:r>
         <w:rPr>
           <w:rFonts w:ascii="Courier New" w:eastAsia="Times New Roman" w:hAnsi="Courier New" w:cs="Courier New"/>
@@ -3744,8 +2754,6 @@
         </w:rPr>
         <w:t>sns.distplot</w:t>
       </w:r>
-      <w:proofErr w:type="spellEnd"/>
-      <w:proofErr w:type="gramEnd"/>
       <w:r>
         <w:rPr>
           <w:rFonts w:ascii="Courier New" w:eastAsia="Times New Roman" w:hAnsi="Courier New" w:cs="Courier New"/>
@@ -3756,7 +2764,6 @@
         </w:rPr>
         <w:t>(</w:t>
       </w:r>
-      <w:proofErr w:type="spellStart"/>
       <w:r>
         <w:rPr>
           <w:rFonts w:ascii="Courier New" w:eastAsia="Times New Roman" w:hAnsi="Courier New" w:cs="Courier New"/>
@@ -3767,7 +2774,6 @@
         </w:rPr>
         <w:t>medias_por_filme</w:t>
       </w:r>
-      <w:proofErr w:type="spellEnd"/>
       <w:r>
         <w:rPr>
           <w:rFonts w:ascii="Courier New" w:eastAsia="Times New Roman" w:hAnsi="Courier New" w:cs="Courier New"/>
@@ -3786,29 +2792,7 @@
           <w:szCs w:val="21"/>
           <w:lang w:eastAsia="pt-BR"/>
         </w:rPr>
-        <w:t> </w:t>
-      </w:r>
-      <w:proofErr w:type="spellStart"/>
-      <w:r>
-        <w:rPr>
-          <w:rFonts w:ascii="Courier New" w:eastAsia="Times New Roman" w:hAnsi="Courier New" w:cs="Courier New"/>
-          <w:color w:val="D4D4D4"/>
-          <w:sz w:val="21"/>
-          <w:szCs w:val="21"/>
-          <w:lang w:eastAsia="pt-BR"/>
-        </w:rPr>
-        <w:t>bins</w:t>
-      </w:r>
-      <w:proofErr w:type="spellEnd"/>
-      <w:r>
-        <w:rPr>
-          <w:rFonts w:ascii="Courier New" w:eastAsia="Times New Roman" w:hAnsi="Courier New" w:cs="Courier New"/>
-          <w:color w:val="D4D4D4"/>
-          <w:sz w:val="21"/>
-          <w:szCs w:val="21"/>
-          <w:lang w:eastAsia="pt-BR"/>
-        </w:rPr>
-        <w:t>=</w:t>
+        <w:t> bins=</w:t>
       </w:r>
       <w:r>
         <w:rPr>
@@ -3916,25 +2900,7 @@
           <w:sz w:val="24"/>
           <w:szCs w:val="24"/>
         </w:rPr>
-        <w:t xml:space="preserve"> Note que ao colocar 10 a distribuição fica exatamente igual ao </w:t>
-      </w:r>
-      <w:proofErr w:type="gramStart"/>
-      <w:r>
-        <w:rPr>
-          <w:rFonts w:ascii="Times New Roman" w:hAnsi="Times New Roman" w:cs="Times New Roman"/>
-          <w:sz w:val="24"/>
-          <w:szCs w:val="24"/>
-        </w:rPr>
-        <w:t>do pandas</w:t>
-      </w:r>
-      <w:proofErr w:type="gramEnd"/>
-      <w:r>
-        <w:rPr>
-          <w:rFonts w:ascii="Times New Roman" w:hAnsi="Times New Roman" w:cs="Times New Roman"/>
-          <w:sz w:val="24"/>
-          <w:szCs w:val="24"/>
-        </w:rPr>
-        <w:t>.</w:t>
+        <w:t xml:space="preserve"> Note que ao colocar 10 a distribuição fica exatamente igual ao do pandas.</w:t>
       </w:r>
     </w:p>
     <w:p>
@@ -3998,43 +2964,7 @@
           <w:sz w:val="24"/>
           <w:szCs w:val="24"/>
         </w:rPr>
-        <w:t xml:space="preserve"> Na prática o próprio </w:t>
-      </w:r>
-      <w:proofErr w:type="spellStart"/>
-      <w:r>
-        <w:rPr>
-          <w:rFonts w:ascii="Times New Roman" w:hAnsi="Times New Roman" w:cs="Times New Roman"/>
-          <w:sz w:val="24"/>
-          <w:szCs w:val="24"/>
-        </w:rPr>
-        <w:t>seaborn</w:t>
-      </w:r>
-      <w:proofErr w:type="spellEnd"/>
-      <w:r>
-        <w:rPr>
-          <w:rFonts w:ascii="Times New Roman" w:hAnsi="Times New Roman" w:cs="Times New Roman"/>
-          <w:sz w:val="24"/>
-          <w:szCs w:val="24"/>
-        </w:rPr>
-        <w:t xml:space="preserve"> já faz uns cálculos para determinar qual seria a quantidade de </w:t>
-      </w:r>
-      <w:proofErr w:type="spellStart"/>
-      <w:r>
-        <w:rPr>
-          <w:rFonts w:ascii="Times New Roman" w:hAnsi="Times New Roman" w:cs="Times New Roman"/>
-          <w:sz w:val="24"/>
-          <w:szCs w:val="24"/>
-        </w:rPr>
-        <w:t>bins</w:t>
-      </w:r>
-      <w:proofErr w:type="spellEnd"/>
-      <w:r>
-        <w:rPr>
-          <w:rFonts w:ascii="Times New Roman" w:hAnsi="Times New Roman" w:cs="Times New Roman"/>
-          <w:sz w:val="24"/>
-          <w:szCs w:val="24"/>
-        </w:rPr>
-        <w:t xml:space="preserve"> necessárias para cada gráfico.</w:t>
+        <w:t xml:space="preserve"> Na prática o próprio seaborn já faz uns cálculos para determinar qual seria a quantidade de bins necessárias para cada gráfico.</w:t>
       </w:r>
     </w:p>
     <w:p>
@@ -4082,53 +3012,7 @@
           <w:sz w:val="24"/>
           <w:szCs w:val="24"/>
         </w:rPr>
-        <w:t xml:space="preserve">Tanto </w:t>
-      </w:r>
-      <w:proofErr w:type="gramStart"/>
-      <w:r>
-        <w:rPr>
-          <w:rFonts w:ascii="Times New Roman" w:hAnsi="Times New Roman" w:cs="Times New Roman"/>
-          <w:sz w:val="24"/>
-          <w:szCs w:val="24"/>
-        </w:rPr>
-        <w:t>o pandas</w:t>
-      </w:r>
-      <w:proofErr w:type="gramEnd"/>
-      <w:r>
-        <w:rPr>
-          <w:rFonts w:ascii="Times New Roman" w:hAnsi="Times New Roman" w:cs="Times New Roman"/>
-          <w:sz w:val="24"/>
-          <w:szCs w:val="24"/>
-        </w:rPr>
-        <w:t xml:space="preserve"> quanto o </w:t>
-      </w:r>
-      <w:proofErr w:type="spellStart"/>
-      <w:r>
-        <w:rPr>
-          <w:rFonts w:ascii="Times New Roman" w:hAnsi="Times New Roman" w:cs="Times New Roman"/>
-          <w:sz w:val="24"/>
-          <w:szCs w:val="24"/>
-        </w:rPr>
-        <w:t>seaborn</w:t>
-      </w:r>
-      <w:proofErr w:type="spellEnd"/>
-      <w:r>
-        <w:rPr>
-          <w:rFonts w:ascii="Times New Roman" w:hAnsi="Times New Roman" w:cs="Times New Roman"/>
-          <w:sz w:val="24"/>
-          <w:szCs w:val="24"/>
-        </w:rPr>
-        <w:t xml:space="preserve"> utilizam uma biblioteca bem baixo nível para produzir esses gráficos. A biblioteca que ambos usam é a </w:t>
-      </w:r>
-      <w:proofErr w:type="spellStart"/>
-      <w:proofErr w:type="gramStart"/>
-      <w:r>
-        <w:rPr>
-          <w:rFonts w:ascii="Times New Roman" w:hAnsi="Times New Roman" w:cs="Times New Roman"/>
-          <w:sz w:val="24"/>
-          <w:szCs w:val="24"/>
-        </w:rPr>
-        <w:t>matplotlib.</w:t>
+        <w:t>Tanto o pandas quanto o seaborn utilizam uma biblioteca bem baixo nível para produzir esses gráficos. A biblioteca que ambos usam é a matplotlib.</w:t>
       </w:r>
       <w:r>
         <w:rPr>
@@ -4138,26 +3022,14 @@
         </w:rPr>
         <w:t>pyplot</w:t>
       </w:r>
-      <w:proofErr w:type="spellEnd"/>
-      <w:proofErr w:type="gramEnd"/>
-      <w:r>
-        <w:rPr>
-          <w:rFonts w:ascii="Times New Roman" w:hAnsi="Times New Roman" w:cs="Times New Roman"/>
-          <w:sz w:val="24"/>
-          <w:szCs w:val="24"/>
-        </w:rPr>
-        <w:t xml:space="preserve">, sendo importada como </w:t>
-      </w:r>
-      <w:proofErr w:type="spellStart"/>
-      <w:r>
-        <w:rPr>
-          <w:rFonts w:ascii="Times New Roman" w:hAnsi="Times New Roman" w:cs="Times New Roman"/>
-          <w:sz w:val="24"/>
-          <w:szCs w:val="24"/>
-        </w:rPr>
-        <w:t>plt</w:t>
-      </w:r>
-      <w:proofErr w:type="spellEnd"/>
+      <w:r>
+        <w:rPr>
+          <w:rFonts w:ascii="Times New Roman" w:hAnsi="Times New Roman" w:cs="Times New Roman"/>
+          <w:sz w:val="24"/>
+          <w:szCs w:val="24"/>
+        </w:rPr>
+        <w:t>, sendo importada como plt</w:t>
+      </w:r>
       <w:r>
         <w:rPr>
           <w:rFonts w:ascii="Times New Roman" w:hAnsi="Times New Roman" w:cs="Times New Roman"/>
@@ -4205,31 +3077,7 @@
           <w:szCs w:val="21"/>
           <w:lang w:eastAsia="pt-BR"/>
         </w:rPr>
-        <w:t> </w:t>
-      </w:r>
-      <w:proofErr w:type="spellStart"/>
-      <w:proofErr w:type="gramStart"/>
-      <w:r>
-        <w:rPr>
-          <w:rFonts w:ascii="Courier New" w:eastAsia="Times New Roman" w:hAnsi="Courier New" w:cs="Courier New"/>
-          <w:color w:val="D4D4D4"/>
-          <w:sz w:val="21"/>
-          <w:szCs w:val="21"/>
-          <w:lang w:eastAsia="pt-BR"/>
-        </w:rPr>
-        <w:t>matplotlib.pyplot</w:t>
-      </w:r>
-      <w:proofErr w:type="spellEnd"/>
-      <w:proofErr w:type="gramEnd"/>
-      <w:r>
-        <w:rPr>
-          <w:rFonts w:ascii="Courier New" w:eastAsia="Times New Roman" w:hAnsi="Courier New" w:cs="Courier New"/>
-          <w:color w:val="D4D4D4"/>
-          <w:sz w:val="21"/>
-          <w:szCs w:val="21"/>
-          <w:lang w:eastAsia="pt-BR"/>
-        </w:rPr>
-        <w:t> </w:t>
+        <w:t> matplotlib.pyplot </w:t>
       </w:r>
       <w:r>
         <w:rPr>
@@ -4249,20 +3097,8 @@
           <w:szCs w:val="21"/>
           <w:lang w:eastAsia="pt-BR"/>
         </w:rPr>
-        <w:t> </w:t>
-      </w:r>
-      <w:proofErr w:type="spellStart"/>
-      <w:r>
-        <w:rPr>
-          <w:rFonts w:ascii="Courier New" w:eastAsia="Times New Roman" w:hAnsi="Courier New" w:cs="Courier New"/>
-          <w:color w:val="D4D4D4"/>
-          <w:sz w:val="21"/>
-          <w:szCs w:val="21"/>
-          <w:lang w:eastAsia="pt-BR"/>
-        </w:rPr>
-        <w:t>plt</w:t>
-      </w:r>
-      <w:proofErr w:type="spellEnd"/>
+        <w:t> plt</w:t>
+      </w:r>
     </w:p>
     <w:p>
       <w:pPr>
@@ -4276,8 +3112,6 @@
           <w:lang w:eastAsia="pt-BR"/>
         </w:rPr>
       </w:pPr>
-      <w:proofErr w:type="spellStart"/>
-      <w:proofErr w:type="gramStart"/>
       <w:r>
         <w:rPr>
           <w:rFonts w:ascii="Courier New" w:eastAsia="Times New Roman" w:hAnsi="Courier New" w:cs="Courier New"/>
@@ -4288,8 +3122,6 @@
         </w:rPr>
         <w:t>plt.hist</w:t>
       </w:r>
-      <w:proofErr w:type="spellEnd"/>
-      <w:proofErr w:type="gramEnd"/>
       <w:r>
         <w:rPr>
           <w:rFonts w:ascii="Courier New" w:eastAsia="Times New Roman" w:hAnsi="Courier New" w:cs="Courier New"/>
@@ -4300,7 +3132,6 @@
         </w:rPr>
         <w:t>(</w:t>
       </w:r>
-      <w:proofErr w:type="spellStart"/>
       <w:r>
         <w:rPr>
           <w:rFonts w:ascii="Courier New" w:eastAsia="Times New Roman" w:hAnsi="Courier New" w:cs="Courier New"/>
@@ -4311,7 +3142,6 @@
         </w:rPr>
         <w:t>medias_por_filme</w:t>
       </w:r>
-      <w:proofErr w:type="spellEnd"/>
       <w:r>
         <w:rPr>
           <w:rFonts w:ascii="Courier New" w:eastAsia="Times New Roman" w:hAnsi="Courier New" w:cs="Courier New"/>
@@ -4409,43 +3239,7 @@
           <w:sz w:val="24"/>
           <w:szCs w:val="24"/>
         </w:rPr>
-        <w:t xml:space="preserve"> Essa </w:t>
-      </w:r>
-      <w:proofErr w:type="spellStart"/>
-      <w:r>
-        <w:rPr>
-          <w:rFonts w:ascii="Times New Roman" w:hAnsi="Times New Roman" w:cs="Times New Roman"/>
-          <w:sz w:val="24"/>
-          <w:szCs w:val="24"/>
-        </w:rPr>
-        <w:t>lib</w:t>
-      </w:r>
-      <w:proofErr w:type="spellEnd"/>
-      <w:r>
-        <w:rPr>
-          <w:rFonts w:ascii="Times New Roman" w:hAnsi="Times New Roman" w:cs="Times New Roman"/>
-          <w:sz w:val="24"/>
-          <w:szCs w:val="24"/>
-        </w:rPr>
-        <w:t xml:space="preserve"> possui diversos métodos, parâmetros que podem ser passados para alterar e modificar nossos gráficos de diversos modos que não vamos ver nesse curso, mas sim no data </w:t>
-      </w:r>
-      <w:proofErr w:type="spellStart"/>
-      <w:r>
-        <w:rPr>
-          <w:rFonts w:ascii="Times New Roman" w:hAnsi="Times New Roman" w:cs="Times New Roman"/>
-          <w:sz w:val="24"/>
-          <w:szCs w:val="24"/>
-        </w:rPr>
-        <w:t>visualization</w:t>
-      </w:r>
-      <w:proofErr w:type="spellEnd"/>
-      <w:r>
-        <w:rPr>
-          <w:rFonts w:ascii="Times New Roman" w:hAnsi="Times New Roman" w:cs="Times New Roman"/>
-          <w:sz w:val="24"/>
-          <w:szCs w:val="24"/>
-        </w:rPr>
-        <w:t xml:space="preserve"> mais pra frente.</w:t>
+        <w:t xml:space="preserve"> Essa lib possui diversos métodos, parâmetros que podem ser passados para alterar e modificar nossos gráficos de diversos modos que não vamos ver nesse curso, mas sim no data visualization mais pra frente.</w:t>
       </w:r>
     </w:p>
     <w:p>
@@ -4469,135 +3263,7 @@
           <w:sz w:val="24"/>
           <w:szCs w:val="24"/>
         </w:rPr>
-        <w:t xml:space="preserve">Voltando um pouco nas anotações vimos que o </w:t>
-      </w:r>
-      <w:proofErr w:type="spellStart"/>
-      <w:r>
-        <w:rPr>
-          <w:rFonts w:ascii="Times New Roman" w:hAnsi="Times New Roman" w:cs="Times New Roman"/>
-          <w:sz w:val="24"/>
-          <w:szCs w:val="24"/>
-        </w:rPr>
-        <w:t>boxplot</w:t>
-      </w:r>
-      <w:proofErr w:type="spellEnd"/>
-      <w:r>
-        <w:rPr>
-          <w:rFonts w:ascii="Times New Roman" w:hAnsi="Times New Roman" w:cs="Times New Roman"/>
-          <w:sz w:val="24"/>
-          <w:szCs w:val="24"/>
-        </w:rPr>
-        <w:t xml:space="preserve"> do </w:t>
-      </w:r>
-      <w:proofErr w:type="spellStart"/>
-      <w:r>
-        <w:rPr>
-          <w:rFonts w:ascii="Times New Roman" w:hAnsi="Times New Roman" w:cs="Times New Roman"/>
-          <w:sz w:val="24"/>
-          <w:szCs w:val="24"/>
-        </w:rPr>
-        <w:t>seaborn</w:t>
-      </w:r>
-      <w:proofErr w:type="spellEnd"/>
-      <w:r>
-        <w:rPr>
-          <w:rFonts w:ascii="Times New Roman" w:hAnsi="Times New Roman" w:cs="Times New Roman"/>
-          <w:sz w:val="24"/>
-          <w:szCs w:val="24"/>
-        </w:rPr>
-        <w:t xml:space="preserve"> ficou achatado quando mudamos para a horizontal. Para alterar isso podemos utilizar a biblioteca </w:t>
-      </w:r>
-      <w:proofErr w:type="spellStart"/>
-      <w:r>
-        <w:rPr>
-          <w:rFonts w:ascii="Times New Roman" w:hAnsi="Times New Roman" w:cs="Times New Roman"/>
-          <w:sz w:val="24"/>
-          <w:szCs w:val="24"/>
-        </w:rPr>
-        <w:t>plt</w:t>
-      </w:r>
-      <w:proofErr w:type="spellEnd"/>
-      <w:r>
-        <w:rPr>
-          <w:rFonts w:ascii="Times New Roman" w:hAnsi="Times New Roman" w:cs="Times New Roman"/>
-          <w:sz w:val="24"/>
-          <w:szCs w:val="24"/>
-        </w:rPr>
-        <w:t xml:space="preserve">, uma vez que ela é quem está sendo rodada por baixo dos panos pelas outras </w:t>
-      </w:r>
-      <w:proofErr w:type="spellStart"/>
-      <w:r>
-        <w:rPr>
-          <w:rFonts w:ascii="Times New Roman" w:hAnsi="Times New Roman" w:cs="Times New Roman"/>
-          <w:sz w:val="24"/>
-          <w:szCs w:val="24"/>
-        </w:rPr>
-        <w:t>libs</w:t>
-      </w:r>
-      <w:proofErr w:type="spellEnd"/>
-      <w:r>
-        <w:rPr>
-          <w:rFonts w:ascii="Times New Roman" w:hAnsi="Times New Roman" w:cs="Times New Roman"/>
-          <w:sz w:val="24"/>
-          <w:szCs w:val="24"/>
-        </w:rPr>
-        <w:t xml:space="preserve"> que estamos utilizando. Para configurar o tamanho da imagem do gráfico utilizamos o </w:t>
-      </w:r>
-      <w:proofErr w:type="spellStart"/>
-      <w:proofErr w:type="gramStart"/>
-      <w:r>
-        <w:rPr>
-          <w:rFonts w:ascii="Times New Roman" w:hAnsi="Times New Roman" w:cs="Times New Roman"/>
-          <w:sz w:val="24"/>
-          <w:szCs w:val="24"/>
-        </w:rPr>
-        <w:t>plt.figure</w:t>
-      </w:r>
-      <w:proofErr w:type="spellEnd"/>
-      <w:proofErr w:type="gramEnd"/>
-      <w:r>
-        <w:rPr>
-          <w:rFonts w:ascii="Times New Roman" w:hAnsi="Times New Roman" w:cs="Times New Roman"/>
-          <w:sz w:val="24"/>
-          <w:szCs w:val="24"/>
-        </w:rPr>
-        <w:t>(</w:t>
-      </w:r>
-      <w:proofErr w:type="spellStart"/>
-      <w:r>
-        <w:rPr>
-          <w:rFonts w:ascii="Times New Roman" w:hAnsi="Times New Roman" w:cs="Times New Roman"/>
-          <w:sz w:val="24"/>
-          <w:szCs w:val="24"/>
-        </w:rPr>
-        <w:t>figsize</w:t>
-      </w:r>
-      <w:proofErr w:type="spellEnd"/>
-      <w:r>
-        <w:rPr>
-          <w:rFonts w:ascii="Times New Roman" w:hAnsi="Times New Roman" w:cs="Times New Roman"/>
-          <w:sz w:val="24"/>
-          <w:szCs w:val="24"/>
-        </w:rPr>
-        <w:t>=(</w:t>
-      </w:r>
-      <w:proofErr w:type="spellStart"/>
-      <w:r>
-        <w:rPr>
-          <w:rFonts w:ascii="Times New Roman" w:hAnsi="Times New Roman" w:cs="Times New Roman"/>
-          <w:sz w:val="24"/>
-          <w:szCs w:val="24"/>
-        </w:rPr>
-        <w:t>x,y</w:t>
-      </w:r>
-      <w:proofErr w:type="spellEnd"/>
-      <w:r>
-        <w:rPr>
-          <w:rFonts w:ascii="Times New Roman" w:hAnsi="Times New Roman" w:cs="Times New Roman"/>
-          <w:sz w:val="24"/>
-          <w:szCs w:val="24"/>
-        </w:rPr>
-        <w:t>)), podendo ser totalmente personalizado:</w:t>
+        <w:t>Voltando um pouco nas anotações vimos que o boxplot do seaborn ficou achatado quando mudamos para a horizontal. Para alterar isso podemos utilizar a biblioteca plt, uma vez que ela é quem está sendo rodada por baixo dos panos pelas outras libs que estamos utilizando. Para configurar o tamanho da imagem do gráfico utilizamos o plt.figure(figsize=(x,y)), podendo ser totalmente personalizado:</w:t>
       </w:r>
     </w:p>
     <w:p>
@@ -4612,8 +3278,6 @@
           <w:lang w:eastAsia="pt-BR"/>
         </w:rPr>
       </w:pPr>
-      <w:proofErr w:type="spellStart"/>
-      <w:proofErr w:type="gramStart"/>
       <w:r>
         <w:rPr>
           <w:rFonts w:ascii="Courier New" w:eastAsia="Times New Roman" w:hAnsi="Courier New" w:cs="Courier New"/>
@@ -4624,8 +3288,6 @@
         </w:rPr>
         <w:t>plt.figure</w:t>
       </w:r>
-      <w:proofErr w:type="spellEnd"/>
-      <w:proofErr w:type="gramEnd"/>
       <w:r>
         <w:rPr>
           <w:rFonts w:ascii="Courier New" w:eastAsia="Times New Roman" w:hAnsi="Courier New" w:cs="Courier New"/>
@@ -4636,27 +3298,15 @@
         </w:rPr>
         <w:t>(</w:t>
       </w:r>
-      <w:proofErr w:type="spellStart"/>
-      <w:r>
-        <w:rPr>
-          <w:rFonts w:ascii="Courier New" w:eastAsia="Times New Roman" w:hAnsi="Courier New" w:cs="Courier New"/>
-          <w:color w:val="D4D4D4"/>
-          <w:sz w:val="21"/>
-          <w:szCs w:val="21"/>
-          <w:lang w:eastAsia="pt-BR"/>
-        </w:rPr>
-        <w:t>figsize</w:t>
-      </w:r>
-      <w:proofErr w:type="spellEnd"/>
-      <w:r>
-        <w:rPr>
-          <w:rFonts w:ascii="Courier New" w:eastAsia="Times New Roman" w:hAnsi="Courier New" w:cs="Courier New"/>
-          <w:color w:val="D4D4D4"/>
-          <w:sz w:val="21"/>
-          <w:szCs w:val="21"/>
-          <w:lang w:eastAsia="pt-BR"/>
-        </w:rPr>
-        <w:t>=</w:t>
+      <w:r>
+        <w:rPr>
+          <w:rFonts w:ascii="Courier New" w:eastAsia="Times New Roman" w:hAnsi="Courier New" w:cs="Courier New"/>
+          <w:color w:val="D4D4D4"/>
+          <w:sz w:val="21"/>
+          <w:szCs w:val="21"/>
+          <w:lang w:eastAsia="pt-BR"/>
+        </w:rPr>
+        <w:t>figsize=</w:t>
       </w:r>
       <w:r>
         <w:rPr>
@@ -4721,8 +3371,6 @@
           <w:lang w:eastAsia="pt-BR"/>
         </w:rPr>
       </w:pPr>
-      <w:proofErr w:type="spellStart"/>
-      <w:proofErr w:type="gramStart"/>
       <w:r>
         <w:rPr>
           <w:rFonts w:ascii="Courier New" w:eastAsia="Times New Roman" w:hAnsi="Courier New" w:cs="Courier New"/>
@@ -4733,8 +3381,6 @@
         </w:rPr>
         <w:t>sns.boxplot</w:t>
       </w:r>
-      <w:proofErr w:type="spellEnd"/>
-      <w:proofErr w:type="gramEnd"/>
       <w:r>
         <w:rPr>
           <w:rFonts w:ascii="Courier New" w:eastAsia="Times New Roman" w:hAnsi="Courier New" w:cs="Courier New"/>
@@ -4753,20 +3399,8 @@
           <w:szCs w:val="21"/>
           <w:lang w:eastAsia="pt-BR"/>
         </w:rPr>
-        <w:t>y=</w:t>
-      </w:r>
-      <w:proofErr w:type="spellStart"/>
-      <w:r>
-        <w:rPr>
-          <w:rFonts w:ascii="Courier New" w:eastAsia="Times New Roman" w:hAnsi="Courier New" w:cs="Courier New"/>
-          <w:color w:val="D4D4D4"/>
-          <w:sz w:val="21"/>
-          <w:szCs w:val="21"/>
-          <w:lang w:eastAsia="pt-BR"/>
-        </w:rPr>
-        <w:t>medias_por_filme</w:t>
-      </w:r>
-      <w:proofErr w:type="spellEnd"/>
+        <w:t>y=medias_por_filme</w:t>
+      </w:r>
       <w:r>
         <w:rPr>
           <w:rFonts w:ascii="Courier New" w:eastAsia="Times New Roman" w:hAnsi="Courier New" w:cs="Courier New"/>
@@ -4871,18 +3505,8 @@
           <w:sz w:val="24"/>
           <w:szCs w:val="24"/>
         </w:rPr>
-        <w:t xml:space="preserve">Histograma e </w:t>
-      </w:r>
-      <w:proofErr w:type="spellStart"/>
-      <w:r>
-        <w:rPr>
-          <w:rFonts w:ascii="Times New Roman" w:hAnsi="Times New Roman" w:cs="Times New Roman"/>
-          <w:sz w:val="24"/>
-          <w:szCs w:val="24"/>
-        </w:rPr>
-        <w:t>boxplot</w:t>
-      </w:r>
-      <w:proofErr w:type="spellEnd"/>
+        <w:t>Histograma e boxplot</w:t>
+      </w:r>
       <w:r>
         <w:rPr>
           <w:rFonts w:ascii="Times New Roman" w:hAnsi="Times New Roman" w:cs="Times New Roman"/>
@@ -4954,25 +3578,7 @@
           <w:sz w:val="24"/>
           <w:szCs w:val="24"/>
         </w:rPr>
-        <w:t xml:space="preserve">Já o </w:t>
-      </w:r>
-      <w:proofErr w:type="spellStart"/>
-      <w:r>
-        <w:rPr>
-          <w:rFonts w:ascii="Times New Roman" w:hAnsi="Times New Roman" w:cs="Times New Roman"/>
-          <w:sz w:val="24"/>
-          <w:szCs w:val="24"/>
-        </w:rPr>
-        <w:t>boxplot</w:t>
-      </w:r>
-      <w:proofErr w:type="spellEnd"/>
-      <w:r>
-        <w:rPr>
-          <w:rFonts w:ascii="Times New Roman" w:hAnsi="Times New Roman" w:cs="Times New Roman"/>
-          <w:sz w:val="24"/>
-          <w:szCs w:val="24"/>
-        </w:rPr>
-        <w:t>, também conhecido como "diagrama de caixa", é um método alternativo para o histograma. Uma de suas particularidades é mostrar a faixa em que está concentrada a média de valores.</w:t>
+        <w:t>Já o boxplot, também conhecido como "diagrama de caixa", é um método alternativo para o histograma. Uma de suas particularidades é mostrar a faixa em que está concentrada a média de valores.</w:t>
       </w:r>
     </w:p>
     <w:p>
@@ -5154,25 +3760,7 @@
           <w:sz w:val="24"/>
           <w:szCs w:val="24"/>
         </w:rPr>
-        <w:t xml:space="preserve">O que são </w:t>
-      </w:r>
-      <w:proofErr w:type="spellStart"/>
-      <w:r>
-        <w:rPr>
-          <w:rFonts w:ascii="Times New Roman" w:hAnsi="Times New Roman" w:cs="Times New Roman"/>
-          <w:sz w:val="24"/>
-          <w:szCs w:val="24"/>
-        </w:rPr>
-        <w:t>bins</w:t>
-      </w:r>
-      <w:proofErr w:type="spellEnd"/>
-      <w:r>
-        <w:rPr>
-          <w:rFonts w:ascii="Times New Roman" w:hAnsi="Times New Roman" w:cs="Times New Roman"/>
-          <w:sz w:val="24"/>
-          <w:szCs w:val="24"/>
-        </w:rPr>
-        <w:t>;</w:t>
+        <w:t>O que são bins;</w:t>
       </w:r>
     </w:p>
     <w:p>
@@ -5266,61 +3854,7 @@
           <w:sz w:val="24"/>
           <w:szCs w:val="24"/>
         </w:rPr>
-        <w:t xml:space="preserve">Site para baixar arquivos com 5000 </w:t>
-      </w:r>
-      <w:proofErr w:type="spellStart"/>
-      <w:r>
-        <w:rPr>
-          <w:rFonts w:ascii="Times New Roman" w:hAnsi="Times New Roman" w:cs="Times New Roman"/>
-          <w:sz w:val="24"/>
-          <w:szCs w:val="24"/>
-        </w:rPr>
-        <w:t>databases</w:t>
-      </w:r>
-      <w:proofErr w:type="spellEnd"/>
-      <w:r>
-        <w:rPr>
-          <w:rFonts w:ascii="Times New Roman" w:hAnsi="Times New Roman" w:cs="Times New Roman"/>
-          <w:sz w:val="24"/>
-          <w:szCs w:val="24"/>
-        </w:rPr>
-        <w:t xml:space="preserve"> de filmes chamado the </w:t>
-      </w:r>
-      <w:proofErr w:type="spellStart"/>
-      <w:r>
-        <w:rPr>
-          <w:rFonts w:ascii="Times New Roman" w:hAnsi="Times New Roman" w:cs="Times New Roman"/>
-          <w:sz w:val="24"/>
-          <w:szCs w:val="24"/>
-        </w:rPr>
-        <w:t>movie</w:t>
-      </w:r>
-      <w:proofErr w:type="spellEnd"/>
-      <w:r>
-        <w:rPr>
-          <w:rFonts w:ascii="Times New Roman" w:hAnsi="Times New Roman" w:cs="Times New Roman"/>
-          <w:sz w:val="24"/>
-          <w:szCs w:val="24"/>
-        </w:rPr>
-        <w:t xml:space="preserve"> </w:t>
-      </w:r>
-      <w:proofErr w:type="spellStart"/>
-      <w:r>
-        <w:rPr>
-          <w:rFonts w:ascii="Times New Roman" w:hAnsi="Times New Roman" w:cs="Times New Roman"/>
-          <w:sz w:val="24"/>
-          <w:szCs w:val="24"/>
-        </w:rPr>
-        <w:t>database</w:t>
-      </w:r>
-      <w:proofErr w:type="spellEnd"/>
-      <w:r>
-        <w:rPr>
-          <w:rFonts w:ascii="Times New Roman" w:hAnsi="Times New Roman" w:cs="Times New Roman"/>
-          <w:sz w:val="24"/>
-          <w:szCs w:val="24"/>
-        </w:rPr>
-        <w:t xml:space="preserve"> (TMDB 5000): </w:t>
+        <w:t xml:space="preserve">Site para baixar arquivos com 5000 databases de filmes chamado the movie database (TMDB 5000): </w:t>
       </w:r>
       <w:hyperlink r:id="rId24" w:history="1">
         <w:r>
@@ -5893,38 +4427,1019 @@
           <w:szCs w:val="24"/>
           <w:u w:val="single"/>
         </w:rPr>
-        <w:t xml:space="preserve">Aula 4 – Data </w:t>
-      </w:r>
-      <w:proofErr w:type="spellStart"/>
-      <w:r>
-        <w:rPr>
-          <w:rFonts w:ascii="Times New Roman" w:hAnsi="Times New Roman" w:cs="Times New Roman"/>
-          <w:b/>
-          <w:bCs/>
-          <w:sz w:val="24"/>
-          <w:szCs w:val="24"/>
-          <w:u w:val="single"/>
-        </w:rPr>
-        <w:t>Visualization</w:t>
-      </w:r>
-      <w:proofErr w:type="spellEnd"/>
-      <w:r>
-        <w:rPr>
-          <w:rFonts w:ascii="Times New Roman" w:hAnsi="Times New Roman" w:cs="Times New Roman"/>
-          <w:b/>
-          <w:bCs/>
-          <w:sz w:val="24"/>
-          <w:szCs w:val="24"/>
-          <w:u w:val="single"/>
+        <w:t>Aula 4 – Data Visualization:</w:t>
+      </w:r>
+    </w:p>
+    <w:p>
+      <w:pPr>
+        <w:pStyle w:val="PargrafodaLista"/>
+        <w:numPr>
+          <w:ilvl w:val="1"/>
+          <w:numId w:val="2"/>
+        </w:numPr>
+        <w:spacing w:before="240" w:line="360" w:lineRule="auto"/>
+        <w:jc w:val="both"/>
+        <w:rPr>
+          <w:rFonts w:ascii="Times New Roman" w:hAnsi="Times New Roman" w:cs="Times New Roman"/>
+          <w:sz w:val="24"/>
+          <w:szCs w:val="24"/>
+        </w:rPr>
+      </w:pPr>
+      <w:r>
+        <w:rPr>
+          <w:rFonts w:ascii="Times New Roman" w:hAnsi="Times New Roman" w:cs="Times New Roman"/>
+          <w:sz w:val="24"/>
+          <w:szCs w:val="24"/>
+        </w:rPr>
+        <w:t xml:space="preserve"> </w:t>
+      </w:r>
+      <w:r>
+        <w:rPr>
+          <w:rFonts w:ascii="Times New Roman" w:hAnsi="Times New Roman" w:cs="Times New Roman"/>
+          <w:sz w:val="24"/>
+          <w:szCs w:val="24"/>
+        </w:rPr>
+        <w:t>Para visualizar categorias ordinais podemos utilizar o value_counts()</w:t>
+      </w:r>
+      <w:r>
+        <w:rPr>
+          <w:rFonts w:ascii="Times New Roman" w:hAnsi="Times New Roman" w:cs="Times New Roman"/>
+          <w:sz w:val="24"/>
+          <w:szCs w:val="24"/>
+        </w:rPr>
+        <w:t xml:space="preserve"> para ver quantas vezes uma língua aparece em um df de filmes, por exemplo</w:t>
+      </w:r>
+      <w:r>
+        <w:rPr>
+          <w:rFonts w:ascii="Times New Roman" w:hAnsi="Times New Roman" w:cs="Times New Roman"/>
+          <w:sz w:val="24"/>
+          <w:szCs w:val="24"/>
+        </w:rPr>
+        <w:t>, uma vez que o value_counts() conta tudo, inclusive str’s</w:t>
+      </w:r>
+      <w:r>
+        <w:rPr>
+          <w:rFonts w:ascii="Times New Roman" w:hAnsi="Times New Roman" w:cs="Times New Roman"/>
+          <w:sz w:val="24"/>
+          <w:szCs w:val="24"/>
         </w:rPr>
         <w:t>:</w:t>
       </w:r>
     </w:p>
     <w:p>
       <w:pPr>
-        <w:pStyle w:val="PargrafodaLista"/>
-        <w:numPr>
-          <w:ilvl w:val="1"/>
+        <w:shd w:val="clear" w:color="auto" w:fill="1E1E1E"/>
+        <w:spacing w:after="0" w:line="285" w:lineRule="atLeast"/>
+        <w:rPr>
+          <w:rFonts w:ascii="Courier New" w:eastAsia="Times New Roman" w:hAnsi="Courier New" w:cs="Courier New"/>
+          <w:color w:val="D4D4D4"/>
+          <w:sz w:val="21"/>
+          <w:szCs w:val="21"/>
+          <w:lang w:val="en-US" w:eastAsia="pt-BR"/>
+        </w:rPr>
+      </w:pPr>
+      <w:r>
+        <w:rPr>
+          <w:rFonts w:ascii="Courier New" w:eastAsia="Times New Roman" w:hAnsi="Courier New" w:cs="Courier New"/>
+          <w:color w:val="D4D4D4"/>
+          <w:sz w:val="21"/>
+          <w:szCs w:val="21"/>
+          <w:lang w:val="en-US" w:eastAsia="pt-BR"/>
+        </w:rPr>
+        <w:t>tmdb</w:t>
+      </w:r>
+      <w:r>
+        <w:rPr>
+          <w:rFonts w:ascii="Courier New" w:eastAsia="Times New Roman" w:hAnsi="Courier New" w:cs="Courier New"/>
+          <w:color w:val="DCDCDC"/>
+          <w:sz w:val="21"/>
+          <w:szCs w:val="21"/>
+          <w:lang w:val="en-US" w:eastAsia="pt-BR"/>
+        </w:rPr>
+        <w:t>[</w:t>
+      </w:r>
+      <w:r>
+        <w:rPr>
+          <w:rFonts w:ascii="Courier New" w:eastAsia="Times New Roman" w:hAnsi="Courier New" w:cs="Courier New"/>
+          <w:color w:val="CE9178"/>
+          <w:sz w:val="21"/>
+          <w:szCs w:val="21"/>
+          <w:lang w:val="en-US" w:eastAsia="pt-BR"/>
+        </w:rPr>
+        <w:t>'original_language'</w:t>
+      </w:r>
+      <w:r>
+        <w:rPr>
+          <w:rFonts w:ascii="Courier New" w:eastAsia="Times New Roman" w:hAnsi="Courier New" w:cs="Courier New"/>
+          <w:color w:val="DCDCDC"/>
+          <w:sz w:val="21"/>
+          <w:szCs w:val="21"/>
+          <w:lang w:val="en-US" w:eastAsia="pt-BR"/>
+        </w:rPr>
+        <w:t>]</w:t>
+      </w:r>
+      <w:r>
+        <w:rPr>
+          <w:rFonts w:ascii="Courier New" w:eastAsia="Times New Roman" w:hAnsi="Courier New" w:cs="Courier New"/>
+          <w:color w:val="D4D4D4"/>
+          <w:sz w:val="21"/>
+          <w:szCs w:val="21"/>
+          <w:lang w:val="en-US" w:eastAsia="pt-BR"/>
+        </w:rPr>
+        <w:t>.value_counts</w:t>
+      </w:r>
+      <w:r>
+        <w:rPr>
+          <w:rFonts w:ascii="Courier New" w:eastAsia="Times New Roman" w:hAnsi="Courier New" w:cs="Courier New"/>
+          <w:color w:val="DCDCDC"/>
+          <w:sz w:val="21"/>
+          <w:szCs w:val="21"/>
+          <w:lang w:val="en-US" w:eastAsia="pt-BR"/>
+        </w:rPr>
+        <w:t>()</w:t>
+      </w:r>
+    </w:p>
+    <w:p>
+      <w:pPr>
+        <w:spacing w:before="240" w:line="360" w:lineRule="auto"/>
+        <w:jc w:val="center"/>
+        <w:rPr>
+          <w:rFonts w:ascii="Times New Roman" w:hAnsi="Times New Roman" w:cs="Times New Roman"/>
+          <w:sz w:val="24"/>
+          <w:szCs w:val="24"/>
+          <w:lang w:val="en-US"/>
+        </w:rPr>
+      </w:pPr>
+      <w:r>
+        <w:rPr>
+          <w:rFonts w:ascii="Times New Roman" w:hAnsi="Times New Roman" w:cs="Times New Roman"/>
+          <w:sz w:val="24"/>
+          <w:szCs w:val="24"/>
+          <w:lang w:val="en-US"/>
+        </w:rPr>
+        <w:drawing>
+          <wp:inline distT="0" distB="0" distL="0" distR="0" wp14:anchorId="579AACA2" wp14:editId="44590382">
+            <wp:extent cx="681318" cy="914400"/>
+            <wp:effectExtent l="0" t="0" r="5080" b="0"/>
+            <wp:docPr id="15" name="Imagem 15"/>
+            <wp:cNvGraphicFramePr>
+              <a:graphicFrameLocks xmlns:a="http://schemas.openxmlformats.org/drawingml/2006/main" noChangeAspect="1"/>
+            </wp:cNvGraphicFramePr>
+            <a:graphic xmlns:a="http://schemas.openxmlformats.org/drawingml/2006/main">
+              <a:graphicData uri="http://schemas.openxmlformats.org/drawingml/2006/picture">
+                <pic:pic xmlns:pic="http://schemas.openxmlformats.org/drawingml/2006/picture">
+                  <pic:nvPicPr>
+                    <pic:cNvPr id="1" name=""/>
+                    <pic:cNvPicPr/>
+                  </pic:nvPicPr>
+                  <pic:blipFill>
+                    <a:blip r:embed="rId26"/>
+                    <a:stretch>
+                      <a:fillRect/>
+                    </a:stretch>
+                  </pic:blipFill>
+                  <pic:spPr>
+                    <a:xfrm>
+                      <a:off x="0" y="0"/>
+                      <a:ext cx="683392" cy="917183"/>
+                    </a:xfrm>
+                    <a:prstGeom prst="rect">
+                      <a:avLst/>
+                    </a:prstGeom>
+                  </pic:spPr>
+                </pic:pic>
+              </a:graphicData>
+            </a:graphic>
+          </wp:inline>
+        </w:drawing>
+      </w:r>
+    </w:p>
+    <w:p>
+      <w:pPr>
+        <w:pStyle w:val="PargrafodaLista"/>
+        <w:numPr>
+          <w:ilvl w:val="2"/>
+          <w:numId w:val="2"/>
+        </w:numPr>
+        <w:spacing w:before="240" w:line="360" w:lineRule="auto"/>
+        <w:jc w:val="both"/>
+        <w:rPr>
+          <w:rFonts w:ascii="Times New Roman" w:hAnsi="Times New Roman" w:cs="Times New Roman"/>
+          <w:sz w:val="24"/>
+          <w:szCs w:val="24"/>
+        </w:rPr>
+      </w:pPr>
+      <w:r>
+        <w:rPr>
+          <w:rFonts w:ascii="Times New Roman" w:hAnsi="Times New Roman" w:cs="Times New Roman"/>
+          <w:sz w:val="24"/>
+          <w:szCs w:val="24"/>
+        </w:rPr>
+        <w:lastRenderedPageBreak/>
+        <w:t>Para remover o index de u</w:t>
+      </w:r>
+      <w:r>
+        <w:rPr>
+          <w:rFonts w:ascii="Times New Roman" w:hAnsi="Times New Roman" w:cs="Times New Roman"/>
+          <w:sz w:val="24"/>
+          <w:szCs w:val="24"/>
+        </w:rPr>
+        <w:t>ma series após converter ela para frame, usamos o método reset_index():</w:t>
+      </w:r>
+    </w:p>
+    <w:p>
+      <w:pPr>
+        <w:shd w:val="clear" w:color="auto" w:fill="1E1E1E"/>
+        <w:spacing w:after="0" w:line="285" w:lineRule="atLeast"/>
+        <w:rPr>
+          <w:rFonts w:ascii="Courier New" w:eastAsia="Times New Roman" w:hAnsi="Courier New" w:cs="Courier New"/>
+          <w:color w:val="D4D4D4"/>
+          <w:sz w:val="21"/>
+          <w:szCs w:val="21"/>
+          <w:lang w:val="en-US" w:eastAsia="pt-BR"/>
+        </w:rPr>
+      </w:pPr>
+      <w:r>
+        <w:rPr>
+          <w:rFonts w:ascii="Courier New" w:eastAsia="Times New Roman" w:hAnsi="Courier New" w:cs="Courier New"/>
+          <w:color w:val="D4D4D4"/>
+          <w:sz w:val="21"/>
+          <w:szCs w:val="21"/>
+          <w:lang w:val="en-US" w:eastAsia="pt-BR"/>
+        </w:rPr>
+        <w:t>tmdb</w:t>
+      </w:r>
+      <w:r>
+        <w:rPr>
+          <w:rFonts w:ascii="Courier New" w:eastAsia="Times New Roman" w:hAnsi="Courier New" w:cs="Courier New"/>
+          <w:color w:val="DCDCDC"/>
+          <w:sz w:val="21"/>
+          <w:szCs w:val="21"/>
+          <w:lang w:val="en-US" w:eastAsia="pt-BR"/>
+        </w:rPr>
+        <w:t>[</w:t>
+      </w:r>
+      <w:r>
+        <w:rPr>
+          <w:rFonts w:ascii="Courier New" w:eastAsia="Times New Roman" w:hAnsi="Courier New" w:cs="Courier New"/>
+          <w:color w:val="CE9178"/>
+          <w:sz w:val="21"/>
+          <w:szCs w:val="21"/>
+          <w:lang w:val="en-US" w:eastAsia="pt-BR"/>
+        </w:rPr>
+        <w:t>'original_language'</w:t>
+      </w:r>
+      <w:r>
+        <w:rPr>
+          <w:rFonts w:ascii="Courier New" w:eastAsia="Times New Roman" w:hAnsi="Courier New" w:cs="Courier New"/>
+          <w:color w:val="DCDCDC"/>
+          <w:sz w:val="21"/>
+          <w:szCs w:val="21"/>
+          <w:lang w:val="en-US" w:eastAsia="pt-BR"/>
+        </w:rPr>
+        <w:t>]</w:t>
+      </w:r>
+      <w:r>
+        <w:rPr>
+          <w:rFonts w:ascii="Courier New" w:eastAsia="Times New Roman" w:hAnsi="Courier New" w:cs="Courier New"/>
+          <w:color w:val="D4D4D4"/>
+          <w:sz w:val="21"/>
+          <w:szCs w:val="21"/>
+          <w:lang w:val="en-US" w:eastAsia="pt-BR"/>
+        </w:rPr>
+        <w:t>.value_counts</w:t>
+      </w:r>
+      <w:r>
+        <w:rPr>
+          <w:rFonts w:ascii="Courier New" w:eastAsia="Times New Roman" w:hAnsi="Courier New" w:cs="Courier New"/>
+          <w:color w:val="DCDCDC"/>
+          <w:sz w:val="21"/>
+          <w:szCs w:val="21"/>
+          <w:lang w:val="en-US" w:eastAsia="pt-BR"/>
+        </w:rPr>
+        <w:t>()</w:t>
+      </w:r>
+      <w:r>
+        <w:rPr>
+          <w:rFonts w:ascii="Courier New" w:eastAsia="Times New Roman" w:hAnsi="Courier New" w:cs="Courier New"/>
+          <w:color w:val="D4D4D4"/>
+          <w:sz w:val="21"/>
+          <w:szCs w:val="21"/>
+          <w:lang w:val="en-US" w:eastAsia="pt-BR"/>
+        </w:rPr>
+        <w:t>.to_frame</w:t>
+      </w:r>
+      <w:r>
+        <w:rPr>
+          <w:rFonts w:ascii="Courier New" w:eastAsia="Times New Roman" w:hAnsi="Courier New" w:cs="Courier New"/>
+          <w:color w:val="DCDCDC"/>
+          <w:sz w:val="21"/>
+          <w:szCs w:val="21"/>
+          <w:lang w:val="en-US" w:eastAsia="pt-BR"/>
+        </w:rPr>
+        <w:t>()</w:t>
+      </w:r>
+      <w:r>
+        <w:rPr>
+          <w:rFonts w:ascii="Courier New" w:eastAsia="Times New Roman" w:hAnsi="Courier New" w:cs="Courier New"/>
+          <w:color w:val="D4D4D4"/>
+          <w:sz w:val="21"/>
+          <w:szCs w:val="21"/>
+          <w:lang w:val="en-US" w:eastAsia="pt-BR"/>
+        </w:rPr>
+        <w:t>.reset_index</w:t>
+      </w:r>
+      <w:r>
+        <w:rPr>
+          <w:rFonts w:ascii="Courier New" w:eastAsia="Times New Roman" w:hAnsi="Courier New" w:cs="Courier New"/>
+          <w:color w:val="DCDCDC"/>
+          <w:sz w:val="21"/>
+          <w:szCs w:val="21"/>
+          <w:lang w:val="en-US" w:eastAsia="pt-BR"/>
+        </w:rPr>
+        <w:t>()</w:t>
+      </w:r>
+    </w:p>
+    <w:p>
+      <w:pPr>
+        <w:spacing w:before="240" w:line="360" w:lineRule="auto"/>
+        <w:jc w:val="center"/>
+        <w:rPr>
+          <w:rFonts w:ascii="Times New Roman" w:hAnsi="Times New Roman" w:cs="Times New Roman"/>
+          <w:sz w:val="24"/>
+          <w:szCs w:val="24"/>
+          <w:lang w:val="en-US"/>
+        </w:rPr>
+      </w:pPr>
+      <w:r>
+        <w:rPr>
+          <w:rFonts w:ascii="Times New Roman" w:hAnsi="Times New Roman" w:cs="Times New Roman"/>
+          <w:sz w:val="24"/>
+          <w:szCs w:val="24"/>
+          <w:lang w:val="en-US"/>
+        </w:rPr>
+        <w:drawing>
+          <wp:inline distT="0" distB="0" distL="0" distR="0" wp14:anchorId="71F1198E" wp14:editId="0A66564B">
+            <wp:extent cx="1611462" cy="1162050"/>
+            <wp:effectExtent l="0" t="0" r="8255" b="0"/>
+            <wp:docPr id="16" name="Imagem 16"/>
+            <wp:cNvGraphicFramePr>
+              <a:graphicFrameLocks xmlns:a="http://schemas.openxmlformats.org/drawingml/2006/main" noChangeAspect="1"/>
+            </wp:cNvGraphicFramePr>
+            <a:graphic xmlns:a="http://schemas.openxmlformats.org/drawingml/2006/main">
+              <a:graphicData uri="http://schemas.openxmlformats.org/drawingml/2006/picture">
+                <pic:pic xmlns:pic="http://schemas.openxmlformats.org/drawingml/2006/picture">
+                  <pic:nvPicPr>
+                    <pic:cNvPr id="1" name=""/>
+                    <pic:cNvPicPr/>
+                  </pic:nvPicPr>
+                  <pic:blipFill>
+                    <a:blip r:embed="rId27"/>
+                    <a:stretch>
+                      <a:fillRect/>
+                    </a:stretch>
+                  </pic:blipFill>
+                  <pic:spPr>
+                    <a:xfrm>
+                      <a:off x="0" y="0"/>
+                      <a:ext cx="1614447" cy="1164202"/>
+                    </a:xfrm>
+                    <a:prstGeom prst="rect">
+                      <a:avLst/>
+                    </a:prstGeom>
+                  </pic:spPr>
+                </pic:pic>
+              </a:graphicData>
+            </a:graphic>
+          </wp:inline>
+        </w:drawing>
+      </w:r>
+    </w:p>
+    <w:p>
+      <w:pPr>
+        <w:pStyle w:val="PargrafodaLista"/>
+        <w:numPr>
+          <w:ilvl w:val="3"/>
+          <w:numId w:val="2"/>
+        </w:numPr>
+        <w:spacing w:before="240" w:line="360" w:lineRule="auto"/>
+        <w:jc w:val="both"/>
+        <w:rPr>
+          <w:rFonts w:ascii="Times New Roman" w:hAnsi="Times New Roman" w:cs="Times New Roman"/>
+          <w:sz w:val="24"/>
+          <w:szCs w:val="24"/>
+        </w:rPr>
+      </w:pPr>
+      <w:r>
+        <w:rPr>
+          <w:rFonts w:ascii="Times New Roman" w:hAnsi="Times New Roman" w:cs="Times New Roman"/>
+          <w:sz w:val="24"/>
+          <w:szCs w:val="24"/>
+        </w:rPr>
+        <w:t xml:space="preserve"> Desse modo possuímos 2 colunas ao invés de 1 </w:t>
+      </w:r>
+      <w:r>
+        <w:rPr>
+          <w:rFonts w:ascii="Times New Roman" w:hAnsi="Times New Roman" w:cs="Times New Roman"/>
+          <w:sz w:val="24"/>
+          <w:szCs w:val="24"/>
+        </w:rPr>
+        <w:t>índice</w:t>
+      </w:r>
+      <w:r>
+        <w:rPr>
+          <w:rFonts w:ascii="Times New Roman" w:hAnsi="Times New Roman" w:cs="Times New Roman"/>
+          <w:sz w:val="24"/>
+          <w:szCs w:val="24"/>
+        </w:rPr>
+        <w:t xml:space="preserve"> e 1 colunas</w:t>
+      </w:r>
+      <w:r>
+        <w:rPr>
+          <w:rFonts w:ascii="Times New Roman" w:hAnsi="Times New Roman" w:cs="Times New Roman"/>
+          <w:sz w:val="24"/>
+          <w:szCs w:val="24"/>
+        </w:rPr>
+        <w:t>, transformando assim uma série em um df</w:t>
+      </w:r>
+      <w:r>
+        <w:rPr>
+          <w:rFonts w:ascii="Times New Roman" w:hAnsi="Times New Roman" w:cs="Times New Roman"/>
+          <w:sz w:val="24"/>
+          <w:szCs w:val="24"/>
+        </w:rPr>
+        <w:t>.</w:t>
+      </w:r>
+    </w:p>
+    <w:p>
+      <w:pPr>
+        <w:pStyle w:val="PargrafodaLista"/>
+        <w:numPr>
+          <w:ilvl w:val="3"/>
+          <w:numId w:val="2"/>
+        </w:numPr>
+        <w:spacing w:before="240" w:line="360" w:lineRule="auto"/>
+        <w:jc w:val="both"/>
+        <w:rPr>
+          <w:rFonts w:ascii="Times New Roman" w:hAnsi="Times New Roman" w:cs="Times New Roman"/>
+          <w:sz w:val="24"/>
+          <w:szCs w:val="24"/>
+        </w:rPr>
+      </w:pPr>
+      <w:r>
+        <w:rPr>
+          <w:rFonts w:ascii="Times New Roman" w:hAnsi="Times New Roman" w:cs="Times New Roman"/>
+          <w:sz w:val="24"/>
+          <w:szCs w:val="24"/>
+        </w:rPr>
+        <w:t xml:space="preserve"> Note que os nomes das colunas estão bagunçados, podemos concertar facilmente como já sabemos:</w:t>
+      </w:r>
+    </w:p>
+    <w:p>
+      <w:pPr>
+        <w:shd w:val="clear" w:color="auto" w:fill="1E1E1E"/>
+        <w:spacing w:line="276" w:lineRule="auto"/>
+        <w:rPr>
+          <w:rFonts w:ascii="Courier New" w:eastAsia="Times New Roman" w:hAnsi="Courier New" w:cs="Courier New"/>
+          <w:color w:val="D4D4D4"/>
+          <w:sz w:val="21"/>
+          <w:szCs w:val="21"/>
+          <w:lang w:eastAsia="pt-BR"/>
+        </w:rPr>
+      </w:pPr>
+      <w:r>
+        <w:rPr>
+          <w:rFonts w:ascii="Courier New" w:eastAsia="Times New Roman" w:hAnsi="Courier New" w:cs="Courier New"/>
+          <w:color w:val="D4D4D4"/>
+          <w:sz w:val="21"/>
+          <w:szCs w:val="21"/>
+          <w:lang w:eastAsia="pt-BR"/>
+        </w:rPr>
+        <w:t>contagem_de_lingua = tmdb</w:t>
+      </w:r>
+      <w:r>
+        <w:rPr>
+          <w:rFonts w:ascii="Courier New" w:eastAsia="Times New Roman" w:hAnsi="Courier New" w:cs="Courier New"/>
+          <w:color w:val="DCDCDC"/>
+          <w:sz w:val="21"/>
+          <w:szCs w:val="21"/>
+          <w:lang w:eastAsia="pt-BR"/>
+        </w:rPr>
+        <w:t>[</w:t>
+      </w:r>
+      <w:r>
+        <w:rPr>
+          <w:rFonts w:ascii="Courier New" w:eastAsia="Times New Roman" w:hAnsi="Courier New" w:cs="Courier New"/>
+          <w:color w:val="CE9178"/>
+          <w:sz w:val="21"/>
+          <w:szCs w:val="21"/>
+          <w:lang w:eastAsia="pt-BR"/>
+        </w:rPr>
+        <w:t>'original_language'</w:t>
+      </w:r>
+      <w:r>
+        <w:rPr>
+          <w:rFonts w:ascii="Courier New" w:eastAsia="Times New Roman" w:hAnsi="Courier New" w:cs="Courier New"/>
+          <w:color w:val="DCDCDC"/>
+          <w:sz w:val="21"/>
+          <w:szCs w:val="21"/>
+          <w:lang w:eastAsia="pt-BR"/>
+        </w:rPr>
+        <w:t>]</w:t>
+      </w:r>
+      <w:r>
+        <w:rPr>
+          <w:rFonts w:ascii="Courier New" w:eastAsia="Times New Roman" w:hAnsi="Courier New" w:cs="Courier New"/>
+          <w:color w:val="D4D4D4"/>
+          <w:sz w:val="21"/>
+          <w:szCs w:val="21"/>
+          <w:lang w:eastAsia="pt-BR"/>
+        </w:rPr>
+        <w:t>.value_counts</w:t>
+      </w:r>
+      <w:r>
+        <w:rPr>
+          <w:rFonts w:ascii="Courier New" w:eastAsia="Times New Roman" w:hAnsi="Courier New" w:cs="Courier New"/>
+          <w:color w:val="DCDCDC"/>
+          <w:sz w:val="21"/>
+          <w:szCs w:val="21"/>
+          <w:lang w:eastAsia="pt-BR"/>
+        </w:rPr>
+        <w:t>()</w:t>
+      </w:r>
+      <w:r>
+        <w:rPr>
+          <w:rFonts w:ascii="Courier New" w:eastAsia="Times New Roman" w:hAnsi="Courier New" w:cs="Courier New"/>
+          <w:color w:val="D4D4D4"/>
+          <w:sz w:val="21"/>
+          <w:szCs w:val="21"/>
+          <w:lang w:eastAsia="pt-BR"/>
+        </w:rPr>
+        <w:t>.to_frame</w:t>
+      </w:r>
+      <w:r>
+        <w:rPr>
+          <w:rFonts w:ascii="Courier New" w:eastAsia="Times New Roman" w:hAnsi="Courier New" w:cs="Courier New"/>
+          <w:color w:val="DCDCDC"/>
+          <w:sz w:val="21"/>
+          <w:szCs w:val="21"/>
+          <w:lang w:eastAsia="pt-BR"/>
+        </w:rPr>
+        <w:t>()</w:t>
+      </w:r>
+      <w:r>
+        <w:rPr>
+          <w:rFonts w:ascii="Courier New" w:eastAsia="Times New Roman" w:hAnsi="Courier New" w:cs="Courier New"/>
+          <w:color w:val="D4D4D4"/>
+          <w:sz w:val="21"/>
+          <w:szCs w:val="21"/>
+          <w:lang w:eastAsia="pt-BR"/>
+        </w:rPr>
+        <w:t>.reset_index</w:t>
+      </w:r>
+      <w:r>
+        <w:rPr>
+          <w:rFonts w:ascii="Courier New" w:eastAsia="Times New Roman" w:hAnsi="Courier New" w:cs="Courier New"/>
+          <w:color w:val="DCDCDC"/>
+          <w:sz w:val="21"/>
+          <w:szCs w:val="21"/>
+          <w:lang w:eastAsia="pt-BR"/>
+        </w:rPr>
+        <w:t>()</w:t>
+      </w:r>
+    </w:p>
+    <w:p>
+      <w:pPr>
+        <w:shd w:val="clear" w:color="auto" w:fill="1E1E1E"/>
+        <w:spacing w:after="0" w:line="285" w:lineRule="atLeast"/>
+        <w:rPr>
+          <w:rFonts w:ascii="Courier New" w:eastAsia="Times New Roman" w:hAnsi="Courier New" w:cs="Courier New"/>
+          <w:color w:val="D4D4D4"/>
+          <w:sz w:val="21"/>
+          <w:szCs w:val="21"/>
+          <w:lang w:eastAsia="pt-BR"/>
+        </w:rPr>
+      </w:pPr>
+      <w:r>
+        <w:rPr>
+          <w:rFonts w:ascii="Courier New" w:eastAsia="Times New Roman" w:hAnsi="Courier New" w:cs="Courier New"/>
+          <w:color w:val="D4D4D4"/>
+          <w:sz w:val="21"/>
+          <w:szCs w:val="21"/>
+          <w:lang w:eastAsia="pt-BR"/>
+        </w:rPr>
+        <w:t>contagem_de_lingua.columns = </w:t>
+      </w:r>
+      <w:r>
+        <w:rPr>
+          <w:rFonts w:ascii="Courier New" w:eastAsia="Times New Roman" w:hAnsi="Courier New" w:cs="Courier New"/>
+          <w:color w:val="DCDCDC"/>
+          <w:sz w:val="21"/>
+          <w:szCs w:val="21"/>
+          <w:lang w:eastAsia="pt-BR"/>
+        </w:rPr>
+        <w:t>[</w:t>
+      </w:r>
+      <w:r>
+        <w:rPr>
+          <w:rFonts w:ascii="Courier New" w:eastAsia="Times New Roman" w:hAnsi="Courier New" w:cs="Courier New"/>
+          <w:color w:val="CE9178"/>
+          <w:sz w:val="21"/>
+          <w:szCs w:val="21"/>
+          <w:lang w:eastAsia="pt-BR"/>
+        </w:rPr>
+        <w:t>'original_language'</w:t>
+      </w:r>
+      <w:r>
+        <w:rPr>
+          <w:rFonts w:ascii="Courier New" w:eastAsia="Times New Roman" w:hAnsi="Courier New" w:cs="Courier New"/>
+          <w:color w:val="DCDCDC"/>
+          <w:sz w:val="21"/>
+          <w:szCs w:val="21"/>
+          <w:lang w:eastAsia="pt-BR"/>
+        </w:rPr>
+        <w:t>,</w:t>
+      </w:r>
+      <w:r>
+        <w:rPr>
+          <w:rFonts w:ascii="Courier New" w:eastAsia="Times New Roman" w:hAnsi="Courier New" w:cs="Courier New"/>
+          <w:color w:val="D4D4D4"/>
+          <w:sz w:val="21"/>
+          <w:szCs w:val="21"/>
+          <w:lang w:eastAsia="pt-BR"/>
+        </w:rPr>
+        <w:t> </w:t>
+      </w:r>
+      <w:r>
+        <w:rPr>
+          <w:rFonts w:ascii="Courier New" w:eastAsia="Times New Roman" w:hAnsi="Courier New" w:cs="Courier New"/>
+          <w:color w:val="CE9178"/>
+          <w:sz w:val="21"/>
+          <w:szCs w:val="21"/>
+          <w:lang w:eastAsia="pt-BR"/>
+        </w:rPr>
+        <w:t>'total'</w:t>
+      </w:r>
+      <w:r>
+        <w:rPr>
+          <w:rFonts w:ascii="Courier New" w:eastAsia="Times New Roman" w:hAnsi="Courier New" w:cs="Courier New"/>
+          <w:color w:val="DCDCDC"/>
+          <w:sz w:val="21"/>
+          <w:szCs w:val="21"/>
+          <w:lang w:eastAsia="pt-BR"/>
+        </w:rPr>
+        <w:t>]</w:t>
+      </w:r>
+    </w:p>
+    <w:p>
+      <w:pPr>
+        <w:shd w:val="clear" w:color="auto" w:fill="1E1E1E"/>
+        <w:spacing w:after="0" w:line="285" w:lineRule="atLeast"/>
+        <w:rPr>
+          <w:rFonts w:ascii="Courier New" w:eastAsia="Times New Roman" w:hAnsi="Courier New" w:cs="Courier New"/>
+          <w:color w:val="D4D4D4"/>
+          <w:sz w:val="21"/>
+          <w:szCs w:val="21"/>
+          <w:lang w:eastAsia="pt-BR"/>
+        </w:rPr>
+      </w:pPr>
+      <w:r>
+        <w:rPr>
+          <w:rFonts w:ascii="Courier New" w:eastAsia="Times New Roman" w:hAnsi="Courier New" w:cs="Courier New"/>
+          <w:color w:val="D4D4D4"/>
+          <w:sz w:val="21"/>
+          <w:szCs w:val="21"/>
+          <w:lang w:eastAsia="pt-BR"/>
+        </w:rPr>
+        <w:t>contagem_de_lingua.head</w:t>
+      </w:r>
+      <w:r>
+        <w:rPr>
+          <w:rFonts w:ascii="Courier New" w:eastAsia="Times New Roman" w:hAnsi="Courier New" w:cs="Courier New"/>
+          <w:color w:val="DCDCDC"/>
+          <w:sz w:val="21"/>
+          <w:szCs w:val="21"/>
+          <w:lang w:eastAsia="pt-BR"/>
+        </w:rPr>
+        <w:t>()</w:t>
+      </w:r>
+    </w:p>
+    <w:p>
+      <w:pPr>
+        <w:spacing w:before="240" w:line="360" w:lineRule="auto"/>
+        <w:jc w:val="center"/>
+        <w:rPr>
+          <w:rFonts w:ascii="Times New Roman" w:hAnsi="Times New Roman" w:cs="Times New Roman"/>
+          <w:sz w:val="24"/>
+          <w:szCs w:val="24"/>
+        </w:rPr>
+      </w:pPr>
+      <w:r>
+        <w:rPr>
+          <w:rFonts w:ascii="Times New Roman" w:hAnsi="Times New Roman" w:cs="Times New Roman"/>
+          <w:sz w:val="24"/>
+          <w:szCs w:val="24"/>
+        </w:rPr>
+        <w:drawing>
+          <wp:inline distT="0" distB="0" distL="0" distR="0" wp14:anchorId="0E1638ED" wp14:editId="75ED67FC">
+            <wp:extent cx="1655398" cy="866775"/>
+            <wp:effectExtent l="0" t="0" r="2540" b="0"/>
+            <wp:docPr id="17" name="Imagem 17"/>
+            <wp:cNvGraphicFramePr>
+              <a:graphicFrameLocks xmlns:a="http://schemas.openxmlformats.org/drawingml/2006/main" noChangeAspect="1"/>
+            </wp:cNvGraphicFramePr>
+            <a:graphic xmlns:a="http://schemas.openxmlformats.org/drawingml/2006/main">
+              <a:graphicData uri="http://schemas.openxmlformats.org/drawingml/2006/picture">
+                <pic:pic xmlns:pic="http://schemas.openxmlformats.org/drawingml/2006/picture">
+                  <pic:nvPicPr>
+                    <pic:cNvPr id="1" name=""/>
+                    <pic:cNvPicPr/>
+                  </pic:nvPicPr>
+                  <pic:blipFill>
+                    <a:blip r:embed="rId28"/>
+                    <a:stretch>
+                      <a:fillRect/>
+                    </a:stretch>
+                  </pic:blipFill>
+                  <pic:spPr>
+                    <a:xfrm>
+                      <a:off x="0" y="0"/>
+                      <a:ext cx="1659706" cy="869030"/>
+                    </a:xfrm>
+                    <a:prstGeom prst="rect">
+                      <a:avLst/>
+                    </a:prstGeom>
+                  </pic:spPr>
+                </pic:pic>
+              </a:graphicData>
+            </a:graphic>
+          </wp:inline>
+        </w:drawing>
+      </w:r>
+    </w:p>
+    <w:p>
+      <w:pPr>
+        <w:pStyle w:val="PargrafodaLista"/>
+        <w:numPr>
+          <w:ilvl w:val="2"/>
+          <w:numId w:val="2"/>
+        </w:numPr>
+        <w:spacing w:before="240" w:line="360" w:lineRule="auto"/>
+        <w:jc w:val="both"/>
+        <w:rPr>
+          <w:rFonts w:ascii="Times New Roman" w:hAnsi="Times New Roman" w:cs="Times New Roman"/>
+          <w:sz w:val="24"/>
+          <w:szCs w:val="24"/>
+        </w:rPr>
+      </w:pPr>
+      <w:r>
+        <w:rPr>
+          <w:rFonts w:ascii="Times New Roman" w:hAnsi="Times New Roman" w:cs="Times New Roman"/>
+          <w:sz w:val="24"/>
+          <w:szCs w:val="24"/>
+        </w:rPr>
+        <w:t>O seaborn possuí diversas formas de plotar categoricals. Podemos simplesmente procurar na documentação.</w:t>
+      </w:r>
+    </w:p>
+    <w:p>
+      <w:pPr>
+        <w:pStyle w:val="PargrafodaLista"/>
+        <w:numPr>
+          <w:ilvl w:val="3"/>
+          <w:numId w:val="2"/>
+        </w:numPr>
+        <w:spacing w:before="240" w:line="360" w:lineRule="auto"/>
+        <w:jc w:val="both"/>
+        <w:rPr>
+          <w:rFonts w:ascii="Times New Roman" w:hAnsi="Times New Roman" w:cs="Times New Roman"/>
+          <w:sz w:val="24"/>
+          <w:szCs w:val="24"/>
+        </w:rPr>
+      </w:pPr>
+      <w:r>
+        <w:rPr>
+          <w:rFonts w:ascii="Times New Roman" w:hAnsi="Times New Roman" w:cs="Times New Roman"/>
+          <w:sz w:val="24"/>
+          <w:szCs w:val="24"/>
+        </w:rPr>
+        <w:t xml:space="preserve"> Vamos usar o barplot(x, y, df):</w:t>
+      </w:r>
+    </w:p>
+    <w:p>
+      <w:pPr>
+        <w:shd w:val="clear" w:color="auto" w:fill="1E1E1E"/>
+        <w:spacing w:after="0" w:line="360" w:lineRule="auto"/>
+        <w:rPr>
+          <w:rFonts w:ascii="Courier New" w:eastAsia="Times New Roman" w:hAnsi="Courier New" w:cs="Courier New"/>
+          <w:color w:val="D4D4D4"/>
+          <w:sz w:val="21"/>
+          <w:szCs w:val="21"/>
+          <w:lang w:eastAsia="pt-BR"/>
+        </w:rPr>
+      </w:pPr>
+      <w:r>
+        <w:rPr>
+          <w:rFonts w:ascii="Courier New" w:eastAsia="Times New Roman" w:hAnsi="Courier New" w:cs="Courier New"/>
+          <w:color w:val="D4D4D4"/>
+          <w:sz w:val="21"/>
+          <w:szCs w:val="21"/>
+          <w:lang w:eastAsia="pt-BR"/>
+        </w:rPr>
+        <w:t>sns.barplot</w:t>
+      </w:r>
+      <w:r>
+        <w:rPr>
+          <w:rFonts w:ascii="Courier New" w:eastAsia="Times New Roman" w:hAnsi="Courier New" w:cs="Courier New"/>
+          <w:color w:val="DCDCDC"/>
+          <w:sz w:val="21"/>
+          <w:szCs w:val="21"/>
+          <w:lang w:eastAsia="pt-BR"/>
+        </w:rPr>
+        <w:t>(</w:t>
+      </w:r>
+      <w:r>
+        <w:rPr>
+          <w:rFonts w:ascii="Courier New" w:eastAsia="Times New Roman" w:hAnsi="Courier New" w:cs="Courier New"/>
+          <w:color w:val="D4D4D4"/>
+          <w:sz w:val="21"/>
+          <w:szCs w:val="21"/>
+          <w:lang w:eastAsia="pt-BR"/>
+        </w:rPr>
+        <w:t>x = </w:t>
+      </w:r>
+      <w:r>
+        <w:rPr>
+          <w:rFonts w:ascii="Courier New" w:eastAsia="Times New Roman" w:hAnsi="Courier New" w:cs="Courier New"/>
+          <w:color w:val="CE9178"/>
+          <w:sz w:val="21"/>
+          <w:szCs w:val="21"/>
+          <w:lang w:eastAsia="pt-BR"/>
+        </w:rPr>
+        <w:t>'original_language'</w:t>
+      </w:r>
+      <w:r>
+        <w:rPr>
+          <w:rFonts w:ascii="Courier New" w:eastAsia="Times New Roman" w:hAnsi="Courier New" w:cs="Courier New"/>
+          <w:color w:val="DCDCDC"/>
+          <w:sz w:val="21"/>
+          <w:szCs w:val="21"/>
+          <w:lang w:eastAsia="pt-BR"/>
+        </w:rPr>
+        <w:t>,</w:t>
+      </w:r>
+      <w:r>
+        <w:rPr>
+          <w:rFonts w:ascii="Courier New" w:eastAsia="Times New Roman" w:hAnsi="Courier New" w:cs="Courier New"/>
+          <w:color w:val="D4D4D4"/>
+          <w:sz w:val="21"/>
+          <w:szCs w:val="21"/>
+          <w:lang w:eastAsia="pt-BR"/>
+        </w:rPr>
+        <w:t> y = </w:t>
+      </w:r>
+      <w:r>
+        <w:rPr>
+          <w:rFonts w:ascii="Courier New" w:eastAsia="Times New Roman" w:hAnsi="Courier New" w:cs="Courier New"/>
+          <w:color w:val="CE9178"/>
+          <w:sz w:val="21"/>
+          <w:szCs w:val="21"/>
+          <w:lang w:eastAsia="pt-BR"/>
+        </w:rPr>
+        <w:t>'total'</w:t>
+      </w:r>
+      <w:r>
+        <w:rPr>
+          <w:rFonts w:ascii="Courier New" w:eastAsia="Times New Roman" w:hAnsi="Courier New" w:cs="Courier New"/>
+          <w:color w:val="DCDCDC"/>
+          <w:sz w:val="21"/>
+          <w:szCs w:val="21"/>
+          <w:lang w:eastAsia="pt-BR"/>
+        </w:rPr>
+        <w:t>,</w:t>
+      </w:r>
+      <w:r>
+        <w:rPr>
+          <w:rFonts w:ascii="Courier New" w:eastAsia="Times New Roman" w:hAnsi="Courier New" w:cs="Courier New"/>
+          <w:color w:val="D4D4D4"/>
+          <w:sz w:val="21"/>
+          <w:szCs w:val="21"/>
+          <w:lang w:eastAsia="pt-BR"/>
+        </w:rPr>
+        <w:t> data = contagem_de_lingua</w:t>
+      </w:r>
+      <w:r>
+        <w:rPr>
+          <w:rFonts w:ascii="Courier New" w:eastAsia="Times New Roman" w:hAnsi="Courier New" w:cs="Courier New"/>
+          <w:color w:val="DCDCDC"/>
+          <w:sz w:val="21"/>
+          <w:szCs w:val="21"/>
+          <w:lang w:eastAsia="pt-BR"/>
+        </w:rPr>
+        <w:t>)</w:t>
+      </w:r>
+    </w:p>
+    <w:p>
+      <w:pPr>
+        <w:spacing w:before="240" w:line="360" w:lineRule="auto"/>
+        <w:jc w:val="center"/>
+        <w:rPr>
+          <w:rFonts w:ascii="Times New Roman" w:hAnsi="Times New Roman" w:cs="Times New Roman"/>
+          <w:sz w:val="24"/>
+          <w:szCs w:val="24"/>
+        </w:rPr>
+      </w:pPr>
+      <w:r>
+        <w:rPr>
+          <w:noProof/>
+        </w:rPr>
+        <w:drawing>
+          <wp:inline distT="0" distB="0" distL="0" distR="0" wp14:anchorId="3DEF6343" wp14:editId="07BDE3CC">
+            <wp:extent cx="2647950" cy="1763625"/>
+            <wp:effectExtent l="0" t="0" r="0" b="8255"/>
+            <wp:docPr id="18" name="Imagem 18"/>
+            <wp:cNvGraphicFramePr>
+              <a:graphicFrameLocks xmlns:a="http://schemas.openxmlformats.org/drawingml/2006/main" noChangeAspect="1"/>
+            </wp:cNvGraphicFramePr>
+            <a:graphic xmlns:a="http://schemas.openxmlformats.org/drawingml/2006/main">
+              <a:graphicData uri="http://schemas.openxmlformats.org/drawingml/2006/picture">
+                <pic:pic xmlns:pic="http://schemas.openxmlformats.org/drawingml/2006/picture">
+                  <pic:nvPicPr>
+                    <pic:cNvPr id="0" name="Picture 21"/>
+                    <pic:cNvPicPr>
+                      <a:picLocks noChangeAspect="1" noChangeArrowheads="1"/>
+                    </pic:cNvPicPr>
+                  </pic:nvPicPr>
+                  <pic:blipFill>
+                    <a:blip r:embed="rId29">
+                      <a:extLst>
+                        <a:ext uri="{28A0092B-C50C-407E-A947-70E740481C1C}">
+                          <a14:useLocalDpi xmlns:a14="http://schemas.microsoft.com/office/drawing/2010/main" val="0"/>
+                        </a:ext>
+                      </a:extLst>
+                    </a:blip>
+                    <a:srcRect/>
+                    <a:stretch>
+                      <a:fillRect/>
+                    </a:stretch>
+                  </pic:blipFill>
+                  <pic:spPr bwMode="auto">
+                    <a:xfrm>
+                      <a:off x="0" y="0"/>
+                      <a:ext cx="2657990" cy="1770312"/>
+                    </a:xfrm>
+                    <a:prstGeom prst="rect">
+                      <a:avLst/>
+                    </a:prstGeom>
+                    <a:noFill/>
+                    <a:ln>
+                      <a:noFill/>
+                    </a:ln>
+                  </pic:spPr>
+                </pic:pic>
+              </a:graphicData>
+            </a:graphic>
+          </wp:inline>
+        </w:drawing>
+      </w:r>
+    </w:p>
+    <w:p>
+      <w:pPr>
+        <w:pStyle w:val="PargrafodaLista"/>
+        <w:numPr>
+          <w:ilvl w:val="2"/>
+          <w:numId w:val="2"/>
+        </w:numPr>
+        <w:spacing w:before="240" w:line="360" w:lineRule="auto"/>
+        <w:jc w:val="both"/>
+        <w:rPr>
+          <w:rFonts w:ascii="Times New Roman" w:hAnsi="Times New Roman" w:cs="Times New Roman"/>
+          <w:sz w:val="24"/>
+          <w:szCs w:val="24"/>
+        </w:rPr>
+      </w:pPr>
+      <w:r>
+        <w:rPr>
+          <w:rFonts w:ascii="Times New Roman" w:hAnsi="Times New Roman" w:cs="Times New Roman"/>
+          <w:sz w:val="24"/>
+          <w:szCs w:val="24"/>
+        </w:rPr>
+        <w:lastRenderedPageBreak/>
+        <w:t>Tivemos muito trabalho para chegar nesse gráfico, mas caso queiramos podemos utilizar o sns.catplot(x, kind=’’, data=df), que ao invés de fazer todo esse tratamento, podemos só pegar no df com todas as informações e pedir para que o seaborn faça um plot por categoria, passando quais são as categorias no x e dizendo qual o tipo de plot que queremos, nesse caso passando o ‘count’ como parâmetro para que ele conte quantas vezes cada categoria apareceu e depois fazendo as barras. No data passamos o df com todas as informações que importamos lá no começo</w:t>
+      </w:r>
+      <w:r>
+        <w:rPr>
+          <w:rFonts w:ascii="Times New Roman" w:hAnsi="Times New Roman" w:cs="Times New Roman"/>
+          <w:sz w:val="24"/>
+          <w:szCs w:val="24"/>
+        </w:rPr>
+        <w:t>.</w:t>
+      </w:r>
+    </w:p>
+    <w:p>
+      <w:pPr>
+        <w:pStyle w:val="PargrafodaLista"/>
+        <w:numPr>
+          <w:ilvl w:val="3"/>
           <w:numId w:val="2"/>
         </w:numPr>
         <w:spacing w:before="240" w:line="360" w:lineRule="auto"/>
@@ -5943,6 +5458,639 @@
         </w:rPr>
         <w:t xml:space="preserve"> </w:t>
       </w:r>
+      <w:r>
+        <w:rPr>
+          <w:rFonts w:ascii="Times New Roman" w:hAnsi="Times New Roman" w:cs="Times New Roman"/>
+          <w:sz w:val="24"/>
+          <w:szCs w:val="24"/>
+        </w:rPr>
+        <w:t>Podemos r</w:t>
+      </w:r>
+      <w:r>
+        <w:rPr>
+          <w:rFonts w:ascii="Times New Roman" w:hAnsi="Times New Roman" w:cs="Times New Roman"/>
+          <w:sz w:val="24"/>
+          <w:szCs w:val="24"/>
+        </w:rPr>
+        <w:t>eceber um erro se tentar rodar logo de cara dizendo que esse método não existe, porque, apesar dele existir, está apenas nas versões 0.9</w:t>
+      </w:r>
+      <w:r>
+        <w:rPr>
+          <w:rFonts w:ascii="Times New Roman" w:hAnsi="Times New Roman" w:cs="Times New Roman"/>
+          <w:sz w:val="24"/>
+          <w:szCs w:val="24"/>
+        </w:rPr>
+        <w:t xml:space="preserve">+ </w:t>
+      </w:r>
+      <w:r>
+        <w:rPr>
+          <w:rFonts w:ascii="Times New Roman" w:hAnsi="Times New Roman" w:cs="Times New Roman"/>
+          <w:sz w:val="24"/>
+          <w:szCs w:val="24"/>
+        </w:rPr>
+        <w:t>do seaborn e, ao verificar qual estamos rodando no colab com um print(), veremos que estamos rodando a 0.7.</w:t>
+      </w:r>
+      <w:r>
+        <w:rPr>
+          <w:rFonts w:ascii="Times New Roman" w:hAnsi="Times New Roman" w:cs="Times New Roman"/>
+          <w:sz w:val="24"/>
+          <w:szCs w:val="24"/>
+        </w:rPr>
+        <w:t xml:space="preserve"> No meu caso ele está em uma versão recente:</w:t>
+      </w:r>
+    </w:p>
+    <w:p>
+      <w:pPr>
+        <w:shd w:val="clear" w:color="auto" w:fill="1E1E1E"/>
+        <w:spacing w:after="0" w:line="285" w:lineRule="atLeast"/>
+        <w:rPr>
+          <w:rFonts w:ascii="Courier New" w:eastAsia="Times New Roman" w:hAnsi="Courier New" w:cs="Courier New"/>
+          <w:color w:val="D4D4D4"/>
+          <w:sz w:val="21"/>
+          <w:szCs w:val="21"/>
+          <w:lang w:eastAsia="pt-BR"/>
+        </w:rPr>
+      </w:pPr>
+      <w:r>
+        <w:rPr>
+          <w:rFonts w:ascii="Courier New" w:eastAsia="Times New Roman" w:hAnsi="Courier New" w:cs="Courier New"/>
+          <w:color w:val="DCDCAA"/>
+          <w:sz w:val="21"/>
+          <w:szCs w:val="21"/>
+          <w:lang w:eastAsia="pt-BR"/>
+        </w:rPr>
+        <w:t>print</w:t>
+      </w:r>
+      <w:r>
+        <w:rPr>
+          <w:rFonts w:ascii="Courier New" w:eastAsia="Times New Roman" w:hAnsi="Courier New" w:cs="Courier New"/>
+          <w:color w:val="DCDCDC"/>
+          <w:sz w:val="21"/>
+          <w:szCs w:val="21"/>
+          <w:lang w:eastAsia="pt-BR"/>
+        </w:rPr>
+        <w:t>(</w:t>
+      </w:r>
+      <w:r>
+        <w:rPr>
+          <w:rFonts w:ascii="Courier New" w:eastAsia="Times New Roman" w:hAnsi="Courier New" w:cs="Courier New"/>
+          <w:color w:val="D4D4D4"/>
+          <w:sz w:val="21"/>
+          <w:szCs w:val="21"/>
+          <w:lang w:eastAsia="pt-BR"/>
+        </w:rPr>
+        <w:t>sns.__version__</w:t>
+      </w:r>
+      <w:r>
+        <w:rPr>
+          <w:rFonts w:ascii="Courier New" w:eastAsia="Times New Roman" w:hAnsi="Courier New" w:cs="Courier New"/>
+          <w:color w:val="DCDCDC"/>
+          <w:sz w:val="21"/>
+          <w:szCs w:val="21"/>
+          <w:lang w:eastAsia="pt-BR"/>
+        </w:rPr>
+        <w:t>)</w:t>
+      </w:r>
+    </w:p>
+    <w:p>
+      <w:pPr>
+        <w:spacing w:before="240" w:line="360" w:lineRule="auto"/>
+        <w:jc w:val="center"/>
+        <w:rPr>
+          <w:rFonts w:ascii="Times New Roman" w:hAnsi="Times New Roman" w:cs="Times New Roman"/>
+          <w:sz w:val="24"/>
+          <w:szCs w:val="24"/>
+        </w:rPr>
+      </w:pPr>
+      <w:r>
+        <w:rPr>
+          <w:rFonts w:ascii="Times New Roman" w:hAnsi="Times New Roman" w:cs="Times New Roman"/>
+          <w:sz w:val="24"/>
+          <w:szCs w:val="24"/>
+        </w:rPr>
+        <w:drawing>
+          <wp:inline distT="0" distB="0" distL="0" distR="0" wp14:anchorId="13494643" wp14:editId="7D1937E0">
+            <wp:extent cx="666843" cy="219106"/>
+            <wp:effectExtent l="0" t="0" r="0" b="9525"/>
+            <wp:docPr id="19" name="Imagem 19"/>
+            <wp:cNvGraphicFramePr>
+              <a:graphicFrameLocks xmlns:a="http://schemas.openxmlformats.org/drawingml/2006/main" noChangeAspect="1"/>
+            </wp:cNvGraphicFramePr>
+            <a:graphic xmlns:a="http://schemas.openxmlformats.org/drawingml/2006/main">
+              <a:graphicData uri="http://schemas.openxmlformats.org/drawingml/2006/picture">
+                <pic:pic xmlns:pic="http://schemas.openxmlformats.org/drawingml/2006/picture">
+                  <pic:nvPicPr>
+                    <pic:cNvPr id="1" name=""/>
+                    <pic:cNvPicPr/>
+                  </pic:nvPicPr>
+                  <pic:blipFill>
+                    <a:blip r:embed="rId30"/>
+                    <a:stretch>
+                      <a:fillRect/>
+                    </a:stretch>
+                  </pic:blipFill>
+                  <pic:spPr>
+                    <a:xfrm>
+                      <a:off x="0" y="0"/>
+                      <a:ext cx="666843" cy="219106"/>
+                    </a:xfrm>
+                    <a:prstGeom prst="rect">
+                      <a:avLst/>
+                    </a:prstGeom>
+                  </pic:spPr>
+                </pic:pic>
+              </a:graphicData>
+            </a:graphic>
+          </wp:inline>
+        </w:drawing>
+      </w:r>
+    </w:p>
+    <w:p>
+      <w:pPr>
+        <w:pStyle w:val="PargrafodaLista"/>
+        <w:numPr>
+          <w:ilvl w:val="3"/>
+          <w:numId w:val="2"/>
+        </w:numPr>
+        <w:spacing w:before="240" w:line="360" w:lineRule="auto"/>
+        <w:jc w:val="both"/>
+        <w:rPr>
+          <w:rFonts w:ascii="Times New Roman" w:hAnsi="Times New Roman" w:cs="Times New Roman"/>
+          <w:sz w:val="24"/>
+          <w:szCs w:val="24"/>
+        </w:rPr>
+      </w:pPr>
+      <w:r>
+        <w:rPr>
+          <w:rFonts w:ascii="Times New Roman" w:hAnsi="Times New Roman" w:cs="Times New Roman"/>
+          <w:sz w:val="24"/>
+          <w:szCs w:val="24"/>
+        </w:rPr>
+        <w:t xml:space="preserve"> Do mesmo modo que quando utilizando uma IDE local precisaríamos instalar a biblioteca, precisaremos instalar no notebook do colab, uma vez que ele está rodando em uma máquina virtual cloud e provavelmente não tem as versões mais recentes de todas as bibliotecas.</w:t>
+      </w:r>
+    </w:p>
+    <w:p>
+      <w:pPr>
+        <w:pStyle w:val="PargrafodaLista"/>
+        <w:numPr>
+          <w:ilvl w:val="3"/>
+          <w:numId w:val="2"/>
+        </w:numPr>
+        <w:spacing w:before="240" w:line="360" w:lineRule="auto"/>
+        <w:jc w:val="both"/>
+        <w:rPr>
+          <w:rFonts w:ascii="Times New Roman" w:hAnsi="Times New Roman" w:cs="Times New Roman"/>
+          <w:sz w:val="24"/>
+          <w:szCs w:val="24"/>
+        </w:rPr>
+      </w:pPr>
+      <w:r>
+        <w:rPr>
+          <w:rFonts w:ascii="Times New Roman" w:hAnsi="Times New Roman" w:cs="Times New Roman"/>
+          <w:sz w:val="24"/>
+          <w:szCs w:val="24"/>
+        </w:rPr>
+        <w:t xml:space="preserve"> Para instalar a versão desejada da lib, fazemos do mesmo modo que localmente, usando o </w:t>
+      </w:r>
+      <w:r>
+        <w:rPr>
+          <w:rFonts w:ascii="Times New Roman" w:hAnsi="Times New Roman" w:cs="Times New Roman"/>
+          <w:sz w:val="24"/>
+          <w:szCs w:val="24"/>
+        </w:rPr>
+        <w:t>!</w:t>
+      </w:r>
+      <w:r>
+        <w:rPr>
+          <w:rFonts w:ascii="Times New Roman" w:hAnsi="Times New Roman" w:cs="Times New Roman"/>
+          <w:sz w:val="24"/>
+          <w:szCs w:val="24"/>
+        </w:rPr>
+        <w:t>pip install lib.</w:t>
+      </w:r>
+      <w:r>
+        <w:rPr>
+          <w:rFonts w:ascii="Times New Roman" w:hAnsi="Times New Roman" w:cs="Times New Roman"/>
+          <w:sz w:val="24"/>
+          <w:szCs w:val="24"/>
+        </w:rPr>
+        <w:t xml:space="preserve"> Se quiser ainda pode passar qual a versão da lib que quer instalar</w:t>
+      </w:r>
+      <w:r>
+        <w:rPr>
+          <w:rFonts w:ascii="Times New Roman" w:hAnsi="Times New Roman" w:cs="Times New Roman"/>
+          <w:sz w:val="24"/>
+          <w:szCs w:val="24"/>
+        </w:rPr>
+        <w:t>, fazendo a instalação ao rodar a célula</w:t>
+      </w:r>
+      <w:r>
+        <w:rPr>
+          <w:rFonts w:ascii="Times New Roman" w:hAnsi="Times New Roman" w:cs="Times New Roman"/>
+          <w:sz w:val="24"/>
+          <w:szCs w:val="24"/>
+        </w:rPr>
+        <w:t>:</w:t>
+      </w:r>
+    </w:p>
+    <w:p>
+      <w:pPr>
+        <w:shd w:val="clear" w:color="auto" w:fill="1E1E1E"/>
+        <w:spacing w:after="0" w:line="285" w:lineRule="atLeast"/>
+        <w:rPr>
+          <w:rFonts w:ascii="Courier New" w:eastAsia="Times New Roman" w:hAnsi="Courier New" w:cs="Courier New"/>
+          <w:color w:val="D4D4D4"/>
+          <w:sz w:val="21"/>
+          <w:szCs w:val="21"/>
+          <w:lang w:eastAsia="pt-BR"/>
+        </w:rPr>
+      </w:pPr>
+      <w:r>
+        <w:rPr>
+          <w:rFonts w:ascii="Courier New" w:eastAsia="Times New Roman" w:hAnsi="Courier New" w:cs="Courier New"/>
+          <w:color w:val="82C6FF"/>
+          <w:sz w:val="21"/>
+          <w:szCs w:val="21"/>
+          <w:lang w:eastAsia="pt-BR"/>
+        </w:rPr>
+        <w:t>!</w:t>
+      </w:r>
+      <w:r>
+        <w:rPr>
+          <w:rFonts w:ascii="Courier New" w:eastAsia="Times New Roman" w:hAnsi="Courier New" w:cs="Courier New"/>
+          <w:color w:val="D4D4D4"/>
+          <w:sz w:val="21"/>
+          <w:szCs w:val="21"/>
+          <w:lang w:eastAsia="pt-BR"/>
+        </w:rPr>
+        <w:t>pip install seaborn=</w:t>
+      </w:r>
+      <w:r>
+        <w:rPr>
+          <w:rFonts w:ascii="Courier New" w:eastAsia="Times New Roman" w:hAnsi="Courier New" w:cs="Courier New"/>
+          <w:color w:val="B5CEA8"/>
+          <w:sz w:val="21"/>
+          <w:szCs w:val="21"/>
+          <w:lang w:eastAsia="pt-BR"/>
+        </w:rPr>
+        <w:t>0.9.0</w:t>
+      </w:r>
+    </w:p>
+    <w:p>
+      <w:pPr>
+        <w:pStyle w:val="PargrafodaLista"/>
+        <w:numPr>
+          <w:ilvl w:val="3"/>
+          <w:numId w:val="2"/>
+        </w:numPr>
+        <w:spacing w:before="240" w:line="360" w:lineRule="auto"/>
+        <w:jc w:val="both"/>
+        <w:rPr>
+          <w:rFonts w:ascii="Times New Roman" w:hAnsi="Times New Roman" w:cs="Times New Roman"/>
+          <w:sz w:val="24"/>
+          <w:szCs w:val="24"/>
+        </w:rPr>
+      </w:pPr>
+      <w:r>
+        <w:rPr>
+          <w:rFonts w:ascii="Times New Roman" w:hAnsi="Times New Roman" w:cs="Times New Roman"/>
+          <w:sz w:val="24"/>
+          <w:szCs w:val="24"/>
+        </w:rPr>
+        <w:t xml:space="preserve"> Para saber qual versão aquele método/função está disponível é bem fácil: CONSULTE A DOCUMENTAÇÃO!!!</w:t>
+      </w:r>
+    </w:p>
+    <w:p>
+      <w:pPr>
+        <w:pStyle w:val="PargrafodaLista"/>
+        <w:numPr>
+          <w:ilvl w:val="3"/>
+          <w:numId w:val="2"/>
+        </w:numPr>
+        <w:spacing w:before="240" w:line="360" w:lineRule="auto"/>
+        <w:jc w:val="both"/>
+        <w:rPr>
+          <w:rFonts w:ascii="Times New Roman" w:hAnsi="Times New Roman" w:cs="Times New Roman"/>
+          <w:sz w:val="24"/>
+          <w:szCs w:val="24"/>
+        </w:rPr>
+      </w:pPr>
+      <w:r>
+        <w:rPr>
+          <w:rFonts w:ascii="Times New Roman" w:hAnsi="Times New Roman" w:cs="Times New Roman"/>
+          <w:sz w:val="24"/>
+          <w:szCs w:val="24"/>
+        </w:rPr>
+        <w:t xml:space="preserve"> Resultado com o sns.catplot():</w:t>
+      </w:r>
+    </w:p>
+    <w:p>
+      <w:pPr>
+        <w:shd w:val="clear" w:color="auto" w:fill="1E1E1E"/>
+        <w:spacing w:after="0" w:line="285" w:lineRule="atLeast"/>
+        <w:rPr>
+          <w:rFonts w:ascii="Courier New" w:eastAsia="Times New Roman" w:hAnsi="Courier New" w:cs="Courier New"/>
+          <w:color w:val="D4D4D4"/>
+          <w:sz w:val="21"/>
+          <w:szCs w:val="21"/>
+          <w:lang w:val="en-US" w:eastAsia="pt-BR"/>
+        </w:rPr>
+      </w:pPr>
+      <w:r>
+        <w:rPr>
+          <w:rFonts w:ascii="Courier New" w:eastAsia="Times New Roman" w:hAnsi="Courier New" w:cs="Courier New"/>
+          <w:color w:val="D4D4D4"/>
+          <w:sz w:val="21"/>
+          <w:szCs w:val="21"/>
+          <w:lang w:val="en-US" w:eastAsia="pt-BR"/>
+        </w:rPr>
+        <w:lastRenderedPageBreak/>
+        <w:t>sns.catplot</w:t>
+      </w:r>
+      <w:r>
+        <w:rPr>
+          <w:rFonts w:ascii="Courier New" w:eastAsia="Times New Roman" w:hAnsi="Courier New" w:cs="Courier New"/>
+          <w:color w:val="DCDCDC"/>
+          <w:sz w:val="21"/>
+          <w:szCs w:val="21"/>
+          <w:lang w:val="en-US" w:eastAsia="pt-BR"/>
+        </w:rPr>
+        <w:t>(</w:t>
+      </w:r>
+      <w:r>
+        <w:rPr>
+          <w:rFonts w:ascii="Courier New" w:eastAsia="Times New Roman" w:hAnsi="Courier New" w:cs="Courier New"/>
+          <w:color w:val="D4D4D4"/>
+          <w:sz w:val="21"/>
+          <w:szCs w:val="21"/>
+          <w:lang w:val="en-US" w:eastAsia="pt-BR"/>
+        </w:rPr>
+        <w:t>x = </w:t>
+      </w:r>
+      <w:r>
+        <w:rPr>
+          <w:rFonts w:ascii="Courier New" w:eastAsia="Times New Roman" w:hAnsi="Courier New" w:cs="Courier New"/>
+          <w:color w:val="CE9178"/>
+          <w:sz w:val="21"/>
+          <w:szCs w:val="21"/>
+          <w:lang w:val="en-US" w:eastAsia="pt-BR"/>
+        </w:rPr>
+        <w:t>'original_language'</w:t>
+      </w:r>
+      <w:r>
+        <w:rPr>
+          <w:rFonts w:ascii="Courier New" w:eastAsia="Times New Roman" w:hAnsi="Courier New" w:cs="Courier New"/>
+          <w:color w:val="DCDCDC"/>
+          <w:sz w:val="21"/>
+          <w:szCs w:val="21"/>
+          <w:lang w:val="en-US" w:eastAsia="pt-BR"/>
+        </w:rPr>
+        <w:t>,</w:t>
+      </w:r>
+      <w:r>
+        <w:rPr>
+          <w:rFonts w:ascii="Courier New" w:eastAsia="Times New Roman" w:hAnsi="Courier New" w:cs="Courier New"/>
+          <w:color w:val="D4D4D4"/>
+          <w:sz w:val="21"/>
+          <w:szCs w:val="21"/>
+          <w:lang w:val="en-US" w:eastAsia="pt-BR"/>
+        </w:rPr>
+        <w:t> kind=</w:t>
+      </w:r>
+      <w:r>
+        <w:rPr>
+          <w:rFonts w:ascii="Courier New" w:eastAsia="Times New Roman" w:hAnsi="Courier New" w:cs="Courier New"/>
+          <w:color w:val="CE9178"/>
+          <w:sz w:val="21"/>
+          <w:szCs w:val="21"/>
+          <w:lang w:val="en-US" w:eastAsia="pt-BR"/>
+        </w:rPr>
+        <w:t>'count'</w:t>
+      </w:r>
+      <w:r>
+        <w:rPr>
+          <w:rFonts w:ascii="Courier New" w:eastAsia="Times New Roman" w:hAnsi="Courier New" w:cs="Courier New"/>
+          <w:color w:val="DCDCDC"/>
+          <w:sz w:val="21"/>
+          <w:szCs w:val="21"/>
+          <w:lang w:val="en-US" w:eastAsia="pt-BR"/>
+        </w:rPr>
+        <w:t>,</w:t>
+      </w:r>
+      <w:r>
+        <w:rPr>
+          <w:rFonts w:ascii="Courier New" w:eastAsia="Times New Roman" w:hAnsi="Courier New" w:cs="Courier New"/>
+          <w:color w:val="D4D4D4"/>
+          <w:sz w:val="21"/>
+          <w:szCs w:val="21"/>
+          <w:lang w:val="en-US" w:eastAsia="pt-BR"/>
+        </w:rPr>
+        <w:t> data = tmdb</w:t>
+      </w:r>
+      <w:r>
+        <w:rPr>
+          <w:rFonts w:ascii="Courier New" w:eastAsia="Times New Roman" w:hAnsi="Courier New" w:cs="Courier New"/>
+          <w:color w:val="DCDCDC"/>
+          <w:sz w:val="21"/>
+          <w:szCs w:val="21"/>
+          <w:lang w:val="en-US" w:eastAsia="pt-BR"/>
+        </w:rPr>
+        <w:t>)</w:t>
+      </w:r>
+    </w:p>
+    <w:p>
+      <w:pPr>
+        <w:spacing w:before="240" w:line="360" w:lineRule="auto"/>
+        <w:jc w:val="center"/>
+        <w:rPr>
+          <w:rFonts w:ascii="Times New Roman" w:hAnsi="Times New Roman" w:cs="Times New Roman"/>
+          <w:sz w:val="24"/>
+          <w:szCs w:val="24"/>
+          <w:lang w:val="en-US"/>
+        </w:rPr>
+      </w:pPr>
+      <w:r>
+        <w:rPr>
+          <w:noProof/>
+          <w:lang w:val="en-US"/>
+        </w:rPr>
+        <w:drawing>
+          <wp:inline distT="0" distB="0" distL="0" distR="0" wp14:anchorId="4FCD7860" wp14:editId="361C8B20">
+            <wp:extent cx="1971675" cy="1963303"/>
+            <wp:effectExtent l="0" t="0" r="0" b="0"/>
+            <wp:docPr id="20" name="Imagem 20"/>
+            <wp:cNvGraphicFramePr>
+              <a:graphicFrameLocks xmlns:a="http://schemas.openxmlformats.org/drawingml/2006/main" noChangeAspect="1"/>
+            </wp:cNvGraphicFramePr>
+            <a:graphic xmlns:a="http://schemas.openxmlformats.org/drawingml/2006/main">
+              <a:graphicData uri="http://schemas.openxmlformats.org/drawingml/2006/picture">
+                <pic:pic xmlns:pic="http://schemas.openxmlformats.org/drawingml/2006/picture">
+                  <pic:nvPicPr>
+                    <pic:cNvPr id="0" name="Picture 23"/>
+                    <pic:cNvPicPr>
+                      <a:picLocks noChangeAspect="1" noChangeArrowheads="1"/>
+                    </pic:cNvPicPr>
+                  </pic:nvPicPr>
+                  <pic:blipFill>
+                    <a:blip r:embed="rId31">
+                      <a:extLst>
+                        <a:ext uri="{28A0092B-C50C-407E-A947-70E740481C1C}">
+                          <a14:useLocalDpi xmlns:a14="http://schemas.microsoft.com/office/drawing/2010/main" val="0"/>
+                        </a:ext>
+                      </a:extLst>
+                    </a:blip>
+                    <a:srcRect/>
+                    <a:stretch>
+                      <a:fillRect/>
+                    </a:stretch>
+                  </pic:blipFill>
+                  <pic:spPr bwMode="auto">
+                    <a:xfrm>
+                      <a:off x="0" y="0"/>
+                      <a:ext cx="1977906" cy="1969508"/>
+                    </a:xfrm>
+                    <a:prstGeom prst="rect">
+                      <a:avLst/>
+                    </a:prstGeom>
+                    <a:noFill/>
+                    <a:ln>
+                      <a:noFill/>
+                    </a:ln>
+                  </pic:spPr>
+                </pic:pic>
+              </a:graphicData>
+            </a:graphic>
+          </wp:inline>
+        </w:drawing>
+      </w:r>
+    </w:p>
+    <w:p>
+      <w:pPr>
+        <w:pStyle w:val="PargrafodaLista"/>
+        <w:numPr>
+          <w:ilvl w:val="3"/>
+          <w:numId w:val="2"/>
+        </w:numPr>
+        <w:spacing w:before="240" w:line="360" w:lineRule="auto"/>
+        <w:jc w:val="both"/>
+        <w:rPr>
+          <w:rFonts w:ascii="Times New Roman" w:hAnsi="Times New Roman" w:cs="Times New Roman"/>
+          <w:sz w:val="24"/>
+          <w:szCs w:val="24"/>
+        </w:rPr>
+      </w:pPr>
+      <w:r>
+        <w:rPr>
+          <w:rFonts w:ascii="Times New Roman" w:hAnsi="Times New Roman" w:cs="Times New Roman"/>
+          <w:sz w:val="24"/>
+          <w:szCs w:val="24"/>
+        </w:rPr>
+        <w:t xml:space="preserve"> </w:t>
+      </w:r>
+      <w:r>
+        <w:rPr>
+          <w:rFonts w:ascii="Times New Roman" w:hAnsi="Times New Roman" w:cs="Times New Roman"/>
+          <w:sz w:val="24"/>
+          <w:szCs w:val="24"/>
+        </w:rPr>
+        <w:t>Equivalente</w:t>
+      </w:r>
+      <w:r>
+        <w:rPr>
+          <w:rFonts w:ascii="Times New Roman" w:hAnsi="Times New Roman" w:cs="Times New Roman"/>
+          <w:sz w:val="24"/>
+          <w:szCs w:val="24"/>
+        </w:rPr>
+        <w:t xml:space="preserve"> </w:t>
+      </w:r>
+      <w:r>
+        <w:rPr>
+          <w:rFonts w:ascii="Times New Roman" w:hAnsi="Times New Roman" w:cs="Times New Roman"/>
+          <w:sz w:val="24"/>
+          <w:szCs w:val="24"/>
+        </w:rPr>
+        <w:t>a</w:t>
+      </w:r>
+      <w:r>
+        <w:rPr>
+          <w:rFonts w:ascii="Times New Roman" w:hAnsi="Times New Roman" w:cs="Times New Roman"/>
+          <w:sz w:val="24"/>
+          <w:szCs w:val="24"/>
+        </w:rPr>
+        <w:t>o mesmo que fazendo t</w:t>
+      </w:r>
+      <w:r>
+        <w:rPr>
+          <w:rFonts w:ascii="Times New Roman" w:hAnsi="Times New Roman" w:cs="Times New Roman"/>
+          <w:sz w:val="24"/>
+          <w:szCs w:val="24"/>
+        </w:rPr>
+        <w:t>oda a seleção de dados.</w:t>
+      </w:r>
+    </w:p>
+    <w:p>
+      <w:pPr>
+        <w:pStyle w:val="PargrafodaLista"/>
+        <w:numPr>
+          <w:ilvl w:val="3"/>
+          <w:numId w:val="2"/>
+        </w:numPr>
+        <w:spacing w:before="240" w:line="360" w:lineRule="auto"/>
+        <w:jc w:val="both"/>
+        <w:rPr>
+          <w:rFonts w:ascii="Times New Roman" w:hAnsi="Times New Roman" w:cs="Times New Roman"/>
+          <w:sz w:val="24"/>
+          <w:szCs w:val="24"/>
+        </w:rPr>
+      </w:pPr>
+      <w:r>
+        <w:rPr>
+          <w:rFonts w:ascii="Times New Roman" w:hAnsi="Times New Roman" w:cs="Times New Roman"/>
+          <w:sz w:val="24"/>
+          <w:szCs w:val="24"/>
+        </w:rPr>
+        <w:t xml:space="preserve"> A diferença é que ele não fica ordenado de acordo com a aparição como fizemos na seleção. Apenas demos sorte de en ter ficado em primeiro, mas ao ver os outros menores, podemos notar não está do maior para o menor.</w:t>
+      </w:r>
+    </w:p>
+    <w:p>
+      <w:pPr>
+        <w:pStyle w:val="PargrafodaLista"/>
+        <w:numPr>
+          <w:ilvl w:val="3"/>
+          <w:numId w:val="2"/>
+        </w:numPr>
+        <w:spacing w:before="240" w:line="360" w:lineRule="auto"/>
+        <w:jc w:val="both"/>
+        <w:rPr>
+          <w:rFonts w:ascii="Times New Roman" w:hAnsi="Times New Roman" w:cs="Times New Roman"/>
+          <w:sz w:val="24"/>
+          <w:szCs w:val="24"/>
+        </w:rPr>
+      </w:pPr>
+      <w:r>
+        <w:rPr>
+          <w:rFonts w:ascii="Times New Roman" w:hAnsi="Times New Roman" w:cs="Times New Roman"/>
+          <w:sz w:val="24"/>
+          <w:szCs w:val="24"/>
+        </w:rPr>
+        <w:t xml:space="preserve"> Para oficializar a versão, pós instalação, precisamos resetar o runtime.</w:t>
+      </w:r>
+    </w:p>
+    <w:p>
+      <w:pPr>
+        <w:pStyle w:val="PargrafodaLista"/>
+        <w:numPr>
+          <w:ilvl w:val="2"/>
+          <w:numId w:val="2"/>
+        </w:numPr>
+        <w:spacing w:before="240" w:line="360" w:lineRule="auto"/>
+        <w:jc w:val="both"/>
+        <w:rPr>
+          <w:rFonts w:ascii="Times New Roman" w:hAnsi="Times New Roman" w:cs="Times New Roman"/>
+          <w:sz w:val="24"/>
+          <w:szCs w:val="24"/>
+        </w:rPr>
+      </w:pPr>
     </w:p>
     <w:sectPr>
       <w:pgSz w:w="11906" w:h="16838"/>

</xml_diff>

<commit_message>
Passando uma mensagem através de visualização
Aprendemos como passar uma mensagem dependendo dos nossos dados e do que queremos mostrar com eles, além de adaptar nossos dados para determinada mensagem
</commit_message>
<xml_diff>
--- a/Data Science/Data Science/Anotações/Data Science - Anotações.docx
+++ b/Data Science/Data Science/Anotações/Data Science - Anotações.docx
@@ -6074,6 +6074,1374 @@
           <w:szCs w:val="24"/>
         </w:rPr>
         <w:t xml:space="preserve"> Para oficializar a versão, pós instalação, precisamos resetar o runtime.</w:t>
+      </w:r>
+    </w:p>
+    <w:p>
+      <w:pPr>
+        <w:pStyle w:val="PargrafodaLista"/>
+        <w:numPr>
+          <w:ilvl w:val="1"/>
+          <w:numId w:val="2"/>
+        </w:numPr>
+        <w:spacing w:before="240" w:line="360" w:lineRule="auto"/>
+        <w:jc w:val="both"/>
+        <w:rPr>
+          <w:rFonts w:ascii="Times New Roman" w:hAnsi="Times New Roman" w:cs="Times New Roman"/>
+          <w:sz w:val="24"/>
+          <w:szCs w:val="24"/>
+        </w:rPr>
+      </w:pPr>
+      <w:r>
+        <w:rPr>
+          <w:rFonts w:ascii="Times New Roman" w:hAnsi="Times New Roman" w:cs="Times New Roman"/>
+          <w:sz w:val="24"/>
+          <w:szCs w:val="24"/>
+        </w:rPr>
+        <w:t xml:space="preserve"> </w:t>
+      </w:r>
+      <w:r>
+        <w:rPr>
+          <w:rFonts w:ascii="Times New Roman" w:hAnsi="Times New Roman" w:cs="Times New Roman"/>
+          <w:sz w:val="24"/>
+          <w:szCs w:val="24"/>
+        </w:rPr>
+        <w:t>Gráfico de pizza quase nunca é recomendado em nenhuma situação.</w:t>
+      </w:r>
+    </w:p>
+    <w:p>
+      <w:pPr>
+        <w:pStyle w:val="PargrafodaLista"/>
+        <w:numPr>
+          <w:ilvl w:val="2"/>
+          <w:numId w:val="2"/>
+        </w:numPr>
+        <w:spacing w:before="240" w:line="360" w:lineRule="auto"/>
+        <w:jc w:val="both"/>
+        <w:rPr>
+          <w:rFonts w:ascii="Times New Roman" w:hAnsi="Times New Roman" w:cs="Times New Roman"/>
+          <w:sz w:val="24"/>
+          <w:szCs w:val="24"/>
+        </w:rPr>
+      </w:pPr>
+      <w:r>
+        <w:rPr>
+          <w:rFonts w:ascii="Times New Roman" w:hAnsi="Times New Roman" w:cs="Times New Roman"/>
+          <w:sz w:val="24"/>
+          <w:szCs w:val="24"/>
+        </w:rPr>
+        <w:t>Vimos que no gráfico acima quase não conseguimos ver a diferença de cada língua, então decidimos fazer um gráfico de pizza/pie(en) para ver se melhora a visualização.</w:t>
+      </w:r>
+    </w:p>
+    <w:p>
+      <w:pPr>
+        <w:pStyle w:val="PargrafodaLista"/>
+        <w:numPr>
+          <w:ilvl w:val="2"/>
+          <w:numId w:val="2"/>
+        </w:numPr>
+        <w:spacing w:before="240" w:line="360" w:lineRule="auto"/>
+        <w:jc w:val="both"/>
+        <w:rPr>
+          <w:rFonts w:ascii="Times New Roman" w:hAnsi="Times New Roman" w:cs="Times New Roman"/>
+          <w:sz w:val="24"/>
+          <w:szCs w:val="24"/>
+        </w:rPr>
+      </w:pPr>
+      <w:r>
+        <w:rPr>
+          <w:rFonts w:ascii="Times New Roman" w:hAnsi="Times New Roman" w:cs="Times New Roman"/>
+          <w:sz w:val="24"/>
+          <w:szCs w:val="24"/>
+        </w:rPr>
+        <w:t>O seaborn não possui esse tipo de gráfico, mas o matplotlib sim, então utilizamos ele passando 2 parâmetros, os valores e as labels no plt.pie(x, labels), e ele nos retorna esse resultado horrendo:</w:t>
+      </w:r>
+    </w:p>
+    <w:p>
+      <w:pPr>
+        <w:shd w:val="clear" w:color="auto" w:fill="1E1E1E"/>
+        <w:spacing w:after="0" w:line="360" w:lineRule="auto"/>
+        <w:rPr>
+          <w:rFonts w:ascii="Courier New" w:eastAsia="Times New Roman" w:hAnsi="Courier New" w:cs="Courier New"/>
+          <w:color w:val="D4D4D4"/>
+          <w:sz w:val="21"/>
+          <w:szCs w:val="21"/>
+          <w:lang w:eastAsia="pt-BR"/>
+        </w:rPr>
+      </w:pPr>
+      <w:r>
+        <w:rPr>
+          <w:rFonts w:ascii="Courier New" w:eastAsia="Times New Roman" w:hAnsi="Courier New" w:cs="Courier New"/>
+          <w:color w:val="D4D4D4"/>
+          <w:sz w:val="21"/>
+          <w:szCs w:val="21"/>
+          <w:lang w:eastAsia="pt-BR"/>
+        </w:rPr>
+        <w:t>plt.pie</w:t>
+      </w:r>
+      <w:r>
+        <w:rPr>
+          <w:rFonts w:ascii="Courier New" w:eastAsia="Times New Roman" w:hAnsi="Courier New" w:cs="Courier New"/>
+          <w:color w:val="DCDCDC"/>
+          <w:sz w:val="21"/>
+          <w:szCs w:val="21"/>
+          <w:lang w:eastAsia="pt-BR"/>
+        </w:rPr>
+        <w:t>(</w:t>
+      </w:r>
+      <w:r>
+        <w:rPr>
+          <w:rFonts w:ascii="Courier New" w:eastAsia="Times New Roman" w:hAnsi="Courier New" w:cs="Courier New"/>
+          <w:color w:val="D4D4D4"/>
+          <w:sz w:val="21"/>
+          <w:szCs w:val="21"/>
+          <w:lang w:eastAsia="pt-BR"/>
+        </w:rPr>
+        <w:t>contagem_de_lingua</w:t>
+      </w:r>
+      <w:r>
+        <w:rPr>
+          <w:rFonts w:ascii="Courier New" w:eastAsia="Times New Roman" w:hAnsi="Courier New" w:cs="Courier New"/>
+          <w:color w:val="DCDCDC"/>
+          <w:sz w:val="21"/>
+          <w:szCs w:val="21"/>
+          <w:lang w:eastAsia="pt-BR"/>
+        </w:rPr>
+        <w:t>[</w:t>
+      </w:r>
+      <w:r>
+        <w:rPr>
+          <w:rFonts w:ascii="Courier New" w:eastAsia="Times New Roman" w:hAnsi="Courier New" w:cs="Courier New"/>
+          <w:color w:val="CE9178"/>
+          <w:sz w:val="21"/>
+          <w:szCs w:val="21"/>
+          <w:lang w:eastAsia="pt-BR"/>
+        </w:rPr>
+        <w:t>'total'</w:t>
+      </w:r>
+      <w:r>
+        <w:rPr>
+          <w:rFonts w:ascii="Courier New" w:eastAsia="Times New Roman" w:hAnsi="Courier New" w:cs="Courier New"/>
+          <w:color w:val="DCDCDC"/>
+          <w:sz w:val="21"/>
+          <w:szCs w:val="21"/>
+          <w:lang w:eastAsia="pt-BR"/>
+        </w:rPr>
+        <w:t>],</w:t>
+      </w:r>
+      <w:r>
+        <w:rPr>
+          <w:rFonts w:ascii="Courier New" w:eastAsia="Times New Roman" w:hAnsi="Courier New" w:cs="Courier New"/>
+          <w:color w:val="D4D4D4"/>
+          <w:sz w:val="21"/>
+          <w:szCs w:val="21"/>
+          <w:lang w:eastAsia="pt-BR"/>
+        </w:rPr>
+        <w:t> labels = contagem_de_lingua</w:t>
+      </w:r>
+      <w:r>
+        <w:rPr>
+          <w:rFonts w:ascii="Courier New" w:eastAsia="Times New Roman" w:hAnsi="Courier New" w:cs="Courier New"/>
+          <w:color w:val="DCDCDC"/>
+          <w:sz w:val="21"/>
+          <w:szCs w:val="21"/>
+          <w:lang w:eastAsia="pt-BR"/>
+        </w:rPr>
+        <w:t>[</w:t>
+      </w:r>
+      <w:r>
+        <w:rPr>
+          <w:rFonts w:ascii="Courier New" w:eastAsia="Times New Roman" w:hAnsi="Courier New" w:cs="Courier New"/>
+          <w:color w:val="CE9178"/>
+          <w:sz w:val="21"/>
+          <w:szCs w:val="21"/>
+          <w:lang w:eastAsia="pt-BR"/>
+        </w:rPr>
+        <w:t>'original_language'</w:t>
+      </w:r>
+      <w:r>
+        <w:rPr>
+          <w:rFonts w:ascii="Courier New" w:eastAsia="Times New Roman" w:hAnsi="Courier New" w:cs="Courier New"/>
+          <w:color w:val="DCDCDC"/>
+          <w:sz w:val="21"/>
+          <w:szCs w:val="21"/>
+          <w:lang w:eastAsia="pt-BR"/>
+        </w:rPr>
+        <w:t>])</w:t>
+      </w:r>
+    </w:p>
+    <w:p>
+      <w:pPr>
+        <w:shd w:val="clear" w:color="auto" w:fill="1E1E1E"/>
+        <w:spacing w:after="0" w:line="285" w:lineRule="atLeast"/>
+        <w:rPr>
+          <w:rFonts w:ascii="Courier New" w:eastAsia="Times New Roman" w:hAnsi="Courier New" w:cs="Courier New"/>
+          <w:color w:val="D4D4D4"/>
+          <w:sz w:val="21"/>
+          <w:szCs w:val="21"/>
+          <w:lang w:eastAsia="pt-BR"/>
+        </w:rPr>
+      </w:pPr>
+      <w:r>
+        <w:rPr>
+          <w:rFonts w:ascii="Courier New" w:eastAsia="Times New Roman" w:hAnsi="Courier New" w:cs="Courier New"/>
+          <w:color w:val="D4D4D4"/>
+          <w:sz w:val="21"/>
+          <w:szCs w:val="21"/>
+          <w:lang w:eastAsia="pt-BR"/>
+        </w:rPr>
+        <w:t>plt.show</w:t>
+      </w:r>
+      <w:r>
+        <w:rPr>
+          <w:rFonts w:ascii="Courier New" w:eastAsia="Times New Roman" w:hAnsi="Courier New" w:cs="Courier New"/>
+          <w:color w:val="DCDCDC"/>
+          <w:sz w:val="21"/>
+          <w:szCs w:val="21"/>
+          <w:lang w:eastAsia="pt-BR"/>
+        </w:rPr>
+        <w:t>()</w:t>
+      </w:r>
+    </w:p>
+    <w:p>
+      <w:pPr>
+        <w:spacing w:before="240" w:line="360" w:lineRule="auto"/>
+        <w:jc w:val="center"/>
+        <w:rPr>
+          <w:rFonts w:ascii="Times New Roman" w:hAnsi="Times New Roman" w:cs="Times New Roman"/>
+          <w:sz w:val="24"/>
+          <w:szCs w:val="24"/>
+        </w:rPr>
+      </w:pPr>
+      <w:r>
+        <w:rPr>
+          <w:noProof/>
+        </w:rPr>
+        <w:drawing>
+          <wp:inline distT="0" distB="0" distL="0" distR="0" wp14:anchorId="064F3CF7" wp14:editId="6CFDEADA">
+            <wp:extent cx="1524000" cy="1524000"/>
+            <wp:effectExtent l="0" t="0" r="0" b="0"/>
+            <wp:docPr id="21" name="Imagem 21"/>
+            <wp:cNvGraphicFramePr>
+              <a:graphicFrameLocks xmlns:a="http://schemas.openxmlformats.org/drawingml/2006/main" noChangeAspect="1"/>
+            </wp:cNvGraphicFramePr>
+            <a:graphic xmlns:a="http://schemas.openxmlformats.org/drawingml/2006/main">
+              <a:graphicData uri="http://schemas.openxmlformats.org/drawingml/2006/picture">
+                <pic:pic xmlns:pic="http://schemas.openxmlformats.org/drawingml/2006/picture">
+                  <pic:nvPicPr>
+                    <pic:cNvPr id="0" name="Picture 25"/>
+                    <pic:cNvPicPr>
+                      <a:picLocks noChangeAspect="1" noChangeArrowheads="1"/>
+                    </pic:cNvPicPr>
+                  </pic:nvPicPr>
+                  <pic:blipFill>
+                    <a:blip r:embed="rId32">
+                      <a:extLst>
+                        <a:ext uri="{28A0092B-C50C-407E-A947-70E740481C1C}">
+                          <a14:useLocalDpi xmlns:a14="http://schemas.microsoft.com/office/drawing/2010/main" val="0"/>
+                        </a:ext>
+                      </a:extLst>
+                    </a:blip>
+                    <a:srcRect/>
+                    <a:stretch>
+                      <a:fillRect/>
+                    </a:stretch>
+                  </pic:blipFill>
+                  <pic:spPr bwMode="auto">
+                    <a:xfrm>
+                      <a:off x="0" y="0"/>
+                      <a:ext cx="1524000" cy="1524000"/>
+                    </a:xfrm>
+                    <a:prstGeom prst="rect">
+                      <a:avLst/>
+                    </a:prstGeom>
+                    <a:noFill/>
+                    <a:ln>
+                      <a:noFill/>
+                    </a:ln>
+                  </pic:spPr>
+                </pic:pic>
+              </a:graphicData>
+            </a:graphic>
+          </wp:inline>
+        </w:drawing>
+      </w:r>
+    </w:p>
+    <w:p>
+      <w:pPr>
+        <w:pStyle w:val="PargrafodaLista"/>
+        <w:numPr>
+          <w:ilvl w:val="2"/>
+          <w:numId w:val="2"/>
+        </w:numPr>
+        <w:spacing w:before="240" w:line="360" w:lineRule="auto"/>
+        <w:jc w:val="both"/>
+        <w:rPr>
+          <w:rFonts w:ascii="Times New Roman" w:hAnsi="Times New Roman" w:cs="Times New Roman"/>
+          <w:sz w:val="24"/>
+          <w:szCs w:val="24"/>
+        </w:rPr>
+      </w:pPr>
+      <w:r>
+        <w:rPr>
+          <w:rFonts w:ascii="Times New Roman" w:hAnsi="Times New Roman" w:cs="Times New Roman"/>
+          <w:sz w:val="24"/>
+          <w:szCs w:val="24"/>
+        </w:rPr>
+        <w:lastRenderedPageBreak/>
+        <w:t>Por isso que quase nunca é recomendada sua utilização, pois fica visualmente horrível e muito mais confuso e pior do que estaria em qualquer outro.</w:t>
+      </w:r>
+    </w:p>
+    <w:p>
+      <w:pPr>
+        <w:pStyle w:val="PargrafodaLista"/>
+        <w:numPr>
+          <w:ilvl w:val="2"/>
+          <w:numId w:val="2"/>
+        </w:numPr>
+        <w:spacing w:before="240" w:line="360" w:lineRule="auto"/>
+        <w:jc w:val="both"/>
+        <w:rPr>
+          <w:rFonts w:ascii="Times New Roman" w:hAnsi="Times New Roman" w:cs="Times New Roman"/>
+          <w:sz w:val="24"/>
+          <w:szCs w:val="24"/>
+        </w:rPr>
+      </w:pPr>
+      <w:r>
+        <w:rPr>
+          <w:rFonts w:ascii="Times New Roman" w:hAnsi="Times New Roman" w:cs="Times New Roman"/>
+          <w:sz w:val="24"/>
+          <w:szCs w:val="24"/>
+        </w:rPr>
+        <w:t xml:space="preserve">Considerando isso é bem importante sabermos qual é a história que queremos contar com nosso gráfico. Nesse caso nós queremos mostrar o quanto en aparece em relação aos outros idiomas, nesse caso, podemos separar os dados em 2 variáveis, uma com o total de inglês e outra com o total do resto. </w:t>
+      </w:r>
+      <w:r>
+        <w:rPr>
+          <w:rFonts w:ascii="Times New Roman" w:hAnsi="Times New Roman" w:cs="Times New Roman"/>
+          <w:sz w:val="24"/>
+          <w:szCs w:val="24"/>
+        </w:rPr>
+        <w:t>Para fazer isso podemos fazer uma contagem de valor da coluna de original_language no nosso df com todos os dados lá do início. Após fazer essa atribuição, podemos criar outras 2 variáveis, a total geral, que mostra a soma de todos os idiomas, e a total de inglês, onde usamos o s.loc[‘en’] para pegar somente a contagem de inglês</w:t>
+      </w:r>
+      <w:r>
+        <w:rPr>
+          <w:rFonts w:ascii="Times New Roman" w:hAnsi="Times New Roman" w:cs="Times New Roman"/>
+          <w:sz w:val="24"/>
+          <w:szCs w:val="24"/>
+        </w:rPr>
+        <w:t xml:space="preserve"> do nosso total por língua</w:t>
+      </w:r>
+      <w:r>
+        <w:rPr>
+          <w:rFonts w:ascii="Times New Roman" w:hAnsi="Times New Roman" w:cs="Times New Roman"/>
+          <w:sz w:val="24"/>
+          <w:szCs w:val="24"/>
+        </w:rPr>
+        <w:t>.</w:t>
+      </w:r>
+      <w:r>
+        <w:rPr>
+          <w:rFonts w:ascii="Times New Roman" w:hAnsi="Times New Roman" w:cs="Times New Roman"/>
+          <w:sz w:val="24"/>
+          <w:szCs w:val="24"/>
+        </w:rPr>
+        <w:t xml:space="preserve"> Para saber qual o total do resto de línguas basta subtrair o total de inglês com o total geral, obtendo assim o total do resto:</w:t>
+      </w:r>
+    </w:p>
+    <w:p>
+      <w:pPr>
+        <w:shd w:val="clear" w:color="auto" w:fill="1E1E1E"/>
+        <w:spacing w:after="0" w:line="285" w:lineRule="atLeast"/>
+        <w:rPr>
+          <w:rFonts w:ascii="Courier New" w:eastAsia="Times New Roman" w:hAnsi="Courier New" w:cs="Courier New"/>
+          <w:color w:val="D4D4D4"/>
+          <w:sz w:val="21"/>
+          <w:szCs w:val="21"/>
+          <w:lang w:eastAsia="pt-BR"/>
+        </w:rPr>
+      </w:pPr>
+      <w:r>
+        <w:rPr>
+          <w:rFonts w:ascii="Courier New" w:eastAsia="Times New Roman" w:hAnsi="Courier New" w:cs="Courier New"/>
+          <w:color w:val="D4D4D4"/>
+          <w:sz w:val="21"/>
+          <w:szCs w:val="21"/>
+          <w:lang w:eastAsia="pt-BR"/>
+        </w:rPr>
+        <w:t>total_por_lingua = tmdb</w:t>
+      </w:r>
+      <w:r>
+        <w:rPr>
+          <w:rFonts w:ascii="Courier New" w:eastAsia="Times New Roman" w:hAnsi="Courier New" w:cs="Courier New"/>
+          <w:color w:val="DCDCDC"/>
+          <w:sz w:val="21"/>
+          <w:szCs w:val="21"/>
+          <w:lang w:eastAsia="pt-BR"/>
+        </w:rPr>
+        <w:t>[</w:t>
+      </w:r>
+      <w:r>
+        <w:rPr>
+          <w:rFonts w:ascii="Courier New" w:eastAsia="Times New Roman" w:hAnsi="Courier New" w:cs="Courier New"/>
+          <w:color w:val="CE9178"/>
+          <w:sz w:val="21"/>
+          <w:szCs w:val="21"/>
+          <w:lang w:eastAsia="pt-BR"/>
+        </w:rPr>
+        <w:t>'original_language'</w:t>
+      </w:r>
+      <w:r>
+        <w:rPr>
+          <w:rFonts w:ascii="Courier New" w:eastAsia="Times New Roman" w:hAnsi="Courier New" w:cs="Courier New"/>
+          <w:color w:val="DCDCDC"/>
+          <w:sz w:val="21"/>
+          <w:szCs w:val="21"/>
+          <w:lang w:eastAsia="pt-BR"/>
+        </w:rPr>
+        <w:t>]</w:t>
+      </w:r>
+      <w:r>
+        <w:rPr>
+          <w:rFonts w:ascii="Courier New" w:eastAsia="Times New Roman" w:hAnsi="Courier New" w:cs="Courier New"/>
+          <w:color w:val="D4D4D4"/>
+          <w:sz w:val="21"/>
+          <w:szCs w:val="21"/>
+          <w:lang w:eastAsia="pt-BR"/>
+        </w:rPr>
+        <w:t>.value_counts</w:t>
+      </w:r>
+      <w:r>
+        <w:rPr>
+          <w:rFonts w:ascii="Courier New" w:eastAsia="Times New Roman" w:hAnsi="Courier New" w:cs="Courier New"/>
+          <w:color w:val="DCDCDC"/>
+          <w:sz w:val="21"/>
+          <w:szCs w:val="21"/>
+          <w:lang w:eastAsia="pt-BR"/>
+        </w:rPr>
+        <w:t>()</w:t>
+      </w:r>
+    </w:p>
+    <w:p>
+      <w:pPr>
+        <w:shd w:val="clear" w:color="auto" w:fill="1E1E1E"/>
+        <w:spacing w:after="0" w:line="285" w:lineRule="atLeast"/>
+        <w:rPr>
+          <w:rFonts w:ascii="Courier New" w:eastAsia="Times New Roman" w:hAnsi="Courier New" w:cs="Courier New"/>
+          <w:color w:val="D4D4D4"/>
+          <w:sz w:val="21"/>
+          <w:szCs w:val="21"/>
+          <w:lang w:eastAsia="pt-BR"/>
+        </w:rPr>
+      </w:pPr>
+      <w:r>
+        <w:rPr>
+          <w:rFonts w:ascii="Courier New" w:eastAsia="Times New Roman" w:hAnsi="Courier New" w:cs="Courier New"/>
+          <w:color w:val="D4D4D4"/>
+          <w:sz w:val="21"/>
+          <w:szCs w:val="21"/>
+          <w:lang w:eastAsia="pt-BR"/>
+        </w:rPr>
+        <w:t>total_geral = </w:t>
+      </w:r>
+      <w:r>
+        <w:rPr>
+          <w:rFonts w:ascii="Courier New" w:eastAsia="Times New Roman" w:hAnsi="Courier New" w:cs="Courier New"/>
+          <w:color w:val="DCDCAA"/>
+          <w:sz w:val="21"/>
+          <w:szCs w:val="21"/>
+          <w:lang w:eastAsia="pt-BR"/>
+        </w:rPr>
+        <w:t>sum</w:t>
+      </w:r>
+      <w:r>
+        <w:rPr>
+          <w:rFonts w:ascii="Courier New" w:eastAsia="Times New Roman" w:hAnsi="Courier New" w:cs="Courier New"/>
+          <w:color w:val="DCDCDC"/>
+          <w:sz w:val="21"/>
+          <w:szCs w:val="21"/>
+          <w:lang w:eastAsia="pt-BR"/>
+        </w:rPr>
+        <w:t>(</w:t>
+      </w:r>
+      <w:r>
+        <w:rPr>
+          <w:rFonts w:ascii="Courier New" w:eastAsia="Times New Roman" w:hAnsi="Courier New" w:cs="Courier New"/>
+          <w:color w:val="D4D4D4"/>
+          <w:sz w:val="21"/>
+          <w:szCs w:val="21"/>
+          <w:lang w:eastAsia="pt-BR"/>
+        </w:rPr>
+        <w:t>total_por_lingua</w:t>
+      </w:r>
+      <w:r>
+        <w:rPr>
+          <w:rFonts w:ascii="Courier New" w:eastAsia="Times New Roman" w:hAnsi="Courier New" w:cs="Courier New"/>
+          <w:color w:val="DCDCDC"/>
+          <w:sz w:val="21"/>
+          <w:szCs w:val="21"/>
+          <w:lang w:eastAsia="pt-BR"/>
+        </w:rPr>
+        <w:t>)</w:t>
+      </w:r>
+    </w:p>
+    <w:p>
+      <w:pPr>
+        <w:shd w:val="clear" w:color="auto" w:fill="1E1E1E"/>
+        <w:spacing w:after="0" w:line="285" w:lineRule="atLeast"/>
+        <w:rPr>
+          <w:rFonts w:ascii="Courier New" w:eastAsia="Times New Roman" w:hAnsi="Courier New" w:cs="Courier New"/>
+          <w:color w:val="D4D4D4"/>
+          <w:sz w:val="21"/>
+          <w:szCs w:val="21"/>
+          <w:lang w:eastAsia="pt-BR"/>
+        </w:rPr>
+      </w:pPr>
+      <w:r>
+        <w:rPr>
+          <w:rFonts w:ascii="Courier New" w:eastAsia="Times New Roman" w:hAnsi="Courier New" w:cs="Courier New"/>
+          <w:color w:val="D4D4D4"/>
+          <w:sz w:val="21"/>
+          <w:szCs w:val="21"/>
+          <w:lang w:eastAsia="pt-BR"/>
+        </w:rPr>
+        <w:t>total_de_ingles = total_por_lingua.loc</w:t>
+      </w:r>
+      <w:r>
+        <w:rPr>
+          <w:rFonts w:ascii="Courier New" w:eastAsia="Times New Roman" w:hAnsi="Courier New" w:cs="Courier New"/>
+          <w:color w:val="DCDCDC"/>
+          <w:sz w:val="21"/>
+          <w:szCs w:val="21"/>
+          <w:lang w:eastAsia="pt-BR"/>
+        </w:rPr>
+        <w:t>[</w:t>
+      </w:r>
+      <w:r>
+        <w:rPr>
+          <w:rFonts w:ascii="Courier New" w:eastAsia="Times New Roman" w:hAnsi="Courier New" w:cs="Courier New"/>
+          <w:color w:val="CE9178"/>
+          <w:sz w:val="21"/>
+          <w:szCs w:val="21"/>
+          <w:lang w:eastAsia="pt-BR"/>
+        </w:rPr>
+        <w:t>'en'</w:t>
+      </w:r>
+      <w:r>
+        <w:rPr>
+          <w:rFonts w:ascii="Courier New" w:eastAsia="Times New Roman" w:hAnsi="Courier New" w:cs="Courier New"/>
+          <w:color w:val="DCDCDC"/>
+          <w:sz w:val="21"/>
+          <w:szCs w:val="21"/>
+          <w:lang w:eastAsia="pt-BR"/>
+        </w:rPr>
+        <w:t>]</w:t>
+      </w:r>
+    </w:p>
+    <w:p>
+      <w:pPr>
+        <w:shd w:val="clear" w:color="auto" w:fill="1E1E1E"/>
+        <w:spacing w:after="0" w:line="285" w:lineRule="atLeast"/>
+        <w:rPr>
+          <w:rFonts w:ascii="Courier New" w:eastAsia="Times New Roman" w:hAnsi="Courier New" w:cs="Courier New"/>
+          <w:color w:val="D4D4D4"/>
+          <w:sz w:val="21"/>
+          <w:szCs w:val="21"/>
+          <w:lang w:eastAsia="pt-BR"/>
+        </w:rPr>
+      </w:pPr>
+      <w:r>
+        <w:rPr>
+          <w:rFonts w:ascii="Courier New" w:eastAsia="Times New Roman" w:hAnsi="Courier New" w:cs="Courier New"/>
+          <w:color w:val="D4D4D4"/>
+          <w:sz w:val="21"/>
+          <w:szCs w:val="21"/>
+          <w:lang w:eastAsia="pt-BR"/>
+        </w:rPr>
+        <w:t>total_do_resto = total_geral - total_de_ingles</w:t>
+      </w:r>
+    </w:p>
+    <w:p>
+      <w:pPr>
+        <w:shd w:val="clear" w:color="auto" w:fill="1E1E1E"/>
+        <w:spacing w:after="0" w:line="285" w:lineRule="atLeast"/>
+        <w:rPr>
+          <w:rFonts w:ascii="Courier New" w:eastAsia="Times New Roman" w:hAnsi="Courier New" w:cs="Courier New"/>
+          <w:color w:val="D4D4D4"/>
+          <w:sz w:val="21"/>
+          <w:szCs w:val="21"/>
+          <w:lang w:eastAsia="pt-BR"/>
+        </w:rPr>
+      </w:pPr>
+      <w:r>
+        <w:rPr>
+          <w:rFonts w:ascii="Courier New" w:eastAsia="Times New Roman" w:hAnsi="Courier New" w:cs="Courier New"/>
+          <w:color w:val="DCDCAA"/>
+          <w:sz w:val="21"/>
+          <w:szCs w:val="21"/>
+          <w:lang w:eastAsia="pt-BR"/>
+        </w:rPr>
+        <w:t>print</w:t>
+      </w:r>
+      <w:r>
+        <w:rPr>
+          <w:rFonts w:ascii="Courier New" w:eastAsia="Times New Roman" w:hAnsi="Courier New" w:cs="Courier New"/>
+          <w:color w:val="DCDCDC"/>
+          <w:sz w:val="21"/>
+          <w:szCs w:val="21"/>
+          <w:lang w:eastAsia="pt-BR"/>
+        </w:rPr>
+        <w:t>(</w:t>
+      </w:r>
+      <w:r>
+        <w:rPr>
+          <w:rFonts w:ascii="Courier New" w:eastAsia="Times New Roman" w:hAnsi="Courier New" w:cs="Courier New"/>
+          <w:color w:val="D4D4D4"/>
+          <w:sz w:val="21"/>
+          <w:szCs w:val="21"/>
+          <w:lang w:eastAsia="pt-BR"/>
+        </w:rPr>
+        <w:t>total_de_ingles</w:t>
+      </w:r>
+      <w:r>
+        <w:rPr>
+          <w:rFonts w:ascii="Courier New" w:eastAsia="Times New Roman" w:hAnsi="Courier New" w:cs="Courier New"/>
+          <w:color w:val="DCDCDC"/>
+          <w:sz w:val="21"/>
+          <w:szCs w:val="21"/>
+          <w:lang w:eastAsia="pt-BR"/>
+        </w:rPr>
+        <w:t>,</w:t>
+      </w:r>
+      <w:r>
+        <w:rPr>
+          <w:rFonts w:ascii="Courier New" w:eastAsia="Times New Roman" w:hAnsi="Courier New" w:cs="Courier New"/>
+          <w:color w:val="D4D4D4"/>
+          <w:sz w:val="21"/>
+          <w:szCs w:val="21"/>
+          <w:lang w:eastAsia="pt-BR"/>
+        </w:rPr>
+        <w:t> total_do_resto</w:t>
+      </w:r>
+      <w:r>
+        <w:rPr>
+          <w:rFonts w:ascii="Courier New" w:eastAsia="Times New Roman" w:hAnsi="Courier New" w:cs="Courier New"/>
+          <w:color w:val="DCDCDC"/>
+          <w:sz w:val="21"/>
+          <w:szCs w:val="21"/>
+          <w:lang w:eastAsia="pt-BR"/>
+        </w:rPr>
+        <w:t>)</w:t>
+      </w:r>
+    </w:p>
+    <w:p>
+      <w:pPr>
+        <w:spacing w:before="240" w:line="360" w:lineRule="auto"/>
+        <w:jc w:val="center"/>
+        <w:rPr>
+          <w:rFonts w:ascii="Times New Roman" w:hAnsi="Times New Roman" w:cs="Times New Roman"/>
+          <w:sz w:val="24"/>
+          <w:szCs w:val="24"/>
+        </w:rPr>
+      </w:pPr>
+      <w:r>
+        <w:rPr>
+          <w:rFonts w:ascii="Times New Roman" w:hAnsi="Times New Roman" w:cs="Times New Roman"/>
+          <w:sz w:val="24"/>
+          <w:szCs w:val="24"/>
+        </w:rPr>
+        <w:drawing>
+          <wp:inline distT="0" distB="0" distL="0" distR="0" wp14:anchorId="3F225ACA" wp14:editId="2401D139">
+            <wp:extent cx="809738" cy="219106"/>
+            <wp:effectExtent l="0" t="0" r="0" b="9525"/>
+            <wp:docPr id="22" name="Imagem 22"/>
+            <wp:cNvGraphicFramePr>
+              <a:graphicFrameLocks xmlns:a="http://schemas.openxmlformats.org/drawingml/2006/main" noChangeAspect="1"/>
+            </wp:cNvGraphicFramePr>
+            <a:graphic xmlns:a="http://schemas.openxmlformats.org/drawingml/2006/main">
+              <a:graphicData uri="http://schemas.openxmlformats.org/drawingml/2006/picture">
+                <pic:pic xmlns:pic="http://schemas.openxmlformats.org/drawingml/2006/picture">
+                  <pic:nvPicPr>
+                    <pic:cNvPr id="1" name=""/>
+                    <pic:cNvPicPr/>
+                  </pic:nvPicPr>
+                  <pic:blipFill>
+                    <a:blip r:embed="rId33"/>
+                    <a:stretch>
+                      <a:fillRect/>
+                    </a:stretch>
+                  </pic:blipFill>
+                  <pic:spPr>
+                    <a:xfrm>
+                      <a:off x="0" y="0"/>
+                      <a:ext cx="809738" cy="219106"/>
+                    </a:xfrm>
+                    <a:prstGeom prst="rect">
+                      <a:avLst/>
+                    </a:prstGeom>
+                  </pic:spPr>
+                </pic:pic>
+              </a:graphicData>
+            </a:graphic>
+          </wp:inline>
+        </w:drawing>
+      </w:r>
+    </w:p>
+    <w:p>
+      <w:pPr>
+        <w:pStyle w:val="PargrafodaLista"/>
+        <w:numPr>
+          <w:ilvl w:val="2"/>
+          <w:numId w:val="2"/>
+        </w:numPr>
+        <w:spacing w:before="240" w:line="360" w:lineRule="auto"/>
+        <w:jc w:val="both"/>
+        <w:rPr>
+          <w:rFonts w:ascii="Times New Roman" w:hAnsi="Times New Roman" w:cs="Times New Roman"/>
+          <w:sz w:val="24"/>
+          <w:szCs w:val="24"/>
+        </w:rPr>
+      </w:pPr>
+      <w:r>
+        <w:rPr>
+          <w:rFonts w:ascii="Times New Roman" w:hAnsi="Times New Roman" w:cs="Times New Roman"/>
+          <w:sz w:val="24"/>
+          <w:szCs w:val="24"/>
+        </w:rPr>
+        <w:t xml:space="preserve">A partir disso podemos criar um dict chamado dados que aloca duas chaves com 2 valores cada: língua, onde recebe o valor de ‘inglês’ e ‘outros’, e total, que recebe as variáveis de total de inglês e total do resto, convertendo esse dict em um df no final para trabalharmos com ele para fazer </w:t>
+      </w:r>
+      <w:r>
+        <w:rPr>
+          <w:rFonts w:ascii="Times New Roman" w:hAnsi="Times New Roman" w:cs="Times New Roman"/>
+          <w:sz w:val="24"/>
+          <w:szCs w:val="24"/>
+        </w:rPr>
+        <w:t xml:space="preserve">o </w:t>
+      </w:r>
+      <w:r>
+        <w:rPr>
+          <w:rFonts w:ascii="Times New Roman" w:hAnsi="Times New Roman" w:cs="Times New Roman"/>
+          <w:sz w:val="24"/>
+          <w:szCs w:val="24"/>
+        </w:rPr>
+        <w:t>gráfico:</w:t>
+      </w:r>
+    </w:p>
+    <w:p>
+      <w:pPr>
+        <w:shd w:val="clear" w:color="auto" w:fill="1E1E1E"/>
+        <w:spacing w:after="0" w:line="285" w:lineRule="atLeast"/>
+        <w:rPr>
+          <w:rFonts w:ascii="Courier New" w:eastAsia="Times New Roman" w:hAnsi="Courier New" w:cs="Courier New"/>
+          <w:color w:val="D4D4D4"/>
+          <w:sz w:val="21"/>
+          <w:szCs w:val="21"/>
+          <w:lang w:eastAsia="pt-BR"/>
+        </w:rPr>
+      </w:pPr>
+      <w:r>
+        <w:rPr>
+          <w:rFonts w:ascii="Courier New" w:eastAsia="Times New Roman" w:hAnsi="Courier New" w:cs="Courier New"/>
+          <w:color w:val="D4D4D4"/>
+          <w:sz w:val="21"/>
+          <w:szCs w:val="21"/>
+          <w:lang w:eastAsia="pt-BR"/>
+        </w:rPr>
+        <w:t>dados = </w:t>
+      </w:r>
+      <w:r>
+        <w:rPr>
+          <w:rFonts w:ascii="Courier New" w:eastAsia="Times New Roman" w:hAnsi="Courier New" w:cs="Courier New"/>
+          <w:color w:val="DCDCDC"/>
+          <w:sz w:val="21"/>
+          <w:szCs w:val="21"/>
+          <w:lang w:eastAsia="pt-BR"/>
+        </w:rPr>
+        <w:t>{</w:t>
+      </w:r>
+    </w:p>
+    <w:p>
+      <w:pPr>
+        <w:shd w:val="clear" w:color="auto" w:fill="1E1E1E"/>
+        <w:spacing w:after="0" w:line="285" w:lineRule="atLeast"/>
+        <w:rPr>
+          <w:rFonts w:ascii="Courier New" w:eastAsia="Times New Roman" w:hAnsi="Courier New" w:cs="Courier New"/>
+          <w:color w:val="D4D4D4"/>
+          <w:sz w:val="21"/>
+          <w:szCs w:val="21"/>
+          <w:lang w:eastAsia="pt-BR"/>
+        </w:rPr>
+      </w:pPr>
+      <w:r>
+        <w:rPr>
+          <w:rFonts w:ascii="Courier New" w:eastAsia="Times New Roman" w:hAnsi="Courier New" w:cs="Courier New"/>
+          <w:color w:val="D4D4D4"/>
+          <w:sz w:val="21"/>
+          <w:szCs w:val="21"/>
+          <w:lang w:eastAsia="pt-BR"/>
+        </w:rPr>
+        <w:t>    </w:t>
+      </w:r>
+      <w:r>
+        <w:rPr>
+          <w:rFonts w:ascii="Courier New" w:eastAsia="Times New Roman" w:hAnsi="Courier New" w:cs="Courier New"/>
+          <w:color w:val="CE9178"/>
+          <w:sz w:val="21"/>
+          <w:szCs w:val="21"/>
+          <w:lang w:eastAsia="pt-BR"/>
+        </w:rPr>
+        <w:t>'lingua'</w:t>
+      </w:r>
+      <w:r>
+        <w:rPr>
+          <w:rFonts w:ascii="Courier New" w:eastAsia="Times New Roman" w:hAnsi="Courier New" w:cs="Courier New"/>
+          <w:color w:val="DCDCDC"/>
+          <w:sz w:val="21"/>
+          <w:szCs w:val="21"/>
+          <w:lang w:eastAsia="pt-BR"/>
+        </w:rPr>
+        <w:t>:</w:t>
+      </w:r>
+      <w:r>
+        <w:rPr>
+          <w:rFonts w:ascii="Courier New" w:eastAsia="Times New Roman" w:hAnsi="Courier New" w:cs="Courier New"/>
+          <w:color w:val="D4D4D4"/>
+          <w:sz w:val="21"/>
+          <w:szCs w:val="21"/>
+          <w:lang w:eastAsia="pt-BR"/>
+        </w:rPr>
+        <w:t> </w:t>
+      </w:r>
+      <w:r>
+        <w:rPr>
+          <w:rFonts w:ascii="Courier New" w:eastAsia="Times New Roman" w:hAnsi="Courier New" w:cs="Courier New"/>
+          <w:color w:val="DCDCDC"/>
+          <w:sz w:val="21"/>
+          <w:szCs w:val="21"/>
+          <w:lang w:eastAsia="pt-BR"/>
+        </w:rPr>
+        <w:t>[</w:t>
+      </w:r>
+      <w:r>
+        <w:rPr>
+          <w:rFonts w:ascii="Courier New" w:eastAsia="Times New Roman" w:hAnsi="Courier New" w:cs="Courier New"/>
+          <w:color w:val="CE9178"/>
+          <w:sz w:val="21"/>
+          <w:szCs w:val="21"/>
+          <w:lang w:eastAsia="pt-BR"/>
+        </w:rPr>
+        <w:t>'ingles'</w:t>
+      </w:r>
+      <w:r>
+        <w:rPr>
+          <w:rFonts w:ascii="Courier New" w:eastAsia="Times New Roman" w:hAnsi="Courier New" w:cs="Courier New"/>
+          <w:color w:val="DCDCDC"/>
+          <w:sz w:val="21"/>
+          <w:szCs w:val="21"/>
+          <w:lang w:eastAsia="pt-BR"/>
+        </w:rPr>
+        <w:t>,</w:t>
+      </w:r>
+      <w:r>
+        <w:rPr>
+          <w:rFonts w:ascii="Courier New" w:eastAsia="Times New Roman" w:hAnsi="Courier New" w:cs="Courier New"/>
+          <w:color w:val="D4D4D4"/>
+          <w:sz w:val="21"/>
+          <w:szCs w:val="21"/>
+          <w:lang w:eastAsia="pt-BR"/>
+        </w:rPr>
+        <w:t> </w:t>
+      </w:r>
+      <w:r>
+        <w:rPr>
+          <w:rFonts w:ascii="Courier New" w:eastAsia="Times New Roman" w:hAnsi="Courier New" w:cs="Courier New"/>
+          <w:color w:val="CE9178"/>
+          <w:sz w:val="21"/>
+          <w:szCs w:val="21"/>
+          <w:lang w:eastAsia="pt-BR"/>
+        </w:rPr>
+        <w:t>'outros'</w:t>
+      </w:r>
+      <w:r>
+        <w:rPr>
+          <w:rFonts w:ascii="Courier New" w:eastAsia="Times New Roman" w:hAnsi="Courier New" w:cs="Courier New"/>
+          <w:color w:val="DCDCDC"/>
+          <w:sz w:val="21"/>
+          <w:szCs w:val="21"/>
+          <w:lang w:eastAsia="pt-BR"/>
+        </w:rPr>
+        <w:t>],</w:t>
+      </w:r>
+    </w:p>
+    <w:p>
+      <w:pPr>
+        <w:shd w:val="clear" w:color="auto" w:fill="1E1E1E"/>
+        <w:spacing w:after="0" w:line="285" w:lineRule="atLeast"/>
+        <w:rPr>
+          <w:rFonts w:ascii="Courier New" w:eastAsia="Times New Roman" w:hAnsi="Courier New" w:cs="Courier New"/>
+          <w:color w:val="D4D4D4"/>
+          <w:sz w:val="21"/>
+          <w:szCs w:val="21"/>
+          <w:lang w:eastAsia="pt-BR"/>
+        </w:rPr>
+      </w:pPr>
+      <w:r>
+        <w:rPr>
+          <w:rFonts w:ascii="Courier New" w:eastAsia="Times New Roman" w:hAnsi="Courier New" w:cs="Courier New"/>
+          <w:color w:val="D4D4D4"/>
+          <w:sz w:val="21"/>
+          <w:szCs w:val="21"/>
+          <w:lang w:eastAsia="pt-BR"/>
+        </w:rPr>
+        <w:t>    </w:t>
+      </w:r>
+      <w:r>
+        <w:rPr>
+          <w:rFonts w:ascii="Courier New" w:eastAsia="Times New Roman" w:hAnsi="Courier New" w:cs="Courier New"/>
+          <w:color w:val="CE9178"/>
+          <w:sz w:val="21"/>
+          <w:szCs w:val="21"/>
+          <w:lang w:eastAsia="pt-BR"/>
+        </w:rPr>
+        <w:t>'total'</w:t>
+      </w:r>
+      <w:r>
+        <w:rPr>
+          <w:rFonts w:ascii="Courier New" w:eastAsia="Times New Roman" w:hAnsi="Courier New" w:cs="Courier New"/>
+          <w:color w:val="DCDCDC"/>
+          <w:sz w:val="21"/>
+          <w:szCs w:val="21"/>
+          <w:lang w:eastAsia="pt-BR"/>
+        </w:rPr>
+        <w:t>:</w:t>
+      </w:r>
+      <w:r>
+        <w:rPr>
+          <w:rFonts w:ascii="Courier New" w:eastAsia="Times New Roman" w:hAnsi="Courier New" w:cs="Courier New"/>
+          <w:color w:val="D4D4D4"/>
+          <w:sz w:val="21"/>
+          <w:szCs w:val="21"/>
+          <w:lang w:eastAsia="pt-BR"/>
+        </w:rPr>
+        <w:t> </w:t>
+      </w:r>
+      <w:r>
+        <w:rPr>
+          <w:rFonts w:ascii="Courier New" w:eastAsia="Times New Roman" w:hAnsi="Courier New" w:cs="Courier New"/>
+          <w:color w:val="DCDCDC"/>
+          <w:sz w:val="21"/>
+          <w:szCs w:val="21"/>
+          <w:lang w:eastAsia="pt-BR"/>
+        </w:rPr>
+        <w:t>[</w:t>
+      </w:r>
+      <w:r>
+        <w:rPr>
+          <w:rFonts w:ascii="Courier New" w:eastAsia="Times New Roman" w:hAnsi="Courier New" w:cs="Courier New"/>
+          <w:color w:val="D4D4D4"/>
+          <w:sz w:val="21"/>
+          <w:szCs w:val="21"/>
+          <w:lang w:eastAsia="pt-BR"/>
+        </w:rPr>
+        <w:t>total_de_ingles</w:t>
+      </w:r>
+      <w:r>
+        <w:rPr>
+          <w:rFonts w:ascii="Courier New" w:eastAsia="Times New Roman" w:hAnsi="Courier New" w:cs="Courier New"/>
+          <w:color w:val="DCDCDC"/>
+          <w:sz w:val="21"/>
+          <w:szCs w:val="21"/>
+          <w:lang w:eastAsia="pt-BR"/>
+        </w:rPr>
+        <w:t>,</w:t>
+      </w:r>
+      <w:r>
+        <w:rPr>
+          <w:rFonts w:ascii="Courier New" w:eastAsia="Times New Roman" w:hAnsi="Courier New" w:cs="Courier New"/>
+          <w:color w:val="D4D4D4"/>
+          <w:sz w:val="21"/>
+          <w:szCs w:val="21"/>
+          <w:lang w:eastAsia="pt-BR"/>
+        </w:rPr>
+        <w:t> total_do_resto</w:t>
+      </w:r>
+      <w:r>
+        <w:rPr>
+          <w:rFonts w:ascii="Courier New" w:eastAsia="Times New Roman" w:hAnsi="Courier New" w:cs="Courier New"/>
+          <w:color w:val="DCDCDC"/>
+          <w:sz w:val="21"/>
+          <w:szCs w:val="21"/>
+          <w:lang w:eastAsia="pt-BR"/>
+        </w:rPr>
+        <w:t>]</w:t>
+      </w:r>
+    </w:p>
+    <w:p>
+      <w:pPr>
+        <w:shd w:val="clear" w:color="auto" w:fill="1E1E1E"/>
+        <w:spacing w:after="0" w:line="285" w:lineRule="atLeast"/>
+        <w:rPr>
+          <w:rFonts w:ascii="Courier New" w:eastAsia="Times New Roman" w:hAnsi="Courier New" w:cs="Courier New"/>
+          <w:color w:val="D4D4D4"/>
+          <w:sz w:val="21"/>
+          <w:szCs w:val="21"/>
+          <w:lang w:eastAsia="pt-BR"/>
+        </w:rPr>
+      </w:pPr>
+      <w:r>
+        <w:rPr>
+          <w:rFonts w:ascii="Courier New" w:eastAsia="Times New Roman" w:hAnsi="Courier New" w:cs="Courier New"/>
+          <w:color w:val="DCDCDC"/>
+          <w:sz w:val="21"/>
+          <w:szCs w:val="21"/>
+          <w:lang w:eastAsia="pt-BR"/>
+        </w:rPr>
+        <w:t>}</w:t>
+      </w:r>
+    </w:p>
+    <w:p>
+      <w:pPr>
+        <w:shd w:val="clear" w:color="auto" w:fill="1E1E1E"/>
+        <w:spacing w:after="0" w:line="285" w:lineRule="atLeast"/>
+        <w:rPr>
+          <w:rFonts w:ascii="Courier New" w:eastAsia="Times New Roman" w:hAnsi="Courier New" w:cs="Courier New"/>
+          <w:color w:val="D4D4D4"/>
+          <w:sz w:val="21"/>
+          <w:szCs w:val="21"/>
+          <w:lang w:eastAsia="pt-BR"/>
+        </w:rPr>
+      </w:pPr>
+      <w:r>
+        <w:rPr>
+          <w:rFonts w:ascii="Courier New" w:eastAsia="Times New Roman" w:hAnsi="Courier New" w:cs="Courier New"/>
+          <w:color w:val="D4D4D4"/>
+          <w:sz w:val="21"/>
+          <w:szCs w:val="21"/>
+          <w:lang w:eastAsia="pt-BR"/>
+        </w:rPr>
+        <w:t>dados = pd.DataFrame</w:t>
+      </w:r>
+      <w:r>
+        <w:rPr>
+          <w:rFonts w:ascii="Courier New" w:eastAsia="Times New Roman" w:hAnsi="Courier New" w:cs="Courier New"/>
+          <w:color w:val="DCDCDC"/>
+          <w:sz w:val="21"/>
+          <w:szCs w:val="21"/>
+          <w:lang w:eastAsia="pt-BR"/>
+        </w:rPr>
+        <w:t>(</w:t>
+      </w:r>
+      <w:r>
+        <w:rPr>
+          <w:rFonts w:ascii="Courier New" w:eastAsia="Times New Roman" w:hAnsi="Courier New" w:cs="Courier New"/>
+          <w:color w:val="D4D4D4"/>
+          <w:sz w:val="21"/>
+          <w:szCs w:val="21"/>
+          <w:lang w:eastAsia="pt-BR"/>
+        </w:rPr>
+        <w:t>dados</w:t>
+      </w:r>
+      <w:r>
+        <w:rPr>
+          <w:rFonts w:ascii="Courier New" w:eastAsia="Times New Roman" w:hAnsi="Courier New" w:cs="Courier New"/>
+          <w:color w:val="DCDCDC"/>
+          <w:sz w:val="21"/>
+          <w:szCs w:val="21"/>
+          <w:lang w:eastAsia="pt-BR"/>
+        </w:rPr>
+        <w:t>)</w:t>
+      </w:r>
+    </w:p>
+    <w:p>
+      <w:pPr>
+        <w:shd w:val="clear" w:color="auto" w:fill="1E1E1E"/>
+        <w:spacing w:after="0" w:line="285" w:lineRule="atLeast"/>
+        <w:rPr>
+          <w:rFonts w:ascii="Courier New" w:eastAsia="Times New Roman" w:hAnsi="Courier New" w:cs="Courier New"/>
+          <w:color w:val="D4D4D4"/>
+          <w:sz w:val="21"/>
+          <w:szCs w:val="21"/>
+          <w:lang w:eastAsia="pt-BR"/>
+        </w:rPr>
+      </w:pPr>
+      <w:r>
+        <w:rPr>
+          <w:rFonts w:ascii="Courier New" w:eastAsia="Times New Roman" w:hAnsi="Courier New" w:cs="Courier New"/>
+          <w:color w:val="D4D4D4"/>
+          <w:sz w:val="21"/>
+          <w:szCs w:val="21"/>
+          <w:lang w:eastAsia="pt-BR"/>
+        </w:rPr>
+        <w:t>dados</w:t>
+      </w:r>
+    </w:p>
+    <w:p>
+      <w:pPr>
+        <w:spacing w:before="240" w:line="360" w:lineRule="auto"/>
+        <w:jc w:val="center"/>
+        <w:rPr>
+          <w:rFonts w:ascii="Times New Roman" w:hAnsi="Times New Roman" w:cs="Times New Roman"/>
+          <w:sz w:val="24"/>
+          <w:szCs w:val="24"/>
+        </w:rPr>
+      </w:pPr>
+      <w:r>
+        <w:rPr>
+          <w:rFonts w:ascii="Times New Roman" w:hAnsi="Times New Roman" w:cs="Times New Roman"/>
+          <w:sz w:val="24"/>
+          <w:szCs w:val="24"/>
+        </w:rPr>
+        <w:lastRenderedPageBreak/>
+        <w:drawing>
+          <wp:inline distT="0" distB="0" distL="0" distR="0" wp14:anchorId="137A08E8" wp14:editId="363C7104">
+            <wp:extent cx="977630" cy="685800"/>
+            <wp:effectExtent l="0" t="0" r="0" b="0"/>
+            <wp:docPr id="23" name="Imagem 23"/>
+            <wp:cNvGraphicFramePr>
+              <a:graphicFrameLocks xmlns:a="http://schemas.openxmlformats.org/drawingml/2006/main" noChangeAspect="1"/>
+            </wp:cNvGraphicFramePr>
+            <a:graphic xmlns:a="http://schemas.openxmlformats.org/drawingml/2006/main">
+              <a:graphicData uri="http://schemas.openxmlformats.org/drawingml/2006/picture">
+                <pic:pic xmlns:pic="http://schemas.openxmlformats.org/drawingml/2006/picture">
+                  <pic:nvPicPr>
+                    <pic:cNvPr id="1" name=""/>
+                    <pic:cNvPicPr/>
+                  </pic:nvPicPr>
+                  <pic:blipFill>
+                    <a:blip r:embed="rId34"/>
+                    <a:stretch>
+                      <a:fillRect/>
+                    </a:stretch>
+                  </pic:blipFill>
+                  <pic:spPr>
+                    <a:xfrm>
+                      <a:off x="0" y="0"/>
+                      <a:ext cx="978946" cy="686724"/>
+                    </a:xfrm>
+                    <a:prstGeom prst="rect">
+                      <a:avLst/>
+                    </a:prstGeom>
+                  </pic:spPr>
+                </pic:pic>
+              </a:graphicData>
+            </a:graphic>
+          </wp:inline>
+        </w:drawing>
+      </w:r>
+    </w:p>
+    <w:p>
+      <w:pPr>
+        <w:pStyle w:val="PargrafodaLista"/>
+        <w:numPr>
+          <w:ilvl w:val="2"/>
+          <w:numId w:val="2"/>
+        </w:numPr>
+        <w:spacing w:before="240" w:line="360" w:lineRule="auto"/>
+        <w:jc w:val="both"/>
+        <w:rPr>
+          <w:rFonts w:ascii="Times New Roman" w:hAnsi="Times New Roman" w:cs="Times New Roman"/>
+          <w:sz w:val="24"/>
+          <w:szCs w:val="24"/>
+        </w:rPr>
+      </w:pPr>
+      <w:r>
+        <w:rPr>
+          <w:rFonts w:ascii="Times New Roman" w:hAnsi="Times New Roman" w:cs="Times New Roman"/>
+          <w:sz w:val="24"/>
+          <w:szCs w:val="24"/>
+        </w:rPr>
+        <w:t>Decidimos fazer um gráfico de barras com sns para melhor visualização, passando como parâmetros sns.barplot(x=’língua’, y=’total’, data = dados)</w:t>
+      </w:r>
+      <w:r>
+        <w:rPr>
+          <w:rFonts w:ascii="Times New Roman" w:hAnsi="Times New Roman" w:cs="Times New Roman"/>
+          <w:sz w:val="24"/>
+          <w:szCs w:val="24"/>
+        </w:rPr>
+        <w:t>, onde o x é a label, y são os valores e data é nosso df recém criado</w:t>
+      </w:r>
+      <w:r>
+        <w:rPr>
+          <w:rFonts w:ascii="Times New Roman" w:hAnsi="Times New Roman" w:cs="Times New Roman"/>
+          <w:sz w:val="24"/>
+          <w:szCs w:val="24"/>
+        </w:rPr>
+        <w:t>:</w:t>
+      </w:r>
+    </w:p>
+    <w:p>
+      <w:pPr>
+        <w:shd w:val="clear" w:color="auto" w:fill="1E1E1E"/>
+        <w:spacing w:after="0" w:line="285" w:lineRule="atLeast"/>
+        <w:rPr>
+          <w:rFonts w:ascii="Courier New" w:eastAsia="Times New Roman" w:hAnsi="Courier New" w:cs="Courier New"/>
+          <w:color w:val="D4D4D4"/>
+          <w:sz w:val="21"/>
+          <w:szCs w:val="21"/>
+          <w:lang w:eastAsia="pt-BR"/>
+        </w:rPr>
+      </w:pPr>
+      <w:r>
+        <w:rPr>
+          <w:rFonts w:ascii="Courier New" w:eastAsia="Times New Roman" w:hAnsi="Courier New" w:cs="Courier New"/>
+          <w:color w:val="D4D4D4"/>
+          <w:sz w:val="21"/>
+          <w:szCs w:val="21"/>
+          <w:lang w:eastAsia="pt-BR"/>
+        </w:rPr>
+        <w:t>sns.barplot</w:t>
+      </w:r>
+      <w:r>
+        <w:rPr>
+          <w:rFonts w:ascii="Courier New" w:eastAsia="Times New Roman" w:hAnsi="Courier New" w:cs="Courier New"/>
+          <w:color w:val="DCDCDC"/>
+          <w:sz w:val="21"/>
+          <w:szCs w:val="21"/>
+          <w:lang w:eastAsia="pt-BR"/>
+        </w:rPr>
+        <w:t>(</w:t>
+      </w:r>
+      <w:r>
+        <w:rPr>
+          <w:rFonts w:ascii="Courier New" w:eastAsia="Times New Roman" w:hAnsi="Courier New" w:cs="Courier New"/>
+          <w:color w:val="D4D4D4"/>
+          <w:sz w:val="21"/>
+          <w:szCs w:val="21"/>
+          <w:lang w:eastAsia="pt-BR"/>
+        </w:rPr>
+        <w:t>x = </w:t>
+      </w:r>
+      <w:r>
+        <w:rPr>
+          <w:rFonts w:ascii="Courier New" w:eastAsia="Times New Roman" w:hAnsi="Courier New" w:cs="Courier New"/>
+          <w:color w:val="CE9178"/>
+          <w:sz w:val="21"/>
+          <w:szCs w:val="21"/>
+          <w:lang w:eastAsia="pt-BR"/>
+        </w:rPr>
+        <w:t>'lingua'</w:t>
+      </w:r>
+      <w:r>
+        <w:rPr>
+          <w:rFonts w:ascii="Courier New" w:eastAsia="Times New Roman" w:hAnsi="Courier New" w:cs="Courier New"/>
+          <w:color w:val="DCDCDC"/>
+          <w:sz w:val="21"/>
+          <w:szCs w:val="21"/>
+          <w:lang w:eastAsia="pt-BR"/>
+        </w:rPr>
+        <w:t>,</w:t>
+      </w:r>
+      <w:r>
+        <w:rPr>
+          <w:rFonts w:ascii="Courier New" w:eastAsia="Times New Roman" w:hAnsi="Courier New" w:cs="Courier New"/>
+          <w:color w:val="D4D4D4"/>
+          <w:sz w:val="21"/>
+          <w:szCs w:val="21"/>
+          <w:lang w:eastAsia="pt-BR"/>
+        </w:rPr>
+        <w:t> y = </w:t>
+      </w:r>
+      <w:r>
+        <w:rPr>
+          <w:rFonts w:ascii="Courier New" w:eastAsia="Times New Roman" w:hAnsi="Courier New" w:cs="Courier New"/>
+          <w:color w:val="CE9178"/>
+          <w:sz w:val="21"/>
+          <w:szCs w:val="21"/>
+          <w:lang w:eastAsia="pt-BR"/>
+        </w:rPr>
+        <w:t>'total'</w:t>
+      </w:r>
+      <w:r>
+        <w:rPr>
+          <w:rFonts w:ascii="Courier New" w:eastAsia="Times New Roman" w:hAnsi="Courier New" w:cs="Courier New"/>
+          <w:color w:val="DCDCDC"/>
+          <w:sz w:val="21"/>
+          <w:szCs w:val="21"/>
+          <w:lang w:eastAsia="pt-BR"/>
+        </w:rPr>
+        <w:t>,</w:t>
+      </w:r>
+      <w:r>
+        <w:rPr>
+          <w:rFonts w:ascii="Courier New" w:eastAsia="Times New Roman" w:hAnsi="Courier New" w:cs="Courier New"/>
+          <w:color w:val="D4D4D4"/>
+          <w:sz w:val="21"/>
+          <w:szCs w:val="21"/>
+          <w:lang w:eastAsia="pt-BR"/>
+        </w:rPr>
+        <w:t> data = dados</w:t>
+      </w:r>
+      <w:r>
+        <w:rPr>
+          <w:rFonts w:ascii="Courier New" w:eastAsia="Times New Roman" w:hAnsi="Courier New" w:cs="Courier New"/>
+          <w:color w:val="DCDCDC"/>
+          <w:sz w:val="21"/>
+          <w:szCs w:val="21"/>
+          <w:lang w:eastAsia="pt-BR"/>
+        </w:rPr>
+        <w:t>)</w:t>
+      </w:r>
+    </w:p>
+    <w:p>
+      <w:pPr>
+        <w:spacing w:before="240" w:line="360" w:lineRule="auto"/>
+        <w:jc w:val="center"/>
+        <w:rPr>
+          <w:rFonts w:ascii="Times New Roman" w:hAnsi="Times New Roman" w:cs="Times New Roman"/>
+          <w:sz w:val="24"/>
+          <w:szCs w:val="24"/>
+        </w:rPr>
+      </w:pPr>
+      <w:r>
+        <w:rPr>
+          <w:noProof/>
+        </w:rPr>
+        <w:drawing>
+          <wp:inline distT="0" distB="0" distL="0" distR="0" wp14:anchorId="5C0EB2D4" wp14:editId="11E61B12">
+            <wp:extent cx="2890988" cy="1914525"/>
+            <wp:effectExtent l="0" t="0" r="5080" b="0"/>
+            <wp:docPr id="24" name="Imagem 24"/>
+            <wp:cNvGraphicFramePr>
+              <a:graphicFrameLocks xmlns:a="http://schemas.openxmlformats.org/drawingml/2006/main" noChangeAspect="1"/>
+            </wp:cNvGraphicFramePr>
+            <a:graphic xmlns:a="http://schemas.openxmlformats.org/drawingml/2006/main">
+              <a:graphicData uri="http://schemas.openxmlformats.org/drawingml/2006/picture">
+                <pic:pic xmlns:pic="http://schemas.openxmlformats.org/drawingml/2006/picture">
+                  <pic:nvPicPr>
+                    <pic:cNvPr id="0" name="Picture 27"/>
+                    <pic:cNvPicPr>
+                      <a:picLocks noChangeAspect="1" noChangeArrowheads="1"/>
+                    </pic:cNvPicPr>
+                  </pic:nvPicPr>
+                  <pic:blipFill>
+                    <a:blip r:embed="rId35">
+                      <a:extLst>
+                        <a:ext uri="{28A0092B-C50C-407E-A947-70E740481C1C}">
+                          <a14:useLocalDpi xmlns:a14="http://schemas.microsoft.com/office/drawing/2010/main" val="0"/>
+                        </a:ext>
+                      </a:extLst>
+                    </a:blip>
+                    <a:srcRect/>
+                    <a:stretch>
+                      <a:fillRect/>
+                    </a:stretch>
+                  </pic:blipFill>
+                  <pic:spPr bwMode="auto">
+                    <a:xfrm>
+                      <a:off x="0" y="0"/>
+                      <a:ext cx="2899548" cy="1920194"/>
+                    </a:xfrm>
+                    <a:prstGeom prst="rect">
+                      <a:avLst/>
+                    </a:prstGeom>
+                    <a:noFill/>
+                    <a:ln>
+                      <a:noFill/>
+                    </a:ln>
+                  </pic:spPr>
+                </pic:pic>
+              </a:graphicData>
+            </a:graphic>
+          </wp:inline>
+        </w:drawing>
       </w:r>
     </w:p>
     <w:p>
@@ -6720,7 +8088,6 @@
   <w:style w:type="character" w:default="1" w:styleId="Fontepargpadro">
     <w:name w:val="Default Paragraph Font"/>
     <w:uiPriority w:val="1"/>
-    <w:semiHidden/>
     <w:unhideWhenUsed/>
   </w:style>
   <w:style w:type="table" w:default="1" w:styleId="Tabelanormal">

</xml_diff>

<commit_message>
Terminei a aula 4
O que aprendemos
</commit_message>
<xml_diff>
--- a/Data Science/Data Science/Anotações/Data Science - Anotações.docx
+++ b/Data Science/Data Science/Anotações/Data Science - Anotações.docx
@@ -10802,6 +10802,303 @@
           <w:szCs w:val="24"/>
         </w:rPr>
         <w:t xml:space="preserve"> </w:t>
+      </w:r>
+      <w:r>
+        <w:rPr>
+          <w:rFonts w:ascii="Times New Roman" w:hAnsi="Times New Roman" w:cs="Times New Roman"/>
+          <w:sz w:val="24"/>
+          <w:szCs w:val="24"/>
+        </w:rPr>
+        <w:t>O que aprendemos:</w:t>
+      </w:r>
+    </w:p>
+    <w:p>
+      <w:pPr>
+        <w:pStyle w:val="PargrafodaLista"/>
+        <w:numPr>
+          <w:ilvl w:val="2"/>
+          <w:numId w:val="2"/>
+        </w:numPr>
+        <w:spacing w:before="240" w:line="360" w:lineRule="auto"/>
+        <w:jc w:val="both"/>
+        <w:rPr>
+          <w:rFonts w:ascii="Times New Roman" w:hAnsi="Times New Roman" w:cs="Times New Roman"/>
+          <w:sz w:val="24"/>
+          <w:szCs w:val="24"/>
+        </w:rPr>
+      </w:pPr>
+      <w:r>
+        <w:rPr>
+          <w:rFonts w:ascii="Times New Roman" w:hAnsi="Times New Roman" w:cs="Times New Roman"/>
+          <w:sz w:val="24"/>
+          <w:szCs w:val="24"/>
+        </w:rPr>
+        <w:lastRenderedPageBreak/>
+        <w:t>Comparar categorias;</w:t>
+      </w:r>
+    </w:p>
+    <w:p>
+      <w:pPr>
+        <w:pStyle w:val="PargrafodaLista"/>
+        <w:numPr>
+          <w:ilvl w:val="2"/>
+          <w:numId w:val="2"/>
+        </w:numPr>
+        <w:spacing w:before="240" w:line="360" w:lineRule="auto"/>
+        <w:jc w:val="both"/>
+        <w:rPr>
+          <w:rFonts w:ascii="Times New Roman" w:hAnsi="Times New Roman" w:cs="Times New Roman"/>
+          <w:sz w:val="24"/>
+          <w:szCs w:val="24"/>
+        </w:rPr>
+      </w:pPr>
+      <w:r>
+        <w:rPr>
+          <w:rFonts w:ascii="Times New Roman" w:hAnsi="Times New Roman" w:cs="Times New Roman"/>
+          <w:sz w:val="24"/>
+          <w:szCs w:val="24"/>
+        </w:rPr>
+        <w:t>O que é uma Series;</w:t>
+      </w:r>
+    </w:p>
+    <w:p>
+      <w:pPr>
+        <w:pStyle w:val="PargrafodaLista"/>
+        <w:numPr>
+          <w:ilvl w:val="2"/>
+          <w:numId w:val="2"/>
+        </w:numPr>
+        <w:spacing w:before="240" w:line="360" w:lineRule="auto"/>
+        <w:jc w:val="both"/>
+        <w:rPr>
+          <w:rFonts w:ascii="Times New Roman" w:hAnsi="Times New Roman" w:cs="Times New Roman"/>
+          <w:sz w:val="24"/>
+          <w:szCs w:val="24"/>
+        </w:rPr>
+      </w:pPr>
+      <w:r>
+        <w:rPr>
+          <w:rFonts w:ascii="Times New Roman" w:hAnsi="Times New Roman" w:cs="Times New Roman"/>
+          <w:sz w:val="24"/>
+          <w:szCs w:val="24"/>
+        </w:rPr>
+        <w:t xml:space="preserve">Instalar o </w:t>
+      </w:r>
+      <w:proofErr w:type="spellStart"/>
+      <w:r>
+        <w:rPr>
+          <w:rFonts w:ascii="Times New Roman" w:hAnsi="Times New Roman" w:cs="Times New Roman"/>
+          <w:sz w:val="24"/>
+          <w:szCs w:val="24"/>
+        </w:rPr>
+        <w:t>seaborn</w:t>
+      </w:r>
+      <w:proofErr w:type="spellEnd"/>
+      <w:r>
+        <w:rPr>
+          <w:rFonts w:ascii="Times New Roman" w:hAnsi="Times New Roman" w:cs="Times New Roman"/>
+          <w:sz w:val="24"/>
+          <w:szCs w:val="24"/>
+        </w:rPr>
+        <w:t>;</w:t>
+      </w:r>
+    </w:p>
+    <w:p>
+      <w:pPr>
+        <w:pStyle w:val="PargrafodaLista"/>
+        <w:numPr>
+          <w:ilvl w:val="2"/>
+          <w:numId w:val="2"/>
+        </w:numPr>
+        <w:spacing w:before="240" w:line="360" w:lineRule="auto"/>
+        <w:jc w:val="both"/>
+        <w:rPr>
+          <w:rFonts w:ascii="Times New Roman" w:hAnsi="Times New Roman" w:cs="Times New Roman"/>
+          <w:sz w:val="24"/>
+          <w:szCs w:val="24"/>
+        </w:rPr>
+      </w:pPr>
+      <w:r>
+        <w:rPr>
+          <w:rFonts w:ascii="Times New Roman" w:hAnsi="Times New Roman" w:cs="Times New Roman"/>
+          <w:sz w:val="24"/>
+          <w:szCs w:val="24"/>
+        </w:rPr>
+        <w:t xml:space="preserve">Transformar em </w:t>
+      </w:r>
+      <w:proofErr w:type="spellStart"/>
+      <w:r>
+        <w:rPr>
+          <w:rFonts w:ascii="Times New Roman" w:hAnsi="Times New Roman" w:cs="Times New Roman"/>
+          <w:sz w:val="24"/>
+          <w:szCs w:val="24"/>
+        </w:rPr>
+        <w:t>dataframe</w:t>
+      </w:r>
+      <w:proofErr w:type="spellEnd"/>
+      <w:r>
+        <w:rPr>
+          <w:rFonts w:ascii="Times New Roman" w:hAnsi="Times New Roman" w:cs="Times New Roman"/>
+          <w:sz w:val="24"/>
+          <w:szCs w:val="24"/>
+        </w:rPr>
+        <w:t xml:space="preserve"> com a função </w:t>
+      </w:r>
+      <w:proofErr w:type="spellStart"/>
+      <w:r>
+        <w:rPr>
+          <w:rFonts w:ascii="Times New Roman" w:hAnsi="Times New Roman" w:cs="Times New Roman"/>
+          <w:sz w:val="24"/>
+          <w:szCs w:val="24"/>
+        </w:rPr>
+        <w:t>to_</w:t>
+      </w:r>
+      <w:proofErr w:type="gramStart"/>
+      <w:r>
+        <w:rPr>
+          <w:rFonts w:ascii="Times New Roman" w:hAnsi="Times New Roman" w:cs="Times New Roman"/>
+          <w:sz w:val="24"/>
+          <w:szCs w:val="24"/>
+        </w:rPr>
+        <w:t>frame</w:t>
+      </w:r>
+      <w:proofErr w:type="spellEnd"/>
+      <w:r>
+        <w:rPr>
+          <w:rFonts w:ascii="Times New Roman" w:hAnsi="Times New Roman" w:cs="Times New Roman"/>
+          <w:sz w:val="24"/>
+          <w:szCs w:val="24"/>
+        </w:rPr>
+        <w:t>(</w:t>
+      </w:r>
+      <w:proofErr w:type="gramEnd"/>
+      <w:r>
+        <w:rPr>
+          <w:rFonts w:ascii="Times New Roman" w:hAnsi="Times New Roman" w:cs="Times New Roman"/>
+          <w:sz w:val="24"/>
+          <w:szCs w:val="24"/>
+        </w:rPr>
+        <w:t>);</w:t>
+      </w:r>
+    </w:p>
+    <w:p>
+      <w:pPr>
+        <w:pStyle w:val="PargrafodaLista"/>
+        <w:numPr>
+          <w:ilvl w:val="2"/>
+          <w:numId w:val="2"/>
+        </w:numPr>
+        <w:spacing w:before="240" w:line="360" w:lineRule="auto"/>
+        <w:jc w:val="both"/>
+        <w:rPr>
+          <w:rFonts w:ascii="Times New Roman" w:hAnsi="Times New Roman" w:cs="Times New Roman"/>
+          <w:sz w:val="24"/>
+          <w:szCs w:val="24"/>
+        </w:rPr>
+      </w:pPr>
+      <w:r>
+        <w:rPr>
+          <w:rFonts w:ascii="Times New Roman" w:hAnsi="Times New Roman" w:cs="Times New Roman"/>
+          <w:sz w:val="24"/>
+          <w:szCs w:val="24"/>
+        </w:rPr>
+        <w:t xml:space="preserve">Remover o índice para gerar duas colunas usando a função </w:t>
+      </w:r>
+      <w:proofErr w:type="spellStart"/>
+      <w:r>
+        <w:rPr>
+          <w:rFonts w:ascii="Times New Roman" w:hAnsi="Times New Roman" w:cs="Times New Roman"/>
+          <w:sz w:val="24"/>
+          <w:szCs w:val="24"/>
+        </w:rPr>
+        <w:t>reset_</w:t>
+      </w:r>
+      <w:proofErr w:type="gramStart"/>
+      <w:r>
+        <w:rPr>
+          <w:rFonts w:ascii="Times New Roman" w:hAnsi="Times New Roman" w:cs="Times New Roman"/>
+          <w:sz w:val="24"/>
+          <w:szCs w:val="24"/>
+        </w:rPr>
+        <w:t>index</w:t>
+      </w:r>
+      <w:proofErr w:type="spellEnd"/>
+      <w:r>
+        <w:rPr>
+          <w:rFonts w:ascii="Times New Roman" w:hAnsi="Times New Roman" w:cs="Times New Roman"/>
+          <w:sz w:val="24"/>
+          <w:szCs w:val="24"/>
+        </w:rPr>
+        <w:t>(</w:t>
+      </w:r>
+      <w:proofErr w:type="gramEnd"/>
+      <w:r>
+        <w:rPr>
+          <w:rFonts w:ascii="Times New Roman" w:hAnsi="Times New Roman" w:cs="Times New Roman"/>
+          <w:sz w:val="24"/>
+          <w:szCs w:val="24"/>
+        </w:rPr>
+        <w:t>);</w:t>
+      </w:r>
+    </w:p>
+    <w:p>
+      <w:pPr>
+        <w:pStyle w:val="PargrafodaLista"/>
+        <w:numPr>
+          <w:ilvl w:val="2"/>
+          <w:numId w:val="2"/>
+        </w:numPr>
+        <w:spacing w:before="240" w:line="360" w:lineRule="auto"/>
+        <w:jc w:val="both"/>
+        <w:rPr>
+          <w:rFonts w:ascii="Times New Roman" w:hAnsi="Times New Roman" w:cs="Times New Roman"/>
+          <w:sz w:val="24"/>
+          <w:szCs w:val="24"/>
+        </w:rPr>
+      </w:pPr>
+      <w:r>
+        <w:rPr>
+          <w:rFonts w:ascii="Times New Roman" w:hAnsi="Times New Roman" w:cs="Times New Roman"/>
+          <w:sz w:val="24"/>
+          <w:szCs w:val="24"/>
+        </w:rPr>
+        <w:t xml:space="preserve">Utilizar o </w:t>
+      </w:r>
+      <w:proofErr w:type="spellStart"/>
+      <w:r>
+        <w:rPr>
+          <w:rFonts w:ascii="Times New Roman" w:hAnsi="Times New Roman" w:cs="Times New Roman"/>
+          <w:sz w:val="24"/>
+          <w:szCs w:val="24"/>
+        </w:rPr>
+        <w:t>Categorical</w:t>
+      </w:r>
+      <w:proofErr w:type="spellEnd"/>
+      <w:r>
+        <w:rPr>
+          <w:rFonts w:ascii="Times New Roman" w:hAnsi="Times New Roman" w:cs="Times New Roman"/>
+          <w:sz w:val="24"/>
+          <w:szCs w:val="24"/>
+        </w:rPr>
+        <w:t xml:space="preserve"> do </w:t>
+      </w:r>
+      <w:proofErr w:type="spellStart"/>
+      <w:r>
+        <w:rPr>
+          <w:rFonts w:ascii="Times New Roman" w:hAnsi="Times New Roman" w:cs="Times New Roman"/>
+          <w:sz w:val="24"/>
+          <w:szCs w:val="24"/>
+        </w:rPr>
+        <w:t>seaborn</w:t>
+      </w:r>
+      <w:proofErr w:type="spellEnd"/>
+      <w:r>
+        <w:rPr>
+          <w:rFonts w:ascii="Times New Roman" w:hAnsi="Times New Roman" w:cs="Times New Roman"/>
+          <w:sz w:val="24"/>
+          <w:szCs w:val="24"/>
+        </w:rPr>
+        <w:t>.</w:t>
       </w:r>
     </w:p>
     <w:sectPr>

</xml_diff>

<commit_message>
Terminei a aula 5
O que aprendemos
</commit_message>
<xml_diff>
--- a/Data Science/Data Science/Anotações/Data Science - Anotações.docx
+++ b/Data Science/Data Science/Anotações/Data Science - Anotações.docx
@@ -14057,6 +14057,86 @@
         </w:rPr>
         <w:lastRenderedPageBreak/>
         <w:t xml:space="preserve"> </w:t>
+      </w:r>
+      <w:r>
+        <w:rPr>
+          <w:rFonts w:ascii="Times New Roman" w:hAnsi="Times New Roman" w:cs="Times New Roman"/>
+          <w:sz w:val="24"/>
+          <w:szCs w:val="24"/>
+        </w:rPr>
+        <w:t>O que aprendemos:</w:t>
+      </w:r>
+    </w:p>
+    <w:p>
+      <w:pPr>
+        <w:pStyle w:val="PargrafodaLista"/>
+        <w:numPr>
+          <w:ilvl w:val="2"/>
+          <w:numId w:val="2"/>
+        </w:numPr>
+        <w:spacing w:before="240" w:line="360" w:lineRule="auto"/>
+        <w:jc w:val="both"/>
+        <w:rPr>
+          <w:rFonts w:ascii="Times New Roman" w:hAnsi="Times New Roman" w:cs="Times New Roman"/>
+          <w:sz w:val="24"/>
+          <w:szCs w:val="24"/>
+        </w:rPr>
+      </w:pPr>
+      <w:r>
+        <w:rPr>
+          <w:rFonts w:ascii="Times New Roman" w:hAnsi="Times New Roman" w:cs="Times New Roman"/>
+          <w:sz w:val="24"/>
+          <w:szCs w:val="24"/>
+        </w:rPr>
+        <w:t>Reescalar o gráfico;</w:t>
+      </w:r>
+    </w:p>
+    <w:p>
+      <w:pPr>
+        <w:pStyle w:val="PargrafodaLista"/>
+        <w:numPr>
+          <w:ilvl w:val="2"/>
+          <w:numId w:val="2"/>
+        </w:numPr>
+        <w:spacing w:before="240" w:line="360" w:lineRule="auto"/>
+        <w:jc w:val="both"/>
+        <w:rPr>
+          <w:rFonts w:ascii="Times New Roman" w:hAnsi="Times New Roman" w:cs="Times New Roman"/>
+          <w:sz w:val="24"/>
+          <w:szCs w:val="24"/>
+        </w:rPr>
+      </w:pPr>
+      <w:r>
+        <w:rPr>
+          <w:rFonts w:ascii="Times New Roman" w:hAnsi="Times New Roman" w:cs="Times New Roman"/>
+          <w:sz w:val="24"/>
+          <w:szCs w:val="24"/>
+        </w:rPr>
+        <w:t>Ordenar o gráfico;</w:t>
+      </w:r>
+    </w:p>
+    <w:p>
+      <w:pPr>
+        <w:pStyle w:val="PargrafodaLista"/>
+        <w:numPr>
+          <w:ilvl w:val="2"/>
+          <w:numId w:val="2"/>
+        </w:numPr>
+        <w:spacing w:before="240" w:line="360" w:lineRule="auto"/>
+        <w:jc w:val="both"/>
+        <w:rPr>
+          <w:rFonts w:ascii="Times New Roman" w:hAnsi="Times New Roman" w:cs="Times New Roman"/>
+          <w:sz w:val="24"/>
+          <w:szCs w:val="24"/>
+        </w:rPr>
+      </w:pPr>
+      <w:r>
+        <w:rPr>
+          <w:rFonts w:ascii="Times New Roman" w:hAnsi="Times New Roman" w:cs="Times New Roman"/>
+          <w:sz w:val="24"/>
+          <w:szCs w:val="24"/>
+        </w:rPr>
+        <w:t>Alterar os tons do gráfico.</w:t>
       </w:r>
     </w:p>
     <w:sectPr>

</xml_diff>

<commit_message>
Média, mediana, desvio padrão, boxplot, histograma, tendência central e dispersão, como tudo isso se encaixa
Aprendemos um pouco mais sobre estatística, o que são média e medianas, para que serve o desvio padrão, como que o boxplot nos ajuda a ver o std nos dados, dentre outras coisas
</commit_message>
<xml_diff>
--- a/Data Science/Data Science/Anotações/Data Science - Anotações.docx
+++ b/Data Science/Data Science/Anotações/Data Science - Anotações.docx
@@ -14175,6 +14175,3021 @@
           <w:u w:val="single"/>
         </w:rPr>
         <w:t>Aula 6 – Dados e Estatística:</w:t>
+      </w:r>
+    </w:p>
+    <w:p>
+      <w:pPr>
+        <w:pStyle w:val="PargrafodaLista"/>
+        <w:numPr>
+          <w:ilvl w:val="1"/>
+          <w:numId w:val="2"/>
+        </w:numPr>
+        <w:spacing w:before="240" w:line="360" w:lineRule="auto"/>
+        <w:jc w:val="both"/>
+        <w:rPr>
+          <w:rFonts w:ascii="Times New Roman" w:hAnsi="Times New Roman" w:cs="Times New Roman"/>
+          <w:sz w:val="24"/>
+          <w:szCs w:val="24"/>
+        </w:rPr>
+      </w:pPr>
+      <w:r>
+        <w:rPr>
+          <w:rFonts w:ascii="Times New Roman" w:hAnsi="Times New Roman" w:cs="Times New Roman"/>
+          <w:sz w:val="24"/>
+          <w:szCs w:val="24"/>
+        </w:rPr>
+        <w:t xml:space="preserve"> </w:t>
+      </w:r>
+      <w:r>
+        <w:rPr>
+          <w:rFonts w:ascii="Times New Roman" w:hAnsi="Times New Roman" w:cs="Times New Roman"/>
+          <w:sz w:val="24"/>
+          <w:szCs w:val="24"/>
+        </w:rPr>
+        <w:t xml:space="preserve">Podemos juntar 2 </w:t>
+      </w:r>
+      <w:proofErr w:type="spellStart"/>
+      <w:r>
+        <w:rPr>
+          <w:rFonts w:ascii="Times New Roman" w:hAnsi="Times New Roman" w:cs="Times New Roman"/>
+          <w:sz w:val="24"/>
+          <w:szCs w:val="24"/>
+        </w:rPr>
+        <w:t>arrays</w:t>
+      </w:r>
+      <w:proofErr w:type="spellEnd"/>
+      <w:r>
+        <w:rPr>
+          <w:rFonts w:ascii="Times New Roman" w:hAnsi="Times New Roman" w:cs="Times New Roman"/>
+          <w:sz w:val="24"/>
+          <w:szCs w:val="24"/>
+        </w:rPr>
+        <w:t xml:space="preserve"> </w:t>
+      </w:r>
+      <w:proofErr w:type="spellStart"/>
+      <w:r>
+        <w:rPr>
+          <w:rFonts w:ascii="Times New Roman" w:hAnsi="Times New Roman" w:cs="Times New Roman"/>
+          <w:sz w:val="24"/>
+          <w:szCs w:val="24"/>
+        </w:rPr>
+        <w:t>np</w:t>
+      </w:r>
+      <w:proofErr w:type="spellEnd"/>
+      <w:r>
+        <w:rPr>
+          <w:rFonts w:ascii="Times New Roman" w:hAnsi="Times New Roman" w:cs="Times New Roman"/>
+          <w:sz w:val="24"/>
+          <w:szCs w:val="24"/>
+        </w:rPr>
+        <w:t xml:space="preserve"> com o </w:t>
+      </w:r>
+      <w:proofErr w:type="spellStart"/>
+      <w:proofErr w:type="gramStart"/>
+      <w:r>
+        <w:rPr>
+          <w:rFonts w:ascii="Times New Roman" w:hAnsi="Times New Roman" w:cs="Times New Roman"/>
+          <w:sz w:val="24"/>
+          <w:szCs w:val="24"/>
+        </w:rPr>
+        <w:t>np.append</w:t>
+      </w:r>
+      <w:proofErr w:type="spellEnd"/>
+      <w:proofErr w:type="gramEnd"/>
+      <w:r>
+        <w:rPr>
+          <w:rFonts w:ascii="Times New Roman" w:hAnsi="Times New Roman" w:cs="Times New Roman"/>
+          <w:sz w:val="24"/>
+          <w:szCs w:val="24"/>
+        </w:rPr>
+        <w:t>():</w:t>
+      </w:r>
+    </w:p>
+    <w:p>
+      <w:pPr>
+        <w:shd w:val="clear" w:color="auto" w:fill="1E1E1E"/>
+        <w:spacing w:after="0" w:line="285" w:lineRule="atLeast"/>
+        <w:rPr>
+          <w:rFonts w:ascii="Courier New" w:eastAsia="Times New Roman" w:hAnsi="Courier New" w:cs="Courier New"/>
+          <w:color w:val="D4D4D4"/>
+          <w:sz w:val="21"/>
+          <w:szCs w:val="21"/>
+          <w:lang w:val="en-US" w:eastAsia="pt-BR"/>
+        </w:rPr>
+      </w:pPr>
+      <w:proofErr w:type="spellStart"/>
+      <w:proofErr w:type="gramStart"/>
+      <w:r>
+        <w:rPr>
+          <w:rFonts w:ascii="Courier New" w:eastAsia="Times New Roman" w:hAnsi="Courier New" w:cs="Courier New"/>
+          <w:color w:val="D4D4D4"/>
+          <w:sz w:val="21"/>
+          <w:szCs w:val="21"/>
+          <w:lang w:val="en-US" w:eastAsia="pt-BR"/>
+        </w:rPr>
+        <w:t>np.append</w:t>
+      </w:r>
+      <w:proofErr w:type="spellEnd"/>
+      <w:proofErr w:type="gramEnd"/>
+      <w:r>
+        <w:rPr>
+          <w:rFonts w:ascii="Courier New" w:eastAsia="Times New Roman" w:hAnsi="Courier New" w:cs="Courier New"/>
+          <w:color w:val="DCDCDC"/>
+          <w:sz w:val="21"/>
+          <w:szCs w:val="21"/>
+          <w:lang w:val="en-US" w:eastAsia="pt-BR"/>
+        </w:rPr>
+        <w:t>(</w:t>
+      </w:r>
+      <w:proofErr w:type="spellStart"/>
+      <w:r>
+        <w:rPr>
+          <w:rFonts w:ascii="Courier New" w:eastAsia="Times New Roman" w:hAnsi="Courier New" w:cs="Courier New"/>
+          <w:color w:val="D4D4D4"/>
+          <w:sz w:val="21"/>
+          <w:szCs w:val="21"/>
+          <w:lang w:val="en-US" w:eastAsia="pt-BR"/>
+        </w:rPr>
+        <w:t>np.array</w:t>
+      </w:r>
+      <w:proofErr w:type="spellEnd"/>
+      <w:r>
+        <w:rPr>
+          <w:rFonts w:ascii="Courier New" w:eastAsia="Times New Roman" w:hAnsi="Courier New" w:cs="Courier New"/>
+          <w:color w:val="DCDCDC"/>
+          <w:sz w:val="21"/>
+          <w:szCs w:val="21"/>
+          <w:lang w:val="en-US" w:eastAsia="pt-BR"/>
+        </w:rPr>
+        <w:t>([</w:t>
+      </w:r>
+      <w:r>
+        <w:rPr>
+          <w:rFonts w:ascii="Courier New" w:eastAsia="Times New Roman" w:hAnsi="Courier New" w:cs="Courier New"/>
+          <w:color w:val="B5CEA8"/>
+          <w:sz w:val="21"/>
+          <w:szCs w:val="21"/>
+          <w:lang w:val="en-US" w:eastAsia="pt-BR"/>
+        </w:rPr>
+        <w:t>2.5</w:t>
+      </w:r>
+      <w:r>
+        <w:rPr>
+          <w:rFonts w:ascii="Courier New" w:eastAsia="Times New Roman" w:hAnsi="Courier New" w:cs="Courier New"/>
+          <w:color w:val="DCDCDC"/>
+          <w:sz w:val="21"/>
+          <w:szCs w:val="21"/>
+          <w:lang w:val="en-US" w:eastAsia="pt-BR"/>
+        </w:rPr>
+        <w:t>]</w:t>
+      </w:r>
+      <w:r>
+        <w:rPr>
+          <w:rFonts w:ascii="Courier New" w:eastAsia="Times New Roman" w:hAnsi="Courier New" w:cs="Courier New"/>
+          <w:color w:val="D4D4D4"/>
+          <w:sz w:val="21"/>
+          <w:szCs w:val="21"/>
+          <w:lang w:val="en-US" w:eastAsia="pt-BR"/>
+        </w:rPr>
+        <w:t> * </w:t>
+      </w:r>
+      <w:r>
+        <w:rPr>
+          <w:rFonts w:ascii="Courier New" w:eastAsia="Times New Roman" w:hAnsi="Courier New" w:cs="Courier New"/>
+          <w:color w:val="B5CEA8"/>
+          <w:sz w:val="21"/>
+          <w:szCs w:val="21"/>
+          <w:lang w:val="en-US" w:eastAsia="pt-BR"/>
+        </w:rPr>
+        <w:t>10</w:t>
+      </w:r>
+      <w:r>
+        <w:rPr>
+          <w:rFonts w:ascii="Courier New" w:eastAsia="Times New Roman" w:hAnsi="Courier New" w:cs="Courier New"/>
+          <w:color w:val="DCDCDC"/>
+          <w:sz w:val="21"/>
+          <w:szCs w:val="21"/>
+          <w:lang w:val="en-US" w:eastAsia="pt-BR"/>
+        </w:rPr>
+        <w:t>),</w:t>
+      </w:r>
+      <w:r>
+        <w:rPr>
+          <w:rFonts w:ascii="Courier New" w:eastAsia="Times New Roman" w:hAnsi="Courier New" w:cs="Courier New"/>
+          <w:color w:val="D4D4D4"/>
+          <w:sz w:val="21"/>
+          <w:szCs w:val="21"/>
+          <w:lang w:val="en-US" w:eastAsia="pt-BR"/>
+        </w:rPr>
+        <w:t> </w:t>
+      </w:r>
+      <w:proofErr w:type="spellStart"/>
+      <w:r>
+        <w:rPr>
+          <w:rFonts w:ascii="Courier New" w:eastAsia="Times New Roman" w:hAnsi="Courier New" w:cs="Courier New"/>
+          <w:color w:val="D4D4D4"/>
+          <w:sz w:val="21"/>
+          <w:szCs w:val="21"/>
+          <w:lang w:val="en-US" w:eastAsia="pt-BR"/>
+        </w:rPr>
+        <w:t>np.array</w:t>
+      </w:r>
+      <w:proofErr w:type="spellEnd"/>
+      <w:r>
+        <w:rPr>
+          <w:rFonts w:ascii="Courier New" w:eastAsia="Times New Roman" w:hAnsi="Courier New" w:cs="Courier New"/>
+          <w:color w:val="DCDCDC"/>
+          <w:sz w:val="21"/>
+          <w:szCs w:val="21"/>
+          <w:lang w:val="en-US" w:eastAsia="pt-BR"/>
+        </w:rPr>
+        <w:t>([</w:t>
+      </w:r>
+      <w:r>
+        <w:rPr>
+          <w:rFonts w:ascii="Courier New" w:eastAsia="Times New Roman" w:hAnsi="Courier New" w:cs="Courier New"/>
+          <w:color w:val="B5CEA8"/>
+          <w:sz w:val="21"/>
+          <w:szCs w:val="21"/>
+          <w:lang w:val="en-US" w:eastAsia="pt-BR"/>
+        </w:rPr>
+        <w:t>3.5</w:t>
+      </w:r>
+      <w:r>
+        <w:rPr>
+          <w:rFonts w:ascii="Courier New" w:eastAsia="Times New Roman" w:hAnsi="Courier New" w:cs="Courier New"/>
+          <w:color w:val="DCDCDC"/>
+          <w:sz w:val="21"/>
+          <w:szCs w:val="21"/>
+          <w:lang w:val="en-US" w:eastAsia="pt-BR"/>
+        </w:rPr>
+        <w:t>]</w:t>
+      </w:r>
+      <w:r>
+        <w:rPr>
+          <w:rFonts w:ascii="Courier New" w:eastAsia="Times New Roman" w:hAnsi="Courier New" w:cs="Courier New"/>
+          <w:color w:val="D4D4D4"/>
+          <w:sz w:val="21"/>
+          <w:szCs w:val="21"/>
+          <w:lang w:val="en-US" w:eastAsia="pt-BR"/>
+        </w:rPr>
+        <w:t> * </w:t>
+      </w:r>
+      <w:r>
+        <w:rPr>
+          <w:rFonts w:ascii="Courier New" w:eastAsia="Times New Roman" w:hAnsi="Courier New" w:cs="Courier New"/>
+          <w:color w:val="B5CEA8"/>
+          <w:sz w:val="21"/>
+          <w:szCs w:val="21"/>
+          <w:lang w:val="en-US" w:eastAsia="pt-BR"/>
+        </w:rPr>
+        <w:t>10</w:t>
+      </w:r>
+      <w:r>
+        <w:rPr>
+          <w:rFonts w:ascii="Courier New" w:eastAsia="Times New Roman" w:hAnsi="Courier New" w:cs="Courier New"/>
+          <w:color w:val="DCDCDC"/>
+          <w:sz w:val="21"/>
+          <w:szCs w:val="21"/>
+          <w:lang w:val="en-US" w:eastAsia="pt-BR"/>
+        </w:rPr>
+        <w:t>))</w:t>
+      </w:r>
+    </w:p>
+    <w:p>
+      <w:pPr>
+        <w:pStyle w:val="PargrafodaLista"/>
+        <w:numPr>
+          <w:ilvl w:val="1"/>
+          <w:numId w:val="2"/>
+        </w:numPr>
+        <w:spacing w:before="240" w:line="360" w:lineRule="auto"/>
+        <w:jc w:val="both"/>
+        <w:rPr>
+          <w:rFonts w:ascii="Times New Roman" w:hAnsi="Times New Roman" w:cs="Times New Roman"/>
+          <w:sz w:val="24"/>
+          <w:szCs w:val="24"/>
+        </w:rPr>
+      </w:pPr>
+      <w:r>
+        <w:rPr>
+          <w:rFonts w:ascii="Times New Roman" w:hAnsi="Times New Roman" w:cs="Times New Roman"/>
+          <w:sz w:val="24"/>
+          <w:szCs w:val="24"/>
+        </w:rPr>
+        <w:t xml:space="preserve"> Precisamos saber como </w:t>
+      </w:r>
+      <w:proofErr w:type="spellStart"/>
+      <w:r>
+        <w:rPr>
+          <w:rFonts w:ascii="Times New Roman" w:hAnsi="Times New Roman" w:cs="Times New Roman"/>
+          <w:sz w:val="24"/>
+          <w:szCs w:val="24"/>
+        </w:rPr>
+        <w:t>utilizer</w:t>
+      </w:r>
+      <w:proofErr w:type="spellEnd"/>
+      <w:r>
+        <w:rPr>
+          <w:rFonts w:ascii="Times New Roman" w:hAnsi="Times New Roman" w:cs="Times New Roman"/>
+          <w:sz w:val="24"/>
+          <w:szCs w:val="24"/>
+        </w:rPr>
+        <w:t xml:space="preserve"> e a</w:t>
+      </w:r>
+      <w:r>
+        <w:rPr>
+          <w:rFonts w:ascii="Times New Roman" w:hAnsi="Times New Roman" w:cs="Times New Roman"/>
+          <w:sz w:val="24"/>
+          <w:szCs w:val="24"/>
+        </w:rPr>
+        <w:t>nalisar os dados fazendo testes estatísticos, não podemos simplesmente aceitar usar a média ou mediana de um dado sem saber sua distribuição, como por exemplo 20 notas para 2 filmes diferentes, enquanto 1 tem 10 notas 2.5 e 10 notas 3.5 tendo média/</w:t>
+      </w:r>
+      <w:r>
+        <w:rPr>
+          <w:rFonts w:ascii="Times New Roman" w:hAnsi="Times New Roman" w:cs="Times New Roman"/>
+          <w:sz w:val="24"/>
+          <w:szCs w:val="24"/>
+        </w:rPr>
+        <w:t xml:space="preserve"> </w:t>
+      </w:r>
+      <w:r>
+        <w:rPr>
+          <w:rFonts w:ascii="Times New Roman" w:hAnsi="Times New Roman" w:cs="Times New Roman"/>
+          <w:sz w:val="24"/>
+          <w:szCs w:val="24"/>
+        </w:rPr>
+        <w:t>mediana</w:t>
+      </w:r>
+      <w:r>
+        <w:rPr>
+          <w:rFonts w:ascii="Times New Roman" w:hAnsi="Times New Roman" w:cs="Times New Roman"/>
+          <w:sz w:val="24"/>
+          <w:szCs w:val="24"/>
+        </w:rPr>
+        <w:t xml:space="preserve"> 3, o 2 tem 10 notas 1 e 10 notas 5, também tendo média/mediana 3, ou seja, o mesmo resultado final para distribuições totalmente diferentes.</w:t>
+      </w:r>
+    </w:p>
+    <w:p>
+      <w:pPr>
+        <w:pStyle w:val="PargrafodaLista"/>
+        <w:numPr>
+          <w:ilvl w:val="2"/>
+          <w:numId w:val="2"/>
+        </w:numPr>
+        <w:spacing w:before="240" w:line="360" w:lineRule="auto"/>
+        <w:jc w:val="both"/>
+        <w:rPr>
+          <w:rFonts w:ascii="Times New Roman" w:hAnsi="Times New Roman" w:cs="Times New Roman"/>
+          <w:sz w:val="24"/>
+          <w:szCs w:val="24"/>
+        </w:rPr>
+      </w:pPr>
+      <w:r>
+        <w:rPr>
+          <w:rFonts w:ascii="Times New Roman" w:hAnsi="Times New Roman" w:cs="Times New Roman"/>
+          <w:sz w:val="24"/>
+          <w:szCs w:val="24"/>
+        </w:rPr>
+        <w:t>Para melhorar isso utilizamos os gráficos, mas mesmo assim precisamos saber qual gráfico utilizar, uma vez que dependendo dele os dados podem ficar sobrepostos ou com uma visualização muito ruim. Por isso é importante conhecer várias bibliotecas e tipos de visualização de dados diferentes, dessa forma sempre sabendo qual a melhor forma de expressar um dado:</w:t>
+      </w:r>
+    </w:p>
+    <w:p>
+      <w:pPr>
+        <w:shd w:val="clear" w:color="auto" w:fill="1E1E1E"/>
+        <w:spacing w:after="0" w:line="285" w:lineRule="atLeast"/>
+        <w:rPr>
+          <w:rFonts w:ascii="Courier New" w:eastAsia="Times New Roman" w:hAnsi="Courier New" w:cs="Courier New"/>
+          <w:color w:val="D4D4D4"/>
+          <w:sz w:val="21"/>
+          <w:szCs w:val="21"/>
+          <w:lang w:eastAsia="pt-BR"/>
+        </w:rPr>
+      </w:pPr>
+      <w:r>
+        <w:rPr>
+          <w:rFonts w:ascii="Courier New" w:eastAsia="Times New Roman" w:hAnsi="Courier New" w:cs="Courier New"/>
+          <w:color w:val="C586C0"/>
+          <w:sz w:val="21"/>
+          <w:szCs w:val="21"/>
+          <w:lang w:eastAsia="pt-BR"/>
+        </w:rPr>
+        <w:t>import</w:t>
+      </w:r>
+      <w:r>
+        <w:rPr>
+          <w:rFonts w:ascii="Courier New" w:eastAsia="Times New Roman" w:hAnsi="Courier New" w:cs="Courier New"/>
+          <w:color w:val="D4D4D4"/>
+          <w:sz w:val="21"/>
+          <w:szCs w:val="21"/>
+          <w:lang w:eastAsia="pt-BR"/>
+        </w:rPr>
+        <w:t> </w:t>
+      </w:r>
+      <w:proofErr w:type="spellStart"/>
+      <w:r>
+        <w:rPr>
+          <w:rFonts w:ascii="Courier New" w:eastAsia="Times New Roman" w:hAnsi="Courier New" w:cs="Courier New"/>
+          <w:color w:val="D4D4D4"/>
+          <w:sz w:val="21"/>
+          <w:szCs w:val="21"/>
+          <w:lang w:eastAsia="pt-BR"/>
+        </w:rPr>
+        <w:t>numpy</w:t>
+      </w:r>
+      <w:proofErr w:type="spellEnd"/>
+      <w:r>
+        <w:rPr>
+          <w:rFonts w:ascii="Courier New" w:eastAsia="Times New Roman" w:hAnsi="Courier New" w:cs="Courier New"/>
+          <w:color w:val="D4D4D4"/>
+          <w:sz w:val="21"/>
+          <w:szCs w:val="21"/>
+          <w:lang w:eastAsia="pt-BR"/>
+        </w:rPr>
+        <w:t> </w:t>
+      </w:r>
+      <w:r>
+        <w:rPr>
+          <w:rFonts w:ascii="Courier New" w:eastAsia="Times New Roman" w:hAnsi="Courier New" w:cs="Courier New"/>
+          <w:color w:val="C586C0"/>
+          <w:sz w:val="21"/>
+          <w:szCs w:val="21"/>
+          <w:lang w:eastAsia="pt-BR"/>
+        </w:rPr>
+        <w:t>as</w:t>
+      </w:r>
+      <w:r>
+        <w:rPr>
+          <w:rFonts w:ascii="Courier New" w:eastAsia="Times New Roman" w:hAnsi="Courier New" w:cs="Courier New"/>
+          <w:color w:val="D4D4D4"/>
+          <w:sz w:val="21"/>
+          <w:szCs w:val="21"/>
+          <w:lang w:eastAsia="pt-BR"/>
+        </w:rPr>
+        <w:t> </w:t>
+      </w:r>
+      <w:proofErr w:type="spellStart"/>
+      <w:r>
+        <w:rPr>
+          <w:rFonts w:ascii="Courier New" w:eastAsia="Times New Roman" w:hAnsi="Courier New" w:cs="Courier New"/>
+          <w:color w:val="D4D4D4"/>
+          <w:sz w:val="21"/>
+          <w:szCs w:val="21"/>
+          <w:lang w:eastAsia="pt-BR"/>
+        </w:rPr>
+        <w:t>np</w:t>
+      </w:r>
+      <w:proofErr w:type="spellEnd"/>
+    </w:p>
+    <w:p>
+      <w:pPr>
+        <w:shd w:val="clear" w:color="auto" w:fill="1E1E1E"/>
+        <w:spacing w:after="0" w:line="285" w:lineRule="atLeast"/>
+        <w:rPr>
+          <w:rFonts w:ascii="Courier New" w:eastAsia="Times New Roman" w:hAnsi="Courier New" w:cs="Courier New"/>
+          <w:color w:val="D4D4D4"/>
+          <w:sz w:val="21"/>
+          <w:szCs w:val="21"/>
+          <w:lang w:eastAsia="pt-BR"/>
+        </w:rPr>
+      </w:pPr>
+    </w:p>
+    <w:p>
+      <w:pPr>
+        <w:shd w:val="clear" w:color="auto" w:fill="1E1E1E"/>
+        <w:spacing w:after="0" w:line="285" w:lineRule="atLeast"/>
+        <w:rPr>
+          <w:rFonts w:ascii="Courier New" w:eastAsia="Times New Roman" w:hAnsi="Courier New" w:cs="Courier New"/>
+          <w:color w:val="D4D4D4"/>
+          <w:sz w:val="21"/>
+          <w:szCs w:val="21"/>
+          <w:lang w:val="en-US" w:eastAsia="pt-BR"/>
+        </w:rPr>
+      </w:pPr>
+      <w:r>
+        <w:rPr>
+          <w:rFonts w:ascii="Courier New" w:eastAsia="Times New Roman" w:hAnsi="Courier New" w:cs="Courier New"/>
+          <w:color w:val="D4D4D4"/>
+          <w:sz w:val="21"/>
+          <w:szCs w:val="21"/>
+          <w:lang w:val="en-US" w:eastAsia="pt-BR"/>
+        </w:rPr>
+        <w:t>filme1 = </w:t>
+      </w:r>
+      <w:proofErr w:type="spellStart"/>
+      <w:proofErr w:type="gramStart"/>
+      <w:r>
+        <w:rPr>
+          <w:rFonts w:ascii="Courier New" w:eastAsia="Times New Roman" w:hAnsi="Courier New" w:cs="Courier New"/>
+          <w:color w:val="D4D4D4"/>
+          <w:sz w:val="21"/>
+          <w:szCs w:val="21"/>
+          <w:lang w:val="en-US" w:eastAsia="pt-BR"/>
+        </w:rPr>
+        <w:t>np.append</w:t>
+      </w:r>
+      <w:proofErr w:type="spellEnd"/>
+      <w:proofErr w:type="gramEnd"/>
+      <w:r>
+        <w:rPr>
+          <w:rFonts w:ascii="Courier New" w:eastAsia="Times New Roman" w:hAnsi="Courier New" w:cs="Courier New"/>
+          <w:color w:val="DCDCDC"/>
+          <w:sz w:val="21"/>
+          <w:szCs w:val="21"/>
+          <w:lang w:val="en-US" w:eastAsia="pt-BR"/>
+        </w:rPr>
+        <w:t>(</w:t>
+      </w:r>
+      <w:proofErr w:type="spellStart"/>
+      <w:r>
+        <w:rPr>
+          <w:rFonts w:ascii="Courier New" w:eastAsia="Times New Roman" w:hAnsi="Courier New" w:cs="Courier New"/>
+          <w:color w:val="D4D4D4"/>
+          <w:sz w:val="21"/>
+          <w:szCs w:val="21"/>
+          <w:lang w:val="en-US" w:eastAsia="pt-BR"/>
+        </w:rPr>
+        <w:t>np.array</w:t>
+      </w:r>
+      <w:proofErr w:type="spellEnd"/>
+      <w:r>
+        <w:rPr>
+          <w:rFonts w:ascii="Courier New" w:eastAsia="Times New Roman" w:hAnsi="Courier New" w:cs="Courier New"/>
+          <w:color w:val="DCDCDC"/>
+          <w:sz w:val="21"/>
+          <w:szCs w:val="21"/>
+          <w:lang w:val="en-US" w:eastAsia="pt-BR"/>
+        </w:rPr>
+        <w:t>([</w:t>
+      </w:r>
+      <w:r>
+        <w:rPr>
+          <w:rFonts w:ascii="Courier New" w:eastAsia="Times New Roman" w:hAnsi="Courier New" w:cs="Courier New"/>
+          <w:color w:val="B5CEA8"/>
+          <w:sz w:val="21"/>
+          <w:szCs w:val="21"/>
+          <w:lang w:val="en-US" w:eastAsia="pt-BR"/>
+        </w:rPr>
+        <w:t>2.5</w:t>
+      </w:r>
+      <w:r>
+        <w:rPr>
+          <w:rFonts w:ascii="Courier New" w:eastAsia="Times New Roman" w:hAnsi="Courier New" w:cs="Courier New"/>
+          <w:color w:val="DCDCDC"/>
+          <w:sz w:val="21"/>
+          <w:szCs w:val="21"/>
+          <w:lang w:val="en-US" w:eastAsia="pt-BR"/>
+        </w:rPr>
+        <w:t>]</w:t>
+      </w:r>
+      <w:r>
+        <w:rPr>
+          <w:rFonts w:ascii="Courier New" w:eastAsia="Times New Roman" w:hAnsi="Courier New" w:cs="Courier New"/>
+          <w:color w:val="D4D4D4"/>
+          <w:sz w:val="21"/>
+          <w:szCs w:val="21"/>
+          <w:lang w:val="en-US" w:eastAsia="pt-BR"/>
+        </w:rPr>
+        <w:t> * </w:t>
+      </w:r>
+      <w:r>
+        <w:rPr>
+          <w:rFonts w:ascii="Courier New" w:eastAsia="Times New Roman" w:hAnsi="Courier New" w:cs="Courier New"/>
+          <w:color w:val="B5CEA8"/>
+          <w:sz w:val="21"/>
+          <w:szCs w:val="21"/>
+          <w:lang w:val="en-US" w:eastAsia="pt-BR"/>
+        </w:rPr>
+        <w:t>10</w:t>
+      </w:r>
+      <w:r>
+        <w:rPr>
+          <w:rFonts w:ascii="Courier New" w:eastAsia="Times New Roman" w:hAnsi="Courier New" w:cs="Courier New"/>
+          <w:color w:val="DCDCDC"/>
+          <w:sz w:val="21"/>
+          <w:szCs w:val="21"/>
+          <w:lang w:val="en-US" w:eastAsia="pt-BR"/>
+        </w:rPr>
+        <w:t>),</w:t>
+      </w:r>
+      <w:r>
+        <w:rPr>
+          <w:rFonts w:ascii="Courier New" w:eastAsia="Times New Roman" w:hAnsi="Courier New" w:cs="Courier New"/>
+          <w:color w:val="D4D4D4"/>
+          <w:sz w:val="21"/>
+          <w:szCs w:val="21"/>
+          <w:lang w:val="en-US" w:eastAsia="pt-BR"/>
+        </w:rPr>
+        <w:t> </w:t>
+      </w:r>
+      <w:proofErr w:type="spellStart"/>
+      <w:r>
+        <w:rPr>
+          <w:rFonts w:ascii="Courier New" w:eastAsia="Times New Roman" w:hAnsi="Courier New" w:cs="Courier New"/>
+          <w:color w:val="D4D4D4"/>
+          <w:sz w:val="21"/>
+          <w:szCs w:val="21"/>
+          <w:lang w:val="en-US" w:eastAsia="pt-BR"/>
+        </w:rPr>
+        <w:t>np.array</w:t>
+      </w:r>
+      <w:proofErr w:type="spellEnd"/>
+      <w:r>
+        <w:rPr>
+          <w:rFonts w:ascii="Courier New" w:eastAsia="Times New Roman" w:hAnsi="Courier New" w:cs="Courier New"/>
+          <w:color w:val="DCDCDC"/>
+          <w:sz w:val="21"/>
+          <w:szCs w:val="21"/>
+          <w:lang w:val="en-US" w:eastAsia="pt-BR"/>
+        </w:rPr>
+        <w:t>([</w:t>
+      </w:r>
+      <w:r>
+        <w:rPr>
+          <w:rFonts w:ascii="Courier New" w:eastAsia="Times New Roman" w:hAnsi="Courier New" w:cs="Courier New"/>
+          <w:color w:val="B5CEA8"/>
+          <w:sz w:val="21"/>
+          <w:szCs w:val="21"/>
+          <w:lang w:val="en-US" w:eastAsia="pt-BR"/>
+        </w:rPr>
+        <w:t>3.5</w:t>
+      </w:r>
+      <w:r>
+        <w:rPr>
+          <w:rFonts w:ascii="Courier New" w:eastAsia="Times New Roman" w:hAnsi="Courier New" w:cs="Courier New"/>
+          <w:color w:val="DCDCDC"/>
+          <w:sz w:val="21"/>
+          <w:szCs w:val="21"/>
+          <w:lang w:val="en-US" w:eastAsia="pt-BR"/>
+        </w:rPr>
+        <w:t>]</w:t>
+      </w:r>
+      <w:r>
+        <w:rPr>
+          <w:rFonts w:ascii="Courier New" w:eastAsia="Times New Roman" w:hAnsi="Courier New" w:cs="Courier New"/>
+          <w:color w:val="D4D4D4"/>
+          <w:sz w:val="21"/>
+          <w:szCs w:val="21"/>
+          <w:lang w:val="en-US" w:eastAsia="pt-BR"/>
+        </w:rPr>
+        <w:t> * </w:t>
+      </w:r>
+      <w:r>
+        <w:rPr>
+          <w:rFonts w:ascii="Courier New" w:eastAsia="Times New Roman" w:hAnsi="Courier New" w:cs="Courier New"/>
+          <w:color w:val="B5CEA8"/>
+          <w:sz w:val="21"/>
+          <w:szCs w:val="21"/>
+          <w:lang w:val="en-US" w:eastAsia="pt-BR"/>
+        </w:rPr>
+        <w:t>10</w:t>
+      </w:r>
+      <w:r>
+        <w:rPr>
+          <w:rFonts w:ascii="Courier New" w:eastAsia="Times New Roman" w:hAnsi="Courier New" w:cs="Courier New"/>
+          <w:color w:val="DCDCDC"/>
+          <w:sz w:val="21"/>
+          <w:szCs w:val="21"/>
+          <w:lang w:val="en-US" w:eastAsia="pt-BR"/>
+        </w:rPr>
+        <w:t>))</w:t>
+      </w:r>
+    </w:p>
+    <w:p>
+      <w:pPr>
+        <w:shd w:val="clear" w:color="auto" w:fill="1E1E1E"/>
+        <w:spacing w:after="0" w:line="285" w:lineRule="atLeast"/>
+        <w:rPr>
+          <w:rFonts w:ascii="Courier New" w:eastAsia="Times New Roman" w:hAnsi="Courier New" w:cs="Courier New"/>
+          <w:color w:val="D4D4D4"/>
+          <w:sz w:val="21"/>
+          <w:szCs w:val="21"/>
+          <w:lang w:val="en-US" w:eastAsia="pt-BR"/>
+        </w:rPr>
+      </w:pPr>
+      <w:r>
+        <w:rPr>
+          <w:rFonts w:ascii="Courier New" w:eastAsia="Times New Roman" w:hAnsi="Courier New" w:cs="Courier New"/>
+          <w:color w:val="D4D4D4"/>
+          <w:sz w:val="21"/>
+          <w:szCs w:val="21"/>
+          <w:lang w:val="en-US" w:eastAsia="pt-BR"/>
+        </w:rPr>
+        <w:t>filme2 = </w:t>
+      </w:r>
+      <w:proofErr w:type="spellStart"/>
+      <w:proofErr w:type="gramStart"/>
+      <w:r>
+        <w:rPr>
+          <w:rFonts w:ascii="Courier New" w:eastAsia="Times New Roman" w:hAnsi="Courier New" w:cs="Courier New"/>
+          <w:color w:val="D4D4D4"/>
+          <w:sz w:val="21"/>
+          <w:szCs w:val="21"/>
+          <w:lang w:val="en-US" w:eastAsia="pt-BR"/>
+        </w:rPr>
+        <w:t>np.append</w:t>
+      </w:r>
+      <w:proofErr w:type="spellEnd"/>
+      <w:proofErr w:type="gramEnd"/>
+      <w:r>
+        <w:rPr>
+          <w:rFonts w:ascii="Courier New" w:eastAsia="Times New Roman" w:hAnsi="Courier New" w:cs="Courier New"/>
+          <w:color w:val="DCDCDC"/>
+          <w:sz w:val="21"/>
+          <w:szCs w:val="21"/>
+          <w:lang w:val="en-US" w:eastAsia="pt-BR"/>
+        </w:rPr>
+        <w:t>(</w:t>
+      </w:r>
+      <w:proofErr w:type="spellStart"/>
+      <w:r>
+        <w:rPr>
+          <w:rFonts w:ascii="Courier New" w:eastAsia="Times New Roman" w:hAnsi="Courier New" w:cs="Courier New"/>
+          <w:color w:val="D4D4D4"/>
+          <w:sz w:val="21"/>
+          <w:szCs w:val="21"/>
+          <w:lang w:val="en-US" w:eastAsia="pt-BR"/>
+        </w:rPr>
+        <w:t>np.array</w:t>
+      </w:r>
+      <w:proofErr w:type="spellEnd"/>
+      <w:r>
+        <w:rPr>
+          <w:rFonts w:ascii="Courier New" w:eastAsia="Times New Roman" w:hAnsi="Courier New" w:cs="Courier New"/>
+          <w:color w:val="DCDCDC"/>
+          <w:sz w:val="21"/>
+          <w:szCs w:val="21"/>
+          <w:lang w:val="en-US" w:eastAsia="pt-BR"/>
+        </w:rPr>
+        <w:t>([</w:t>
+      </w:r>
+      <w:r>
+        <w:rPr>
+          <w:rFonts w:ascii="Courier New" w:eastAsia="Times New Roman" w:hAnsi="Courier New" w:cs="Courier New"/>
+          <w:color w:val="B5CEA8"/>
+          <w:sz w:val="21"/>
+          <w:szCs w:val="21"/>
+          <w:lang w:val="en-US" w:eastAsia="pt-BR"/>
+        </w:rPr>
+        <w:t>5</w:t>
+      </w:r>
+      <w:r>
+        <w:rPr>
+          <w:rFonts w:ascii="Courier New" w:eastAsia="Times New Roman" w:hAnsi="Courier New" w:cs="Courier New"/>
+          <w:color w:val="DCDCDC"/>
+          <w:sz w:val="21"/>
+          <w:szCs w:val="21"/>
+          <w:lang w:val="en-US" w:eastAsia="pt-BR"/>
+        </w:rPr>
+        <w:t>]</w:t>
+      </w:r>
+      <w:r>
+        <w:rPr>
+          <w:rFonts w:ascii="Courier New" w:eastAsia="Times New Roman" w:hAnsi="Courier New" w:cs="Courier New"/>
+          <w:color w:val="D4D4D4"/>
+          <w:sz w:val="21"/>
+          <w:szCs w:val="21"/>
+          <w:lang w:val="en-US" w:eastAsia="pt-BR"/>
+        </w:rPr>
+        <w:t> * </w:t>
+      </w:r>
+      <w:r>
+        <w:rPr>
+          <w:rFonts w:ascii="Courier New" w:eastAsia="Times New Roman" w:hAnsi="Courier New" w:cs="Courier New"/>
+          <w:color w:val="B5CEA8"/>
+          <w:sz w:val="21"/>
+          <w:szCs w:val="21"/>
+          <w:lang w:val="en-US" w:eastAsia="pt-BR"/>
+        </w:rPr>
+        <w:t>10</w:t>
+      </w:r>
+      <w:r>
+        <w:rPr>
+          <w:rFonts w:ascii="Courier New" w:eastAsia="Times New Roman" w:hAnsi="Courier New" w:cs="Courier New"/>
+          <w:color w:val="DCDCDC"/>
+          <w:sz w:val="21"/>
+          <w:szCs w:val="21"/>
+          <w:lang w:val="en-US" w:eastAsia="pt-BR"/>
+        </w:rPr>
+        <w:t>),</w:t>
+      </w:r>
+      <w:r>
+        <w:rPr>
+          <w:rFonts w:ascii="Courier New" w:eastAsia="Times New Roman" w:hAnsi="Courier New" w:cs="Courier New"/>
+          <w:color w:val="D4D4D4"/>
+          <w:sz w:val="21"/>
+          <w:szCs w:val="21"/>
+          <w:lang w:val="en-US" w:eastAsia="pt-BR"/>
+        </w:rPr>
+        <w:t> </w:t>
+      </w:r>
+      <w:proofErr w:type="spellStart"/>
+      <w:r>
+        <w:rPr>
+          <w:rFonts w:ascii="Courier New" w:eastAsia="Times New Roman" w:hAnsi="Courier New" w:cs="Courier New"/>
+          <w:color w:val="D4D4D4"/>
+          <w:sz w:val="21"/>
+          <w:szCs w:val="21"/>
+          <w:lang w:val="en-US" w:eastAsia="pt-BR"/>
+        </w:rPr>
+        <w:t>np.array</w:t>
+      </w:r>
+      <w:proofErr w:type="spellEnd"/>
+      <w:r>
+        <w:rPr>
+          <w:rFonts w:ascii="Courier New" w:eastAsia="Times New Roman" w:hAnsi="Courier New" w:cs="Courier New"/>
+          <w:color w:val="DCDCDC"/>
+          <w:sz w:val="21"/>
+          <w:szCs w:val="21"/>
+          <w:lang w:val="en-US" w:eastAsia="pt-BR"/>
+        </w:rPr>
+        <w:t>([</w:t>
+      </w:r>
+      <w:r>
+        <w:rPr>
+          <w:rFonts w:ascii="Courier New" w:eastAsia="Times New Roman" w:hAnsi="Courier New" w:cs="Courier New"/>
+          <w:color w:val="B5CEA8"/>
+          <w:sz w:val="21"/>
+          <w:szCs w:val="21"/>
+          <w:lang w:val="en-US" w:eastAsia="pt-BR"/>
+        </w:rPr>
+        <w:t>1</w:t>
+      </w:r>
+      <w:r>
+        <w:rPr>
+          <w:rFonts w:ascii="Courier New" w:eastAsia="Times New Roman" w:hAnsi="Courier New" w:cs="Courier New"/>
+          <w:color w:val="DCDCDC"/>
+          <w:sz w:val="21"/>
+          <w:szCs w:val="21"/>
+          <w:lang w:val="en-US" w:eastAsia="pt-BR"/>
+        </w:rPr>
+        <w:t>]</w:t>
+      </w:r>
+      <w:r>
+        <w:rPr>
+          <w:rFonts w:ascii="Courier New" w:eastAsia="Times New Roman" w:hAnsi="Courier New" w:cs="Courier New"/>
+          <w:color w:val="D4D4D4"/>
+          <w:sz w:val="21"/>
+          <w:szCs w:val="21"/>
+          <w:lang w:val="en-US" w:eastAsia="pt-BR"/>
+        </w:rPr>
+        <w:t> * </w:t>
+      </w:r>
+      <w:r>
+        <w:rPr>
+          <w:rFonts w:ascii="Courier New" w:eastAsia="Times New Roman" w:hAnsi="Courier New" w:cs="Courier New"/>
+          <w:color w:val="B5CEA8"/>
+          <w:sz w:val="21"/>
+          <w:szCs w:val="21"/>
+          <w:lang w:val="en-US" w:eastAsia="pt-BR"/>
+        </w:rPr>
+        <w:t>10</w:t>
+      </w:r>
+      <w:r>
+        <w:rPr>
+          <w:rFonts w:ascii="Courier New" w:eastAsia="Times New Roman" w:hAnsi="Courier New" w:cs="Courier New"/>
+          <w:color w:val="DCDCDC"/>
+          <w:sz w:val="21"/>
+          <w:szCs w:val="21"/>
+          <w:lang w:val="en-US" w:eastAsia="pt-BR"/>
+        </w:rPr>
+        <w:t>))</w:t>
+      </w:r>
+    </w:p>
+    <w:p>
+      <w:pPr>
+        <w:shd w:val="clear" w:color="auto" w:fill="1E1E1E"/>
+        <w:spacing w:after="0" w:line="285" w:lineRule="atLeast"/>
+        <w:rPr>
+          <w:rFonts w:ascii="Courier New" w:eastAsia="Times New Roman" w:hAnsi="Courier New" w:cs="Courier New"/>
+          <w:color w:val="DCDCAA"/>
+          <w:sz w:val="21"/>
+          <w:szCs w:val="21"/>
+          <w:lang w:val="en-US" w:eastAsia="pt-BR"/>
+        </w:rPr>
+      </w:pPr>
+    </w:p>
+    <w:p>
+      <w:pPr>
+        <w:shd w:val="clear" w:color="auto" w:fill="1E1E1E"/>
+        <w:spacing w:after="0" w:line="285" w:lineRule="atLeast"/>
+        <w:rPr>
+          <w:rFonts w:ascii="Courier New" w:eastAsia="Times New Roman" w:hAnsi="Courier New" w:cs="Courier New"/>
+          <w:color w:val="D4D4D4"/>
+          <w:sz w:val="21"/>
+          <w:szCs w:val="21"/>
+          <w:lang w:val="en-US" w:eastAsia="pt-BR"/>
+        </w:rPr>
+      </w:pPr>
+      <w:r>
+        <w:rPr>
+          <w:rFonts w:ascii="Courier New" w:eastAsia="Times New Roman" w:hAnsi="Courier New" w:cs="Courier New"/>
+          <w:color w:val="DCDCAA"/>
+          <w:sz w:val="21"/>
+          <w:szCs w:val="21"/>
+          <w:lang w:val="en-US" w:eastAsia="pt-BR"/>
+        </w:rPr>
+        <w:t>print</w:t>
+      </w:r>
+      <w:r>
+        <w:rPr>
+          <w:rFonts w:ascii="Courier New" w:eastAsia="Times New Roman" w:hAnsi="Courier New" w:cs="Courier New"/>
+          <w:color w:val="DCDCDC"/>
+          <w:sz w:val="21"/>
+          <w:szCs w:val="21"/>
+          <w:lang w:val="en-US" w:eastAsia="pt-BR"/>
+        </w:rPr>
+        <w:t>(</w:t>
+      </w:r>
+      <w:proofErr w:type="spellStart"/>
+      <w:proofErr w:type="gramStart"/>
+      <w:r>
+        <w:rPr>
+          <w:rFonts w:ascii="Courier New" w:eastAsia="Times New Roman" w:hAnsi="Courier New" w:cs="Courier New"/>
+          <w:color w:val="D4D4D4"/>
+          <w:sz w:val="21"/>
+          <w:szCs w:val="21"/>
+          <w:lang w:val="en-US" w:eastAsia="pt-BR"/>
+        </w:rPr>
+        <w:t>np.mean</w:t>
+      </w:r>
+      <w:proofErr w:type="spellEnd"/>
+      <w:proofErr w:type="gramEnd"/>
+      <w:r>
+        <w:rPr>
+          <w:rFonts w:ascii="Courier New" w:eastAsia="Times New Roman" w:hAnsi="Courier New" w:cs="Courier New"/>
+          <w:color w:val="DCDCDC"/>
+          <w:sz w:val="21"/>
+          <w:szCs w:val="21"/>
+          <w:lang w:val="en-US" w:eastAsia="pt-BR"/>
+        </w:rPr>
+        <w:t>(</w:t>
+      </w:r>
+      <w:r>
+        <w:rPr>
+          <w:rFonts w:ascii="Courier New" w:eastAsia="Times New Roman" w:hAnsi="Courier New" w:cs="Courier New"/>
+          <w:color w:val="D4D4D4"/>
+          <w:sz w:val="21"/>
+          <w:szCs w:val="21"/>
+          <w:lang w:val="en-US" w:eastAsia="pt-BR"/>
+        </w:rPr>
+        <w:t>filme1</w:t>
+      </w:r>
+      <w:r>
+        <w:rPr>
+          <w:rFonts w:ascii="Courier New" w:eastAsia="Times New Roman" w:hAnsi="Courier New" w:cs="Courier New"/>
+          <w:color w:val="DCDCDC"/>
+          <w:sz w:val="21"/>
+          <w:szCs w:val="21"/>
+          <w:lang w:val="en-US" w:eastAsia="pt-BR"/>
+        </w:rPr>
+        <w:t>),</w:t>
+      </w:r>
+      <w:r>
+        <w:rPr>
+          <w:rFonts w:ascii="Courier New" w:eastAsia="Times New Roman" w:hAnsi="Courier New" w:cs="Courier New"/>
+          <w:color w:val="D4D4D4"/>
+          <w:sz w:val="21"/>
+          <w:szCs w:val="21"/>
+          <w:lang w:val="en-US" w:eastAsia="pt-BR"/>
+        </w:rPr>
+        <w:t> </w:t>
+      </w:r>
+      <w:proofErr w:type="spellStart"/>
+      <w:r>
+        <w:rPr>
+          <w:rFonts w:ascii="Courier New" w:eastAsia="Times New Roman" w:hAnsi="Courier New" w:cs="Courier New"/>
+          <w:color w:val="D4D4D4"/>
+          <w:sz w:val="21"/>
+          <w:szCs w:val="21"/>
+          <w:lang w:val="en-US" w:eastAsia="pt-BR"/>
+        </w:rPr>
+        <w:t>np.mean</w:t>
+      </w:r>
+      <w:proofErr w:type="spellEnd"/>
+      <w:r>
+        <w:rPr>
+          <w:rFonts w:ascii="Courier New" w:eastAsia="Times New Roman" w:hAnsi="Courier New" w:cs="Courier New"/>
+          <w:color w:val="DCDCDC"/>
+          <w:sz w:val="21"/>
+          <w:szCs w:val="21"/>
+          <w:lang w:val="en-US" w:eastAsia="pt-BR"/>
+        </w:rPr>
+        <w:t>(</w:t>
+      </w:r>
+      <w:r>
+        <w:rPr>
+          <w:rFonts w:ascii="Courier New" w:eastAsia="Times New Roman" w:hAnsi="Courier New" w:cs="Courier New"/>
+          <w:color w:val="D4D4D4"/>
+          <w:sz w:val="21"/>
+          <w:szCs w:val="21"/>
+          <w:lang w:val="en-US" w:eastAsia="pt-BR"/>
+        </w:rPr>
+        <w:t>filme2</w:t>
+      </w:r>
+      <w:r>
+        <w:rPr>
+          <w:rFonts w:ascii="Courier New" w:eastAsia="Times New Roman" w:hAnsi="Courier New" w:cs="Courier New"/>
+          <w:color w:val="DCDCDC"/>
+          <w:sz w:val="21"/>
+          <w:szCs w:val="21"/>
+          <w:lang w:val="en-US" w:eastAsia="pt-BR"/>
+        </w:rPr>
+        <w:t>))</w:t>
+      </w:r>
+    </w:p>
+    <w:p>
+      <w:pPr>
+        <w:shd w:val="clear" w:color="auto" w:fill="1E1E1E"/>
+        <w:spacing w:after="0" w:line="285" w:lineRule="atLeast"/>
+        <w:rPr>
+          <w:rFonts w:ascii="Courier New" w:eastAsia="Times New Roman" w:hAnsi="Courier New" w:cs="Courier New"/>
+          <w:color w:val="D4D4D4"/>
+          <w:sz w:val="21"/>
+          <w:szCs w:val="21"/>
+          <w:lang w:val="en-US" w:eastAsia="pt-BR"/>
+        </w:rPr>
+      </w:pPr>
+      <w:r>
+        <w:rPr>
+          <w:rFonts w:ascii="Courier New" w:eastAsia="Times New Roman" w:hAnsi="Courier New" w:cs="Courier New"/>
+          <w:color w:val="DCDCAA"/>
+          <w:sz w:val="21"/>
+          <w:szCs w:val="21"/>
+          <w:lang w:val="en-US" w:eastAsia="pt-BR"/>
+        </w:rPr>
+        <w:t>print</w:t>
+      </w:r>
+      <w:r>
+        <w:rPr>
+          <w:rFonts w:ascii="Courier New" w:eastAsia="Times New Roman" w:hAnsi="Courier New" w:cs="Courier New"/>
+          <w:color w:val="DCDCDC"/>
+          <w:sz w:val="21"/>
+          <w:szCs w:val="21"/>
+          <w:lang w:val="en-US" w:eastAsia="pt-BR"/>
+        </w:rPr>
+        <w:t>(</w:t>
+      </w:r>
+      <w:proofErr w:type="spellStart"/>
+      <w:proofErr w:type="gramStart"/>
+      <w:r>
+        <w:rPr>
+          <w:rFonts w:ascii="Courier New" w:eastAsia="Times New Roman" w:hAnsi="Courier New" w:cs="Courier New"/>
+          <w:color w:val="D4D4D4"/>
+          <w:sz w:val="21"/>
+          <w:szCs w:val="21"/>
+          <w:lang w:val="en-US" w:eastAsia="pt-BR"/>
+        </w:rPr>
+        <w:t>np.median</w:t>
+      </w:r>
+      <w:proofErr w:type="spellEnd"/>
+      <w:proofErr w:type="gramEnd"/>
+      <w:r>
+        <w:rPr>
+          <w:rFonts w:ascii="Courier New" w:eastAsia="Times New Roman" w:hAnsi="Courier New" w:cs="Courier New"/>
+          <w:color w:val="DCDCDC"/>
+          <w:sz w:val="21"/>
+          <w:szCs w:val="21"/>
+          <w:lang w:val="en-US" w:eastAsia="pt-BR"/>
+        </w:rPr>
+        <w:t>(</w:t>
+      </w:r>
+      <w:r>
+        <w:rPr>
+          <w:rFonts w:ascii="Courier New" w:eastAsia="Times New Roman" w:hAnsi="Courier New" w:cs="Courier New"/>
+          <w:color w:val="D4D4D4"/>
+          <w:sz w:val="21"/>
+          <w:szCs w:val="21"/>
+          <w:lang w:val="en-US" w:eastAsia="pt-BR"/>
+        </w:rPr>
+        <w:t>filme1</w:t>
+      </w:r>
+      <w:r>
+        <w:rPr>
+          <w:rFonts w:ascii="Courier New" w:eastAsia="Times New Roman" w:hAnsi="Courier New" w:cs="Courier New"/>
+          <w:color w:val="DCDCDC"/>
+          <w:sz w:val="21"/>
+          <w:szCs w:val="21"/>
+          <w:lang w:val="en-US" w:eastAsia="pt-BR"/>
+        </w:rPr>
+        <w:t>),</w:t>
+      </w:r>
+      <w:r>
+        <w:rPr>
+          <w:rFonts w:ascii="Courier New" w:eastAsia="Times New Roman" w:hAnsi="Courier New" w:cs="Courier New"/>
+          <w:color w:val="D4D4D4"/>
+          <w:sz w:val="21"/>
+          <w:szCs w:val="21"/>
+          <w:lang w:val="en-US" w:eastAsia="pt-BR"/>
+        </w:rPr>
+        <w:t> </w:t>
+      </w:r>
+      <w:proofErr w:type="spellStart"/>
+      <w:r>
+        <w:rPr>
+          <w:rFonts w:ascii="Courier New" w:eastAsia="Times New Roman" w:hAnsi="Courier New" w:cs="Courier New"/>
+          <w:color w:val="D4D4D4"/>
+          <w:sz w:val="21"/>
+          <w:szCs w:val="21"/>
+          <w:lang w:val="en-US" w:eastAsia="pt-BR"/>
+        </w:rPr>
+        <w:t>np.median</w:t>
+      </w:r>
+      <w:proofErr w:type="spellEnd"/>
+      <w:r>
+        <w:rPr>
+          <w:rFonts w:ascii="Courier New" w:eastAsia="Times New Roman" w:hAnsi="Courier New" w:cs="Courier New"/>
+          <w:color w:val="DCDCDC"/>
+          <w:sz w:val="21"/>
+          <w:szCs w:val="21"/>
+          <w:lang w:val="en-US" w:eastAsia="pt-BR"/>
+        </w:rPr>
+        <w:t>(</w:t>
+      </w:r>
+      <w:r>
+        <w:rPr>
+          <w:rFonts w:ascii="Courier New" w:eastAsia="Times New Roman" w:hAnsi="Courier New" w:cs="Courier New"/>
+          <w:color w:val="D4D4D4"/>
+          <w:sz w:val="21"/>
+          <w:szCs w:val="21"/>
+          <w:lang w:val="en-US" w:eastAsia="pt-BR"/>
+        </w:rPr>
+        <w:t>filme2</w:t>
+      </w:r>
+      <w:r>
+        <w:rPr>
+          <w:rFonts w:ascii="Courier New" w:eastAsia="Times New Roman" w:hAnsi="Courier New" w:cs="Courier New"/>
+          <w:color w:val="DCDCDC"/>
+          <w:sz w:val="21"/>
+          <w:szCs w:val="21"/>
+          <w:lang w:val="en-US" w:eastAsia="pt-BR"/>
+        </w:rPr>
+        <w:t>))</w:t>
+      </w:r>
+    </w:p>
+    <w:p>
+      <w:pPr>
+        <w:spacing w:before="240" w:line="360" w:lineRule="auto"/>
+        <w:jc w:val="center"/>
+        <w:rPr>
+          <w:rFonts w:ascii="Times New Roman" w:hAnsi="Times New Roman" w:cs="Times New Roman"/>
+          <w:sz w:val="24"/>
+          <w:szCs w:val="24"/>
+          <w:lang w:val="en-US"/>
+        </w:rPr>
+      </w:pPr>
+      <w:r>
+        <w:rPr>
+          <w:rFonts w:ascii="Times New Roman" w:hAnsi="Times New Roman" w:cs="Times New Roman"/>
+          <w:sz w:val="24"/>
+          <w:szCs w:val="24"/>
+          <w:lang w:val="en-US"/>
+        </w:rPr>
+        <w:drawing>
+          <wp:inline distT="0" distB="0" distL="0" distR="0" wp14:anchorId="04260206" wp14:editId="4128456B">
+            <wp:extent cx="704948" cy="409632"/>
+            <wp:effectExtent l="0" t="0" r="0" b="9525"/>
+            <wp:docPr id="33" name="Imagem 33"/>
+            <wp:cNvGraphicFramePr>
+              <a:graphicFrameLocks xmlns:a="http://schemas.openxmlformats.org/drawingml/2006/main" noChangeAspect="1"/>
+            </wp:cNvGraphicFramePr>
+            <a:graphic xmlns:a="http://schemas.openxmlformats.org/drawingml/2006/main">
+              <a:graphicData uri="http://schemas.openxmlformats.org/drawingml/2006/picture">
+                <pic:pic xmlns:pic="http://schemas.openxmlformats.org/drawingml/2006/picture">
+                  <pic:nvPicPr>
+                    <pic:cNvPr id="1" name=""/>
+                    <pic:cNvPicPr/>
+                  </pic:nvPicPr>
+                  <pic:blipFill>
+                    <a:blip r:embed="rId42"/>
+                    <a:stretch>
+                      <a:fillRect/>
+                    </a:stretch>
+                  </pic:blipFill>
+                  <pic:spPr>
+                    <a:xfrm>
+                      <a:off x="0" y="0"/>
+                      <a:ext cx="704948" cy="409632"/>
+                    </a:xfrm>
+                    <a:prstGeom prst="rect">
+                      <a:avLst/>
+                    </a:prstGeom>
+                  </pic:spPr>
+                </pic:pic>
+              </a:graphicData>
+            </a:graphic>
+          </wp:inline>
+        </w:drawing>
+      </w:r>
+    </w:p>
+    <w:p>
+      <w:pPr>
+        <w:shd w:val="clear" w:color="auto" w:fill="1E1E1E"/>
+        <w:spacing w:after="0" w:line="285" w:lineRule="atLeast"/>
+        <w:rPr>
+          <w:rFonts w:ascii="Courier New" w:eastAsia="Times New Roman" w:hAnsi="Courier New" w:cs="Courier New"/>
+          <w:color w:val="D4D4D4"/>
+          <w:sz w:val="21"/>
+          <w:szCs w:val="21"/>
+          <w:lang w:val="en-US" w:eastAsia="pt-BR"/>
+        </w:rPr>
+      </w:pPr>
+      <w:proofErr w:type="spellStart"/>
+      <w:proofErr w:type="gramStart"/>
+      <w:r>
+        <w:rPr>
+          <w:rFonts w:ascii="Courier New" w:eastAsia="Times New Roman" w:hAnsi="Courier New" w:cs="Courier New"/>
+          <w:color w:val="D4D4D4"/>
+          <w:sz w:val="21"/>
+          <w:szCs w:val="21"/>
+          <w:lang w:val="en-US" w:eastAsia="pt-BR"/>
+        </w:rPr>
+        <w:t>sns.distplot</w:t>
+      </w:r>
+      <w:proofErr w:type="spellEnd"/>
+      <w:proofErr w:type="gramEnd"/>
+      <w:r>
+        <w:rPr>
+          <w:rFonts w:ascii="Courier New" w:eastAsia="Times New Roman" w:hAnsi="Courier New" w:cs="Courier New"/>
+          <w:color w:val="DCDCDC"/>
+          <w:sz w:val="21"/>
+          <w:szCs w:val="21"/>
+          <w:lang w:val="en-US" w:eastAsia="pt-BR"/>
+        </w:rPr>
+        <w:t>(</w:t>
+      </w:r>
+      <w:r>
+        <w:rPr>
+          <w:rFonts w:ascii="Courier New" w:eastAsia="Times New Roman" w:hAnsi="Courier New" w:cs="Courier New"/>
+          <w:color w:val="D4D4D4"/>
+          <w:sz w:val="21"/>
+          <w:szCs w:val="21"/>
+          <w:lang w:val="en-US" w:eastAsia="pt-BR"/>
+        </w:rPr>
+        <w:t>filme1</w:t>
+      </w:r>
+      <w:r>
+        <w:rPr>
+          <w:rFonts w:ascii="Courier New" w:eastAsia="Times New Roman" w:hAnsi="Courier New" w:cs="Courier New"/>
+          <w:color w:val="DCDCDC"/>
+          <w:sz w:val="21"/>
+          <w:szCs w:val="21"/>
+          <w:lang w:val="en-US" w:eastAsia="pt-BR"/>
+        </w:rPr>
+        <w:t>)</w:t>
+      </w:r>
+    </w:p>
+    <w:p>
+      <w:pPr>
+        <w:shd w:val="clear" w:color="auto" w:fill="1E1E1E"/>
+        <w:spacing w:after="0" w:line="285" w:lineRule="atLeast"/>
+        <w:rPr>
+          <w:rFonts w:ascii="Courier New" w:eastAsia="Times New Roman" w:hAnsi="Courier New" w:cs="Courier New"/>
+          <w:color w:val="D4D4D4"/>
+          <w:sz w:val="21"/>
+          <w:szCs w:val="21"/>
+          <w:lang w:val="en-US" w:eastAsia="pt-BR"/>
+        </w:rPr>
+      </w:pPr>
+      <w:proofErr w:type="spellStart"/>
+      <w:proofErr w:type="gramStart"/>
+      <w:r>
+        <w:rPr>
+          <w:rFonts w:ascii="Courier New" w:eastAsia="Times New Roman" w:hAnsi="Courier New" w:cs="Courier New"/>
+          <w:color w:val="D4D4D4"/>
+          <w:sz w:val="21"/>
+          <w:szCs w:val="21"/>
+          <w:lang w:val="en-US" w:eastAsia="pt-BR"/>
+        </w:rPr>
+        <w:t>sns.distplot</w:t>
+      </w:r>
+      <w:proofErr w:type="spellEnd"/>
+      <w:proofErr w:type="gramEnd"/>
+      <w:r>
+        <w:rPr>
+          <w:rFonts w:ascii="Courier New" w:eastAsia="Times New Roman" w:hAnsi="Courier New" w:cs="Courier New"/>
+          <w:color w:val="DCDCDC"/>
+          <w:sz w:val="21"/>
+          <w:szCs w:val="21"/>
+          <w:lang w:val="en-US" w:eastAsia="pt-BR"/>
+        </w:rPr>
+        <w:t>(</w:t>
+      </w:r>
+      <w:r>
+        <w:rPr>
+          <w:rFonts w:ascii="Courier New" w:eastAsia="Times New Roman" w:hAnsi="Courier New" w:cs="Courier New"/>
+          <w:color w:val="D4D4D4"/>
+          <w:sz w:val="21"/>
+          <w:szCs w:val="21"/>
+          <w:lang w:val="en-US" w:eastAsia="pt-BR"/>
+        </w:rPr>
+        <w:t>filme2</w:t>
+      </w:r>
+      <w:r>
+        <w:rPr>
+          <w:rFonts w:ascii="Courier New" w:eastAsia="Times New Roman" w:hAnsi="Courier New" w:cs="Courier New"/>
+          <w:color w:val="DCDCDC"/>
+          <w:sz w:val="21"/>
+          <w:szCs w:val="21"/>
+          <w:lang w:val="en-US" w:eastAsia="pt-BR"/>
+        </w:rPr>
+        <w:t>)</w:t>
+      </w:r>
+    </w:p>
+    <w:p>
+      <w:pPr>
+        <w:spacing w:before="240" w:line="360" w:lineRule="auto"/>
+        <w:jc w:val="center"/>
+        <w:rPr>
+          <w:rFonts w:ascii="Times New Roman" w:hAnsi="Times New Roman" w:cs="Times New Roman"/>
+          <w:sz w:val="24"/>
+          <w:szCs w:val="24"/>
+          <w:lang w:val="en-US"/>
+        </w:rPr>
+      </w:pPr>
+      <w:r>
+        <w:rPr>
+          <w:noProof/>
+          <w:lang w:val="en-US"/>
+        </w:rPr>
+        <w:lastRenderedPageBreak/>
+        <w:drawing>
+          <wp:inline distT="0" distB="0" distL="0" distR="0" wp14:anchorId="3F65D85E" wp14:editId="5D7BC7C4">
+            <wp:extent cx="2428875" cy="1561083"/>
+            <wp:effectExtent l="0" t="0" r="0" b="1270"/>
+            <wp:docPr id="34" name="Imagem 34"/>
+            <wp:cNvGraphicFramePr>
+              <a:graphicFrameLocks xmlns:a="http://schemas.openxmlformats.org/drawingml/2006/main" noChangeAspect="1"/>
+            </wp:cNvGraphicFramePr>
+            <a:graphic xmlns:a="http://schemas.openxmlformats.org/drawingml/2006/main">
+              <a:graphicData uri="http://schemas.openxmlformats.org/drawingml/2006/picture">
+                <pic:pic xmlns:pic="http://schemas.openxmlformats.org/drawingml/2006/picture">
+                  <pic:nvPicPr>
+                    <pic:cNvPr id="0" name="Picture 23"/>
+                    <pic:cNvPicPr>
+                      <a:picLocks noChangeAspect="1" noChangeArrowheads="1"/>
+                    </pic:cNvPicPr>
+                  </pic:nvPicPr>
+                  <pic:blipFill>
+                    <a:blip r:embed="rId43">
+                      <a:extLst>
+                        <a:ext uri="{28A0092B-C50C-407E-A947-70E740481C1C}">
+                          <a14:useLocalDpi xmlns:a14="http://schemas.microsoft.com/office/drawing/2010/main" val="0"/>
+                        </a:ext>
+                      </a:extLst>
+                    </a:blip>
+                    <a:srcRect/>
+                    <a:stretch>
+                      <a:fillRect/>
+                    </a:stretch>
+                  </pic:blipFill>
+                  <pic:spPr bwMode="auto">
+                    <a:xfrm>
+                      <a:off x="0" y="0"/>
+                      <a:ext cx="2433144" cy="1563826"/>
+                    </a:xfrm>
+                    <a:prstGeom prst="rect">
+                      <a:avLst/>
+                    </a:prstGeom>
+                    <a:noFill/>
+                    <a:ln>
+                      <a:noFill/>
+                    </a:ln>
+                  </pic:spPr>
+                </pic:pic>
+              </a:graphicData>
+            </a:graphic>
+          </wp:inline>
+        </w:drawing>
+      </w:r>
+    </w:p>
+    <w:p>
+      <w:pPr>
+        <w:shd w:val="clear" w:color="auto" w:fill="1E1E1E"/>
+        <w:spacing w:after="0" w:line="285" w:lineRule="atLeast"/>
+        <w:rPr>
+          <w:rFonts w:ascii="Courier New" w:eastAsia="Times New Roman" w:hAnsi="Courier New" w:cs="Courier New"/>
+          <w:color w:val="D4D4D4"/>
+          <w:sz w:val="21"/>
+          <w:szCs w:val="21"/>
+          <w:lang w:eastAsia="pt-BR"/>
+        </w:rPr>
+      </w:pPr>
+      <w:proofErr w:type="spellStart"/>
+      <w:proofErr w:type="gramStart"/>
+      <w:r>
+        <w:rPr>
+          <w:rFonts w:ascii="Courier New" w:eastAsia="Times New Roman" w:hAnsi="Courier New" w:cs="Courier New"/>
+          <w:color w:val="D4D4D4"/>
+          <w:sz w:val="21"/>
+          <w:szCs w:val="21"/>
+          <w:lang w:eastAsia="pt-BR"/>
+        </w:rPr>
+        <w:t>plt.hist</w:t>
+      </w:r>
+      <w:proofErr w:type="spellEnd"/>
+      <w:proofErr w:type="gramEnd"/>
+      <w:r>
+        <w:rPr>
+          <w:rFonts w:ascii="Courier New" w:eastAsia="Times New Roman" w:hAnsi="Courier New" w:cs="Courier New"/>
+          <w:color w:val="DCDCDC"/>
+          <w:sz w:val="21"/>
+          <w:szCs w:val="21"/>
+          <w:lang w:eastAsia="pt-BR"/>
+        </w:rPr>
+        <w:t>(</w:t>
+      </w:r>
+      <w:r>
+        <w:rPr>
+          <w:rFonts w:ascii="Courier New" w:eastAsia="Times New Roman" w:hAnsi="Courier New" w:cs="Courier New"/>
+          <w:color w:val="D4D4D4"/>
+          <w:sz w:val="21"/>
+          <w:szCs w:val="21"/>
+          <w:lang w:eastAsia="pt-BR"/>
+        </w:rPr>
+        <w:t>filme1</w:t>
+      </w:r>
+      <w:r>
+        <w:rPr>
+          <w:rFonts w:ascii="Courier New" w:eastAsia="Times New Roman" w:hAnsi="Courier New" w:cs="Courier New"/>
+          <w:color w:val="DCDCDC"/>
+          <w:sz w:val="21"/>
+          <w:szCs w:val="21"/>
+          <w:lang w:eastAsia="pt-BR"/>
+        </w:rPr>
+        <w:t>)</w:t>
+      </w:r>
+    </w:p>
+    <w:p>
+      <w:pPr>
+        <w:shd w:val="clear" w:color="auto" w:fill="1E1E1E"/>
+        <w:spacing w:after="0" w:line="285" w:lineRule="atLeast"/>
+        <w:rPr>
+          <w:rFonts w:ascii="Courier New" w:eastAsia="Times New Roman" w:hAnsi="Courier New" w:cs="Courier New"/>
+          <w:color w:val="D4D4D4"/>
+          <w:sz w:val="21"/>
+          <w:szCs w:val="21"/>
+          <w:lang w:eastAsia="pt-BR"/>
+        </w:rPr>
+      </w:pPr>
+      <w:proofErr w:type="spellStart"/>
+      <w:proofErr w:type="gramStart"/>
+      <w:r>
+        <w:rPr>
+          <w:rFonts w:ascii="Courier New" w:eastAsia="Times New Roman" w:hAnsi="Courier New" w:cs="Courier New"/>
+          <w:color w:val="D4D4D4"/>
+          <w:sz w:val="21"/>
+          <w:szCs w:val="21"/>
+          <w:lang w:eastAsia="pt-BR"/>
+        </w:rPr>
+        <w:t>plt.hist</w:t>
+      </w:r>
+      <w:proofErr w:type="spellEnd"/>
+      <w:proofErr w:type="gramEnd"/>
+      <w:r>
+        <w:rPr>
+          <w:rFonts w:ascii="Courier New" w:eastAsia="Times New Roman" w:hAnsi="Courier New" w:cs="Courier New"/>
+          <w:color w:val="DCDCDC"/>
+          <w:sz w:val="21"/>
+          <w:szCs w:val="21"/>
+          <w:lang w:eastAsia="pt-BR"/>
+        </w:rPr>
+        <w:t>(</w:t>
+      </w:r>
+      <w:r>
+        <w:rPr>
+          <w:rFonts w:ascii="Courier New" w:eastAsia="Times New Roman" w:hAnsi="Courier New" w:cs="Courier New"/>
+          <w:color w:val="D4D4D4"/>
+          <w:sz w:val="21"/>
+          <w:szCs w:val="21"/>
+          <w:lang w:eastAsia="pt-BR"/>
+        </w:rPr>
+        <w:t>filme2</w:t>
+      </w:r>
+      <w:r>
+        <w:rPr>
+          <w:rFonts w:ascii="Courier New" w:eastAsia="Times New Roman" w:hAnsi="Courier New" w:cs="Courier New"/>
+          <w:color w:val="DCDCDC"/>
+          <w:sz w:val="21"/>
+          <w:szCs w:val="21"/>
+          <w:lang w:eastAsia="pt-BR"/>
+        </w:rPr>
+        <w:t>)</w:t>
+      </w:r>
+    </w:p>
+    <w:p>
+      <w:pPr>
+        <w:spacing w:before="240" w:line="360" w:lineRule="auto"/>
+        <w:jc w:val="center"/>
+        <w:rPr>
+          <w:rFonts w:ascii="Times New Roman" w:hAnsi="Times New Roman" w:cs="Times New Roman"/>
+          <w:sz w:val="24"/>
+          <w:szCs w:val="24"/>
+          <w:lang w:val="en-US"/>
+        </w:rPr>
+      </w:pPr>
+      <w:r>
+        <w:rPr>
+          <w:noProof/>
+          <w:lang w:val="en-US"/>
+        </w:rPr>
+        <w:drawing>
+          <wp:inline distT="0" distB="0" distL="0" distR="0" wp14:anchorId="2729E0F4" wp14:editId="1F842B7E">
+            <wp:extent cx="2401969" cy="1619250"/>
+            <wp:effectExtent l="0" t="0" r="0" b="0"/>
+            <wp:docPr id="35" name="Imagem 35"/>
+            <wp:cNvGraphicFramePr>
+              <a:graphicFrameLocks xmlns:a="http://schemas.openxmlformats.org/drawingml/2006/main" noChangeAspect="1"/>
+            </wp:cNvGraphicFramePr>
+            <a:graphic xmlns:a="http://schemas.openxmlformats.org/drawingml/2006/main">
+              <a:graphicData uri="http://schemas.openxmlformats.org/drawingml/2006/picture">
+                <pic:pic xmlns:pic="http://schemas.openxmlformats.org/drawingml/2006/picture">
+                  <pic:nvPicPr>
+                    <pic:cNvPr id="0" name="Picture 25"/>
+                    <pic:cNvPicPr>
+                      <a:picLocks noChangeAspect="1" noChangeArrowheads="1"/>
+                    </pic:cNvPicPr>
+                  </pic:nvPicPr>
+                  <pic:blipFill>
+                    <a:blip r:embed="rId44">
+                      <a:extLst>
+                        <a:ext uri="{28A0092B-C50C-407E-A947-70E740481C1C}">
+                          <a14:useLocalDpi xmlns:a14="http://schemas.microsoft.com/office/drawing/2010/main" val="0"/>
+                        </a:ext>
+                      </a:extLst>
+                    </a:blip>
+                    <a:srcRect/>
+                    <a:stretch>
+                      <a:fillRect/>
+                    </a:stretch>
+                  </pic:blipFill>
+                  <pic:spPr bwMode="auto">
+                    <a:xfrm>
+                      <a:off x="0" y="0"/>
+                      <a:ext cx="2407662" cy="1623088"/>
+                    </a:xfrm>
+                    <a:prstGeom prst="rect">
+                      <a:avLst/>
+                    </a:prstGeom>
+                    <a:noFill/>
+                    <a:ln>
+                      <a:noFill/>
+                    </a:ln>
+                  </pic:spPr>
+                </pic:pic>
+              </a:graphicData>
+            </a:graphic>
+          </wp:inline>
+        </w:drawing>
+      </w:r>
+    </w:p>
+    <w:p>
+      <w:pPr>
+        <w:shd w:val="clear" w:color="auto" w:fill="1E1E1E"/>
+        <w:spacing w:after="0" w:line="285" w:lineRule="atLeast"/>
+        <w:rPr>
+          <w:rFonts w:ascii="Courier New" w:eastAsia="Times New Roman" w:hAnsi="Courier New" w:cs="Courier New"/>
+          <w:color w:val="D4D4D4"/>
+          <w:sz w:val="21"/>
+          <w:szCs w:val="21"/>
+          <w:lang w:val="en-US" w:eastAsia="pt-BR"/>
+        </w:rPr>
+      </w:pPr>
+      <w:proofErr w:type="spellStart"/>
+      <w:proofErr w:type="gramStart"/>
+      <w:r>
+        <w:rPr>
+          <w:rFonts w:ascii="Courier New" w:eastAsia="Times New Roman" w:hAnsi="Courier New" w:cs="Courier New"/>
+          <w:color w:val="D4D4D4"/>
+          <w:sz w:val="21"/>
+          <w:szCs w:val="21"/>
+          <w:lang w:val="en-US" w:eastAsia="pt-BR"/>
+        </w:rPr>
+        <w:t>sns.boxplot</w:t>
+      </w:r>
+      <w:proofErr w:type="spellEnd"/>
+      <w:proofErr w:type="gramEnd"/>
+      <w:r>
+        <w:rPr>
+          <w:rFonts w:ascii="Courier New" w:eastAsia="Times New Roman" w:hAnsi="Courier New" w:cs="Courier New"/>
+          <w:color w:val="DCDCDC"/>
+          <w:sz w:val="21"/>
+          <w:szCs w:val="21"/>
+          <w:lang w:val="en-US" w:eastAsia="pt-BR"/>
+        </w:rPr>
+        <w:t>(</w:t>
+      </w:r>
+      <w:r>
+        <w:rPr>
+          <w:rFonts w:ascii="Courier New" w:eastAsia="Times New Roman" w:hAnsi="Courier New" w:cs="Courier New"/>
+          <w:color w:val="D4D4D4"/>
+          <w:sz w:val="21"/>
+          <w:szCs w:val="21"/>
+          <w:lang w:val="en-US" w:eastAsia="pt-BR"/>
+        </w:rPr>
+        <w:t>filme1</w:t>
+      </w:r>
+      <w:r>
+        <w:rPr>
+          <w:rFonts w:ascii="Courier New" w:eastAsia="Times New Roman" w:hAnsi="Courier New" w:cs="Courier New"/>
+          <w:color w:val="DCDCDC"/>
+          <w:sz w:val="21"/>
+          <w:szCs w:val="21"/>
+          <w:lang w:val="en-US" w:eastAsia="pt-BR"/>
+        </w:rPr>
+        <w:t>)</w:t>
+      </w:r>
+    </w:p>
+    <w:p>
+      <w:pPr>
+        <w:shd w:val="clear" w:color="auto" w:fill="1E1E1E"/>
+        <w:spacing w:after="0" w:line="285" w:lineRule="atLeast"/>
+        <w:rPr>
+          <w:rFonts w:ascii="Courier New" w:eastAsia="Times New Roman" w:hAnsi="Courier New" w:cs="Courier New"/>
+          <w:color w:val="D4D4D4"/>
+          <w:sz w:val="21"/>
+          <w:szCs w:val="21"/>
+          <w:lang w:val="en-US" w:eastAsia="pt-BR"/>
+        </w:rPr>
+      </w:pPr>
+      <w:proofErr w:type="spellStart"/>
+      <w:proofErr w:type="gramStart"/>
+      <w:r>
+        <w:rPr>
+          <w:rFonts w:ascii="Courier New" w:eastAsia="Times New Roman" w:hAnsi="Courier New" w:cs="Courier New"/>
+          <w:color w:val="D4D4D4"/>
+          <w:sz w:val="21"/>
+          <w:szCs w:val="21"/>
+          <w:lang w:val="en-US" w:eastAsia="pt-BR"/>
+        </w:rPr>
+        <w:t>sns.boxplot</w:t>
+      </w:r>
+      <w:proofErr w:type="spellEnd"/>
+      <w:proofErr w:type="gramEnd"/>
+      <w:r>
+        <w:rPr>
+          <w:rFonts w:ascii="Courier New" w:eastAsia="Times New Roman" w:hAnsi="Courier New" w:cs="Courier New"/>
+          <w:color w:val="DCDCDC"/>
+          <w:sz w:val="21"/>
+          <w:szCs w:val="21"/>
+          <w:lang w:val="en-US" w:eastAsia="pt-BR"/>
+        </w:rPr>
+        <w:t>(</w:t>
+      </w:r>
+      <w:r>
+        <w:rPr>
+          <w:rFonts w:ascii="Courier New" w:eastAsia="Times New Roman" w:hAnsi="Courier New" w:cs="Courier New"/>
+          <w:color w:val="D4D4D4"/>
+          <w:sz w:val="21"/>
+          <w:szCs w:val="21"/>
+          <w:lang w:val="en-US" w:eastAsia="pt-BR"/>
+        </w:rPr>
+        <w:t>filme2</w:t>
+      </w:r>
+      <w:r>
+        <w:rPr>
+          <w:rFonts w:ascii="Courier New" w:eastAsia="Times New Roman" w:hAnsi="Courier New" w:cs="Courier New"/>
+          <w:color w:val="DCDCDC"/>
+          <w:sz w:val="21"/>
+          <w:szCs w:val="21"/>
+          <w:lang w:val="en-US" w:eastAsia="pt-BR"/>
+        </w:rPr>
+        <w:t>)</w:t>
+      </w:r>
+    </w:p>
+    <w:p>
+      <w:pPr>
+        <w:spacing w:before="240" w:line="360" w:lineRule="auto"/>
+        <w:jc w:val="center"/>
+        <w:rPr>
+          <w:rFonts w:ascii="Times New Roman" w:hAnsi="Times New Roman" w:cs="Times New Roman"/>
+          <w:sz w:val="24"/>
+          <w:szCs w:val="24"/>
+          <w:lang w:val="en-US"/>
+        </w:rPr>
+      </w:pPr>
+      <w:r>
+        <w:rPr>
+          <w:noProof/>
+          <w:lang w:val="en-US"/>
+        </w:rPr>
+        <w:drawing>
+          <wp:inline distT="0" distB="0" distL="0" distR="0" wp14:anchorId="55CE1A2B" wp14:editId="661FC268">
+            <wp:extent cx="2171700" cy="1532692"/>
+            <wp:effectExtent l="0" t="0" r="0" b="0"/>
+            <wp:docPr id="36" name="Imagem 36"/>
+            <wp:cNvGraphicFramePr>
+              <a:graphicFrameLocks xmlns:a="http://schemas.openxmlformats.org/drawingml/2006/main" noChangeAspect="1"/>
+            </wp:cNvGraphicFramePr>
+            <a:graphic xmlns:a="http://schemas.openxmlformats.org/drawingml/2006/main">
+              <a:graphicData uri="http://schemas.openxmlformats.org/drawingml/2006/picture">
+                <pic:pic xmlns:pic="http://schemas.openxmlformats.org/drawingml/2006/picture">
+                  <pic:nvPicPr>
+                    <pic:cNvPr id="0" name="Picture 27"/>
+                    <pic:cNvPicPr>
+                      <a:picLocks noChangeAspect="1" noChangeArrowheads="1"/>
+                    </pic:cNvPicPr>
+                  </pic:nvPicPr>
+                  <pic:blipFill>
+                    <a:blip r:embed="rId45">
+                      <a:extLst>
+                        <a:ext uri="{28A0092B-C50C-407E-A947-70E740481C1C}">
+                          <a14:useLocalDpi xmlns:a14="http://schemas.microsoft.com/office/drawing/2010/main" val="0"/>
+                        </a:ext>
+                      </a:extLst>
+                    </a:blip>
+                    <a:srcRect/>
+                    <a:stretch>
+                      <a:fillRect/>
+                    </a:stretch>
+                  </pic:blipFill>
+                  <pic:spPr bwMode="auto">
+                    <a:xfrm>
+                      <a:off x="0" y="0"/>
+                      <a:ext cx="2181379" cy="1539523"/>
+                    </a:xfrm>
+                    <a:prstGeom prst="rect">
+                      <a:avLst/>
+                    </a:prstGeom>
+                    <a:noFill/>
+                    <a:ln>
+                      <a:noFill/>
+                    </a:ln>
+                  </pic:spPr>
+                </pic:pic>
+              </a:graphicData>
+            </a:graphic>
+          </wp:inline>
+        </w:drawing>
+      </w:r>
+    </w:p>
+    <w:p>
+      <w:pPr>
+        <w:shd w:val="clear" w:color="auto" w:fill="1E1E1E"/>
+        <w:spacing w:after="0" w:line="285" w:lineRule="atLeast"/>
+        <w:rPr>
+          <w:rFonts w:ascii="Courier New" w:eastAsia="Times New Roman" w:hAnsi="Courier New" w:cs="Courier New"/>
+          <w:color w:val="D4D4D4"/>
+          <w:sz w:val="21"/>
+          <w:szCs w:val="21"/>
+          <w:lang w:eastAsia="pt-BR"/>
+        </w:rPr>
+      </w:pPr>
+      <w:proofErr w:type="spellStart"/>
+      <w:proofErr w:type="gramStart"/>
+      <w:r>
+        <w:rPr>
+          <w:rFonts w:ascii="Courier New" w:eastAsia="Times New Roman" w:hAnsi="Courier New" w:cs="Courier New"/>
+          <w:color w:val="D4D4D4"/>
+          <w:sz w:val="21"/>
+          <w:szCs w:val="21"/>
+          <w:lang w:eastAsia="pt-BR"/>
+        </w:rPr>
+        <w:t>plt.boxplot</w:t>
+      </w:r>
+      <w:proofErr w:type="spellEnd"/>
+      <w:proofErr w:type="gramEnd"/>
+      <w:r>
+        <w:rPr>
+          <w:rFonts w:ascii="Courier New" w:eastAsia="Times New Roman" w:hAnsi="Courier New" w:cs="Courier New"/>
+          <w:color w:val="DCDCDC"/>
+          <w:sz w:val="21"/>
+          <w:szCs w:val="21"/>
+          <w:lang w:eastAsia="pt-BR"/>
+        </w:rPr>
+        <w:t>([</w:t>
+      </w:r>
+      <w:r>
+        <w:rPr>
+          <w:rFonts w:ascii="Courier New" w:eastAsia="Times New Roman" w:hAnsi="Courier New" w:cs="Courier New"/>
+          <w:color w:val="D4D4D4"/>
+          <w:sz w:val="21"/>
+          <w:szCs w:val="21"/>
+          <w:lang w:eastAsia="pt-BR"/>
+        </w:rPr>
+        <w:t>filme1</w:t>
+      </w:r>
+      <w:r>
+        <w:rPr>
+          <w:rFonts w:ascii="Courier New" w:eastAsia="Times New Roman" w:hAnsi="Courier New" w:cs="Courier New"/>
+          <w:color w:val="DCDCDC"/>
+          <w:sz w:val="21"/>
+          <w:szCs w:val="21"/>
+          <w:lang w:eastAsia="pt-BR"/>
+        </w:rPr>
+        <w:t>,</w:t>
+      </w:r>
+      <w:r>
+        <w:rPr>
+          <w:rFonts w:ascii="Courier New" w:eastAsia="Times New Roman" w:hAnsi="Courier New" w:cs="Courier New"/>
+          <w:color w:val="D4D4D4"/>
+          <w:sz w:val="21"/>
+          <w:szCs w:val="21"/>
+          <w:lang w:eastAsia="pt-BR"/>
+        </w:rPr>
+        <w:t> filme2</w:t>
+      </w:r>
+      <w:r>
+        <w:rPr>
+          <w:rFonts w:ascii="Courier New" w:eastAsia="Times New Roman" w:hAnsi="Courier New" w:cs="Courier New"/>
+          <w:color w:val="DCDCDC"/>
+          <w:sz w:val="21"/>
+          <w:szCs w:val="21"/>
+          <w:lang w:eastAsia="pt-BR"/>
+        </w:rPr>
+        <w:t>])</w:t>
+      </w:r>
+    </w:p>
+    <w:p>
+      <w:pPr>
+        <w:spacing w:before="240" w:line="360" w:lineRule="auto"/>
+        <w:jc w:val="center"/>
+        <w:rPr>
+          <w:rFonts w:ascii="Times New Roman" w:hAnsi="Times New Roman" w:cs="Times New Roman"/>
+          <w:sz w:val="24"/>
+          <w:szCs w:val="24"/>
+          <w:lang w:val="en-US"/>
+        </w:rPr>
+      </w:pPr>
+      <w:r>
+        <w:rPr>
+          <w:noProof/>
+          <w:lang w:val="en-US"/>
+        </w:rPr>
+        <w:drawing>
+          <wp:inline distT="0" distB="0" distL="0" distR="0" wp14:anchorId="62DA5601" wp14:editId="51882BD9">
+            <wp:extent cx="2597706" cy="1733550"/>
+            <wp:effectExtent l="0" t="0" r="0" b="0"/>
+            <wp:docPr id="37" name="Imagem 37"/>
+            <wp:cNvGraphicFramePr>
+              <a:graphicFrameLocks xmlns:a="http://schemas.openxmlformats.org/drawingml/2006/main" noChangeAspect="1"/>
+            </wp:cNvGraphicFramePr>
+            <a:graphic xmlns:a="http://schemas.openxmlformats.org/drawingml/2006/main">
+              <a:graphicData uri="http://schemas.openxmlformats.org/drawingml/2006/picture">
+                <pic:pic xmlns:pic="http://schemas.openxmlformats.org/drawingml/2006/picture">
+                  <pic:nvPicPr>
+                    <pic:cNvPr id="0" name="Picture 29"/>
+                    <pic:cNvPicPr>
+                      <a:picLocks noChangeAspect="1" noChangeArrowheads="1"/>
+                    </pic:cNvPicPr>
+                  </pic:nvPicPr>
+                  <pic:blipFill>
+                    <a:blip r:embed="rId46">
+                      <a:extLst>
+                        <a:ext uri="{28A0092B-C50C-407E-A947-70E740481C1C}">
+                          <a14:useLocalDpi xmlns:a14="http://schemas.microsoft.com/office/drawing/2010/main" val="0"/>
+                        </a:ext>
+                      </a:extLst>
+                    </a:blip>
+                    <a:srcRect/>
+                    <a:stretch>
+                      <a:fillRect/>
+                    </a:stretch>
+                  </pic:blipFill>
+                  <pic:spPr bwMode="auto">
+                    <a:xfrm>
+                      <a:off x="0" y="0"/>
+                      <a:ext cx="2604404" cy="1738020"/>
+                    </a:xfrm>
+                    <a:prstGeom prst="rect">
+                      <a:avLst/>
+                    </a:prstGeom>
+                    <a:noFill/>
+                    <a:ln>
+                      <a:noFill/>
+                    </a:ln>
+                  </pic:spPr>
+                </pic:pic>
+              </a:graphicData>
+            </a:graphic>
+          </wp:inline>
+        </w:drawing>
+      </w:r>
+    </w:p>
+    <w:p>
+      <w:pPr>
+        <w:pStyle w:val="PargrafodaLista"/>
+        <w:numPr>
+          <w:ilvl w:val="2"/>
+          <w:numId w:val="2"/>
+        </w:numPr>
+        <w:spacing w:before="240" w:line="360" w:lineRule="auto"/>
+        <w:jc w:val="both"/>
+        <w:rPr>
+          <w:rFonts w:ascii="Times New Roman" w:hAnsi="Times New Roman" w:cs="Times New Roman"/>
+          <w:sz w:val="24"/>
+          <w:szCs w:val="24"/>
+        </w:rPr>
+      </w:pPr>
+      <w:r>
+        <w:rPr>
+          <w:rFonts w:ascii="Times New Roman" w:hAnsi="Times New Roman" w:cs="Times New Roman"/>
+          <w:sz w:val="24"/>
+          <w:szCs w:val="24"/>
+        </w:rPr>
+        <w:lastRenderedPageBreak/>
+        <w:t xml:space="preserve">O </w:t>
+      </w:r>
+      <w:proofErr w:type="spellStart"/>
+      <w:r>
+        <w:rPr>
+          <w:rFonts w:ascii="Times New Roman" w:hAnsi="Times New Roman" w:cs="Times New Roman"/>
+          <w:sz w:val="24"/>
+          <w:szCs w:val="24"/>
+        </w:rPr>
+        <w:t>seaborn</w:t>
+      </w:r>
+      <w:proofErr w:type="spellEnd"/>
+      <w:r>
+        <w:rPr>
+          <w:rFonts w:ascii="Times New Roman" w:hAnsi="Times New Roman" w:cs="Times New Roman"/>
+          <w:sz w:val="24"/>
+          <w:szCs w:val="24"/>
+        </w:rPr>
+        <w:t xml:space="preserve"> é muito bom p</w:t>
+      </w:r>
+      <w:r>
+        <w:rPr>
+          <w:rFonts w:ascii="Times New Roman" w:hAnsi="Times New Roman" w:cs="Times New Roman"/>
+          <w:sz w:val="24"/>
+          <w:szCs w:val="24"/>
+        </w:rPr>
+        <w:t>ara fazer gráficos quando ainda não temos os dados separados, servindo para a parte de exploração de dados.</w:t>
+      </w:r>
+    </w:p>
+    <w:p>
+      <w:pPr>
+        <w:pStyle w:val="PargrafodaLista"/>
+        <w:numPr>
+          <w:ilvl w:val="2"/>
+          <w:numId w:val="2"/>
+        </w:numPr>
+        <w:spacing w:before="240" w:line="360" w:lineRule="auto"/>
+        <w:jc w:val="both"/>
+        <w:rPr>
+          <w:rFonts w:ascii="Times New Roman" w:hAnsi="Times New Roman" w:cs="Times New Roman"/>
+          <w:sz w:val="24"/>
+          <w:szCs w:val="24"/>
+        </w:rPr>
+      </w:pPr>
+      <w:r>
+        <w:rPr>
+          <w:rFonts w:ascii="Times New Roman" w:hAnsi="Times New Roman" w:cs="Times New Roman"/>
+          <w:sz w:val="24"/>
+          <w:szCs w:val="24"/>
+        </w:rPr>
+        <w:t xml:space="preserve">No caso do nosso </w:t>
+      </w:r>
+      <w:proofErr w:type="spellStart"/>
+      <w:r>
+        <w:rPr>
+          <w:rFonts w:ascii="Times New Roman" w:hAnsi="Times New Roman" w:cs="Times New Roman"/>
+          <w:sz w:val="24"/>
+          <w:szCs w:val="24"/>
+        </w:rPr>
+        <w:t>df</w:t>
+      </w:r>
+      <w:proofErr w:type="spellEnd"/>
+      <w:r>
+        <w:rPr>
+          <w:rFonts w:ascii="Times New Roman" w:hAnsi="Times New Roman" w:cs="Times New Roman"/>
+          <w:sz w:val="24"/>
+          <w:szCs w:val="24"/>
+        </w:rPr>
+        <w:t xml:space="preserve"> das notas, podemos pedir um </w:t>
+      </w:r>
+      <w:proofErr w:type="spellStart"/>
+      <w:proofErr w:type="gramStart"/>
+      <w:r>
+        <w:rPr>
+          <w:rFonts w:ascii="Times New Roman" w:hAnsi="Times New Roman" w:cs="Times New Roman"/>
+          <w:sz w:val="24"/>
+          <w:szCs w:val="24"/>
+        </w:rPr>
+        <w:t>sns.boxplot</w:t>
+      </w:r>
+      <w:proofErr w:type="spellEnd"/>
+      <w:proofErr w:type="gramEnd"/>
+      <w:r>
+        <w:rPr>
+          <w:rFonts w:ascii="Times New Roman" w:hAnsi="Times New Roman" w:cs="Times New Roman"/>
+          <w:sz w:val="24"/>
+          <w:szCs w:val="24"/>
+        </w:rPr>
+        <w:t>(x =’</w:t>
+      </w:r>
+      <w:proofErr w:type="spellStart"/>
+      <w:r>
+        <w:rPr>
+          <w:rFonts w:ascii="Times New Roman" w:hAnsi="Times New Roman" w:cs="Times New Roman"/>
+          <w:sz w:val="24"/>
+          <w:szCs w:val="24"/>
+        </w:rPr>
+        <w:t>filmeId</w:t>
+      </w:r>
+      <w:proofErr w:type="spellEnd"/>
+      <w:r>
+        <w:rPr>
+          <w:rFonts w:ascii="Times New Roman" w:hAnsi="Times New Roman" w:cs="Times New Roman"/>
+          <w:sz w:val="24"/>
+          <w:szCs w:val="24"/>
+        </w:rPr>
+        <w:t xml:space="preserve">’, y = ‘nota’, data = notas), para que ele faça um </w:t>
+      </w:r>
+      <w:proofErr w:type="spellStart"/>
+      <w:r>
+        <w:rPr>
+          <w:rFonts w:ascii="Times New Roman" w:hAnsi="Times New Roman" w:cs="Times New Roman"/>
+          <w:sz w:val="24"/>
+          <w:szCs w:val="24"/>
+        </w:rPr>
+        <w:t>boxplot</w:t>
+      </w:r>
+      <w:proofErr w:type="spellEnd"/>
+      <w:r>
+        <w:rPr>
+          <w:rFonts w:ascii="Times New Roman" w:hAnsi="Times New Roman" w:cs="Times New Roman"/>
+          <w:sz w:val="24"/>
+          <w:szCs w:val="24"/>
+        </w:rPr>
+        <w:t xml:space="preserve"> de todas as notas para cada filme, mas tem o contra de ficar </w:t>
+      </w:r>
+      <w:r>
+        <w:rPr>
+          <w:rFonts w:ascii="Times New Roman" w:hAnsi="Times New Roman" w:cs="Times New Roman"/>
+          <w:sz w:val="24"/>
+          <w:szCs w:val="24"/>
+        </w:rPr>
+        <w:t>SUPER</w:t>
+      </w:r>
+      <w:r>
+        <w:rPr>
+          <w:rFonts w:ascii="Times New Roman" w:hAnsi="Times New Roman" w:cs="Times New Roman"/>
+          <w:sz w:val="24"/>
+          <w:szCs w:val="24"/>
+        </w:rPr>
+        <w:t xml:space="preserve"> poluído:</w:t>
+      </w:r>
+    </w:p>
+    <w:p>
+      <w:pPr>
+        <w:shd w:val="clear" w:color="auto" w:fill="1E1E1E"/>
+        <w:spacing w:after="0" w:line="285" w:lineRule="atLeast"/>
+        <w:rPr>
+          <w:rFonts w:ascii="Courier New" w:eastAsia="Times New Roman" w:hAnsi="Courier New" w:cs="Courier New"/>
+          <w:color w:val="D4D4D4"/>
+          <w:sz w:val="21"/>
+          <w:szCs w:val="21"/>
+          <w:lang w:eastAsia="pt-BR"/>
+        </w:rPr>
+      </w:pPr>
+      <w:proofErr w:type="spellStart"/>
+      <w:proofErr w:type="gramStart"/>
+      <w:r>
+        <w:rPr>
+          <w:rFonts w:ascii="Courier New" w:eastAsia="Times New Roman" w:hAnsi="Courier New" w:cs="Courier New"/>
+          <w:color w:val="D4D4D4"/>
+          <w:sz w:val="21"/>
+          <w:szCs w:val="21"/>
+          <w:lang w:eastAsia="pt-BR"/>
+        </w:rPr>
+        <w:t>sns.boxplot</w:t>
+      </w:r>
+      <w:proofErr w:type="spellEnd"/>
+      <w:proofErr w:type="gramEnd"/>
+      <w:r>
+        <w:rPr>
+          <w:rFonts w:ascii="Courier New" w:eastAsia="Times New Roman" w:hAnsi="Courier New" w:cs="Courier New"/>
+          <w:color w:val="DCDCDC"/>
+          <w:sz w:val="21"/>
+          <w:szCs w:val="21"/>
+          <w:lang w:eastAsia="pt-BR"/>
+        </w:rPr>
+        <w:t>(</w:t>
+      </w:r>
+      <w:r>
+        <w:rPr>
+          <w:rFonts w:ascii="Courier New" w:eastAsia="Times New Roman" w:hAnsi="Courier New" w:cs="Courier New"/>
+          <w:color w:val="D4D4D4"/>
+          <w:sz w:val="21"/>
+          <w:szCs w:val="21"/>
+          <w:lang w:eastAsia="pt-BR"/>
+        </w:rPr>
+        <w:t>x = </w:t>
+      </w:r>
+      <w:r>
+        <w:rPr>
+          <w:rFonts w:ascii="Courier New" w:eastAsia="Times New Roman" w:hAnsi="Courier New" w:cs="Courier New"/>
+          <w:color w:val="CE9178"/>
+          <w:sz w:val="21"/>
+          <w:szCs w:val="21"/>
+          <w:lang w:eastAsia="pt-BR"/>
+        </w:rPr>
+        <w:t>'</w:t>
+      </w:r>
+      <w:proofErr w:type="spellStart"/>
+      <w:r>
+        <w:rPr>
+          <w:rFonts w:ascii="Courier New" w:eastAsia="Times New Roman" w:hAnsi="Courier New" w:cs="Courier New"/>
+          <w:color w:val="CE9178"/>
+          <w:sz w:val="21"/>
+          <w:szCs w:val="21"/>
+          <w:lang w:eastAsia="pt-BR"/>
+        </w:rPr>
+        <w:t>filmeId</w:t>
+      </w:r>
+      <w:proofErr w:type="spellEnd"/>
+      <w:r>
+        <w:rPr>
+          <w:rFonts w:ascii="Courier New" w:eastAsia="Times New Roman" w:hAnsi="Courier New" w:cs="Courier New"/>
+          <w:color w:val="CE9178"/>
+          <w:sz w:val="21"/>
+          <w:szCs w:val="21"/>
+          <w:lang w:eastAsia="pt-BR"/>
+        </w:rPr>
+        <w:t>'</w:t>
+      </w:r>
+      <w:r>
+        <w:rPr>
+          <w:rFonts w:ascii="Courier New" w:eastAsia="Times New Roman" w:hAnsi="Courier New" w:cs="Courier New"/>
+          <w:color w:val="DCDCDC"/>
+          <w:sz w:val="21"/>
+          <w:szCs w:val="21"/>
+          <w:lang w:eastAsia="pt-BR"/>
+        </w:rPr>
+        <w:t>,</w:t>
+      </w:r>
+      <w:r>
+        <w:rPr>
+          <w:rFonts w:ascii="Courier New" w:eastAsia="Times New Roman" w:hAnsi="Courier New" w:cs="Courier New"/>
+          <w:color w:val="D4D4D4"/>
+          <w:sz w:val="21"/>
+          <w:szCs w:val="21"/>
+          <w:lang w:eastAsia="pt-BR"/>
+        </w:rPr>
+        <w:t> y = </w:t>
+      </w:r>
+      <w:r>
+        <w:rPr>
+          <w:rFonts w:ascii="Courier New" w:eastAsia="Times New Roman" w:hAnsi="Courier New" w:cs="Courier New"/>
+          <w:color w:val="CE9178"/>
+          <w:sz w:val="21"/>
+          <w:szCs w:val="21"/>
+          <w:lang w:eastAsia="pt-BR"/>
+        </w:rPr>
+        <w:t>'nota'</w:t>
+      </w:r>
+      <w:r>
+        <w:rPr>
+          <w:rFonts w:ascii="Courier New" w:eastAsia="Times New Roman" w:hAnsi="Courier New" w:cs="Courier New"/>
+          <w:color w:val="DCDCDC"/>
+          <w:sz w:val="21"/>
+          <w:szCs w:val="21"/>
+          <w:lang w:eastAsia="pt-BR"/>
+        </w:rPr>
+        <w:t>,</w:t>
+      </w:r>
+      <w:r>
+        <w:rPr>
+          <w:rFonts w:ascii="Courier New" w:eastAsia="Times New Roman" w:hAnsi="Courier New" w:cs="Courier New"/>
+          <w:color w:val="D4D4D4"/>
+          <w:sz w:val="21"/>
+          <w:szCs w:val="21"/>
+          <w:lang w:eastAsia="pt-BR"/>
+        </w:rPr>
+        <w:t> data = notas</w:t>
+      </w:r>
+      <w:r>
+        <w:rPr>
+          <w:rFonts w:ascii="Courier New" w:eastAsia="Times New Roman" w:hAnsi="Courier New" w:cs="Courier New"/>
+          <w:color w:val="DCDCDC"/>
+          <w:sz w:val="21"/>
+          <w:szCs w:val="21"/>
+          <w:lang w:eastAsia="pt-BR"/>
+        </w:rPr>
+        <w:t>)</w:t>
+      </w:r>
+    </w:p>
+    <w:p>
+      <w:pPr>
+        <w:spacing w:before="240" w:line="360" w:lineRule="auto"/>
+        <w:jc w:val="center"/>
+        <w:rPr>
+          <w:rFonts w:ascii="Times New Roman" w:hAnsi="Times New Roman" w:cs="Times New Roman"/>
+          <w:sz w:val="24"/>
+          <w:szCs w:val="24"/>
+        </w:rPr>
+      </w:pPr>
+      <w:r>
+        <w:rPr>
+          <w:noProof/>
+        </w:rPr>
+        <w:drawing>
+          <wp:inline distT="0" distB="0" distL="0" distR="0" wp14:anchorId="42EB5324" wp14:editId="30F4DDBE">
+            <wp:extent cx="2977286" cy="1971675"/>
+            <wp:effectExtent l="0" t="0" r="0" b="0"/>
+            <wp:docPr id="38" name="Imagem 38"/>
+            <wp:cNvGraphicFramePr>
+              <a:graphicFrameLocks xmlns:a="http://schemas.openxmlformats.org/drawingml/2006/main" noChangeAspect="1"/>
+            </wp:cNvGraphicFramePr>
+            <a:graphic xmlns:a="http://schemas.openxmlformats.org/drawingml/2006/main">
+              <a:graphicData uri="http://schemas.openxmlformats.org/drawingml/2006/picture">
+                <pic:pic xmlns:pic="http://schemas.openxmlformats.org/drawingml/2006/picture">
+                  <pic:nvPicPr>
+                    <pic:cNvPr id="0" name="Picture 31"/>
+                    <pic:cNvPicPr>
+                      <a:picLocks noChangeAspect="1" noChangeArrowheads="1"/>
+                    </pic:cNvPicPr>
+                  </pic:nvPicPr>
+                  <pic:blipFill>
+                    <a:blip r:embed="rId47">
+                      <a:extLst>
+                        <a:ext uri="{28A0092B-C50C-407E-A947-70E740481C1C}">
+                          <a14:useLocalDpi xmlns:a14="http://schemas.microsoft.com/office/drawing/2010/main" val="0"/>
+                        </a:ext>
+                      </a:extLst>
+                    </a:blip>
+                    <a:srcRect/>
+                    <a:stretch>
+                      <a:fillRect/>
+                    </a:stretch>
+                  </pic:blipFill>
+                  <pic:spPr bwMode="auto">
+                    <a:xfrm>
+                      <a:off x="0" y="0"/>
+                      <a:ext cx="2983101" cy="1975526"/>
+                    </a:xfrm>
+                    <a:prstGeom prst="rect">
+                      <a:avLst/>
+                    </a:prstGeom>
+                    <a:noFill/>
+                    <a:ln>
+                      <a:noFill/>
+                    </a:ln>
+                  </pic:spPr>
+                </pic:pic>
+              </a:graphicData>
+            </a:graphic>
+          </wp:inline>
+        </w:drawing>
+      </w:r>
+    </w:p>
+    <w:p>
+      <w:pPr>
+        <w:pStyle w:val="PargrafodaLista"/>
+        <w:numPr>
+          <w:ilvl w:val="3"/>
+          <w:numId w:val="2"/>
+        </w:numPr>
+        <w:spacing w:before="240" w:line="360" w:lineRule="auto"/>
+        <w:jc w:val="both"/>
+        <w:rPr>
+          <w:rFonts w:ascii="Times New Roman" w:hAnsi="Times New Roman" w:cs="Times New Roman"/>
+          <w:sz w:val="24"/>
+          <w:szCs w:val="24"/>
+        </w:rPr>
+      </w:pPr>
+      <w:r>
+        <w:rPr>
+          <w:rFonts w:ascii="Times New Roman" w:hAnsi="Times New Roman" w:cs="Times New Roman"/>
+          <w:sz w:val="24"/>
+          <w:szCs w:val="24"/>
+        </w:rPr>
+        <w:t xml:space="preserve"> Podemos filtrar esse gráfico com um query:</w:t>
+      </w:r>
+    </w:p>
+    <w:p>
+      <w:pPr>
+        <w:shd w:val="clear" w:color="auto" w:fill="1E1E1E"/>
+        <w:spacing w:after="0" w:line="276" w:lineRule="auto"/>
+        <w:rPr>
+          <w:rFonts w:ascii="Courier New" w:eastAsia="Times New Roman" w:hAnsi="Courier New" w:cs="Courier New"/>
+          <w:color w:val="D4D4D4"/>
+          <w:sz w:val="21"/>
+          <w:szCs w:val="21"/>
+          <w:lang w:val="en-US" w:eastAsia="pt-BR"/>
+        </w:rPr>
+      </w:pPr>
+      <w:proofErr w:type="gramStart"/>
+      <w:r>
+        <w:rPr>
+          <w:rFonts w:ascii="Courier New" w:eastAsia="Times New Roman" w:hAnsi="Courier New" w:cs="Courier New"/>
+          <w:color w:val="D4D4D4"/>
+          <w:sz w:val="21"/>
+          <w:szCs w:val="21"/>
+          <w:lang w:val="en-US" w:eastAsia="pt-BR"/>
+        </w:rPr>
+        <w:t>sns.boxplot</w:t>
+      </w:r>
+      <w:proofErr w:type="gramEnd"/>
+      <w:r>
+        <w:rPr>
+          <w:rFonts w:ascii="Courier New" w:eastAsia="Times New Roman" w:hAnsi="Courier New" w:cs="Courier New"/>
+          <w:color w:val="DCDCDC"/>
+          <w:sz w:val="21"/>
+          <w:szCs w:val="21"/>
+          <w:lang w:val="en-US" w:eastAsia="pt-BR"/>
+        </w:rPr>
+        <w:t>(</w:t>
+      </w:r>
+      <w:r>
+        <w:rPr>
+          <w:rFonts w:ascii="Courier New" w:eastAsia="Times New Roman" w:hAnsi="Courier New" w:cs="Courier New"/>
+          <w:color w:val="D4D4D4"/>
+          <w:sz w:val="21"/>
+          <w:szCs w:val="21"/>
+          <w:lang w:val="en-US" w:eastAsia="pt-BR"/>
+        </w:rPr>
+        <w:t>x = </w:t>
+      </w:r>
+      <w:r>
+        <w:rPr>
+          <w:rFonts w:ascii="Courier New" w:eastAsia="Times New Roman" w:hAnsi="Courier New" w:cs="Courier New"/>
+          <w:color w:val="CE9178"/>
+          <w:sz w:val="21"/>
+          <w:szCs w:val="21"/>
+          <w:lang w:val="en-US" w:eastAsia="pt-BR"/>
+        </w:rPr>
+        <w:t>'filmeId'</w:t>
+      </w:r>
+      <w:r>
+        <w:rPr>
+          <w:rFonts w:ascii="Courier New" w:eastAsia="Times New Roman" w:hAnsi="Courier New" w:cs="Courier New"/>
+          <w:color w:val="DCDCDC"/>
+          <w:sz w:val="21"/>
+          <w:szCs w:val="21"/>
+          <w:lang w:val="en-US" w:eastAsia="pt-BR"/>
+        </w:rPr>
+        <w:t>,</w:t>
+      </w:r>
+      <w:r>
+        <w:rPr>
+          <w:rFonts w:ascii="Courier New" w:eastAsia="Times New Roman" w:hAnsi="Courier New" w:cs="Courier New"/>
+          <w:color w:val="D4D4D4"/>
+          <w:sz w:val="21"/>
+          <w:szCs w:val="21"/>
+          <w:lang w:val="en-US" w:eastAsia="pt-BR"/>
+        </w:rPr>
+        <w:t> y = </w:t>
+      </w:r>
+      <w:r>
+        <w:rPr>
+          <w:rFonts w:ascii="Courier New" w:eastAsia="Times New Roman" w:hAnsi="Courier New" w:cs="Courier New"/>
+          <w:color w:val="CE9178"/>
+          <w:sz w:val="21"/>
+          <w:szCs w:val="21"/>
+          <w:lang w:val="en-US" w:eastAsia="pt-BR"/>
+        </w:rPr>
+        <w:t>'nota'</w:t>
+      </w:r>
+      <w:r>
+        <w:rPr>
+          <w:rFonts w:ascii="Courier New" w:eastAsia="Times New Roman" w:hAnsi="Courier New" w:cs="Courier New"/>
+          <w:color w:val="DCDCDC"/>
+          <w:sz w:val="21"/>
+          <w:szCs w:val="21"/>
+          <w:lang w:val="en-US" w:eastAsia="pt-BR"/>
+        </w:rPr>
+        <w:t>,</w:t>
+      </w:r>
+      <w:r>
+        <w:rPr>
+          <w:rFonts w:ascii="Courier New" w:eastAsia="Times New Roman" w:hAnsi="Courier New" w:cs="Courier New"/>
+          <w:color w:val="D4D4D4"/>
+          <w:sz w:val="21"/>
+          <w:szCs w:val="21"/>
+          <w:lang w:val="en-US" w:eastAsia="pt-BR"/>
+        </w:rPr>
+        <w:t> data = notas.query</w:t>
+      </w:r>
+      <w:r>
+        <w:rPr>
+          <w:rFonts w:ascii="Courier New" w:eastAsia="Times New Roman" w:hAnsi="Courier New" w:cs="Courier New"/>
+          <w:color w:val="DCDCDC"/>
+          <w:sz w:val="21"/>
+          <w:szCs w:val="21"/>
+          <w:lang w:val="en-US" w:eastAsia="pt-BR"/>
+        </w:rPr>
+        <w:t>(</w:t>
+      </w:r>
+      <w:r>
+        <w:rPr>
+          <w:rFonts w:ascii="Courier New" w:eastAsia="Times New Roman" w:hAnsi="Courier New" w:cs="Courier New"/>
+          <w:color w:val="CE9178"/>
+          <w:sz w:val="21"/>
+          <w:szCs w:val="21"/>
+          <w:lang w:val="en-US" w:eastAsia="pt-BR"/>
+        </w:rPr>
+        <w:t>'filmeId == [1,2,3,4,5]'</w:t>
+      </w:r>
+      <w:r>
+        <w:rPr>
+          <w:rFonts w:ascii="Courier New" w:eastAsia="Times New Roman" w:hAnsi="Courier New" w:cs="Courier New"/>
+          <w:color w:val="DCDCDC"/>
+          <w:sz w:val="21"/>
+          <w:szCs w:val="21"/>
+          <w:lang w:val="en-US" w:eastAsia="pt-BR"/>
+        </w:rPr>
+        <w:t>))</w:t>
+      </w:r>
+    </w:p>
+    <w:p>
+      <w:pPr>
+        <w:spacing w:before="240" w:line="360" w:lineRule="auto"/>
+        <w:jc w:val="center"/>
+        <w:rPr>
+          <w:rFonts w:ascii="Times New Roman" w:hAnsi="Times New Roman" w:cs="Times New Roman"/>
+          <w:sz w:val="24"/>
+          <w:szCs w:val="24"/>
+          <w:lang w:val="en-US"/>
+        </w:rPr>
+      </w:pPr>
+      <w:r>
+        <w:rPr>
+          <w:noProof/>
+          <w:lang w:val="en-US"/>
+        </w:rPr>
+        <w:drawing>
+          <wp:inline distT="0" distB="0" distL="0" distR="0" wp14:anchorId="5F89AD6C" wp14:editId="67189655">
+            <wp:extent cx="2803052" cy="1952625"/>
+            <wp:effectExtent l="0" t="0" r="0" b="0"/>
+            <wp:docPr id="39" name="Imagem 39"/>
+            <wp:cNvGraphicFramePr>
+              <a:graphicFrameLocks xmlns:a="http://schemas.openxmlformats.org/drawingml/2006/main" noChangeAspect="1"/>
+            </wp:cNvGraphicFramePr>
+            <a:graphic xmlns:a="http://schemas.openxmlformats.org/drawingml/2006/main">
+              <a:graphicData uri="http://schemas.openxmlformats.org/drawingml/2006/picture">
+                <pic:pic xmlns:pic="http://schemas.openxmlformats.org/drawingml/2006/picture">
+                  <pic:nvPicPr>
+                    <pic:cNvPr id="0" name="Picture 33"/>
+                    <pic:cNvPicPr>
+                      <a:picLocks noChangeAspect="1" noChangeArrowheads="1"/>
+                    </pic:cNvPicPr>
+                  </pic:nvPicPr>
+                  <pic:blipFill>
+                    <a:blip r:embed="rId48">
+                      <a:extLst>
+                        <a:ext uri="{28A0092B-C50C-407E-A947-70E740481C1C}">
+                          <a14:useLocalDpi xmlns:a14="http://schemas.microsoft.com/office/drawing/2010/main" val="0"/>
+                        </a:ext>
+                      </a:extLst>
+                    </a:blip>
+                    <a:srcRect/>
+                    <a:stretch>
+                      <a:fillRect/>
+                    </a:stretch>
+                  </pic:blipFill>
+                  <pic:spPr bwMode="auto">
+                    <a:xfrm>
+                      <a:off x="0" y="0"/>
+                      <a:ext cx="2807221" cy="1955529"/>
+                    </a:xfrm>
+                    <a:prstGeom prst="rect">
+                      <a:avLst/>
+                    </a:prstGeom>
+                    <a:noFill/>
+                    <a:ln>
+                      <a:noFill/>
+                    </a:ln>
+                  </pic:spPr>
+                </pic:pic>
+              </a:graphicData>
+            </a:graphic>
+          </wp:inline>
+        </w:drawing>
+      </w:r>
+    </w:p>
+    <w:p>
+      <w:pPr>
+        <w:pStyle w:val="PargrafodaLista"/>
+        <w:numPr>
+          <w:ilvl w:val="2"/>
+          <w:numId w:val="2"/>
+        </w:numPr>
+        <w:spacing w:before="240" w:line="360" w:lineRule="auto"/>
+        <w:jc w:val="both"/>
+        <w:rPr>
+          <w:rFonts w:ascii="Times New Roman" w:hAnsi="Times New Roman" w:cs="Times New Roman"/>
+          <w:sz w:val="24"/>
+          <w:szCs w:val="24"/>
+        </w:rPr>
+      </w:pPr>
+      <w:r>
+        <w:rPr>
+          <w:rFonts w:ascii="Times New Roman" w:hAnsi="Times New Roman" w:cs="Times New Roman"/>
+          <w:sz w:val="24"/>
+          <w:szCs w:val="24"/>
+        </w:rPr>
+        <w:t>Se quisermos saber o quanto o</w:t>
+      </w:r>
+      <w:r>
+        <w:rPr>
+          <w:rFonts w:ascii="Times New Roman" w:hAnsi="Times New Roman" w:cs="Times New Roman"/>
+          <w:sz w:val="24"/>
+          <w:szCs w:val="24"/>
+        </w:rPr>
+        <w:t xml:space="preserve">s quartis desviam do padrão, utilizamos o: desvio padrão, ou </w:t>
+      </w:r>
+      <w:proofErr w:type="spellStart"/>
+      <w:proofErr w:type="gramStart"/>
+      <w:r>
+        <w:rPr>
+          <w:rFonts w:ascii="Times New Roman" w:hAnsi="Times New Roman" w:cs="Times New Roman"/>
+          <w:sz w:val="24"/>
+          <w:szCs w:val="24"/>
+        </w:rPr>
+        <w:t>std</w:t>
+      </w:r>
+      <w:proofErr w:type="spellEnd"/>
+      <w:r>
+        <w:rPr>
+          <w:rFonts w:ascii="Times New Roman" w:hAnsi="Times New Roman" w:cs="Times New Roman"/>
+          <w:sz w:val="24"/>
+          <w:szCs w:val="24"/>
+        </w:rPr>
+        <w:t>(</w:t>
+      </w:r>
+      <w:proofErr w:type="gramEnd"/>
+      <w:r>
+        <w:rPr>
+          <w:rFonts w:ascii="Times New Roman" w:hAnsi="Times New Roman" w:cs="Times New Roman"/>
+          <w:sz w:val="24"/>
+          <w:szCs w:val="24"/>
+        </w:rPr>
+        <w:t>):</w:t>
+      </w:r>
+    </w:p>
+    <w:p>
+      <w:pPr>
+        <w:shd w:val="clear" w:color="auto" w:fill="1E1E1E"/>
+        <w:spacing w:after="0" w:line="285" w:lineRule="atLeast"/>
+        <w:rPr>
+          <w:rFonts w:ascii="Courier New" w:eastAsia="Times New Roman" w:hAnsi="Courier New" w:cs="Courier New"/>
+          <w:color w:val="D4D4D4"/>
+          <w:sz w:val="21"/>
+          <w:szCs w:val="21"/>
+          <w:lang w:val="en-US" w:eastAsia="pt-BR"/>
+        </w:rPr>
+      </w:pPr>
+      <w:r>
+        <w:rPr>
+          <w:rFonts w:ascii="Courier New" w:eastAsia="Times New Roman" w:hAnsi="Courier New" w:cs="Courier New"/>
+          <w:color w:val="DCDCAA"/>
+          <w:sz w:val="21"/>
+          <w:szCs w:val="21"/>
+          <w:lang w:val="en-US" w:eastAsia="pt-BR"/>
+        </w:rPr>
+        <w:t>print</w:t>
+      </w:r>
+      <w:r>
+        <w:rPr>
+          <w:rFonts w:ascii="Courier New" w:eastAsia="Times New Roman" w:hAnsi="Courier New" w:cs="Courier New"/>
+          <w:color w:val="DCDCDC"/>
+          <w:sz w:val="21"/>
+          <w:szCs w:val="21"/>
+          <w:lang w:val="en-US" w:eastAsia="pt-BR"/>
+        </w:rPr>
+        <w:t>(</w:t>
+      </w:r>
+      <w:proofErr w:type="spellStart"/>
+      <w:proofErr w:type="gramStart"/>
+      <w:r>
+        <w:rPr>
+          <w:rFonts w:ascii="Courier New" w:eastAsia="Times New Roman" w:hAnsi="Courier New" w:cs="Courier New"/>
+          <w:color w:val="D4D4D4"/>
+          <w:sz w:val="21"/>
+          <w:szCs w:val="21"/>
+          <w:lang w:val="en-US" w:eastAsia="pt-BR"/>
+        </w:rPr>
+        <w:t>np.mean</w:t>
+      </w:r>
+      <w:proofErr w:type="spellEnd"/>
+      <w:proofErr w:type="gramEnd"/>
+      <w:r>
+        <w:rPr>
+          <w:rFonts w:ascii="Courier New" w:eastAsia="Times New Roman" w:hAnsi="Courier New" w:cs="Courier New"/>
+          <w:color w:val="DCDCDC"/>
+          <w:sz w:val="21"/>
+          <w:szCs w:val="21"/>
+          <w:lang w:val="en-US" w:eastAsia="pt-BR"/>
+        </w:rPr>
+        <w:t>(</w:t>
+      </w:r>
+      <w:r>
+        <w:rPr>
+          <w:rFonts w:ascii="Courier New" w:eastAsia="Times New Roman" w:hAnsi="Courier New" w:cs="Courier New"/>
+          <w:color w:val="D4D4D4"/>
+          <w:sz w:val="21"/>
+          <w:szCs w:val="21"/>
+          <w:lang w:val="en-US" w:eastAsia="pt-BR"/>
+        </w:rPr>
+        <w:t>filme1</w:t>
+      </w:r>
+      <w:r>
+        <w:rPr>
+          <w:rFonts w:ascii="Courier New" w:eastAsia="Times New Roman" w:hAnsi="Courier New" w:cs="Courier New"/>
+          <w:color w:val="DCDCDC"/>
+          <w:sz w:val="21"/>
+          <w:szCs w:val="21"/>
+          <w:lang w:val="en-US" w:eastAsia="pt-BR"/>
+        </w:rPr>
+        <w:t>),</w:t>
+      </w:r>
+      <w:r>
+        <w:rPr>
+          <w:rFonts w:ascii="Courier New" w:eastAsia="Times New Roman" w:hAnsi="Courier New" w:cs="Courier New"/>
+          <w:color w:val="D4D4D4"/>
+          <w:sz w:val="21"/>
+          <w:szCs w:val="21"/>
+          <w:lang w:val="en-US" w:eastAsia="pt-BR"/>
+        </w:rPr>
+        <w:t> </w:t>
+      </w:r>
+      <w:proofErr w:type="spellStart"/>
+      <w:r>
+        <w:rPr>
+          <w:rFonts w:ascii="Courier New" w:eastAsia="Times New Roman" w:hAnsi="Courier New" w:cs="Courier New"/>
+          <w:color w:val="D4D4D4"/>
+          <w:sz w:val="21"/>
+          <w:szCs w:val="21"/>
+          <w:lang w:val="en-US" w:eastAsia="pt-BR"/>
+        </w:rPr>
+        <w:t>np.mean</w:t>
+      </w:r>
+      <w:proofErr w:type="spellEnd"/>
+      <w:r>
+        <w:rPr>
+          <w:rFonts w:ascii="Courier New" w:eastAsia="Times New Roman" w:hAnsi="Courier New" w:cs="Courier New"/>
+          <w:color w:val="DCDCDC"/>
+          <w:sz w:val="21"/>
+          <w:szCs w:val="21"/>
+          <w:lang w:val="en-US" w:eastAsia="pt-BR"/>
+        </w:rPr>
+        <w:t>(</w:t>
+      </w:r>
+      <w:r>
+        <w:rPr>
+          <w:rFonts w:ascii="Courier New" w:eastAsia="Times New Roman" w:hAnsi="Courier New" w:cs="Courier New"/>
+          <w:color w:val="D4D4D4"/>
+          <w:sz w:val="21"/>
+          <w:szCs w:val="21"/>
+          <w:lang w:val="en-US" w:eastAsia="pt-BR"/>
+        </w:rPr>
+        <w:t>filme2</w:t>
+      </w:r>
+      <w:r>
+        <w:rPr>
+          <w:rFonts w:ascii="Courier New" w:eastAsia="Times New Roman" w:hAnsi="Courier New" w:cs="Courier New"/>
+          <w:color w:val="DCDCDC"/>
+          <w:sz w:val="21"/>
+          <w:szCs w:val="21"/>
+          <w:lang w:val="en-US" w:eastAsia="pt-BR"/>
+        </w:rPr>
+        <w:t>))</w:t>
+      </w:r>
+    </w:p>
+    <w:p>
+      <w:pPr>
+        <w:shd w:val="clear" w:color="auto" w:fill="1E1E1E"/>
+        <w:spacing w:after="0" w:line="285" w:lineRule="atLeast"/>
+        <w:rPr>
+          <w:rFonts w:ascii="Courier New" w:eastAsia="Times New Roman" w:hAnsi="Courier New" w:cs="Courier New"/>
+          <w:color w:val="D4D4D4"/>
+          <w:sz w:val="21"/>
+          <w:szCs w:val="21"/>
+          <w:lang w:eastAsia="pt-BR"/>
+        </w:rPr>
+      </w:pPr>
+      <w:r>
+        <w:rPr>
+          <w:rFonts w:ascii="Courier New" w:eastAsia="Times New Roman" w:hAnsi="Courier New" w:cs="Courier New"/>
+          <w:color w:val="DCDCAA"/>
+          <w:sz w:val="21"/>
+          <w:szCs w:val="21"/>
+          <w:lang w:eastAsia="pt-BR"/>
+        </w:rPr>
+        <w:t>print</w:t>
+      </w:r>
+      <w:r>
+        <w:rPr>
+          <w:rFonts w:ascii="Courier New" w:eastAsia="Times New Roman" w:hAnsi="Courier New" w:cs="Courier New"/>
+          <w:color w:val="DCDCDC"/>
+          <w:sz w:val="21"/>
+          <w:szCs w:val="21"/>
+          <w:lang w:eastAsia="pt-BR"/>
+        </w:rPr>
+        <w:t>(</w:t>
+      </w:r>
+      <w:proofErr w:type="spellStart"/>
+      <w:r>
+        <w:rPr>
+          <w:rFonts w:ascii="Courier New" w:eastAsia="Times New Roman" w:hAnsi="Courier New" w:cs="Courier New"/>
+          <w:color w:val="D4D4D4"/>
+          <w:sz w:val="21"/>
+          <w:szCs w:val="21"/>
+          <w:lang w:eastAsia="pt-BR"/>
+        </w:rPr>
+        <w:t>np.std</w:t>
+      </w:r>
+      <w:proofErr w:type="spellEnd"/>
+      <w:r>
+        <w:rPr>
+          <w:rFonts w:ascii="Courier New" w:eastAsia="Times New Roman" w:hAnsi="Courier New" w:cs="Courier New"/>
+          <w:color w:val="DCDCDC"/>
+          <w:sz w:val="21"/>
+          <w:szCs w:val="21"/>
+          <w:lang w:eastAsia="pt-BR"/>
+        </w:rPr>
+        <w:t>(</w:t>
+      </w:r>
+      <w:r>
+        <w:rPr>
+          <w:rFonts w:ascii="Courier New" w:eastAsia="Times New Roman" w:hAnsi="Courier New" w:cs="Courier New"/>
+          <w:color w:val="D4D4D4"/>
+          <w:sz w:val="21"/>
+          <w:szCs w:val="21"/>
+          <w:lang w:eastAsia="pt-BR"/>
+        </w:rPr>
+        <w:t>filme1</w:t>
+      </w:r>
+      <w:r>
+        <w:rPr>
+          <w:rFonts w:ascii="Courier New" w:eastAsia="Times New Roman" w:hAnsi="Courier New" w:cs="Courier New"/>
+          <w:color w:val="DCDCDC"/>
+          <w:sz w:val="21"/>
+          <w:szCs w:val="21"/>
+          <w:lang w:eastAsia="pt-BR"/>
+        </w:rPr>
+        <w:t>),</w:t>
+      </w:r>
+      <w:r>
+        <w:rPr>
+          <w:rFonts w:ascii="Courier New" w:eastAsia="Times New Roman" w:hAnsi="Courier New" w:cs="Courier New"/>
+          <w:color w:val="D4D4D4"/>
+          <w:sz w:val="21"/>
+          <w:szCs w:val="21"/>
+          <w:lang w:eastAsia="pt-BR"/>
+        </w:rPr>
+        <w:t> </w:t>
+      </w:r>
+      <w:proofErr w:type="spellStart"/>
+      <w:r>
+        <w:rPr>
+          <w:rFonts w:ascii="Courier New" w:eastAsia="Times New Roman" w:hAnsi="Courier New" w:cs="Courier New"/>
+          <w:color w:val="D4D4D4"/>
+          <w:sz w:val="21"/>
+          <w:szCs w:val="21"/>
+          <w:lang w:eastAsia="pt-BR"/>
+        </w:rPr>
+        <w:t>np.std</w:t>
+      </w:r>
+      <w:proofErr w:type="spellEnd"/>
+      <w:r>
+        <w:rPr>
+          <w:rFonts w:ascii="Courier New" w:eastAsia="Times New Roman" w:hAnsi="Courier New" w:cs="Courier New"/>
+          <w:color w:val="DCDCDC"/>
+          <w:sz w:val="21"/>
+          <w:szCs w:val="21"/>
+          <w:lang w:eastAsia="pt-BR"/>
+        </w:rPr>
+        <w:t>(</w:t>
+      </w:r>
+      <w:r>
+        <w:rPr>
+          <w:rFonts w:ascii="Courier New" w:eastAsia="Times New Roman" w:hAnsi="Courier New" w:cs="Courier New"/>
+          <w:color w:val="D4D4D4"/>
+          <w:sz w:val="21"/>
+          <w:szCs w:val="21"/>
+          <w:lang w:eastAsia="pt-BR"/>
+        </w:rPr>
+        <w:t>filme2</w:t>
+      </w:r>
+      <w:r>
+        <w:rPr>
+          <w:rFonts w:ascii="Courier New" w:eastAsia="Times New Roman" w:hAnsi="Courier New" w:cs="Courier New"/>
+          <w:color w:val="DCDCDC"/>
+          <w:sz w:val="21"/>
+          <w:szCs w:val="21"/>
+          <w:lang w:eastAsia="pt-BR"/>
+        </w:rPr>
+        <w:t>))</w:t>
+      </w:r>
+    </w:p>
+    <w:p>
+      <w:pPr>
+        <w:shd w:val="clear" w:color="auto" w:fill="1E1E1E"/>
+        <w:spacing w:after="0" w:line="285" w:lineRule="atLeast"/>
+        <w:rPr>
+          <w:rFonts w:ascii="Courier New" w:eastAsia="Times New Roman" w:hAnsi="Courier New" w:cs="Courier New"/>
+          <w:color w:val="D4D4D4"/>
+          <w:sz w:val="21"/>
+          <w:szCs w:val="21"/>
+          <w:lang w:val="en-US" w:eastAsia="pt-BR"/>
+        </w:rPr>
+      </w:pPr>
+      <w:r>
+        <w:rPr>
+          <w:rFonts w:ascii="Courier New" w:eastAsia="Times New Roman" w:hAnsi="Courier New" w:cs="Courier New"/>
+          <w:color w:val="DCDCAA"/>
+          <w:sz w:val="21"/>
+          <w:szCs w:val="21"/>
+          <w:lang w:val="en-US" w:eastAsia="pt-BR"/>
+        </w:rPr>
+        <w:t>print</w:t>
+      </w:r>
+      <w:r>
+        <w:rPr>
+          <w:rFonts w:ascii="Courier New" w:eastAsia="Times New Roman" w:hAnsi="Courier New" w:cs="Courier New"/>
+          <w:color w:val="DCDCDC"/>
+          <w:sz w:val="21"/>
+          <w:szCs w:val="21"/>
+          <w:lang w:val="en-US" w:eastAsia="pt-BR"/>
+        </w:rPr>
+        <w:t>(</w:t>
+      </w:r>
+      <w:proofErr w:type="spellStart"/>
+      <w:proofErr w:type="gramStart"/>
+      <w:r>
+        <w:rPr>
+          <w:rFonts w:ascii="Courier New" w:eastAsia="Times New Roman" w:hAnsi="Courier New" w:cs="Courier New"/>
+          <w:color w:val="D4D4D4"/>
+          <w:sz w:val="21"/>
+          <w:szCs w:val="21"/>
+          <w:lang w:val="en-US" w:eastAsia="pt-BR"/>
+        </w:rPr>
+        <w:t>np.median</w:t>
+      </w:r>
+      <w:proofErr w:type="spellEnd"/>
+      <w:proofErr w:type="gramEnd"/>
+      <w:r>
+        <w:rPr>
+          <w:rFonts w:ascii="Courier New" w:eastAsia="Times New Roman" w:hAnsi="Courier New" w:cs="Courier New"/>
+          <w:color w:val="DCDCDC"/>
+          <w:sz w:val="21"/>
+          <w:szCs w:val="21"/>
+          <w:lang w:val="en-US" w:eastAsia="pt-BR"/>
+        </w:rPr>
+        <w:t>(</w:t>
+      </w:r>
+      <w:r>
+        <w:rPr>
+          <w:rFonts w:ascii="Courier New" w:eastAsia="Times New Roman" w:hAnsi="Courier New" w:cs="Courier New"/>
+          <w:color w:val="D4D4D4"/>
+          <w:sz w:val="21"/>
+          <w:szCs w:val="21"/>
+          <w:lang w:val="en-US" w:eastAsia="pt-BR"/>
+        </w:rPr>
+        <w:t>filme1</w:t>
+      </w:r>
+      <w:r>
+        <w:rPr>
+          <w:rFonts w:ascii="Courier New" w:eastAsia="Times New Roman" w:hAnsi="Courier New" w:cs="Courier New"/>
+          <w:color w:val="DCDCDC"/>
+          <w:sz w:val="21"/>
+          <w:szCs w:val="21"/>
+          <w:lang w:val="en-US" w:eastAsia="pt-BR"/>
+        </w:rPr>
+        <w:t>),</w:t>
+      </w:r>
+      <w:r>
+        <w:rPr>
+          <w:rFonts w:ascii="Courier New" w:eastAsia="Times New Roman" w:hAnsi="Courier New" w:cs="Courier New"/>
+          <w:color w:val="D4D4D4"/>
+          <w:sz w:val="21"/>
+          <w:szCs w:val="21"/>
+          <w:lang w:val="en-US" w:eastAsia="pt-BR"/>
+        </w:rPr>
+        <w:t> </w:t>
+      </w:r>
+      <w:proofErr w:type="spellStart"/>
+      <w:r>
+        <w:rPr>
+          <w:rFonts w:ascii="Courier New" w:eastAsia="Times New Roman" w:hAnsi="Courier New" w:cs="Courier New"/>
+          <w:color w:val="D4D4D4"/>
+          <w:sz w:val="21"/>
+          <w:szCs w:val="21"/>
+          <w:lang w:val="en-US" w:eastAsia="pt-BR"/>
+        </w:rPr>
+        <w:t>np.median</w:t>
+      </w:r>
+      <w:proofErr w:type="spellEnd"/>
+      <w:r>
+        <w:rPr>
+          <w:rFonts w:ascii="Courier New" w:eastAsia="Times New Roman" w:hAnsi="Courier New" w:cs="Courier New"/>
+          <w:color w:val="DCDCDC"/>
+          <w:sz w:val="21"/>
+          <w:szCs w:val="21"/>
+          <w:lang w:val="en-US" w:eastAsia="pt-BR"/>
+        </w:rPr>
+        <w:t>(</w:t>
+      </w:r>
+      <w:r>
+        <w:rPr>
+          <w:rFonts w:ascii="Courier New" w:eastAsia="Times New Roman" w:hAnsi="Courier New" w:cs="Courier New"/>
+          <w:color w:val="D4D4D4"/>
+          <w:sz w:val="21"/>
+          <w:szCs w:val="21"/>
+          <w:lang w:val="en-US" w:eastAsia="pt-BR"/>
+        </w:rPr>
+        <w:t>filme2</w:t>
+      </w:r>
+      <w:r>
+        <w:rPr>
+          <w:rFonts w:ascii="Courier New" w:eastAsia="Times New Roman" w:hAnsi="Courier New" w:cs="Courier New"/>
+          <w:color w:val="DCDCDC"/>
+          <w:sz w:val="21"/>
+          <w:szCs w:val="21"/>
+          <w:lang w:val="en-US" w:eastAsia="pt-BR"/>
+        </w:rPr>
+        <w:t>))</w:t>
+      </w:r>
+    </w:p>
+    <w:p>
+      <w:pPr>
+        <w:spacing w:before="240" w:line="360" w:lineRule="auto"/>
+        <w:jc w:val="center"/>
+        <w:rPr>
+          <w:rFonts w:ascii="Times New Roman" w:hAnsi="Times New Roman" w:cs="Times New Roman"/>
+          <w:sz w:val="24"/>
+          <w:szCs w:val="24"/>
+          <w:lang w:val="en-US"/>
+        </w:rPr>
+      </w:pPr>
+      <w:r>
+        <w:rPr>
+          <w:rFonts w:ascii="Times New Roman" w:hAnsi="Times New Roman" w:cs="Times New Roman"/>
+          <w:sz w:val="24"/>
+          <w:szCs w:val="24"/>
+          <w:lang w:val="en-US"/>
+        </w:rPr>
+        <w:lastRenderedPageBreak/>
+        <w:drawing>
+          <wp:inline distT="0" distB="0" distL="0" distR="0" wp14:anchorId="77289E17" wp14:editId="6C45CAFE">
+            <wp:extent cx="704948" cy="571580"/>
+            <wp:effectExtent l="0" t="0" r="0" b="0"/>
+            <wp:docPr id="40" name="Imagem 40"/>
+            <wp:cNvGraphicFramePr>
+              <a:graphicFrameLocks xmlns:a="http://schemas.openxmlformats.org/drawingml/2006/main" noChangeAspect="1"/>
+            </wp:cNvGraphicFramePr>
+            <a:graphic xmlns:a="http://schemas.openxmlformats.org/drawingml/2006/main">
+              <a:graphicData uri="http://schemas.openxmlformats.org/drawingml/2006/picture">
+                <pic:pic xmlns:pic="http://schemas.openxmlformats.org/drawingml/2006/picture">
+                  <pic:nvPicPr>
+                    <pic:cNvPr id="1" name=""/>
+                    <pic:cNvPicPr/>
+                  </pic:nvPicPr>
+                  <pic:blipFill>
+                    <a:blip r:embed="rId49"/>
+                    <a:stretch>
+                      <a:fillRect/>
+                    </a:stretch>
+                  </pic:blipFill>
+                  <pic:spPr>
+                    <a:xfrm>
+                      <a:off x="0" y="0"/>
+                      <a:ext cx="704948" cy="571580"/>
+                    </a:xfrm>
+                    <a:prstGeom prst="rect">
+                      <a:avLst/>
+                    </a:prstGeom>
+                  </pic:spPr>
+                </pic:pic>
+              </a:graphicData>
+            </a:graphic>
+          </wp:inline>
+        </w:drawing>
+      </w:r>
+    </w:p>
+    <w:p>
+      <w:pPr>
+        <w:pStyle w:val="PargrafodaLista"/>
+        <w:numPr>
+          <w:ilvl w:val="2"/>
+          <w:numId w:val="2"/>
+        </w:numPr>
+        <w:spacing w:before="240" w:line="360" w:lineRule="auto"/>
+        <w:jc w:val="both"/>
+        <w:rPr>
+          <w:rFonts w:ascii="Times New Roman" w:hAnsi="Times New Roman" w:cs="Times New Roman"/>
+          <w:sz w:val="24"/>
+          <w:szCs w:val="24"/>
+        </w:rPr>
+      </w:pPr>
+      <w:r>
+        <w:rPr>
+          <w:rFonts w:ascii="Times New Roman" w:hAnsi="Times New Roman" w:cs="Times New Roman"/>
+          <w:sz w:val="24"/>
+          <w:szCs w:val="24"/>
+        </w:rPr>
+        <w:t xml:space="preserve">Agora temos 2 informações, a média de cada filme e </w:t>
+      </w:r>
+      <w:r>
+        <w:rPr>
+          <w:rFonts w:ascii="Times New Roman" w:hAnsi="Times New Roman" w:cs="Times New Roman"/>
+          <w:sz w:val="24"/>
+          <w:szCs w:val="24"/>
+        </w:rPr>
+        <w:t>a dispersão das notas, ou seja, o quanto elas variam.</w:t>
       </w:r>
     </w:p>
     <w:p>

</xml_diff>

<commit_message>
Finalizei a aula 6
O que aprendemos
</commit_message>
<xml_diff>
--- a/Data Science/Data Science/Anotações/Data Science - Anotações.docx
+++ b/Data Science/Data Science/Anotações/Data Science - Anotações.docx
@@ -17378,6 +17378,172 @@
           <w:t>https://pt.wikipedia.org/wiki/Dispers%C3%A3o_estat%C3%ADstica</w:t>
         </w:r>
       </w:hyperlink>
+      <w:r>
+        <w:rPr>
+          <w:rFonts w:ascii="Times New Roman" w:hAnsi="Times New Roman" w:cs="Times New Roman"/>
+          <w:sz w:val="24"/>
+          <w:szCs w:val="24"/>
+        </w:rPr>
+        <w:t>.</w:t>
+      </w:r>
+    </w:p>
+    <w:p>
+      <w:pPr>
+        <w:pStyle w:val="PargrafodaLista"/>
+        <w:numPr>
+          <w:ilvl w:val="1"/>
+          <w:numId w:val="2"/>
+        </w:numPr>
+        <w:spacing w:before="240" w:line="360" w:lineRule="auto"/>
+        <w:jc w:val="both"/>
+        <w:rPr>
+          <w:rFonts w:ascii="Times New Roman" w:hAnsi="Times New Roman" w:cs="Times New Roman"/>
+          <w:sz w:val="24"/>
+          <w:szCs w:val="24"/>
+        </w:rPr>
+      </w:pPr>
+      <w:r>
+        <w:rPr>
+          <w:rFonts w:ascii="Times New Roman" w:hAnsi="Times New Roman" w:cs="Times New Roman"/>
+          <w:sz w:val="24"/>
+          <w:szCs w:val="24"/>
+        </w:rPr>
+        <w:t xml:space="preserve"> O que aprendemos:</w:t>
+      </w:r>
+    </w:p>
+    <w:p>
+      <w:pPr>
+        <w:pStyle w:val="PargrafodaLista"/>
+        <w:numPr>
+          <w:ilvl w:val="2"/>
+          <w:numId w:val="2"/>
+        </w:numPr>
+        <w:spacing w:before="240" w:line="360" w:lineRule="auto"/>
+        <w:jc w:val="both"/>
+        <w:rPr>
+          <w:rFonts w:ascii="Times New Roman" w:hAnsi="Times New Roman" w:cs="Times New Roman"/>
+          <w:sz w:val="24"/>
+          <w:szCs w:val="24"/>
+        </w:rPr>
+      </w:pPr>
+      <w:r>
+        <w:rPr>
+          <w:rFonts w:ascii="Times New Roman" w:hAnsi="Times New Roman" w:cs="Times New Roman"/>
+          <w:sz w:val="24"/>
+          <w:szCs w:val="24"/>
+        </w:rPr>
+        <w:t>Comparar a média de filmes;</w:t>
+      </w:r>
+    </w:p>
+    <w:p>
+      <w:pPr>
+        <w:pStyle w:val="PargrafodaLista"/>
+        <w:numPr>
+          <w:ilvl w:val="2"/>
+          <w:numId w:val="2"/>
+        </w:numPr>
+        <w:spacing w:before="240" w:line="360" w:lineRule="auto"/>
+        <w:jc w:val="both"/>
+        <w:rPr>
+          <w:rFonts w:ascii="Times New Roman" w:hAnsi="Times New Roman" w:cs="Times New Roman"/>
+          <w:sz w:val="24"/>
+          <w:szCs w:val="24"/>
+        </w:rPr>
+      </w:pPr>
+      <w:r>
+        <w:rPr>
+          <w:rFonts w:ascii="Times New Roman" w:hAnsi="Times New Roman" w:cs="Times New Roman"/>
+          <w:sz w:val="24"/>
+          <w:szCs w:val="24"/>
+        </w:rPr>
+        <w:t xml:space="preserve">Juntar </w:t>
+      </w:r>
+      <w:proofErr w:type="spellStart"/>
+      <w:r>
+        <w:rPr>
+          <w:rFonts w:ascii="Times New Roman" w:hAnsi="Times New Roman" w:cs="Times New Roman"/>
+          <w:sz w:val="24"/>
+          <w:szCs w:val="24"/>
+        </w:rPr>
+        <w:t>arrays</w:t>
+      </w:r>
+      <w:proofErr w:type="spellEnd"/>
+      <w:r>
+        <w:rPr>
+          <w:rFonts w:ascii="Times New Roman" w:hAnsi="Times New Roman" w:cs="Times New Roman"/>
+          <w:sz w:val="24"/>
+          <w:szCs w:val="24"/>
+        </w:rPr>
+        <w:t xml:space="preserve"> com o </w:t>
+      </w:r>
+      <w:proofErr w:type="spellStart"/>
+      <w:proofErr w:type="gramStart"/>
+      <w:r>
+        <w:rPr>
+          <w:rFonts w:ascii="Times New Roman" w:hAnsi="Times New Roman" w:cs="Times New Roman"/>
+          <w:sz w:val="24"/>
+          <w:szCs w:val="24"/>
+        </w:rPr>
+        <w:t>np.append</w:t>
+      </w:r>
+      <w:proofErr w:type="spellEnd"/>
+      <w:proofErr w:type="gramEnd"/>
+      <w:r>
+        <w:rPr>
+          <w:rFonts w:ascii="Times New Roman" w:hAnsi="Times New Roman" w:cs="Times New Roman"/>
+          <w:sz w:val="24"/>
+          <w:szCs w:val="24"/>
+        </w:rPr>
+        <w:t>();</w:t>
+      </w:r>
+    </w:p>
+    <w:p>
+      <w:pPr>
+        <w:pStyle w:val="PargrafodaLista"/>
+        <w:numPr>
+          <w:ilvl w:val="2"/>
+          <w:numId w:val="2"/>
+        </w:numPr>
+        <w:spacing w:before="240" w:line="360" w:lineRule="auto"/>
+        <w:jc w:val="both"/>
+        <w:rPr>
+          <w:rFonts w:ascii="Times New Roman" w:hAnsi="Times New Roman" w:cs="Times New Roman"/>
+          <w:sz w:val="24"/>
+          <w:szCs w:val="24"/>
+        </w:rPr>
+      </w:pPr>
+      <w:r>
+        <w:rPr>
+          <w:rFonts w:ascii="Times New Roman" w:hAnsi="Times New Roman" w:cs="Times New Roman"/>
+          <w:sz w:val="24"/>
+          <w:szCs w:val="24"/>
+        </w:rPr>
+        <w:t>O que é a dispersão de dados;</w:t>
+      </w:r>
+    </w:p>
+    <w:p>
+      <w:pPr>
+        <w:pStyle w:val="PargrafodaLista"/>
+        <w:numPr>
+          <w:ilvl w:val="2"/>
+          <w:numId w:val="2"/>
+        </w:numPr>
+        <w:spacing w:before="240" w:line="360" w:lineRule="auto"/>
+        <w:jc w:val="both"/>
+        <w:rPr>
+          <w:rFonts w:ascii="Times New Roman" w:hAnsi="Times New Roman" w:cs="Times New Roman"/>
+          <w:sz w:val="24"/>
+          <w:szCs w:val="24"/>
+        </w:rPr>
+      </w:pPr>
+      <w:r>
+        <w:rPr>
+          <w:rFonts w:ascii="Times New Roman" w:hAnsi="Times New Roman" w:cs="Times New Roman"/>
+          <w:sz w:val="24"/>
+          <w:szCs w:val="24"/>
+        </w:rPr>
+        <w:t>Desvio padrão</w:t>
+      </w:r>
       <w:r>
         <w:rPr>
           <w:rFonts w:ascii="Times New Roman" w:hAnsi="Times New Roman" w:cs="Times New Roman"/>

</xml_diff>